<commit_message>
analytic section RPZ completed
</commit_message>
<xml_diff>
--- a/CG/РПЗ.docx
+++ b/CG/РПЗ.docx
@@ -71,7 +71,7 @@
                           </pic:cNvPicPr>
                         </pic:nvPicPr>
                         <pic:blipFill>
-                          <a:blip r:embed="rId8" cstate="print">
+                          <a:blip r:embed="rId9" cstate="print">
                             <a:extLst>
                               <a:ext uri="{28A0092B-C50C-407E-A947-70E740481C1C}">
                                 <a14:useLocalDpi xmlns:a14="http://schemas.microsoft.com/office/drawing/2010/main" val="0"/>
@@ -2118,7 +2118,16 @@
                 <w:sz w:val="26"/>
                 <w:szCs w:val="26"/>
               </w:rPr>
-              <w:t>1.1 Формализация объектов синтезируемой сцены</w:t>
+              <w:t xml:space="preserve">1.1 </w:t>
+            </w:r>
+            <w:r>
+              <w:rPr>
+                <w:rStyle w:val="a3"/>
+                <w:noProof/>
+                <w:sz w:val="26"/>
+                <w:szCs w:val="26"/>
+              </w:rPr>
+              <w:t>Обзор и анализ существующих программных систем и обоснование необходимости разработки</w:t>
             </w:r>
             <w:r>
               <w:rPr>
@@ -2181,6 +2190,59 @@
                 <w:szCs w:val="26"/>
               </w:rPr>
               <w:fldChar w:fldCharType="end"/>
+            </w:r>
+          </w:hyperlink>
+        </w:p>
+        <w:p>
+          <w:pPr>
+            <w:pStyle w:val="21"/>
+            <w:tabs>
+              <w:tab w:val="right" w:leader="dot" w:pos="9627"/>
+            </w:tabs>
+            <w:rPr>
+              <w:rFonts w:asciiTheme="minorHAnsi" w:eastAsiaTheme="minorEastAsia" w:hAnsiTheme="minorHAnsi" w:cstheme="minorBidi"/>
+              <w:noProof/>
+              <w:sz w:val="26"/>
+              <w:szCs w:val="26"/>
+              <w:lang w:eastAsia="ru-RU"/>
+            </w:rPr>
+          </w:pPr>
+          <w:hyperlink w:anchor="_Toc26537827" w:history="1">
+            <w:r>
+              <w:rPr>
+                <w:rStyle w:val="a3"/>
+                <w:noProof/>
+                <w:sz w:val="26"/>
+                <w:szCs w:val="26"/>
+              </w:rPr>
+              <w:t>1.2</w:t>
+            </w:r>
+            <w:r>
+              <w:rPr>
+                <w:rStyle w:val="a3"/>
+                <w:noProof/>
+                <w:sz w:val="26"/>
+                <w:szCs w:val="26"/>
+              </w:rPr>
+              <w:t xml:space="preserve"> Формализация объектов синтезируемой сцены</w:t>
+            </w:r>
+            <w:r>
+              <w:rPr>
+                <w:noProof/>
+                <w:webHidden/>
+                <w:sz w:val="26"/>
+                <w:szCs w:val="26"/>
+              </w:rPr>
+              <w:tab/>
+            </w:r>
+            <w:r>
+              <w:rPr>
+                <w:noProof/>
+                <w:webHidden/>
+                <w:sz w:val="26"/>
+                <w:szCs w:val="26"/>
+              </w:rPr>
+              <w:t>7</w:t>
             </w:r>
           </w:hyperlink>
         </w:p>
@@ -2207,7 +2269,16 @@
                 <w:sz w:val="26"/>
                 <w:szCs w:val="26"/>
               </w:rPr>
-              <w:t xml:space="preserve">1.2 </w:t>
+              <w:t>1.3</w:t>
+            </w:r>
+            <w:r>
+              <w:rPr>
+                <w:rStyle w:val="a3"/>
+                <w:noProof/>
+                <w:sz w:val="26"/>
+                <w:szCs w:val="26"/>
+              </w:rPr>
+              <w:t xml:space="preserve"> </w:t>
             </w:r>
             <w:r>
               <w:rPr>
@@ -2233,51 +2304,7 @@
                 <w:sz w:val="26"/>
                 <w:szCs w:val="26"/>
               </w:rPr>
-              <w:fldChar w:fldCharType="begin"/>
-            </w:r>
-            <w:r>
-              <w:rPr>
-                <w:noProof/>
-                <w:webHidden/>
-                <w:sz w:val="26"/>
-                <w:szCs w:val="26"/>
-              </w:rPr>
-              <w:instrText xml:space="preserve"> PAGEREF _Toc26537828 \h </w:instrText>
-            </w:r>
-            <w:r>
-              <w:rPr>
-                <w:noProof/>
-                <w:webHidden/>
-                <w:sz w:val="26"/>
-                <w:szCs w:val="26"/>
-              </w:rPr>
-            </w:r>
-            <w:r>
-              <w:rPr>
-                <w:noProof/>
-                <w:webHidden/>
-                <w:sz w:val="26"/>
-                <w:szCs w:val="26"/>
-              </w:rPr>
-              <w:fldChar w:fldCharType="separate"/>
-            </w:r>
-            <w:r>
-              <w:rPr>
-                <w:noProof/>
-                <w:webHidden/>
-                <w:sz w:val="26"/>
-                <w:szCs w:val="26"/>
-              </w:rPr>
-              <w:t>6</w:t>
-            </w:r>
-            <w:r>
-              <w:rPr>
-                <w:noProof/>
-                <w:webHidden/>
-                <w:sz w:val="26"/>
-                <w:szCs w:val="26"/>
-              </w:rPr>
-              <w:fldChar w:fldCharType="end"/>
+              <w:t>8</w:t>
             </w:r>
           </w:hyperlink>
         </w:p>
@@ -2303,7 +2330,25 @@
                 <w:sz w:val="26"/>
                 <w:szCs w:val="26"/>
               </w:rPr>
-              <w:t>1.6 Описание трехмерных преобразований сцены</w:t>
+              <w:t>1.</w:t>
+            </w:r>
+            <w:r>
+              <w:rPr>
+                <w:rStyle w:val="a3"/>
+                <w:noProof/>
+                <w:sz w:val="26"/>
+                <w:szCs w:val="26"/>
+              </w:rPr>
+              <w:t>4</w:t>
+            </w:r>
+            <w:r>
+              <w:rPr>
+                <w:rStyle w:val="a3"/>
+                <w:noProof/>
+                <w:sz w:val="26"/>
+                <w:szCs w:val="26"/>
+              </w:rPr>
+              <w:t xml:space="preserve"> Описание трехмерных преобразований сцены</w:t>
             </w:r>
             <w:r>
               <w:rPr>
@@ -2321,7 +2366,7 @@
                 <w:sz w:val="26"/>
                 <w:szCs w:val="26"/>
               </w:rPr>
-              <w:t>7</w:t>
+              <w:t>9</w:t>
             </w:r>
           </w:hyperlink>
         </w:p>
@@ -2336,7 +2381,7 @@
               <w:noProof/>
               <w:sz w:val="26"/>
               <w:szCs w:val="26"/>
-              <w:lang w:eastAsia="ru-RU"/>
+              <w:lang w:val="en-US" w:eastAsia="ru-RU"/>
             </w:rPr>
           </w:pPr>
           <w:hyperlink w:anchor="_Toc26537838" w:history="1">
@@ -2347,7 +2392,25 @@
                 <w:sz w:val="26"/>
                 <w:szCs w:val="26"/>
               </w:rPr>
-              <w:t>1.7 Выводы из аналитического раздела</w:t>
+              <w:t>1.</w:t>
+            </w:r>
+            <w:r>
+              <w:rPr>
+                <w:rStyle w:val="a3"/>
+                <w:noProof/>
+                <w:sz w:val="26"/>
+                <w:szCs w:val="26"/>
+              </w:rPr>
+              <w:t>5</w:t>
+            </w:r>
+            <w:r>
+              <w:rPr>
+                <w:rStyle w:val="a3"/>
+                <w:noProof/>
+                <w:sz w:val="26"/>
+                <w:szCs w:val="26"/>
+              </w:rPr>
+              <w:t xml:space="preserve"> Выводы из аналитического раздела</w:t>
             </w:r>
             <w:r>
               <w:rPr>
@@ -2365,51 +2428,7 @@
                 <w:sz w:val="26"/>
                 <w:szCs w:val="26"/>
               </w:rPr>
-              <w:fldChar w:fldCharType="begin"/>
-            </w:r>
-            <w:r>
-              <w:rPr>
-                <w:noProof/>
-                <w:webHidden/>
-                <w:sz w:val="26"/>
-                <w:szCs w:val="26"/>
-              </w:rPr>
-              <w:instrText xml:space="preserve"> PAGEREF _Toc26537838 \h </w:instrText>
-            </w:r>
-            <w:r>
-              <w:rPr>
-                <w:noProof/>
-                <w:webHidden/>
-                <w:sz w:val="26"/>
-                <w:szCs w:val="26"/>
-              </w:rPr>
-            </w:r>
-            <w:r>
-              <w:rPr>
-                <w:noProof/>
-                <w:webHidden/>
-                <w:sz w:val="26"/>
-                <w:szCs w:val="26"/>
-              </w:rPr>
-              <w:fldChar w:fldCharType="separate"/>
-            </w:r>
-            <w:r>
-              <w:rPr>
-                <w:noProof/>
-                <w:webHidden/>
-                <w:sz w:val="26"/>
-                <w:szCs w:val="26"/>
-              </w:rPr>
-              <w:t>12</w:t>
-            </w:r>
-            <w:r>
-              <w:rPr>
-                <w:noProof/>
-                <w:webHidden/>
-                <w:sz w:val="26"/>
-                <w:szCs w:val="26"/>
-              </w:rPr>
-              <w:fldChar w:fldCharType="end"/>
+              <w:t>10</w:t>
             </w:r>
           </w:hyperlink>
         </w:p>
@@ -3682,7 +3701,6 @@
         <w:rPr>
           <w:color w:val="000000" w:themeColor="text1"/>
         </w:rPr>
-        <w:lastRenderedPageBreak/>
         <w:t>Введение</w:t>
       </w:r>
       <w:bookmarkEnd w:id="1"/>
@@ -3702,23 +3720,7 @@
           <w:sz w:val="28"/>
           <w:szCs w:val="28"/>
         </w:rPr>
-        <w:t xml:space="preserve">В компьютерной графике на сегодняшний день большое внимание уделяется алгоритмам получения </w:t>
-      </w:r>
-      <w:bookmarkStart w:id="2" w:name="_GoBack"/>
-      <w:r>
-        <w:rPr>
-          <w:sz w:val="28"/>
-          <w:szCs w:val="28"/>
-        </w:rPr>
-        <w:t xml:space="preserve">реалистических </w:t>
-      </w:r>
-      <w:bookmarkEnd w:id="2"/>
-      <w:r>
-        <w:rPr>
-          <w:sz w:val="28"/>
-          <w:szCs w:val="28"/>
-        </w:rPr>
-        <w:t>изображений. Эти алгоритмы являются самыми затратными по времени. Обусловлено это тем, что они должны предусматривать множество физических явлений, таких как преломление, отражение, рассеивание света. Профессиональные программы для кинематографа учитывают еще больше явлений (дифракцию, интерференцию, зависимость коэффициентов преломления, отражения, поглощения от длины волны падающего света, вторичное, третичное отражение света).</w:t>
+        <w:t>В компьютерной графике на сегодняшний день большое внимание уделяется алгоритмам получения реалистических изображений. Эти алгоритмы являются самыми затратными по времени. Обусловлено это тем, что они должны предусматривать множество физических явлений, таких как преломление, отражение, рассеивание света. Профессиональные программы для кинематографа учитывают еще больше явлений (дифракцию, интерференцию, зависимость коэффициентов преломления, отражения, поглощения от длины волны падающего света, вторичное, третичное отражение света).</w:t>
       </w:r>
     </w:p>
     <w:p>
@@ -3769,33 +3771,33 @@
           <w:sz w:val="28"/>
           <w:szCs w:val="28"/>
         </w:rPr>
-        <w:t>Цель данной работы</w:t>
-      </w:r>
-      <w:r>
+        <w:t>Цель данной работы - …</w:t>
+      </w:r>
+    </w:p>
+    <w:p>
+      <w:pPr>
+        <w:spacing w:line="360" w:lineRule="auto"/>
         <w:rPr>
           <w:color w:val="C0504D" w:themeColor="accent2"/>
           <w:sz w:val="28"/>
           <w:szCs w:val="28"/>
         </w:rPr>
-        <w:t xml:space="preserve"> - …</w:t>
-      </w:r>
-    </w:p>
-    <w:p>
-      <w:pPr>
-        <w:spacing w:line="360" w:lineRule="auto"/>
+      </w:pPr>
+      <w:r>
         <w:rPr>
           <w:color w:val="C0504D" w:themeColor="accent2"/>
           <w:sz w:val="28"/>
           <w:szCs w:val="28"/>
         </w:rPr>
-      </w:pPr>
+        <w:t>Для увеличения скорости работы</w:t>
+      </w:r>
       <w:r>
         <w:rPr>
           <w:color w:val="C0504D" w:themeColor="accent2"/>
           <w:sz w:val="28"/>
           <w:szCs w:val="28"/>
         </w:rPr>
-        <w:t>Для увеличения скорости работы</w:t>
+        <w:t xml:space="preserve"> алгоритма</w:t>
       </w:r>
       <w:r>
         <w:rPr>
@@ -3803,7 +3805,7 @@
           <w:sz w:val="28"/>
           <w:szCs w:val="28"/>
         </w:rPr>
-        <w:t xml:space="preserve"> алгоритма</w:t>
+        <w:t xml:space="preserve"> я применил</w:t>
       </w:r>
       <w:r>
         <w:rPr>
@@ -3811,7 +3813,7 @@
           <w:sz w:val="28"/>
           <w:szCs w:val="28"/>
         </w:rPr>
-        <w:t xml:space="preserve"> я применил </w:t>
+        <w:t xml:space="preserve"> </w:t>
       </w:r>
       <w:r>
         <w:rPr>
@@ -3819,7 +3821,31 @@
           <w:sz w:val="28"/>
           <w:szCs w:val="28"/>
         </w:rPr>
-        <w:t>параллельные вычисления.</w:t>
+        <w:t>технологию</w:t>
+      </w:r>
+      <w:r>
+        <w:rPr>
+          <w:color w:val="C0504D" w:themeColor="accent2"/>
+          <w:sz w:val="28"/>
+          <w:szCs w:val="28"/>
+        </w:rPr>
+        <w:t xml:space="preserve"> </w:t>
+      </w:r>
+      <w:r>
+        <w:rPr>
+          <w:color w:val="C0504D" w:themeColor="accent2"/>
+          <w:sz w:val="28"/>
+          <w:szCs w:val="28"/>
+        </w:rPr>
+        <w:t>параллельных вычислений</w:t>
+      </w:r>
+      <w:r>
+        <w:rPr>
+          <w:color w:val="C0504D" w:themeColor="accent2"/>
+          <w:sz w:val="28"/>
+          <w:szCs w:val="28"/>
+        </w:rPr>
+        <w:t>.</w:t>
       </w:r>
     </w:p>
     <w:p>
@@ -3853,21 +3879,7 @@
           <w:sz w:val="28"/>
           <w:szCs w:val="28"/>
         </w:rPr>
-        <w:t xml:space="preserve">1) описать структуру трехмерной сцены, включая объекты, из которых состоит сцена, и дать описание выбранных </w:t>
-      </w:r>
-      <w:r>
-        <w:rPr>
-          <w:sz w:val="28"/>
-          <w:szCs w:val="28"/>
-        </w:rPr>
-        <w:t>свойств</w:t>
-      </w:r>
-      <w:r>
-        <w:rPr>
-          <w:sz w:val="28"/>
-          <w:szCs w:val="28"/>
-        </w:rPr>
-        <w:t>;</w:t>
+        <w:t>1) описать структуру трехмерной сцены, включая объекты, из которых состоит сцена, и дать описание выбранных свойств;</w:t>
       </w:r>
     </w:p>
     <w:p>
@@ -3948,20 +3960,674 @@
     <w:p>
       <w:pPr>
         <w:pStyle w:val="1"/>
+        <w:numPr>
+          <w:ilvl w:val="0"/>
+          <w:numId w:val="8"/>
+        </w:numPr>
         <w:jc w:val="center"/>
         <w:rPr>
           <w:color w:val="000000" w:themeColor="text1"/>
         </w:rPr>
       </w:pPr>
-      <w:bookmarkStart w:id="3" w:name="_Toc26537826"/>
+      <w:bookmarkStart w:id="2" w:name="_Toc26537826"/>
       <w:r>
         <w:rPr>
           <w:color w:val="000000" w:themeColor="text1"/>
         </w:rPr>
+        <w:t>Аналитическая часть</w:t>
+      </w:r>
+      <w:bookmarkEnd w:id="2"/>
+    </w:p>
+    <w:p/>
+    <w:p>
+      <w:pPr>
+        <w:pStyle w:val="ad"/>
+        <w:numPr>
+          <w:ilvl w:val="1"/>
+          <w:numId w:val="8"/>
+        </w:numPr>
+        <w:spacing w:line="360" w:lineRule="auto"/>
+        <w:ind w:left="0" w:firstLine="0"/>
+        <w:rPr>
+          <w:b/>
+          <w:sz w:val="28"/>
+          <w:szCs w:val="28"/>
+        </w:rPr>
+      </w:pPr>
+      <w:r>
+        <w:rPr>
+          <w:b/>
+          <w:sz w:val="28"/>
+          <w:szCs w:val="28"/>
+        </w:rPr>
+        <w:t xml:space="preserve">Обзор и анализ существующих программных </w:t>
+      </w:r>
+      <w:proofErr w:type="gramStart"/>
+      <w:r>
+        <w:rPr>
+          <w:b/>
+          <w:sz w:val="28"/>
+          <w:szCs w:val="28"/>
+        </w:rPr>
+        <w:t>систем</w:t>
+      </w:r>
+      <w:proofErr w:type="gramEnd"/>
+      <w:r>
+        <w:rPr>
+          <w:b/>
+          <w:sz w:val="28"/>
+          <w:szCs w:val="28"/>
+        </w:rPr>
+        <w:t xml:space="preserve"> и обоснование необходимости разработки</w:t>
+      </w:r>
+    </w:p>
+    <w:p>
+      <w:pPr>
+        <w:spacing w:line="360" w:lineRule="auto"/>
+        <w:ind w:firstLine="709"/>
+        <w:rPr>
+          <w:sz w:val="28"/>
+          <w:szCs w:val="28"/>
+        </w:rPr>
+      </w:pPr>
+      <w:proofErr w:type="gramStart"/>
+      <w:r>
+        <w:rPr>
+          <w:sz w:val="28"/>
+          <w:szCs w:val="28"/>
+        </w:rPr>
+        <w:t>На данный момент существует множество программ</w:t>
+      </w:r>
+      <w:r>
+        <w:rPr>
+          <w:sz w:val="28"/>
+          <w:szCs w:val="28"/>
+        </w:rPr>
+        <w:t>ных систем</w:t>
+      </w:r>
+      <w:r>
+        <w:rPr>
+          <w:sz w:val="28"/>
+          <w:szCs w:val="28"/>
+        </w:rPr>
+        <w:t xml:space="preserve"> с открытым исходным кодом для работы над трассировкой лучей, но я выделил для себя основные:</w:t>
+      </w:r>
+      <w:proofErr w:type="gramEnd"/>
+    </w:p>
+    <w:p>
+      <w:pPr>
+        <w:spacing w:line="360" w:lineRule="auto"/>
+        <w:ind w:firstLine="709"/>
+        <w:jc w:val="center"/>
+        <w:rPr>
+          <w:sz w:val="28"/>
+          <w:szCs w:val="28"/>
+        </w:rPr>
+      </w:pPr>
+    </w:p>
+    <w:p>
+      <w:pPr>
+        <w:pStyle w:val="ad"/>
+        <w:numPr>
+          <w:ilvl w:val="0"/>
+          <w:numId w:val="11"/>
+        </w:numPr>
+        <w:spacing w:line="360" w:lineRule="auto"/>
+        <w:ind w:left="0" w:firstLine="709"/>
+        <w:jc w:val="center"/>
+        <w:rPr>
+          <w:sz w:val="28"/>
+          <w:szCs w:val="28"/>
+        </w:rPr>
+      </w:pPr>
+      <w:r>
+        <w:rPr>
+          <w:sz w:val="28"/>
+          <w:szCs w:val="28"/>
+          <w:lang w:val="en-US"/>
+        </w:rPr>
+        <w:t>BRL-CAD</w:t>
+      </w:r>
+    </w:p>
+    <w:p>
+      <w:pPr>
+        <w:pStyle w:val="ad"/>
+        <w:numPr>
+          <w:ilvl w:val="0"/>
+          <w:numId w:val="11"/>
+        </w:numPr>
+        <w:spacing w:line="360" w:lineRule="auto"/>
+        <w:ind w:left="0" w:firstLine="709"/>
+        <w:jc w:val="center"/>
+        <w:rPr>
+          <w:sz w:val="28"/>
+          <w:szCs w:val="28"/>
+        </w:rPr>
+      </w:pPr>
+      <w:r>
+        <w:rPr>
+          <w:sz w:val="28"/>
+          <w:szCs w:val="28"/>
+          <w:lang w:val="en-US"/>
+        </w:rPr>
+        <w:t>Blender</w:t>
+      </w:r>
+    </w:p>
+    <w:p>
+      <w:pPr>
+        <w:pStyle w:val="ad"/>
+        <w:spacing w:line="360" w:lineRule="auto"/>
+        <w:ind w:left="0" w:firstLine="709"/>
+        <w:rPr>
+          <w:sz w:val="28"/>
+          <w:szCs w:val="28"/>
+        </w:rPr>
+      </w:pPr>
+    </w:p>
+    <w:p>
+      <w:pPr>
+        <w:spacing w:line="360" w:lineRule="auto"/>
+        <w:ind w:firstLine="709"/>
+        <w:rPr>
+          <w:sz w:val="28"/>
+          <w:szCs w:val="28"/>
+        </w:rPr>
+      </w:pPr>
+      <w:proofErr w:type="gramStart"/>
+      <w:r>
+        <w:rPr>
+          <w:sz w:val="28"/>
+          <w:szCs w:val="28"/>
+          <w:lang w:val="en-US"/>
+        </w:rPr>
+        <w:t>BRL</w:t>
+      </w:r>
+      <w:r>
+        <w:rPr>
+          <w:sz w:val="28"/>
+          <w:szCs w:val="28"/>
+        </w:rPr>
+        <w:t>-</w:t>
+      </w:r>
+      <w:r>
+        <w:rPr>
+          <w:sz w:val="28"/>
+          <w:szCs w:val="28"/>
+          <w:lang w:val="en-US"/>
+        </w:rPr>
+        <w:t>CAD</w:t>
+      </w:r>
+      <w:r>
+        <w:rPr>
+          <w:sz w:val="28"/>
+          <w:szCs w:val="28"/>
+        </w:rPr>
+        <w:t xml:space="preserve"> </w:t>
+      </w:r>
+      <w:r>
+        <w:rPr>
+          <w:sz w:val="28"/>
+          <w:szCs w:val="28"/>
+        </w:rPr>
+        <w:t>–</w:t>
+      </w:r>
+      <w:r>
+        <w:rPr>
+          <w:sz w:val="28"/>
+          <w:szCs w:val="28"/>
+        </w:rPr>
+        <w:t xml:space="preserve"> </w:t>
+      </w:r>
+      <w:r>
+        <w:rPr>
+          <w:sz w:val="28"/>
+          <w:szCs w:val="28"/>
+        </w:rPr>
+        <w:t xml:space="preserve">представляет собой мощную </w:t>
+      </w:r>
+      <w:r>
+        <w:rPr>
+          <w:sz w:val="28"/>
+          <w:szCs w:val="28"/>
+        </w:rPr>
+        <w:t>3</w:t>
+      </w:r>
+      <w:r>
+        <w:rPr>
+          <w:sz w:val="28"/>
+          <w:szCs w:val="28"/>
+          <w:lang w:val="en-US"/>
+        </w:rPr>
+        <w:t>D</w:t>
+      </w:r>
+      <w:r>
+        <w:rPr>
+          <w:sz w:val="28"/>
+          <w:szCs w:val="28"/>
+        </w:rPr>
+        <w:t xml:space="preserve"> </w:t>
+      </w:r>
+      <w:r>
+        <w:rPr>
+          <w:sz w:val="28"/>
+          <w:szCs w:val="28"/>
+        </w:rPr>
+        <w:t>систему автоматизированного проектирования составных объемных тел методом конструктивной блочной геометрии.</w:t>
+      </w:r>
+      <w:proofErr w:type="gramEnd"/>
+      <w:r>
+        <w:rPr>
+          <w:sz w:val="28"/>
+          <w:szCs w:val="28"/>
+        </w:rPr>
+        <w:t xml:space="preserve"> Включает в себя интерактивный геометрический редактор, параллельную трассировку лучей, рендеринг и геометрический анализ.</w:t>
+      </w:r>
+    </w:p>
+    <w:p>
+      <w:pPr>
+        <w:spacing w:line="360" w:lineRule="auto"/>
+        <w:ind w:firstLine="709"/>
+        <w:rPr>
+          <w:sz w:val="28"/>
+          <w:szCs w:val="28"/>
+        </w:rPr>
+      </w:pPr>
+    </w:p>
+    <w:p>
+      <w:pPr>
+        <w:spacing w:line="360" w:lineRule="auto"/>
+        <w:ind w:firstLine="709"/>
+        <w:rPr>
+          <w:sz w:val="28"/>
+          <w:szCs w:val="28"/>
+        </w:rPr>
+      </w:pPr>
+      <w:r>
+        <w:rPr>
+          <w:sz w:val="28"/>
+          <w:szCs w:val="28"/>
+        </w:rPr>
+        <w:pict>
+          <v:shapetype id="_x0000_t75" coordsize="21600,21600" o:spt="75" o:preferrelative="t" path="m@4@5l@4@11@9@11@9@5xe" filled="f" stroked="f">
+            <v:stroke joinstyle="miter"/>
+            <v:formulas>
+              <v:f eqn="if lineDrawn pixelLineWidth 0"/>
+              <v:f eqn="sum @0 1 0"/>
+              <v:f eqn="sum 0 0 @1"/>
+              <v:f eqn="prod @2 1 2"/>
+              <v:f eqn="prod @3 21600 pixelWidth"/>
+              <v:f eqn="prod @3 21600 pixelHeight"/>
+              <v:f eqn="sum @0 0 1"/>
+              <v:f eqn="prod @6 1 2"/>
+              <v:f eqn="prod @7 21600 pixelWidth"/>
+              <v:f eqn="sum @8 21600 0"/>
+              <v:f eqn="prod @7 21600 pixelHeight"/>
+              <v:f eqn="sum @10 21600 0"/>
+            </v:formulas>
+            <v:path o:extrusionok="f" gradientshapeok="t" o:connecttype="rect"/>
+            <o:lock v:ext="edit" aspectratio="t"/>
+          </v:shapetype>
+          <v:shape id="_x0000_i1027" type="#_x0000_t75" style="width:363.8pt;height:227.45pt">
+            <v:imagedata r:id="rId10" o:title="рисунок 1"/>
+          </v:shape>
+        </w:pict>
+      </w:r>
+    </w:p>
+    <w:p>
+      <w:pPr>
+        <w:spacing w:line="360" w:lineRule="auto"/>
+        <w:ind w:firstLine="709"/>
+        <w:jc w:val="center"/>
+        <w:rPr>
+          <w:sz w:val="28"/>
+          <w:szCs w:val="28"/>
+        </w:rPr>
+      </w:pPr>
+      <w:r>
+        <w:rPr>
+          <w:sz w:val="28"/>
+          <w:szCs w:val="28"/>
+        </w:rPr>
+        <w:t xml:space="preserve">Рисунок 1.1 Интерфейс программы </w:t>
+      </w:r>
+      <w:r>
+        <w:rPr>
+          <w:sz w:val="28"/>
+          <w:szCs w:val="28"/>
+          <w:lang w:val="en-US"/>
+        </w:rPr>
+        <w:t>BRL</w:t>
+      </w:r>
+      <w:r>
+        <w:rPr>
+          <w:sz w:val="28"/>
+          <w:szCs w:val="28"/>
+        </w:rPr>
+        <w:t>-</w:t>
+      </w:r>
+      <w:r>
+        <w:rPr>
+          <w:sz w:val="28"/>
+          <w:szCs w:val="28"/>
+          <w:lang w:val="en-US"/>
+        </w:rPr>
+        <w:t>CAD</w:t>
+      </w:r>
+      <w:r>
+        <w:rPr>
+          <w:sz w:val="28"/>
+          <w:szCs w:val="28"/>
+        </w:rPr>
+        <w:t>.</w:t>
+      </w:r>
+    </w:p>
+    <w:p>
+      <w:pPr>
+        <w:spacing w:line="360" w:lineRule="auto"/>
+        <w:ind w:firstLine="708"/>
+        <w:rPr>
+          <w:sz w:val="28"/>
+          <w:szCs w:val="28"/>
+        </w:rPr>
+      </w:pPr>
+      <w:r>
+        <w:rPr>
+          <w:sz w:val="28"/>
+          <w:szCs w:val="28"/>
+        </w:rPr>
         <w:lastRenderedPageBreak/>
-        <w:t>1. Аналитическая часть</w:t>
-      </w:r>
-      <w:bookmarkEnd w:id="3"/>
+        <w:t>Недостатки: большой объем программы, непростой интерфейс для неподготовленного пользователя.</w:t>
+      </w:r>
+    </w:p>
+    <w:p>
+      <w:pPr>
+        <w:spacing w:line="360" w:lineRule="auto"/>
+        <w:ind w:firstLine="708"/>
+        <w:rPr>
+          <w:sz w:val="28"/>
+          <w:szCs w:val="28"/>
+        </w:rPr>
+      </w:pPr>
+      <w:r>
+        <w:rPr>
+          <w:sz w:val="28"/>
+          <w:szCs w:val="28"/>
+        </w:rPr>
+        <w:t>Преимущества: кроссплатформенность, регулярные обновления</w:t>
+      </w:r>
+      <w:r>
+        <w:rPr>
+          <w:sz w:val="28"/>
+          <w:szCs w:val="28"/>
+        </w:rPr>
+        <w:t>, большие возможности для подготовленного пользователя</w:t>
+      </w:r>
+      <w:r>
+        <w:rPr>
+          <w:sz w:val="28"/>
+          <w:szCs w:val="28"/>
+        </w:rPr>
+        <w:t>.</w:t>
+      </w:r>
+    </w:p>
+    <w:p>
+      <w:pPr>
+        <w:spacing w:line="360" w:lineRule="auto"/>
+        <w:ind w:firstLine="708"/>
+        <w:rPr>
+          <w:sz w:val="28"/>
+          <w:szCs w:val="28"/>
+        </w:rPr>
+      </w:pPr>
+    </w:p>
+    <w:p>
+      <w:pPr>
+        <w:spacing w:line="360" w:lineRule="auto"/>
+        <w:ind w:firstLine="708"/>
+        <w:rPr>
+          <w:sz w:val="28"/>
+          <w:szCs w:val="28"/>
+        </w:rPr>
+      </w:pPr>
+      <w:r>
+        <w:rPr>
+          <w:sz w:val="28"/>
+          <w:szCs w:val="28"/>
+          <w:lang w:val="en-US"/>
+        </w:rPr>
+        <w:t>Blender</w:t>
+      </w:r>
+      <w:r>
+        <w:rPr>
+          <w:sz w:val="28"/>
+          <w:szCs w:val="28"/>
+        </w:rPr>
+        <w:t xml:space="preserve"> – </w:t>
+      </w:r>
+      <w:r>
+        <w:rPr>
+          <w:sz w:val="28"/>
+          <w:szCs w:val="28"/>
+        </w:rPr>
+        <w:t>профессиональное свободное программное обеспечение для создания трехмерной графики, включающее в себя множество возможностей, в том числе и рендеринг.</w:t>
+      </w:r>
+    </w:p>
+    <w:p>
+      <w:pPr>
+        <w:spacing w:line="360" w:lineRule="auto"/>
+        <w:ind w:firstLine="708"/>
+        <w:rPr>
+          <w:sz w:val="28"/>
+          <w:szCs w:val="28"/>
+        </w:rPr>
+      </w:pPr>
+    </w:p>
+    <w:p>
+      <w:pPr>
+        <w:spacing w:line="360" w:lineRule="auto"/>
+        <w:ind w:firstLine="708"/>
+        <w:rPr>
+          <w:sz w:val="28"/>
+          <w:szCs w:val="28"/>
+        </w:rPr>
+      </w:pPr>
+      <w:r>
+        <w:rPr>
+          <w:sz w:val="28"/>
+          <w:szCs w:val="28"/>
+        </w:rPr>
+        <w:pict>
+          <v:shape id="_x0000_i1028" type="#_x0000_t75" style="width:379.65pt;height:226.35pt">
+            <v:imagedata r:id="rId11" o:title="рисунок 2"/>
+          </v:shape>
+        </w:pict>
+      </w:r>
+    </w:p>
+    <w:p>
+      <w:pPr>
+        <w:spacing w:line="360" w:lineRule="auto"/>
+        <w:ind w:firstLine="708"/>
+        <w:jc w:val="center"/>
+        <w:rPr>
+          <w:sz w:val="28"/>
+          <w:szCs w:val="28"/>
+        </w:rPr>
+      </w:pPr>
+      <w:r>
+        <w:rPr>
+          <w:sz w:val="28"/>
+          <w:szCs w:val="28"/>
+        </w:rPr>
+        <w:t xml:space="preserve">Рисунок 1.2 Интерфейс программы </w:t>
+      </w:r>
+      <w:r>
+        <w:rPr>
+          <w:sz w:val="28"/>
+          <w:szCs w:val="28"/>
+          <w:lang w:val="en-US"/>
+        </w:rPr>
+        <w:t>Blender</w:t>
+      </w:r>
+      <w:r>
+        <w:rPr>
+          <w:sz w:val="28"/>
+          <w:szCs w:val="28"/>
+          <w:lang w:val="en-US"/>
+        </w:rPr>
+        <w:t>.</w:t>
+      </w:r>
+    </w:p>
+    <w:p>
+      <w:pPr>
+        <w:spacing w:line="360" w:lineRule="auto"/>
+        <w:ind w:firstLine="708"/>
+        <w:jc w:val="center"/>
+        <w:rPr>
+          <w:sz w:val="28"/>
+          <w:szCs w:val="28"/>
+        </w:rPr>
+      </w:pPr>
+    </w:p>
+    <w:p>
+      <w:pPr>
+        <w:spacing w:line="360" w:lineRule="auto"/>
+        <w:ind w:firstLine="708"/>
+        <w:rPr>
+          <w:sz w:val="28"/>
+          <w:szCs w:val="28"/>
+        </w:rPr>
+      </w:pPr>
+      <w:r>
+        <w:rPr>
+          <w:sz w:val="28"/>
+          <w:szCs w:val="28"/>
+        </w:rPr>
+        <w:t>Недостатки:</w:t>
+      </w:r>
+      <w:r>
+        <w:rPr>
+          <w:sz w:val="28"/>
+          <w:szCs w:val="28"/>
+        </w:rPr>
+        <w:t xml:space="preserve"> </w:t>
+      </w:r>
+      <w:proofErr w:type="gramStart"/>
+      <w:r>
+        <w:rPr>
+          <w:sz w:val="28"/>
+          <w:szCs w:val="28"/>
+          <w:lang w:val="en-US"/>
+        </w:rPr>
+        <w:t>Blender</w:t>
+      </w:r>
+      <w:r>
+        <w:rPr>
+          <w:sz w:val="28"/>
+          <w:szCs w:val="28"/>
+        </w:rPr>
+        <w:t xml:space="preserve"> </w:t>
+      </w:r>
+      <w:r>
+        <w:rPr>
+          <w:sz w:val="28"/>
+          <w:szCs w:val="28"/>
+        </w:rPr>
+        <w:t>имеет репутацию программы</w:t>
+      </w:r>
+      <w:r>
+        <w:rPr>
+          <w:sz w:val="28"/>
+          <w:szCs w:val="28"/>
+        </w:rPr>
+        <w:t xml:space="preserve"> сложной для изучения.</w:t>
+      </w:r>
+      <w:proofErr w:type="gramEnd"/>
+      <w:r>
+        <w:rPr>
+          <w:sz w:val="28"/>
+          <w:szCs w:val="28"/>
+        </w:rPr>
+        <w:t xml:space="preserve"> Практически каждая функция имеет соответствующее ей сочетание клавиш. Высокие системные требования для комфортной работы с прилож</w:t>
+      </w:r>
+      <w:r>
+        <w:rPr>
+          <w:sz w:val="28"/>
+          <w:szCs w:val="28"/>
+        </w:rPr>
+        <w:t>е</w:t>
+      </w:r>
+      <w:r>
+        <w:rPr>
+          <w:sz w:val="28"/>
+          <w:szCs w:val="28"/>
+        </w:rPr>
+        <w:t>нием.</w:t>
+      </w:r>
+    </w:p>
+    <w:p>
+      <w:pPr>
+        <w:spacing w:line="360" w:lineRule="auto"/>
+        <w:ind w:firstLine="708"/>
+        <w:rPr>
+          <w:sz w:val="28"/>
+          <w:szCs w:val="28"/>
+        </w:rPr>
+      </w:pPr>
+      <w:r>
+        <w:rPr>
+          <w:sz w:val="28"/>
+          <w:szCs w:val="28"/>
+        </w:rPr>
+        <w:t>Преимущества: характерной особенностью является небольшой размер. Поддержка разнообразных геометрических примитивов, включая полигональные модели, универсальные встроенные механизмы рендеринга.</w:t>
+      </w:r>
+    </w:p>
+    <w:p>
+      <w:pPr>
+        <w:spacing w:line="360" w:lineRule="auto"/>
+        <w:rPr>
+          <w:sz w:val="28"/>
+          <w:szCs w:val="28"/>
+        </w:rPr>
+      </w:pPr>
+    </w:p>
+    <w:p>
+      <w:pPr>
+        <w:spacing w:line="360" w:lineRule="auto"/>
+        <w:ind w:firstLine="708"/>
+        <w:rPr>
+          <w:sz w:val="28"/>
+          <w:szCs w:val="28"/>
+        </w:rPr>
+      </w:pPr>
+      <w:r>
+        <w:rPr>
+          <w:sz w:val="28"/>
+          <w:szCs w:val="28"/>
+        </w:rPr>
+        <w:lastRenderedPageBreak/>
+        <w:t xml:space="preserve">Вывод из проведенного анализа: не смотря на то, что существует немало многофункционального программного обеспечения для работы с трассировкой лучей, характерным для </w:t>
+      </w:r>
+      <w:r>
+        <w:rPr>
+          <w:sz w:val="28"/>
+          <w:szCs w:val="28"/>
+        </w:rPr>
+        <w:t xml:space="preserve">него недостатком является сложный и не совсем </w:t>
+      </w:r>
+      <w:r>
+        <w:rPr>
+          <w:sz w:val="28"/>
+          <w:szCs w:val="28"/>
+        </w:rPr>
+        <w:t>понятный для неподготовленного пользователя интерфейс</w:t>
+      </w:r>
+      <w:r>
+        <w:rPr>
+          <w:sz w:val="28"/>
+          <w:szCs w:val="28"/>
+        </w:rPr>
+        <w:t>. В своем программном продукте я хочу устранить данный недостаток.</w:t>
+      </w:r>
     </w:p>
     <w:p>
       <w:pPr>
@@ -3971,20 +4637,27 @@
           <w:color w:val="000000" w:themeColor="text1"/>
         </w:rPr>
       </w:pPr>
-      <w:bookmarkStart w:id="4" w:name="_Toc26537827"/>
+      <w:bookmarkStart w:id="3" w:name="_Toc26537827"/>
       <w:r>
         <w:rPr>
           <w:color w:val="000000" w:themeColor="text1"/>
         </w:rPr>
-        <w:t>1.1 Формализация объектов синтезируемой сцены</w:t>
-      </w:r>
-      <w:bookmarkEnd w:id="4"/>
+        <w:t>1.2</w:t>
+      </w:r>
+      <w:r>
+        <w:rPr>
+          <w:color w:val="000000" w:themeColor="text1"/>
+        </w:rPr>
+        <w:t xml:space="preserve"> Формализация объектов синтезируемой сцены</w:t>
+      </w:r>
+      <w:bookmarkEnd w:id="3"/>
     </w:p>
     <w:p>
       <w:pPr>
         <w:pStyle w:val="im-mess"/>
         <w:shd w:val="clear" w:color="auto" w:fill="FFFFFF"/>
         <w:spacing w:before="0" w:beforeAutospacing="0" w:after="0" w:afterAutospacing="0" w:line="360" w:lineRule="auto"/>
+        <w:ind w:firstLine="435"/>
         <w:jc w:val="both"/>
         <w:rPr>
           <w:color w:val="000000"/>
@@ -4081,23 +4754,7 @@
           <w:sz w:val="28"/>
           <w:szCs w:val="28"/>
         </w:rPr>
-        <w:t xml:space="preserve">Точечный источник света. Описывается тремя координатами положения и коэффициентом </w:t>
-      </w:r>
-      <w:r>
-        <w:rPr>
-          <w:color w:val="000000"/>
-          <w:sz w:val="28"/>
-          <w:szCs w:val="28"/>
-        </w:rPr>
-        <w:t>освещенности</w:t>
-      </w:r>
-      <w:r>
-        <w:rPr>
-          <w:color w:val="000000"/>
-          <w:sz w:val="28"/>
-          <w:szCs w:val="28"/>
-        </w:rPr>
-        <w:t>.</w:t>
+        <w:t>Точечный источник света. Описывается тремя координатами положения и коэффициентом освещенности.</w:t>
       </w:r>
     </w:p>
     <w:p>
@@ -4122,23 +4779,7 @@
           <w:sz w:val="28"/>
           <w:szCs w:val="28"/>
         </w:rPr>
-        <w:t xml:space="preserve">Направленный источник света. Описывается вектором направления и коэффициентом </w:t>
-      </w:r>
-      <w:r>
-        <w:rPr>
-          <w:color w:val="000000"/>
-          <w:sz w:val="28"/>
-          <w:szCs w:val="28"/>
-        </w:rPr>
-        <w:t>освещенности</w:t>
-      </w:r>
-      <w:r>
-        <w:rPr>
-          <w:color w:val="000000"/>
-          <w:sz w:val="28"/>
-          <w:szCs w:val="28"/>
-        </w:rPr>
-        <w:t>.</w:t>
+        <w:t>Направленный источник света. Описывается вектором направления и коэффициентом освещенности.</w:t>
       </w:r>
       <w:r>
         <w:rPr>
@@ -4378,39 +5019,7 @@
           <w:sz w:val="28"/>
           <w:szCs w:val="28"/>
         </w:rPr>
-        <w:t>представляют</w:t>
-      </w:r>
-      <w:r>
-        <w:rPr>
-          <w:color w:val="000000"/>
-          <w:sz w:val="28"/>
-          <w:szCs w:val="28"/>
-        </w:rPr>
-        <w:t xml:space="preserve"> собой </w:t>
-      </w:r>
-      <w:r>
-        <w:rPr>
-          <w:color w:val="000000"/>
-          <w:sz w:val="28"/>
-          <w:szCs w:val="28"/>
-        </w:rPr>
-        <w:t>2</w:t>
-      </w:r>
-      <w:r>
-        <w:rPr>
-          <w:color w:val="000000"/>
-          <w:sz w:val="28"/>
-          <w:szCs w:val="28"/>
-        </w:rPr>
-        <w:t xml:space="preserve"> подобъекта</w:t>
-      </w:r>
-      <w:r>
-        <w:rPr>
-          <w:color w:val="000000"/>
-          <w:sz w:val="28"/>
-          <w:szCs w:val="28"/>
-        </w:rPr>
-        <w:t>:</w:t>
+        <w:t>представляют собой 2 подобъекта:</w:t>
       </w:r>
     </w:p>
     <w:p>
@@ -4534,15 +5143,7 @@
           <w:sz w:val="28"/>
           <w:szCs w:val="28"/>
         </w:rPr>
-        <w:t>Помимо основных п</w:t>
-      </w:r>
-      <w:r>
-        <w:rPr>
-          <w:color w:val="C0504D" w:themeColor="accent2"/>
-          <w:sz w:val="28"/>
-          <w:szCs w:val="28"/>
-        </w:rPr>
-        <w:t>араметров задается длина, ширина, высота.</w:t>
+        <w:t>Помимо основных параметров задается длина, ширина, высота.</w:t>
       </w:r>
     </w:p>
     <w:p>
@@ -4567,6 +5168,7 @@
           <w:sz w:val="28"/>
           <w:szCs w:val="28"/>
         </w:rPr>
+        <w:lastRenderedPageBreak/>
         <w:t>Плоскость. Задается ширина и длина.</w:t>
       </w:r>
     </w:p>
@@ -4606,7 +5208,7 @@
           <w:sz w:val="28"/>
           <w:szCs w:val="28"/>
         </w:rPr>
-        <w:t xml:space="preserve">Луч </w:t>
+        <w:t xml:space="preserve">Луч – невидимый объект, который </w:t>
       </w:r>
       <w:r>
         <w:rPr>
@@ -4614,7 +5216,7 @@
           <w:sz w:val="28"/>
           <w:szCs w:val="28"/>
         </w:rPr>
-        <w:t>–</w:t>
+        <w:t>задается параметрическим уравнением</w:t>
       </w:r>
       <w:r>
         <w:rPr>
@@ -4622,15 +5224,16 @@
           <w:sz w:val="28"/>
           <w:szCs w:val="28"/>
         </w:rPr>
-        <w:t xml:space="preserve"> невидимый объект, который </w:t>
+        <w:t xml:space="preserve"> </w:t>
       </w:r>
       <w:r>
         <w:rPr>
           <w:color w:val="000000"/>
           <w:sz w:val="28"/>
           <w:szCs w:val="28"/>
-        </w:rPr>
-        <w:t>задается параметрическим уравнением</w:t>
+          <w:lang w:val="en-US"/>
+        </w:rPr>
+        <w:t>P</w:t>
       </w:r>
       <w:r>
         <w:rPr>
@@ -4645,9 +5248,17 @@
           <w:color w:val="000000"/>
           <w:sz w:val="28"/>
           <w:szCs w:val="28"/>
+        </w:rPr>
+        <w:t xml:space="preserve">= </w:t>
+      </w:r>
+      <w:r>
+        <w:rPr>
+          <w:color w:val="000000"/>
+          <w:sz w:val="28"/>
+          <w:szCs w:val="28"/>
           <w:lang w:val="en-US"/>
         </w:rPr>
-        <w:t>P</w:t>
+        <w:t>O</w:t>
       </w:r>
       <w:r>
         <w:rPr>
@@ -4655,6 +5266,57 @@
           <w:sz w:val="28"/>
           <w:szCs w:val="28"/>
         </w:rPr>
+        <w:t xml:space="preserve"> + </w:t>
+      </w:r>
+      <w:r>
+        <w:rPr>
+          <w:color w:val="000000"/>
+          <w:sz w:val="28"/>
+          <w:szCs w:val="28"/>
+          <w:lang w:val="en-US"/>
+        </w:rPr>
+        <w:t>t</w:t>
+      </w:r>
+      <w:r>
+        <w:rPr>
+          <w:color w:val="000000"/>
+          <w:sz w:val="28"/>
+          <w:szCs w:val="28"/>
+        </w:rPr>
+        <w:t xml:space="preserve"> * </w:t>
+      </w:r>
+      <w:r>
+        <w:rPr>
+          <w:color w:val="000000"/>
+          <w:sz w:val="28"/>
+          <w:szCs w:val="28"/>
+          <w:lang w:val="en-US"/>
+        </w:rPr>
+        <w:t>direction</w:t>
+      </w:r>
+      <w:r>
+        <w:rPr>
+          <w:color w:val="000000"/>
+          <w:sz w:val="28"/>
+          <w:szCs w:val="28"/>
+        </w:rPr>
+        <w:t xml:space="preserve">. Где </w:t>
+      </w:r>
+      <w:r>
+        <w:rPr>
+          <w:color w:val="000000"/>
+          <w:sz w:val="28"/>
+          <w:szCs w:val="28"/>
+          <w:lang w:val="en-US"/>
+        </w:rPr>
+        <w:t>O</w:t>
+      </w:r>
+      <w:r>
+        <w:rPr>
+          <w:color w:val="000000"/>
+          <w:sz w:val="28"/>
+          <w:szCs w:val="28"/>
+        </w:rPr>
         <w:t xml:space="preserve"> </w:t>
       </w:r>
       <w:r>
@@ -4663,92 +5325,7 @@
           <w:sz w:val="28"/>
           <w:szCs w:val="28"/>
         </w:rPr>
-        <w:t xml:space="preserve">= </w:t>
-      </w:r>
-      <w:r>
-        <w:rPr>
-          <w:color w:val="000000"/>
-          <w:sz w:val="28"/>
-          <w:szCs w:val="28"/>
-          <w:lang w:val="en-US"/>
-        </w:rPr>
-        <w:t>O</w:t>
-      </w:r>
-      <w:r>
-        <w:rPr>
-          <w:color w:val="000000"/>
-          <w:sz w:val="28"/>
-          <w:szCs w:val="28"/>
-        </w:rPr>
-        <w:t xml:space="preserve"> + </w:t>
-      </w:r>
-      <w:r>
-        <w:rPr>
-          <w:color w:val="000000"/>
-          <w:sz w:val="28"/>
-          <w:szCs w:val="28"/>
-          <w:lang w:val="en-US"/>
-        </w:rPr>
-        <w:t>t</w:t>
-      </w:r>
-      <w:r>
-        <w:rPr>
-          <w:color w:val="000000"/>
-          <w:sz w:val="28"/>
-          <w:szCs w:val="28"/>
-        </w:rPr>
-        <w:t xml:space="preserve"> * </w:t>
-      </w:r>
-      <w:r>
-        <w:rPr>
-          <w:color w:val="000000"/>
-          <w:sz w:val="28"/>
-          <w:szCs w:val="28"/>
-          <w:lang w:val="en-US"/>
-        </w:rPr>
-        <w:t>direction</w:t>
-      </w:r>
-      <w:r>
-        <w:rPr>
-          <w:color w:val="000000"/>
-          <w:sz w:val="28"/>
-          <w:szCs w:val="28"/>
-        </w:rPr>
-        <w:t xml:space="preserve">. Где </w:t>
-      </w:r>
-      <w:r>
-        <w:rPr>
-          <w:color w:val="000000"/>
-          <w:sz w:val="28"/>
-          <w:szCs w:val="28"/>
-          <w:lang w:val="en-US"/>
-        </w:rPr>
-        <w:t>O</w:t>
-      </w:r>
-      <w:r>
-        <w:rPr>
-          <w:color w:val="000000"/>
-          <w:sz w:val="28"/>
-          <w:szCs w:val="28"/>
-        </w:rPr>
-        <w:t xml:space="preserve"> </w:t>
-      </w:r>
-      <w:r>
-        <w:rPr>
-          <w:color w:val="000000"/>
-          <w:sz w:val="28"/>
-          <w:szCs w:val="28"/>
-        </w:rPr>
-        <w:t xml:space="preserve">– координаты точки начала </w:t>
-      </w:r>
-      <w:r>
-        <w:rPr>
-          <w:color w:val="000000"/>
-          <w:sz w:val="28"/>
-          <w:szCs w:val="28"/>
-        </w:rPr>
-        <w:lastRenderedPageBreak/>
-        <w:t xml:space="preserve">луча, </w:t>
+        <w:t xml:space="preserve">– координаты точки начала луча, </w:t>
       </w:r>
       <w:r>
         <w:rPr>
@@ -4849,7 +5426,7 @@
         <w:rPr>
           <w:color w:val="000000" w:themeColor="text1"/>
         </w:rPr>
-        <w:t>2</w:t>
+        <w:t>3</w:t>
       </w:r>
       <w:r>
         <w:rPr>
@@ -5026,7 +5603,16 @@
           <w:sz w:val="28"/>
           <w:szCs w:val="28"/>
         </w:rPr>
-        <w:t xml:space="preserve"> деревьев не дал значительного ускорения, а метод порталов в случае произвольной геометрии сцены вообще не применим. Алгоритм дает наилучшие результаты в сценах, где треугольники имеют примерно одинаковые размеры, а так же в разреженных сценах (т.е. в сценах, где объекты расположены на расстоянии, гораздо большем их линейных размеров).</w:t>
+        <w:t xml:space="preserve"> деревьев не дал значительного ускорения, а метод порталов в случае произвольной геометрии сцены вообще не применим. Алгоритм дает наилучшие результаты в сценах, где </w:t>
+      </w:r>
+      <w:r>
+        <w:rPr>
+          <w:color w:val="C0504D" w:themeColor="accent2"/>
+          <w:sz w:val="28"/>
+          <w:szCs w:val="28"/>
+        </w:rPr>
+        <w:lastRenderedPageBreak/>
+        <w:t>треугольники имеют примерно одинаковые размеры, а так же в разреженных сценах (т.е. в сценах, где объекты расположены на расстоянии, гораздо большем их линейных размеров).</w:t>
       </w:r>
     </w:p>
     <w:p>
@@ -5043,7 +5629,6 @@
           <w:sz w:val="28"/>
           <w:szCs w:val="28"/>
         </w:rPr>
-        <w:lastRenderedPageBreak/>
         <w:t>Для визуализации диффузного отражения был использован закон Ламберта</w:t>
       </w:r>
       <w:r>
@@ -5124,25 +5709,1569 @@
     </w:p>
     <w:p>
       <w:pPr>
+        <w:pStyle w:val="2"/>
         <w:spacing w:line="360" w:lineRule="auto"/>
         <w:rPr>
-          <w:sz w:val="28"/>
-          <w:szCs w:val="28"/>
-        </w:rPr>
-      </w:pPr>
+          <w:color w:val="000000" w:themeColor="text1"/>
+        </w:rPr>
+      </w:pPr>
+      <w:r>
+        <w:rPr>
+          <w:color w:val="000000" w:themeColor="text1"/>
+        </w:rPr>
+        <w:t>1.</w:t>
+      </w:r>
+      <w:r>
+        <w:rPr>
+          <w:color w:val="000000" w:themeColor="text1"/>
+        </w:rPr>
+        <w:t>4</w:t>
+      </w:r>
+      <w:r>
+        <w:rPr>
+          <w:color w:val="000000" w:themeColor="text1"/>
+        </w:rPr>
+        <w:t xml:space="preserve"> </w:t>
+      </w:r>
+      <w:r>
+        <w:rPr>
+          <w:color w:val="000000" w:themeColor="text1"/>
+        </w:rPr>
+        <w:t>Описание трехмерных преобразований сцены</w:t>
+      </w:r>
     </w:p>
     <w:p>
       <w:pPr>
         <w:spacing w:line="360" w:lineRule="auto"/>
-        <w:rPr>
+        <w:ind w:firstLine="709"/>
+        <w:jc w:val="both"/>
+        <w:rPr>
+          <w:sz w:val="28"/>
+          <w:szCs w:val="28"/>
+        </w:rPr>
+      </w:pPr>
+      <w:r>
+        <w:rPr>
+          <w:sz w:val="28"/>
+          <w:szCs w:val="28"/>
+        </w:rPr>
+        <w:t>Сдвиг точки</w:t>
+      </w:r>
+      <w:r>
+        <w:rPr>
+          <w:sz w:val="28"/>
+          <w:szCs w:val="28"/>
+        </w:rPr>
+        <w:t>:</w:t>
+      </w:r>
+    </w:p>
+    <w:p>
+      <w:pPr>
+        <w:spacing w:line="360" w:lineRule="auto"/>
+        <w:ind w:firstLine="709"/>
+        <w:jc w:val="center"/>
+        <w:rPr>
+          <w:sz w:val="28"/>
+          <w:szCs w:val="28"/>
+        </w:rPr>
+      </w:pPr>
+      <w:r>
+        <w:rPr>
+          <w:position w:val="-50"/>
+          <w:sz w:val="28"/>
+          <w:szCs w:val="28"/>
+          <w:lang w:val="en-US"/>
+        </w:rPr>
+        <w:object w:dxaOrig="1219" w:dyaOrig="1120">
+          <v:shape id="_x0000_i1025" type="#_x0000_t75" style="width:61.1pt;height:56.75pt" o:ole="">
+            <v:imagedata r:id="rId12" o:title=""/>
+          </v:shape>
+          <o:OLEObject Type="Embed" ProgID="Equation.DSMT4" ShapeID="_x0000_i1025" DrawAspect="Content" ObjectID="_1660052758" r:id="rId13"/>
+        </w:object>
+      </w:r>
+      <w:r>
+        <w:rPr>
+          <w:sz w:val="28"/>
+          <w:szCs w:val="28"/>
+        </w:rPr>
+        <w:t xml:space="preserve"> </w:t>
+      </w:r>
+    </w:p>
+    <w:p>
+      <w:pPr>
+        <w:spacing w:line="360" w:lineRule="auto"/>
+        <w:ind w:firstLine="709"/>
+        <w:jc w:val="both"/>
+        <w:rPr>
+          <w:sz w:val="28"/>
+          <w:szCs w:val="28"/>
+        </w:rPr>
+      </w:pPr>
+      <w:r>
+        <w:rPr>
+          <w:sz w:val="28"/>
+          <w:szCs w:val="28"/>
+        </w:rPr>
+        <w:t>Масштабирование относительно начала координат:</w:t>
+      </w:r>
+    </w:p>
+    <w:p>
+      <w:pPr>
+        <w:spacing w:line="360" w:lineRule="auto"/>
+        <w:ind w:firstLine="709"/>
+        <w:jc w:val="center"/>
+        <w:rPr>
+          <w:sz w:val="28"/>
+          <w:szCs w:val="28"/>
+        </w:rPr>
+      </w:pPr>
+      <w:r>
+        <w:rPr>
+          <w:position w:val="-50"/>
+          <w:sz w:val="28"/>
+          <w:szCs w:val="28"/>
+        </w:rPr>
+        <w:object w:dxaOrig="1100" w:dyaOrig="1120">
+          <v:shape id="_x0000_i1026" type="#_x0000_t75" style="width:54pt;height:56.75pt" o:ole="">
+            <v:imagedata r:id="rId14" o:title=""/>
+          </v:shape>
+          <o:OLEObject Type="Embed" ProgID="Equation.DSMT4" ShapeID="_x0000_i1026" DrawAspect="Content" ObjectID="_1660052759" r:id="rId15"/>
+        </w:object>
+      </w:r>
+    </w:p>
+    <w:p>
+      <w:pPr>
+        <w:pStyle w:val="ab"/>
+        <w:shd w:val="clear" w:color="auto" w:fill="FFFFFF"/>
+        <w:spacing w:before="120" w:beforeAutospacing="0" w:after="120" w:afterAutospacing="0" w:line="360" w:lineRule="auto"/>
+        <w:ind w:firstLine="709"/>
+        <w:rPr>
+          <w:color w:val="202122"/>
+          <w:sz w:val="28"/>
+          <w:szCs w:val="28"/>
+        </w:rPr>
+      </w:pPr>
+      <w:r>
+        <w:rPr>
+          <w:color w:val="202122"/>
+          <w:sz w:val="28"/>
+          <w:szCs w:val="28"/>
+        </w:rPr>
+        <w:t>Любое вращение в трёхмерном пространстве может быть представлено как композиция поворотов вокруг трёх ортогональных осей (например, вокруг осей декартовых координат). Этой композиции соответствует матрица, равная произведению соответствующих трёх матриц поворота.</w:t>
+      </w:r>
+    </w:p>
+    <w:p>
+      <w:pPr>
+        <w:pStyle w:val="ab"/>
+        <w:shd w:val="clear" w:color="auto" w:fill="FFFFFF"/>
+        <w:spacing w:before="120" w:beforeAutospacing="0" w:after="120" w:afterAutospacing="0" w:line="360" w:lineRule="auto"/>
+        <w:ind w:firstLine="709"/>
+        <w:rPr>
+          <w:color w:val="202122"/>
+          <w:sz w:val="28"/>
+          <w:szCs w:val="28"/>
+        </w:rPr>
+      </w:pPr>
+      <w:r>
+        <w:rPr>
+          <w:color w:val="202122"/>
+          <w:sz w:val="28"/>
+          <w:szCs w:val="28"/>
+        </w:rPr>
+        <w:t>Матрицами вращения вокруг оси </w:t>
+      </w:r>
+      <w:r>
+        <w:rPr>
+          <w:color w:val="202122"/>
+          <w:sz w:val="28"/>
+          <w:szCs w:val="28"/>
+        </w:rPr>
+        <w:t>декартовой системы координат</w:t>
+      </w:r>
+      <w:r>
+        <w:rPr>
+          <w:color w:val="202122"/>
+          <w:sz w:val="28"/>
+          <w:szCs w:val="28"/>
+        </w:rPr>
+        <w:t> на угол </w:t>
+      </w:r>
+      <w:r>
+        <w:rPr>
+          <w:rStyle w:val="mwe-math-mathml-inline"/>
+          <w:vanish/>
+          <w:color w:val="202122"/>
+          <w:sz w:val="28"/>
+          <w:szCs w:val="28"/>
+        </w:rPr>
+        <w:t>{\displaystyle \alpha }</w:t>
+      </w:r>
+      <w:r>
+        <w:rPr>
+          <w:rStyle w:val="mwe-math-mathml-inline"/>
+          <w:color w:val="202122"/>
+          <w:sz w:val="28"/>
+          <w:szCs w:val="28"/>
+        </w:rPr>
+        <w:t>α</w:t>
+      </w:r>
+      <w:r>
+        <w:rPr>
+          <w:color w:val="202122"/>
+          <w:sz w:val="28"/>
+          <w:szCs w:val="28"/>
+        </w:rPr>
+        <w:t> в трёхмерном пространстве с неподвижной системой координат являются:</w:t>
+      </w:r>
+    </w:p>
+    <w:p>
+      <w:pPr>
+        <w:pStyle w:val="ab"/>
+        <w:numPr>
+          <w:ilvl w:val="0"/>
+          <w:numId w:val="7"/>
+        </w:numPr>
+        <w:shd w:val="clear" w:color="auto" w:fill="FFFFFF"/>
+        <w:spacing w:before="120" w:beforeAutospacing="0" w:after="120" w:afterAutospacing="0" w:line="360" w:lineRule="auto"/>
+        <w:ind w:firstLine="709"/>
+        <w:rPr>
+          <w:color w:val="202122"/>
+          <w:sz w:val="28"/>
+          <w:szCs w:val="28"/>
+          <w:lang w:val="en-US"/>
+        </w:rPr>
+      </w:pPr>
+      <w:r>
+        <w:rPr>
+          <w:color w:val="202122"/>
+          <w:sz w:val="28"/>
+          <w:szCs w:val="28"/>
+        </w:rPr>
+        <w:t>Вращение вокруг оси х:</w:t>
+      </w:r>
+    </w:p>
+    <w:p>
+      <w:pPr>
+        <w:pStyle w:val="ad"/>
+        <w:spacing w:line="360" w:lineRule="auto"/>
+        <w:ind w:left="1080" w:firstLine="709"/>
+        <w:jc w:val="center"/>
+        <w:rPr>
+          <w:i/>
+          <w:sz w:val="28"/>
+          <w:szCs w:val="28"/>
+          <w:lang w:val="en-US"/>
+        </w:rPr>
+      </w:pPr>
+      <m:oMathPara>
+        <m:oMath>
+          <m:sSub>
+            <m:sSubPr>
+              <m:ctrlPr>
+                <w:rPr>
+                  <w:rFonts w:ascii="Cambria Math" w:hAnsi="Cambria Math"/>
+                  <w:i/>
+                  <w:sz w:val="28"/>
+                  <w:szCs w:val="28"/>
+                  <w:lang w:val="en-US"/>
+                </w:rPr>
+              </m:ctrlPr>
+            </m:sSubPr>
+            <m:e>
+              <m:r>
+                <w:rPr>
+                  <w:rFonts w:ascii="Cambria Math" w:hAnsi="Cambria Math"/>
+                  <w:sz w:val="28"/>
+                  <w:szCs w:val="28"/>
+                  <w:lang w:val="en-US"/>
+                </w:rPr>
+                <m:t>M</m:t>
+              </m:r>
+            </m:e>
+            <m:sub>
+              <m:r>
+                <w:rPr>
+                  <w:rFonts w:ascii="Cambria Math" w:hAnsi="Cambria Math"/>
+                  <w:sz w:val="28"/>
+                  <w:szCs w:val="28"/>
+                  <w:lang w:val="en-US"/>
+                </w:rPr>
+                <m:t>x</m:t>
+              </m:r>
+            </m:sub>
+          </m:sSub>
+          <m:d>
+            <m:dPr>
+              <m:ctrlPr>
+                <w:rPr>
+                  <w:rFonts w:ascii="Cambria Math" w:hAnsi="Cambria Math"/>
+                  <w:i/>
+                  <w:sz w:val="28"/>
+                  <w:szCs w:val="28"/>
+                  <w:lang w:val="en-US"/>
+                </w:rPr>
+              </m:ctrlPr>
+            </m:dPr>
+            <m:e>
+              <m:r>
+                <w:rPr>
+                  <w:rFonts w:ascii="Cambria Math" w:hAnsi="Cambria Math"/>
+                  <w:sz w:val="28"/>
+                  <w:szCs w:val="28"/>
+                  <w:lang w:val="en-US"/>
+                </w:rPr>
+                <m:t>α</m:t>
+              </m:r>
+            </m:e>
+          </m:d>
+          <m:r>
+            <w:rPr>
+              <w:rFonts w:ascii="Cambria Math" w:hAnsi="Cambria Math"/>
+              <w:sz w:val="28"/>
+              <w:szCs w:val="28"/>
+              <w:lang w:val="en-US"/>
+            </w:rPr>
+            <m:t xml:space="preserve">= </m:t>
+          </m:r>
+          <m:d>
+            <m:dPr>
+              <m:ctrlPr>
+                <w:rPr>
+                  <w:rFonts w:ascii="Cambria Math" w:hAnsi="Cambria Math"/>
+                  <w:i/>
+                  <w:sz w:val="28"/>
+                  <w:szCs w:val="28"/>
+                </w:rPr>
+              </m:ctrlPr>
+            </m:dPr>
+            <m:e>
+              <m:m>
+                <m:mPr>
+                  <m:mcs>
+                    <m:mc>
+                      <m:mcPr>
+                        <m:count m:val="3"/>
+                        <m:mcJc m:val="center"/>
+                      </m:mcPr>
+                    </m:mc>
+                  </m:mcs>
+                  <m:ctrlPr>
+                    <w:rPr>
+                      <w:rFonts w:ascii="Cambria Math" w:hAnsi="Cambria Math"/>
+                      <w:i/>
+                      <w:sz w:val="28"/>
+                      <w:szCs w:val="28"/>
+                      <w:lang w:val="en-US"/>
+                    </w:rPr>
+                  </m:ctrlPr>
+                </m:mPr>
+                <m:mr>
+                  <m:e>
+                    <m:r>
+                      <w:rPr>
+                        <w:rFonts w:ascii="Cambria Math" w:hAnsi="Cambria Math"/>
+                        <w:sz w:val="28"/>
+                        <w:szCs w:val="28"/>
+                        <w:lang w:val="en-US"/>
+                      </w:rPr>
+                      <m:t>1</m:t>
+                    </m:r>
+                  </m:e>
+                  <m:e>
+                    <m:r>
+                      <w:rPr>
+                        <w:rFonts w:ascii="Cambria Math" w:hAnsi="Cambria Math"/>
+                        <w:sz w:val="28"/>
+                        <w:szCs w:val="28"/>
+                        <w:lang w:val="en-US"/>
+                      </w:rPr>
+                      <m:t>0</m:t>
+                    </m:r>
+                  </m:e>
+                  <m:e>
+                    <m:r>
+                      <w:rPr>
+                        <w:rFonts w:ascii="Cambria Math" w:hAnsi="Cambria Math"/>
+                        <w:sz w:val="28"/>
+                        <w:szCs w:val="28"/>
+                        <w:lang w:val="en-US"/>
+                      </w:rPr>
+                      <m:t>0</m:t>
+                    </m:r>
+                  </m:e>
+                </m:mr>
+                <m:mr>
+                  <m:e>
+                    <m:r>
+                      <w:rPr>
+                        <w:rFonts w:ascii="Cambria Math" w:hAnsi="Cambria Math"/>
+                        <w:sz w:val="28"/>
+                        <w:szCs w:val="28"/>
+                        <w:lang w:val="en-US"/>
+                      </w:rPr>
+                      <m:t>0</m:t>
+                    </m:r>
+                  </m:e>
+                  <m:e>
+                    <m:func>
+                      <m:funcPr>
+                        <m:ctrlPr>
+                          <w:rPr>
+                            <w:rFonts w:ascii="Cambria Math" w:hAnsi="Cambria Math"/>
+                            <w:i/>
+                            <w:sz w:val="28"/>
+                            <w:szCs w:val="28"/>
+                            <w:lang w:val="en-US"/>
+                          </w:rPr>
+                        </m:ctrlPr>
+                      </m:funcPr>
+                      <m:fName>
+                        <m:r>
+                          <m:rPr>
+                            <m:sty m:val="p"/>
+                          </m:rPr>
+                          <w:rPr>
+                            <w:rFonts w:ascii="Cambria Math" w:hAnsi="Cambria Math"/>
+                            <w:sz w:val="28"/>
+                            <w:szCs w:val="28"/>
+                            <w:lang w:val="en-US"/>
+                          </w:rPr>
+                          <m:t>cos</m:t>
+                        </m:r>
+                      </m:fName>
+                      <m:e>
+                        <m:r>
+                          <w:rPr>
+                            <w:rFonts w:ascii="Cambria Math" w:hAnsi="Cambria Math"/>
+                            <w:sz w:val="28"/>
+                            <w:szCs w:val="28"/>
+                            <w:lang w:val="en-US"/>
+                          </w:rPr>
+                          <m:t>α</m:t>
+                        </m:r>
+                      </m:e>
+                    </m:func>
+                  </m:e>
+                  <m:e>
+                    <m:func>
+                      <m:funcPr>
+                        <m:ctrlPr>
+                          <w:rPr>
+                            <w:rFonts w:ascii="Cambria Math" w:hAnsi="Cambria Math"/>
+                            <w:i/>
+                            <w:sz w:val="28"/>
+                            <w:szCs w:val="28"/>
+                            <w:lang w:val="en-US"/>
+                          </w:rPr>
+                        </m:ctrlPr>
+                      </m:funcPr>
+                      <m:fName>
+                        <m:r>
+                          <m:rPr>
+                            <m:sty m:val="p"/>
+                          </m:rPr>
+                          <w:rPr>
+                            <w:rFonts w:ascii="Cambria Math" w:hAnsi="Cambria Math"/>
+                            <w:sz w:val="28"/>
+                            <w:szCs w:val="28"/>
+                            <w:lang w:val="en-US"/>
+                          </w:rPr>
+                          <m:t>-</m:t>
+                        </m:r>
+                        <m:r>
+                          <m:rPr>
+                            <m:sty m:val="p"/>
+                          </m:rPr>
+                          <w:rPr>
+                            <w:rFonts w:ascii="Cambria Math" w:hAnsi="Cambria Math"/>
+                            <w:sz w:val="28"/>
+                            <w:szCs w:val="28"/>
+                            <w:lang w:val="en-US"/>
+                          </w:rPr>
+                          <m:t>sin</m:t>
+                        </m:r>
+                      </m:fName>
+                      <m:e>
+                        <m:r>
+                          <w:rPr>
+                            <w:rFonts w:ascii="Cambria Math" w:hAnsi="Cambria Math"/>
+                            <w:sz w:val="28"/>
+                            <w:szCs w:val="28"/>
+                            <w:lang w:val="en-US"/>
+                          </w:rPr>
+                          <m:t>α</m:t>
+                        </m:r>
+                      </m:e>
+                    </m:func>
+                  </m:e>
+                </m:mr>
+                <m:mr>
+                  <m:e>
+                    <m:r>
+                      <w:rPr>
+                        <w:rFonts w:ascii="Cambria Math" w:hAnsi="Cambria Math"/>
+                        <w:sz w:val="28"/>
+                        <w:szCs w:val="28"/>
+                        <w:lang w:val="en-US"/>
+                      </w:rPr>
+                      <m:t>0</m:t>
+                    </m:r>
+                  </m:e>
+                  <m:e>
+                    <m:func>
+                      <m:funcPr>
+                        <m:ctrlPr>
+                          <w:rPr>
+                            <w:rFonts w:ascii="Cambria Math" w:hAnsi="Cambria Math"/>
+                            <w:i/>
+                            <w:sz w:val="28"/>
+                            <w:szCs w:val="28"/>
+                            <w:lang w:val="en-US"/>
+                          </w:rPr>
+                        </m:ctrlPr>
+                      </m:funcPr>
+                      <m:fName>
+                        <m:r>
+                          <m:rPr>
+                            <m:sty m:val="p"/>
+                          </m:rPr>
+                          <w:rPr>
+                            <w:rFonts w:ascii="Cambria Math" w:hAnsi="Cambria Math"/>
+                            <w:sz w:val="28"/>
+                            <w:szCs w:val="28"/>
+                            <w:lang w:val="en-US"/>
+                          </w:rPr>
+                          <m:t>sin</m:t>
+                        </m:r>
+                      </m:fName>
+                      <m:e>
+                        <m:r>
+                          <w:rPr>
+                            <w:rFonts w:ascii="Cambria Math" w:hAnsi="Cambria Math"/>
+                            <w:sz w:val="28"/>
+                            <w:szCs w:val="28"/>
+                            <w:lang w:val="en-US"/>
+                          </w:rPr>
+                          <m:t>α</m:t>
+                        </m:r>
+                      </m:e>
+                    </m:func>
+                  </m:e>
+                  <m:e>
+                    <m:func>
+                      <m:funcPr>
+                        <m:ctrlPr>
+                          <w:rPr>
+                            <w:rFonts w:ascii="Cambria Math" w:hAnsi="Cambria Math"/>
+                            <w:i/>
+                            <w:sz w:val="28"/>
+                            <w:szCs w:val="28"/>
+                            <w:lang w:val="en-US"/>
+                          </w:rPr>
+                        </m:ctrlPr>
+                      </m:funcPr>
+                      <m:fName>
+                        <m:r>
+                          <m:rPr>
+                            <m:sty m:val="p"/>
+                          </m:rPr>
+                          <w:rPr>
+                            <w:rFonts w:ascii="Cambria Math" w:hAnsi="Cambria Math"/>
+                            <w:sz w:val="28"/>
+                            <w:szCs w:val="28"/>
+                            <w:lang w:val="en-US"/>
+                          </w:rPr>
+                          <m:t>cos</m:t>
+                        </m:r>
+                      </m:fName>
+                      <m:e>
+                        <m:r>
+                          <w:rPr>
+                            <w:rFonts w:ascii="Cambria Math" w:hAnsi="Cambria Math"/>
+                            <w:sz w:val="28"/>
+                            <w:szCs w:val="28"/>
+                            <w:lang w:val="en-US"/>
+                          </w:rPr>
+                          <m:t>α</m:t>
+                        </m:r>
+                      </m:e>
+                    </m:func>
+                  </m:e>
+                </m:mr>
+              </m:m>
+            </m:e>
+          </m:d>
+        </m:oMath>
+      </m:oMathPara>
+    </w:p>
+    <w:p>
+      <w:pPr>
+        <w:spacing w:line="360" w:lineRule="auto"/>
+        <w:ind w:firstLine="709"/>
+        <w:rPr>
+          <w:sz w:val="28"/>
+          <w:szCs w:val="28"/>
+        </w:rPr>
+      </w:pPr>
+    </w:p>
+    <w:p>
+      <w:pPr>
+        <w:spacing w:line="360" w:lineRule="auto"/>
+        <w:ind w:firstLine="709"/>
+        <w:rPr>
+          <w:sz w:val="28"/>
+          <w:szCs w:val="28"/>
+        </w:rPr>
+      </w:pPr>
+      <w:bookmarkStart w:id="4" w:name="_GoBack"/>
+      <w:bookmarkEnd w:id="4"/>
+    </w:p>
+    <w:p>
+      <w:pPr>
+        <w:pStyle w:val="ab"/>
+        <w:numPr>
+          <w:ilvl w:val="0"/>
+          <w:numId w:val="7"/>
+        </w:numPr>
+        <w:shd w:val="clear" w:color="auto" w:fill="FFFFFF"/>
+        <w:spacing w:before="120" w:beforeAutospacing="0" w:after="120" w:afterAutospacing="0" w:line="360" w:lineRule="auto"/>
+        <w:ind w:firstLine="709"/>
+        <w:rPr>
+          <w:color w:val="202122"/>
+          <w:sz w:val="28"/>
+          <w:szCs w:val="28"/>
+          <w:lang w:val="en-US"/>
+        </w:rPr>
+      </w:pPr>
+      <w:r>
+        <w:rPr>
+          <w:color w:val="202122"/>
+          <w:sz w:val="28"/>
+          <w:szCs w:val="28"/>
+        </w:rPr>
+        <w:lastRenderedPageBreak/>
+        <w:t>В</w:t>
+      </w:r>
+      <w:r>
+        <w:rPr>
+          <w:color w:val="202122"/>
+          <w:sz w:val="28"/>
+          <w:szCs w:val="28"/>
+        </w:rPr>
+        <w:t>ращение вокруг оси у</w:t>
+      </w:r>
+      <w:r>
+        <w:rPr>
+          <w:color w:val="202122"/>
+          <w:sz w:val="28"/>
+          <w:szCs w:val="28"/>
+        </w:rPr>
+        <w:t>:</w:t>
+      </w:r>
+    </w:p>
+    <w:p>
+      <w:pPr>
+        <w:pStyle w:val="ad"/>
+        <w:spacing w:line="360" w:lineRule="auto"/>
+        <w:ind w:left="1080" w:firstLine="709"/>
+        <w:jc w:val="center"/>
+        <w:rPr>
+          <w:sz w:val="28"/>
+          <w:szCs w:val="28"/>
+        </w:rPr>
+      </w:pPr>
+      <m:oMathPara>
+        <m:oMathParaPr>
+          <m:jc m:val="center"/>
+        </m:oMathParaPr>
+        <m:oMath>
+          <m:sSub>
+            <m:sSubPr>
+              <m:ctrlPr>
+                <w:rPr>
+                  <w:rFonts w:ascii="Cambria Math" w:hAnsi="Cambria Math"/>
+                  <w:i/>
+                  <w:sz w:val="28"/>
+                  <w:szCs w:val="28"/>
+                  <w:lang w:val="en-US"/>
+                </w:rPr>
+              </m:ctrlPr>
+            </m:sSubPr>
+            <m:e>
+              <m:r>
+                <w:rPr>
+                  <w:rFonts w:ascii="Cambria Math" w:hAnsi="Cambria Math"/>
+                  <w:sz w:val="28"/>
+                  <w:szCs w:val="28"/>
+                  <w:lang w:val="en-US"/>
+                </w:rPr>
+                <m:t>M</m:t>
+              </m:r>
+            </m:e>
+            <m:sub>
+              <m:r>
+                <w:rPr>
+                  <w:rFonts w:ascii="Cambria Math" w:hAnsi="Cambria Math"/>
+                  <w:sz w:val="28"/>
+                  <w:szCs w:val="28"/>
+                  <w:lang w:val="en-US"/>
+                </w:rPr>
+                <m:t>y</m:t>
+              </m:r>
+            </m:sub>
+          </m:sSub>
+          <m:d>
+            <m:dPr>
+              <m:ctrlPr>
+                <w:rPr>
+                  <w:rFonts w:ascii="Cambria Math" w:hAnsi="Cambria Math"/>
+                  <w:i/>
+                  <w:sz w:val="28"/>
+                  <w:szCs w:val="28"/>
+                  <w:lang w:val="en-US"/>
+                </w:rPr>
+              </m:ctrlPr>
+            </m:dPr>
+            <m:e>
+              <m:r>
+                <w:rPr>
+                  <w:rFonts w:ascii="Cambria Math" w:hAnsi="Cambria Math"/>
+                  <w:sz w:val="28"/>
+                  <w:szCs w:val="28"/>
+                  <w:lang w:val="en-US"/>
+                </w:rPr>
+                <m:t>α</m:t>
+              </m:r>
+            </m:e>
+          </m:d>
+          <m:r>
+            <w:rPr>
+              <w:rFonts w:ascii="Cambria Math" w:hAnsi="Cambria Math"/>
+              <w:sz w:val="28"/>
+              <w:szCs w:val="28"/>
+              <w:lang w:val="en-US"/>
+            </w:rPr>
+            <m:t xml:space="preserve">= </m:t>
+          </m:r>
+          <m:d>
+            <m:dPr>
+              <m:ctrlPr>
+                <w:rPr>
+                  <w:rFonts w:ascii="Cambria Math" w:hAnsi="Cambria Math"/>
+                  <w:i/>
+                  <w:sz w:val="28"/>
+                  <w:szCs w:val="28"/>
+                </w:rPr>
+              </m:ctrlPr>
+            </m:dPr>
+            <m:e>
+              <m:m>
+                <m:mPr>
+                  <m:mcs>
+                    <m:mc>
+                      <m:mcPr>
+                        <m:count m:val="3"/>
+                        <m:mcJc m:val="center"/>
+                      </m:mcPr>
+                    </m:mc>
+                  </m:mcs>
+                  <m:ctrlPr>
+                    <w:rPr>
+                      <w:rFonts w:ascii="Cambria Math" w:hAnsi="Cambria Math"/>
+                      <w:i/>
+                      <w:sz w:val="28"/>
+                      <w:szCs w:val="28"/>
+                      <w:lang w:val="en-US"/>
+                    </w:rPr>
+                  </m:ctrlPr>
+                </m:mPr>
+                <m:mr>
+                  <m:e>
+                    <m:func>
+                      <m:funcPr>
+                        <m:ctrlPr>
+                          <w:rPr>
+                            <w:rFonts w:ascii="Cambria Math" w:hAnsi="Cambria Math"/>
+                            <w:i/>
+                            <w:sz w:val="28"/>
+                            <w:szCs w:val="28"/>
+                            <w:lang w:val="en-US"/>
+                          </w:rPr>
+                        </m:ctrlPr>
+                      </m:funcPr>
+                      <m:fName>
+                        <m:r>
+                          <m:rPr>
+                            <m:sty m:val="p"/>
+                          </m:rPr>
+                          <w:rPr>
+                            <w:rFonts w:ascii="Cambria Math" w:hAnsi="Cambria Math"/>
+                            <w:sz w:val="28"/>
+                            <w:szCs w:val="28"/>
+                            <w:lang w:val="en-US"/>
+                          </w:rPr>
+                          <m:t>cos</m:t>
+                        </m:r>
+                      </m:fName>
+                      <m:e>
+                        <m:r>
+                          <w:rPr>
+                            <w:rFonts w:ascii="Cambria Math" w:hAnsi="Cambria Math"/>
+                            <w:sz w:val="28"/>
+                            <w:szCs w:val="28"/>
+                            <w:lang w:val="en-US"/>
+                          </w:rPr>
+                          <m:t>α</m:t>
+                        </m:r>
+                      </m:e>
+                    </m:func>
+                  </m:e>
+                  <m:e>
+                    <m:r>
+                      <w:rPr>
+                        <w:rFonts w:ascii="Cambria Math" w:hAnsi="Cambria Math"/>
+                        <w:sz w:val="28"/>
+                        <w:szCs w:val="28"/>
+                        <w:lang w:val="en-US"/>
+                      </w:rPr>
+                      <m:t>0</m:t>
+                    </m:r>
+                  </m:e>
+                  <m:e>
+                    <m:func>
+                      <m:funcPr>
+                        <m:ctrlPr>
+                          <w:rPr>
+                            <w:rFonts w:ascii="Cambria Math" w:hAnsi="Cambria Math"/>
+                            <w:i/>
+                            <w:sz w:val="28"/>
+                            <w:szCs w:val="28"/>
+                            <w:lang w:val="en-US"/>
+                          </w:rPr>
+                        </m:ctrlPr>
+                      </m:funcPr>
+                      <m:fName>
+                        <m:r>
+                          <m:rPr>
+                            <m:sty m:val="p"/>
+                          </m:rPr>
+                          <w:rPr>
+                            <w:rFonts w:ascii="Cambria Math" w:hAnsi="Cambria Math"/>
+                            <w:sz w:val="28"/>
+                            <w:szCs w:val="28"/>
+                            <w:lang w:val="en-US"/>
+                          </w:rPr>
+                          <m:t>sin</m:t>
+                        </m:r>
+                      </m:fName>
+                      <m:e>
+                        <m:r>
+                          <w:rPr>
+                            <w:rFonts w:ascii="Cambria Math" w:hAnsi="Cambria Math"/>
+                            <w:sz w:val="28"/>
+                            <w:szCs w:val="28"/>
+                            <w:lang w:val="en-US"/>
+                          </w:rPr>
+                          <m:t>α</m:t>
+                        </m:r>
+                      </m:e>
+                    </m:func>
+                  </m:e>
+                </m:mr>
+                <m:mr>
+                  <m:e>
+                    <m:r>
+                      <w:rPr>
+                        <w:rFonts w:ascii="Cambria Math" w:hAnsi="Cambria Math"/>
+                        <w:sz w:val="28"/>
+                        <w:szCs w:val="28"/>
+                        <w:lang w:val="en-US"/>
+                      </w:rPr>
+                      <m:t>0</m:t>
+                    </m:r>
+                  </m:e>
+                  <m:e>
+                    <m:r>
+                      <w:rPr>
+                        <w:rFonts w:ascii="Cambria Math" w:hAnsi="Cambria Math"/>
+                        <w:sz w:val="28"/>
+                        <w:szCs w:val="28"/>
+                        <w:lang w:val="en-US"/>
+                      </w:rPr>
+                      <m:t>1</m:t>
+                    </m:r>
+                  </m:e>
+                  <m:e>
+                    <m:r>
+                      <w:rPr>
+                        <w:rFonts w:ascii="Cambria Math" w:hAnsi="Cambria Math"/>
+                        <w:sz w:val="28"/>
+                        <w:szCs w:val="28"/>
+                        <w:lang w:val="en-US"/>
+                      </w:rPr>
+                      <m:t>0</m:t>
+                    </m:r>
+                  </m:e>
+                </m:mr>
+                <m:mr>
+                  <m:e>
+                    <m:func>
+                      <m:funcPr>
+                        <m:ctrlPr>
+                          <w:rPr>
+                            <w:rFonts w:ascii="Cambria Math" w:hAnsi="Cambria Math"/>
+                            <w:i/>
+                            <w:sz w:val="28"/>
+                            <w:szCs w:val="28"/>
+                            <w:lang w:val="en-US"/>
+                          </w:rPr>
+                        </m:ctrlPr>
+                      </m:funcPr>
+                      <m:fName>
+                        <m:r>
+                          <m:rPr>
+                            <m:sty m:val="p"/>
+                          </m:rPr>
+                          <w:rPr>
+                            <w:rFonts w:ascii="Cambria Math" w:hAnsi="Cambria Math"/>
+                            <w:sz w:val="28"/>
+                            <w:szCs w:val="28"/>
+                            <w:lang w:val="en-US"/>
+                          </w:rPr>
+                          <m:t>-</m:t>
+                        </m:r>
+                        <m:r>
+                          <m:rPr>
+                            <m:sty m:val="p"/>
+                          </m:rPr>
+                          <w:rPr>
+                            <w:rFonts w:ascii="Cambria Math" w:hAnsi="Cambria Math"/>
+                            <w:sz w:val="28"/>
+                            <w:szCs w:val="28"/>
+                            <w:lang w:val="en-US"/>
+                          </w:rPr>
+                          <m:t>sin</m:t>
+                        </m:r>
+                      </m:fName>
+                      <m:e>
+                        <m:r>
+                          <w:rPr>
+                            <w:rFonts w:ascii="Cambria Math" w:hAnsi="Cambria Math"/>
+                            <w:sz w:val="28"/>
+                            <w:szCs w:val="28"/>
+                            <w:lang w:val="en-US"/>
+                          </w:rPr>
+                          <m:t>α</m:t>
+                        </m:r>
+                      </m:e>
+                    </m:func>
+                  </m:e>
+                  <m:e>
+                    <m:r>
+                      <w:rPr>
+                        <w:rFonts w:ascii="Cambria Math" w:hAnsi="Cambria Math"/>
+                        <w:sz w:val="28"/>
+                        <w:szCs w:val="28"/>
+                        <w:lang w:val="en-US"/>
+                      </w:rPr>
+                      <m:t>0</m:t>
+                    </m:r>
+                  </m:e>
+                  <m:e>
+                    <m:func>
+                      <m:funcPr>
+                        <m:ctrlPr>
+                          <w:rPr>
+                            <w:rFonts w:ascii="Cambria Math" w:hAnsi="Cambria Math"/>
+                            <w:i/>
+                            <w:sz w:val="28"/>
+                            <w:szCs w:val="28"/>
+                            <w:lang w:val="en-US"/>
+                          </w:rPr>
+                        </m:ctrlPr>
+                      </m:funcPr>
+                      <m:fName>
+                        <m:r>
+                          <m:rPr>
+                            <m:sty m:val="p"/>
+                          </m:rPr>
+                          <w:rPr>
+                            <w:rFonts w:ascii="Cambria Math" w:hAnsi="Cambria Math"/>
+                            <w:sz w:val="28"/>
+                            <w:szCs w:val="28"/>
+                            <w:lang w:val="en-US"/>
+                          </w:rPr>
+                          <m:t>cos</m:t>
+                        </m:r>
+                      </m:fName>
+                      <m:e>
+                        <m:r>
+                          <w:rPr>
+                            <w:rFonts w:ascii="Cambria Math" w:hAnsi="Cambria Math"/>
+                            <w:sz w:val="28"/>
+                            <w:szCs w:val="28"/>
+                            <w:lang w:val="en-US"/>
+                          </w:rPr>
+                          <m:t>α</m:t>
+                        </m:r>
+                      </m:e>
+                    </m:func>
+                  </m:e>
+                </m:mr>
+              </m:m>
+            </m:e>
+          </m:d>
+        </m:oMath>
+      </m:oMathPara>
+    </w:p>
+    <w:p>
+      <w:pPr>
+        <w:pStyle w:val="ab"/>
+        <w:shd w:val="clear" w:color="auto" w:fill="FFFFFF"/>
+        <w:spacing w:before="120" w:beforeAutospacing="0" w:after="120" w:afterAutospacing="0" w:line="360" w:lineRule="auto"/>
+        <w:ind w:firstLine="709"/>
+        <w:rPr>
+          <w:color w:val="202122"/>
+          <w:sz w:val="28"/>
+          <w:szCs w:val="28"/>
+          <w:lang w:val="en-US"/>
+        </w:rPr>
+      </w:pPr>
+    </w:p>
+    <w:p>
+      <w:pPr>
+        <w:pStyle w:val="ab"/>
+        <w:numPr>
+          <w:ilvl w:val="0"/>
+          <w:numId w:val="7"/>
+        </w:numPr>
+        <w:shd w:val="clear" w:color="auto" w:fill="FFFFFF"/>
+        <w:spacing w:before="120" w:beforeAutospacing="0" w:after="120" w:afterAutospacing="0" w:line="360" w:lineRule="auto"/>
+        <w:ind w:firstLine="709"/>
+        <w:rPr>
+          <w:color w:val="202122"/>
+          <w:sz w:val="28"/>
+          <w:szCs w:val="28"/>
+          <w:lang w:val="en-US"/>
+        </w:rPr>
+      </w:pPr>
+      <w:r>
+        <w:rPr>
+          <w:color w:val="202122"/>
+          <w:sz w:val="28"/>
+          <w:szCs w:val="28"/>
+        </w:rPr>
+        <w:t>В</w:t>
+      </w:r>
+      <w:r>
+        <w:rPr>
+          <w:color w:val="202122"/>
+          <w:sz w:val="28"/>
+          <w:szCs w:val="28"/>
+        </w:rPr>
+        <w:t xml:space="preserve">ращение вокруг оси </w:t>
+      </w:r>
+      <w:r>
+        <w:rPr>
+          <w:color w:val="202122"/>
+          <w:sz w:val="28"/>
+          <w:szCs w:val="28"/>
+          <w:lang w:val="en-US"/>
+        </w:rPr>
+        <w:t>z</w:t>
+      </w:r>
+      <w:r>
+        <w:rPr>
+          <w:color w:val="202122"/>
+          <w:sz w:val="28"/>
+          <w:szCs w:val="28"/>
+        </w:rPr>
+        <w:t>:</w:t>
+      </w:r>
+    </w:p>
+    <w:p>
+      <w:pPr>
+        <w:pStyle w:val="ad"/>
+        <w:spacing w:line="360" w:lineRule="auto"/>
+        <w:ind w:left="1080" w:firstLine="709"/>
+        <w:jc w:val="center"/>
+        <w:rPr>
+          <w:sz w:val="28"/>
+          <w:szCs w:val="28"/>
+        </w:rPr>
+      </w:pPr>
+      <m:oMathPara>
+        <m:oMathParaPr>
+          <m:jc m:val="center"/>
+        </m:oMathParaPr>
+        <m:oMath>
+          <m:sSub>
+            <m:sSubPr>
+              <m:ctrlPr>
+                <w:rPr>
+                  <w:rFonts w:ascii="Cambria Math" w:hAnsi="Cambria Math"/>
+                  <w:i/>
+                  <w:sz w:val="28"/>
+                  <w:szCs w:val="28"/>
+                  <w:lang w:val="en-US"/>
+                </w:rPr>
+              </m:ctrlPr>
+            </m:sSubPr>
+            <m:e>
+              <m:r>
+                <w:rPr>
+                  <w:rFonts w:ascii="Cambria Math" w:hAnsi="Cambria Math"/>
+                  <w:sz w:val="28"/>
+                  <w:szCs w:val="28"/>
+                  <w:lang w:val="en-US"/>
+                </w:rPr>
+                <m:t>M</m:t>
+              </m:r>
+            </m:e>
+            <m:sub>
+              <m:r>
+                <w:rPr>
+                  <w:rFonts w:ascii="Cambria Math" w:hAnsi="Cambria Math"/>
+                  <w:sz w:val="28"/>
+                  <w:szCs w:val="28"/>
+                  <w:lang w:val="en-US"/>
+                </w:rPr>
+                <m:t>z</m:t>
+              </m:r>
+            </m:sub>
+          </m:sSub>
+          <m:d>
+            <m:dPr>
+              <m:ctrlPr>
+                <w:rPr>
+                  <w:rFonts w:ascii="Cambria Math" w:hAnsi="Cambria Math"/>
+                  <w:i/>
+                  <w:sz w:val="28"/>
+                  <w:szCs w:val="28"/>
+                  <w:lang w:val="en-US"/>
+                </w:rPr>
+              </m:ctrlPr>
+            </m:dPr>
+            <m:e>
+              <m:r>
+                <w:rPr>
+                  <w:rFonts w:ascii="Cambria Math" w:hAnsi="Cambria Math"/>
+                  <w:sz w:val="28"/>
+                  <w:szCs w:val="28"/>
+                  <w:lang w:val="en-US"/>
+                </w:rPr>
+                <m:t>α</m:t>
+              </m:r>
+            </m:e>
+          </m:d>
+          <m:r>
+            <w:rPr>
+              <w:rFonts w:ascii="Cambria Math" w:hAnsi="Cambria Math"/>
+              <w:sz w:val="28"/>
+              <w:szCs w:val="28"/>
+              <w:lang w:val="en-US"/>
+            </w:rPr>
+            <m:t xml:space="preserve">= </m:t>
+          </m:r>
+          <m:d>
+            <m:dPr>
+              <m:ctrlPr>
+                <w:rPr>
+                  <w:rFonts w:ascii="Cambria Math" w:hAnsi="Cambria Math"/>
+                  <w:i/>
+                  <w:sz w:val="28"/>
+                  <w:szCs w:val="28"/>
+                </w:rPr>
+              </m:ctrlPr>
+            </m:dPr>
+            <m:e>
+              <m:m>
+                <m:mPr>
+                  <m:mcs>
+                    <m:mc>
+                      <m:mcPr>
+                        <m:count m:val="3"/>
+                        <m:mcJc m:val="center"/>
+                      </m:mcPr>
+                    </m:mc>
+                  </m:mcs>
+                  <m:ctrlPr>
+                    <w:rPr>
+                      <w:rFonts w:ascii="Cambria Math" w:hAnsi="Cambria Math"/>
+                      <w:i/>
+                      <w:sz w:val="28"/>
+                      <w:szCs w:val="28"/>
+                      <w:lang w:val="en-US"/>
+                    </w:rPr>
+                  </m:ctrlPr>
+                </m:mPr>
+                <m:mr>
+                  <m:e>
+                    <m:func>
+                      <m:funcPr>
+                        <m:ctrlPr>
+                          <w:rPr>
+                            <w:rFonts w:ascii="Cambria Math" w:hAnsi="Cambria Math"/>
+                            <w:i/>
+                            <w:sz w:val="28"/>
+                            <w:szCs w:val="28"/>
+                            <w:lang w:val="en-US"/>
+                          </w:rPr>
+                        </m:ctrlPr>
+                      </m:funcPr>
+                      <m:fName>
+                        <m:r>
+                          <m:rPr>
+                            <m:sty m:val="p"/>
+                          </m:rPr>
+                          <w:rPr>
+                            <w:rFonts w:ascii="Cambria Math" w:hAnsi="Cambria Math"/>
+                            <w:sz w:val="28"/>
+                            <w:szCs w:val="28"/>
+                            <w:lang w:val="en-US"/>
+                          </w:rPr>
+                          <m:t>cos</m:t>
+                        </m:r>
+                      </m:fName>
+                      <m:e>
+                        <m:r>
+                          <w:rPr>
+                            <w:rFonts w:ascii="Cambria Math" w:hAnsi="Cambria Math"/>
+                            <w:sz w:val="28"/>
+                            <w:szCs w:val="28"/>
+                            <w:lang w:val="en-US"/>
+                          </w:rPr>
+                          <m:t>α</m:t>
+                        </m:r>
+                      </m:e>
+                    </m:func>
+                  </m:e>
+                  <m:e>
+                    <m:func>
+                      <m:funcPr>
+                        <m:ctrlPr>
+                          <w:rPr>
+                            <w:rFonts w:ascii="Cambria Math" w:hAnsi="Cambria Math"/>
+                            <w:i/>
+                            <w:sz w:val="28"/>
+                            <w:szCs w:val="28"/>
+                            <w:lang w:val="en-US"/>
+                          </w:rPr>
+                        </m:ctrlPr>
+                      </m:funcPr>
+                      <m:fName>
+                        <m:r>
+                          <m:rPr>
+                            <m:sty m:val="p"/>
+                          </m:rPr>
+                          <w:rPr>
+                            <w:rFonts w:ascii="Cambria Math" w:hAnsi="Cambria Math"/>
+                            <w:sz w:val="28"/>
+                            <w:szCs w:val="28"/>
+                            <w:lang w:val="en-US"/>
+                          </w:rPr>
+                          <m:t>-</m:t>
+                        </m:r>
+                        <m:r>
+                          <m:rPr>
+                            <m:sty m:val="p"/>
+                          </m:rPr>
+                          <w:rPr>
+                            <w:rFonts w:ascii="Cambria Math" w:hAnsi="Cambria Math"/>
+                            <w:sz w:val="28"/>
+                            <w:szCs w:val="28"/>
+                            <w:lang w:val="en-US"/>
+                          </w:rPr>
+                          <m:t>sin</m:t>
+                        </m:r>
+                      </m:fName>
+                      <m:e>
+                        <m:r>
+                          <w:rPr>
+                            <w:rFonts w:ascii="Cambria Math" w:hAnsi="Cambria Math"/>
+                            <w:sz w:val="28"/>
+                            <w:szCs w:val="28"/>
+                            <w:lang w:val="en-US"/>
+                          </w:rPr>
+                          <m:t>α</m:t>
+                        </m:r>
+                      </m:e>
+                    </m:func>
+                  </m:e>
+                  <m:e>
+                    <m:r>
+                      <w:rPr>
+                        <w:rFonts w:ascii="Cambria Math" w:hAnsi="Cambria Math"/>
+                        <w:sz w:val="28"/>
+                        <w:szCs w:val="28"/>
+                        <w:lang w:val="en-US"/>
+                      </w:rPr>
+                      <m:t>0</m:t>
+                    </m:r>
+                  </m:e>
+                </m:mr>
+                <m:mr>
+                  <m:e>
+                    <m:func>
+                      <m:funcPr>
+                        <m:ctrlPr>
+                          <w:rPr>
+                            <w:rFonts w:ascii="Cambria Math" w:hAnsi="Cambria Math"/>
+                            <w:i/>
+                            <w:sz w:val="28"/>
+                            <w:szCs w:val="28"/>
+                            <w:lang w:val="en-US"/>
+                          </w:rPr>
+                        </m:ctrlPr>
+                      </m:funcPr>
+                      <m:fName>
+                        <m:r>
+                          <m:rPr>
+                            <m:sty m:val="p"/>
+                          </m:rPr>
+                          <w:rPr>
+                            <w:rFonts w:ascii="Cambria Math" w:hAnsi="Cambria Math"/>
+                            <w:sz w:val="28"/>
+                            <w:szCs w:val="28"/>
+                            <w:lang w:val="en-US"/>
+                          </w:rPr>
+                          <m:t>sin</m:t>
+                        </m:r>
+                      </m:fName>
+                      <m:e>
+                        <m:r>
+                          <w:rPr>
+                            <w:rFonts w:ascii="Cambria Math" w:hAnsi="Cambria Math"/>
+                            <w:sz w:val="28"/>
+                            <w:szCs w:val="28"/>
+                            <w:lang w:val="en-US"/>
+                          </w:rPr>
+                          <m:t>α</m:t>
+                        </m:r>
+                      </m:e>
+                    </m:func>
+                  </m:e>
+                  <m:e>
+                    <m:func>
+                      <m:funcPr>
+                        <m:ctrlPr>
+                          <w:rPr>
+                            <w:rFonts w:ascii="Cambria Math" w:hAnsi="Cambria Math"/>
+                            <w:i/>
+                            <w:sz w:val="28"/>
+                            <w:szCs w:val="28"/>
+                            <w:lang w:val="en-US"/>
+                          </w:rPr>
+                        </m:ctrlPr>
+                      </m:funcPr>
+                      <m:fName>
+                        <m:r>
+                          <m:rPr>
+                            <m:sty m:val="p"/>
+                          </m:rPr>
+                          <w:rPr>
+                            <w:rFonts w:ascii="Cambria Math" w:hAnsi="Cambria Math"/>
+                            <w:sz w:val="28"/>
+                            <w:szCs w:val="28"/>
+                            <w:lang w:val="en-US"/>
+                          </w:rPr>
+                          <m:t>cos</m:t>
+                        </m:r>
+                      </m:fName>
+                      <m:e>
+                        <m:r>
+                          <w:rPr>
+                            <w:rFonts w:ascii="Cambria Math" w:hAnsi="Cambria Math"/>
+                            <w:sz w:val="28"/>
+                            <w:szCs w:val="28"/>
+                            <w:lang w:val="en-US"/>
+                          </w:rPr>
+                          <m:t>α</m:t>
+                        </m:r>
+                      </m:e>
+                    </m:func>
+                  </m:e>
+                  <m:e>
+                    <m:r>
+                      <w:rPr>
+                        <w:rFonts w:ascii="Cambria Math" w:hAnsi="Cambria Math"/>
+                        <w:sz w:val="28"/>
+                        <w:szCs w:val="28"/>
+                        <w:lang w:val="en-US"/>
+                      </w:rPr>
+                      <m:t>0</m:t>
+                    </m:r>
+                  </m:e>
+                </m:mr>
+                <m:mr>
+                  <m:e>
+                    <m:r>
+                      <w:rPr>
+                        <w:rFonts w:ascii="Cambria Math" w:hAnsi="Cambria Math"/>
+                        <w:sz w:val="28"/>
+                        <w:szCs w:val="28"/>
+                        <w:lang w:val="en-US"/>
+                      </w:rPr>
+                      <m:t>0</m:t>
+                    </m:r>
+                  </m:e>
+                  <m:e>
+                    <m:r>
+                      <w:rPr>
+                        <w:rFonts w:ascii="Cambria Math" w:hAnsi="Cambria Math"/>
+                        <w:sz w:val="28"/>
+                        <w:szCs w:val="28"/>
+                        <w:lang w:val="en-US"/>
+                      </w:rPr>
+                      <m:t>0</m:t>
+                    </m:r>
+                  </m:e>
+                  <m:e>
+                    <m:r>
+                      <w:rPr>
+                        <w:rFonts w:ascii="Cambria Math" w:hAnsi="Cambria Math"/>
+                        <w:sz w:val="28"/>
+                        <w:szCs w:val="28"/>
+                        <w:lang w:val="en-US"/>
+                      </w:rPr>
+                      <m:t>1</m:t>
+                    </m:r>
+                  </m:e>
+                </m:mr>
+              </m:m>
+            </m:e>
+          </m:d>
+        </m:oMath>
+      </m:oMathPara>
+    </w:p>
+    <w:p>
+      <w:pPr>
+        <w:spacing w:line="360" w:lineRule="auto"/>
+        <w:rPr>
+          <w:sz w:val="28"/>
+          <w:szCs w:val="28"/>
+          <w:lang w:val="en-US"/>
+        </w:rPr>
+      </w:pPr>
+    </w:p>
+    <w:p>
+      <w:pPr>
+        <w:pStyle w:val="2"/>
+        <w:spacing w:line="360" w:lineRule="auto"/>
+        <w:rPr>
+          <w:rFonts w:ascii="Times New Roman" w:hAnsi="Times New Roman" w:cs="Times New Roman"/>
           <w:color w:val="000000" w:themeColor="text1"/>
           <w:sz w:val="28"/>
           <w:szCs w:val="28"/>
         </w:rPr>
       </w:pPr>
+      <w:bookmarkStart w:id="5" w:name="_Toc26537838"/>
+      <w:r>
+        <w:rPr>
+          <w:rFonts w:ascii="Times New Roman" w:hAnsi="Times New Roman" w:cs="Times New Roman"/>
+          <w:color w:val="000000" w:themeColor="text1"/>
+          <w:sz w:val="28"/>
+          <w:szCs w:val="28"/>
+        </w:rPr>
+        <w:t>1.</w:t>
+      </w:r>
+      <w:r>
+        <w:rPr>
+          <w:rFonts w:ascii="Times New Roman" w:hAnsi="Times New Roman" w:cs="Times New Roman"/>
+          <w:color w:val="000000" w:themeColor="text1"/>
+          <w:sz w:val="28"/>
+          <w:szCs w:val="28"/>
+        </w:rPr>
+        <w:t>5</w:t>
+      </w:r>
+      <w:r>
+        <w:rPr>
+          <w:rFonts w:ascii="Times New Roman" w:hAnsi="Times New Roman" w:cs="Times New Roman"/>
+          <w:color w:val="000000" w:themeColor="text1"/>
+          <w:sz w:val="28"/>
+          <w:szCs w:val="28"/>
+        </w:rPr>
+        <w:t xml:space="preserve"> Выводы из аналитического раздела</w:t>
+      </w:r>
+      <w:bookmarkEnd w:id="5"/>
+    </w:p>
+    <w:p>
+      <w:pPr>
+        <w:spacing w:line="360" w:lineRule="auto"/>
+        <w:ind w:firstLine="708"/>
+        <w:rPr>
+          <w:color w:val="000000" w:themeColor="text1"/>
+          <w:sz w:val="28"/>
+          <w:szCs w:val="28"/>
+        </w:rPr>
+      </w:pPr>
+      <w:r>
+        <w:rPr>
+          <w:sz w:val="28"/>
+          <w:szCs w:val="28"/>
+        </w:rPr>
+        <w:t>В данном разделе был рассмотрен алгоритм</w:t>
+      </w:r>
+      <w:r>
+        <w:rPr>
+          <w:sz w:val="28"/>
+          <w:szCs w:val="28"/>
+        </w:rPr>
+        <w:t xml:space="preserve"> </w:t>
+      </w:r>
+      <w:r>
+        <w:rPr>
+          <w:sz w:val="28"/>
+          <w:szCs w:val="28"/>
+        </w:rPr>
+        <w:t>обратной трасс</w:t>
+      </w:r>
+      <w:r>
+        <w:rPr>
+          <w:sz w:val="28"/>
+          <w:szCs w:val="28"/>
+        </w:rPr>
+        <w:t>и</w:t>
+      </w:r>
+      <w:r>
+        <w:rPr>
+          <w:sz w:val="28"/>
+          <w:szCs w:val="28"/>
+        </w:rPr>
+        <w:t xml:space="preserve">ровки лучей для удаления невидимых граней. Были изучены его преимущества и недостатки, проведено сравнение с алгоритмом </w:t>
+      </w:r>
+      <w:r>
+        <w:rPr>
+          <w:sz w:val="28"/>
+          <w:szCs w:val="28"/>
+          <w:lang w:val="en-US"/>
+        </w:rPr>
+        <w:t>Z</w:t>
+      </w:r>
+      <w:r>
+        <w:rPr>
+          <w:sz w:val="28"/>
+          <w:szCs w:val="28"/>
+        </w:rPr>
+        <w:t>-</w:t>
+      </w:r>
+      <w:r>
+        <w:rPr>
+          <w:sz w:val="28"/>
+          <w:szCs w:val="28"/>
+        </w:rPr>
+        <w:t>буфера.</w:t>
+      </w:r>
+      <w:r>
+        <w:rPr>
+          <w:sz w:val="28"/>
+          <w:szCs w:val="28"/>
+        </w:rPr>
+        <w:t xml:space="preserve"> Также были определены и формализованы объекты сцены, преобразования сцены с объектами.</w:t>
+      </w:r>
     </w:p>
     <w:sectPr>
-      <w:footerReference w:type="default" r:id="rId9"/>
+      <w:footerReference w:type="default" r:id="rId16"/>
       <w:pgSz w:w="11906" w:h="16838"/>
       <w:pgMar w:top="1134" w:right="850" w:bottom="1134" w:left="1701" w:header="708" w:footer="708" w:gutter="0"/>
       <w:pgNumType w:start="1"/>
@@ -5203,7 +7332,7 @@
           <w:rPr>
             <w:noProof/>
           </w:rPr>
-          <w:t>6</w:t>
+          <w:t>10</w:t>
         </w:r>
         <w:r>
           <w:fldChar w:fldCharType="end"/>
@@ -5354,6 +7483,240 @@
     </w:lvl>
   </w:abstractNum>
   <w:abstractNum w:abstractNumId="1">
+    <w:nsid w:val="09801E54"/>
+    <w:multiLevelType w:val="hybridMultilevel"/>
+    <w:tmpl w:val="7CA43B42"/>
+    <w:lvl w:ilvl="0" w:tplc="04190005">
+      <w:start w:val="1"/>
+      <w:numFmt w:val="bullet"/>
+      <w:lvlText w:val=""/>
+      <w:lvlJc w:val="left"/>
+      <w:pPr>
+        <w:ind w:left="2148" w:hanging="360"/>
+      </w:pPr>
+      <w:rPr>
+        <w:rFonts w:ascii="Wingdings" w:hAnsi="Wingdings" w:hint="default"/>
+      </w:rPr>
+    </w:lvl>
+    <w:lvl w:ilvl="1" w:tplc="04190003" w:tentative="1">
+      <w:start w:val="1"/>
+      <w:numFmt w:val="bullet"/>
+      <w:lvlText w:val="o"/>
+      <w:lvlJc w:val="left"/>
+      <w:pPr>
+        <w:ind w:left="2868" w:hanging="360"/>
+      </w:pPr>
+      <w:rPr>
+        <w:rFonts w:ascii="Courier New" w:hAnsi="Courier New" w:cs="Courier New" w:hint="default"/>
+      </w:rPr>
+    </w:lvl>
+    <w:lvl w:ilvl="2" w:tplc="04190005" w:tentative="1">
+      <w:start w:val="1"/>
+      <w:numFmt w:val="bullet"/>
+      <w:lvlText w:val=""/>
+      <w:lvlJc w:val="left"/>
+      <w:pPr>
+        <w:ind w:left="3588" w:hanging="360"/>
+      </w:pPr>
+      <w:rPr>
+        <w:rFonts w:ascii="Wingdings" w:hAnsi="Wingdings" w:hint="default"/>
+      </w:rPr>
+    </w:lvl>
+    <w:lvl w:ilvl="3" w:tplc="04190001" w:tentative="1">
+      <w:start w:val="1"/>
+      <w:numFmt w:val="bullet"/>
+      <w:lvlText w:val=""/>
+      <w:lvlJc w:val="left"/>
+      <w:pPr>
+        <w:ind w:left="4308" w:hanging="360"/>
+      </w:pPr>
+      <w:rPr>
+        <w:rFonts w:ascii="Symbol" w:hAnsi="Symbol" w:hint="default"/>
+      </w:rPr>
+    </w:lvl>
+    <w:lvl w:ilvl="4" w:tplc="04190003" w:tentative="1">
+      <w:start w:val="1"/>
+      <w:numFmt w:val="bullet"/>
+      <w:lvlText w:val="o"/>
+      <w:lvlJc w:val="left"/>
+      <w:pPr>
+        <w:ind w:left="5028" w:hanging="360"/>
+      </w:pPr>
+      <w:rPr>
+        <w:rFonts w:ascii="Courier New" w:hAnsi="Courier New" w:cs="Courier New" w:hint="default"/>
+      </w:rPr>
+    </w:lvl>
+    <w:lvl w:ilvl="5" w:tplc="04190005" w:tentative="1">
+      <w:start w:val="1"/>
+      <w:numFmt w:val="bullet"/>
+      <w:lvlText w:val=""/>
+      <w:lvlJc w:val="left"/>
+      <w:pPr>
+        <w:ind w:left="5748" w:hanging="360"/>
+      </w:pPr>
+      <w:rPr>
+        <w:rFonts w:ascii="Wingdings" w:hAnsi="Wingdings" w:hint="default"/>
+      </w:rPr>
+    </w:lvl>
+    <w:lvl w:ilvl="6" w:tplc="04190001" w:tentative="1">
+      <w:start w:val="1"/>
+      <w:numFmt w:val="bullet"/>
+      <w:lvlText w:val=""/>
+      <w:lvlJc w:val="left"/>
+      <w:pPr>
+        <w:ind w:left="6468" w:hanging="360"/>
+      </w:pPr>
+      <w:rPr>
+        <w:rFonts w:ascii="Symbol" w:hAnsi="Symbol" w:hint="default"/>
+      </w:rPr>
+    </w:lvl>
+    <w:lvl w:ilvl="7" w:tplc="04190003" w:tentative="1">
+      <w:start w:val="1"/>
+      <w:numFmt w:val="bullet"/>
+      <w:lvlText w:val="o"/>
+      <w:lvlJc w:val="left"/>
+      <w:pPr>
+        <w:ind w:left="7188" w:hanging="360"/>
+      </w:pPr>
+      <w:rPr>
+        <w:rFonts w:ascii="Courier New" w:hAnsi="Courier New" w:cs="Courier New" w:hint="default"/>
+      </w:rPr>
+    </w:lvl>
+    <w:lvl w:ilvl="8" w:tplc="04190005" w:tentative="1">
+      <w:start w:val="1"/>
+      <w:numFmt w:val="bullet"/>
+      <w:lvlText w:val=""/>
+      <w:lvlJc w:val="left"/>
+      <w:pPr>
+        <w:ind w:left="7908" w:hanging="360"/>
+      </w:pPr>
+      <w:rPr>
+        <w:rFonts w:ascii="Wingdings" w:hAnsi="Wingdings" w:hint="default"/>
+      </w:rPr>
+    </w:lvl>
+  </w:abstractNum>
+  <w:abstractNum w:abstractNumId="2">
+    <w:nsid w:val="1609172E"/>
+    <w:multiLevelType w:val="multilevel"/>
+    <w:tmpl w:val="F0F4549A"/>
+    <w:lvl w:ilvl="0">
+      <w:start w:val="1"/>
+      <w:numFmt w:val="decimal"/>
+      <w:lvlText w:val="%1."/>
+      <w:lvlJc w:val="left"/>
+      <w:pPr>
+        <w:ind w:left="720" w:hanging="360"/>
+      </w:pPr>
+      <w:rPr>
+        <w:rFonts w:hint="default"/>
+      </w:rPr>
+    </w:lvl>
+    <w:lvl w:ilvl="1">
+      <w:start w:val="1"/>
+      <w:numFmt w:val="decimal"/>
+      <w:isLgl/>
+      <w:lvlText w:val="%1.%2"/>
+      <w:lvlJc w:val="left"/>
+      <w:pPr>
+        <w:ind w:left="780" w:hanging="420"/>
+      </w:pPr>
+      <w:rPr>
+        <w:rFonts w:hint="default"/>
+      </w:rPr>
+    </w:lvl>
+    <w:lvl w:ilvl="2">
+      <w:start w:val="1"/>
+      <w:numFmt w:val="decimal"/>
+      <w:isLgl/>
+      <w:lvlText w:val="%1.%2.%3"/>
+      <w:lvlJc w:val="left"/>
+      <w:pPr>
+        <w:ind w:left="1080" w:hanging="720"/>
+      </w:pPr>
+      <w:rPr>
+        <w:rFonts w:hint="default"/>
+      </w:rPr>
+    </w:lvl>
+    <w:lvl w:ilvl="3">
+      <w:start w:val="1"/>
+      <w:numFmt w:val="decimal"/>
+      <w:isLgl/>
+      <w:lvlText w:val="%1.%2.%3.%4"/>
+      <w:lvlJc w:val="left"/>
+      <w:pPr>
+        <w:ind w:left="1440" w:hanging="1080"/>
+      </w:pPr>
+      <w:rPr>
+        <w:rFonts w:hint="default"/>
+      </w:rPr>
+    </w:lvl>
+    <w:lvl w:ilvl="4">
+      <w:start w:val="1"/>
+      <w:numFmt w:val="decimal"/>
+      <w:isLgl/>
+      <w:lvlText w:val="%1.%2.%3.%4.%5"/>
+      <w:lvlJc w:val="left"/>
+      <w:pPr>
+        <w:ind w:left="1440" w:hanging="1080"/>
+      </w:pPr>
+      <w:rPr>
+        <w:rFonts w:hint="default"/>
+      </w:rPr>
+    </w:lvl>
+    <w:lvl w:ilvl="5">
+      <w:start w:val="1"/>
+      <w:numFmt w:val="decimal"/>
+      <w:isLgl/>
+      <w:lvlText w:val="%1.%2.%3.%4.%5.%6"/>
+      <w:lvlJc w:val="left"/>
+      <w:pPr>
+        <w:ind w:left="1800" w:hanging="1440"/>
+      </w:pPr>
+      <w:rPr>
+        <w:rFonts w:hint="default"/>
+      </w:rPr>
+    </w:lvl>
+    <w:lvl w:ilvl="6">
+      <w:start w:val="1"/>
+      <w:numFmt w:val="decimal"/>
+      <w:isLgl/>
+      <w:lvlText w:val="%1.%2.%3.%4.%5.%6.%7"/>
+      <w:lvlJc w:val="left"/>
+      <w:pPr>
+        <w:ind w:left="1800" w:hanging="1440"/>
+      </w:pPr>
+      <w:rPr>
+        <w:rFonts w:hint="default"/>
+      </w:rPr>
+    </w:lvl>
+    <w:lvl w:ilvl="7">
+      <w:start w:val="1"/>
+      <w:numFmt w:val="decimal"/>
+      <w:isLgl/>
+      <w:lvlText w:val="%1.%2.%3.%4.%5.%6.%7.%8"/>
+      <w:lvlJc w:val="left"/>
+      <w:pPr>
+        <w:ind w:left="2160" w:hanging="1800"/>
+      </w:pPr>
+      <w:rPr>
+        <w:rFonts w:hint="default"/>
+      </w:rPr>
+    </w:lvl>
+    <w:lvl w:ilvl="8">
+      <w:start w:val="1"/>
+      <w:numFmt w:val="decimal"/>
+      <w:isLgl/>
+      <w:lvlText w:val="%1.%2.%3.%4.%5.%6.%7.%8.%9"/>
+      <w:lvlJc w:val="left"/>
+      <w:pPr>
+        <w:ind w:left="2520" w:hanging="2160"/>
+      </w:pPr>
+      <w:rPr>
+        <w:rFonts w:hint="default"/>
+      </w:rPr>
+    </w:lvl>
+  </w:abstractNum>
+  <w:abstractNum w:abstractNumId="3">
     <w:nsid w:val="1EFC6407"/>
     <w:multiLevelType w:val="multilevel"/>
     <w:tmpl w:val="04190021"/>
@@ -5466,7 +7829,7 @@
       </w:rPr>
     </w:lvl>
   </w:abstractNum>
-  <w:abstractNum w:abstractNumId="2">
+  <w:abstractNum w:abstractNumId="4">
     <w:nsid w:val="21BB33FF"/>
     <w:multiLevelType w:val="hybridMultilevel"/>
     <w:tmpl w:val="E09C7912"/>
@@ -5579,7 +7942,7 @@
       </w:rPr>
     </w:lvl>
   </w:abstractNum>
-  <w:abstractNum w:abstractNumId="3">
+  <w:abstractNum w:abstractNumId="5">
     <w:nsid w:val="2CF74545"/>
     <w:multiLevelType w:val="hybridMultilevel"/>
     <w:tmpl w:val="6EEA8870"/>
@@ -5665,7 +8028,120 @@
       </w:pPr>
     </w:lvl>
   </w:abstractNum>
-  <w:abstractNum w:abstractNumId="4">
+  <w:abstractNum w:abstractNumId="6">
+    <w:nsid w:val="2D5269CF"/>
+    <w:multiLevelType w:val="hybridMultilevel"/>
+    <w:tmpl w:val="02BC4134"/>
+    <w:lvl w:ilvl="0" w:tplc="04190001">
+      <w:start w:val="1"/>
+      <w:numFmt w:val="bullet"/>
+      <w:lvlText w:val=""/>
+      <w:lvlJc w:val="left"/>
+      <w:pPr>
+        <w:ind w:left="1428" w:hanging="360"/>
+      </w:pPr>
+      <w:rPr>
+        <w:rFonts w:ascii="Symbol" w:hAnsi="Symbol" w:hint="default"/>
+      </w:rPr>
+    </w:lvl>
+    <w:lvl w:ilvl="1" w:tplc="04190003" w:tentative="1">
+      <w:start w:val="1"/>
+      <w:numFmt w:val="bullet"/>
+      <w:lvlText w:val="o"/>
+      <w:lvlJc w:val="left"/>
+      <w:pPr>
+        <w:ind w:left="2148" w:hanging="360"/>
+      </w:pPr>
+      <w:rPr>
+        <w:rFonts w:ascii="Courier New" w:hAnsi="Courier New" w:cs="Courier New" w:hint="default"/>
+      </w:rPr>
+    </w:lvl>
+    <w:lvl w:ilvl="2" w:tplc="04190005" w:tentative="1">
+      <w:start w:val="1"/>
+      <w:numFmt w:val="bullet"/>
+      <w:lvlText w:val=""/>
+      <w:lvlJc w:val="left"/>
+      <w:pPr>
+        <w:ind w:left="2868" w:hanging="360"/>
+      </w:pPr>
+      <w:rPr>
+        <w:rFonts w:ascii="Wingdings" w:hAnsi="Wingdings" w:hint="default"/>
+      </w:rPr>
+    </w:lvl>
+    <w:lvl w:ilvl="3" w:tplc="04190001" w:tentative="1">
+      <w:start w:val="1"/>
+      <w:numFmt w:val="bullet"/>
+      <w:lvlText w:val=""/>
+      <w:lvlJc w:val="left"/>
+      <w:pPr>
+        <w:ind w:left="3588" w:hanging="360"/>
+      </w:pPr>
+      <w:rPr>
+        <w:rFonts w:ascii="Symbol" w:hAnsi="Symbol" w:hint="default"/>
+      </w:rPr>
+    </w:lvl>
+    <w:lvl w:ilvl="4" w:tplc="04190003" w:tentative="1">
+      <w:start w:val="1"/>
+      <w:numFmt w:val="bullet"/>
+      <w:lvlText w:val="o"/>
+      <w:lvlJc w:val="left"/>
+      <w:pPr>
+        <w:ind w:left="4308" w:hanging="360"/>
+      </w:pPr>
+      <w:rPr>
+        <w:rFonts w:ascii="Courier New" w:hAnsi="Courier New" w:cs="Courier New" w:hint="default"/>
+      </w:rPr>
+    </w:lvl>
+    <w:lvl w:ilvl="5" w:tplc="04190005" w:tentative="1">
+      <w:start w:val="1"/>
+      <w:numFmt w:val="bullet"/>
+      <w:lvlText w:val=""/>
+      <w:lvlJc w:val="left"/>
+      <w:pPr>
+        <w:ind w:left="5028" w:hanging="360"/>
+      </w:pPr>
+      <w:rPr>
+        <w:rFonts w:ascii="Wingdings" w:hAnsi="Wingdings" w:hint="default"/>
+      </w:rPr>
+    </w:lvl>
+    <w:lvl w:ilvl="6" w:tplc="04190001" w:tentative="1">
+      <w:start w:val="1"/>
+      <w:numFmt w:val="bullet"/>
+      <w:lvlText w:val=""/>
+      <w:lvlJc w:val="left"/>
+      <w:pPr>
+        <w:ind w:left="5748" w:hanging="360"/>
+      </w:pPr>
+      <w:rPr>
+        <w:rFonts w:ascii="Symbol" w:hAnsi="Symbol" w:hint="default"/>
+      </w:rPr>
+    </w:lvl>
+    <w:lvl w:ilvl="7" w:tplc="04190003" w:tentative="1">
+      <w:start w:val="1"/>
+      <w:numFmt w:val="bullet"/>
+      <w:lvlText w:val="o"/>
+      <w:lvlJc w:val="left"/>
+      <w:pPr>
+        <w:ind w:left="6468" w:hanging="360"/>
+      </w:pPr>
+      <w:rPr>
+        <w:rFonts w:ascii="Courier New" w:hAnsi="Courier New" w:cs="Courier New" w:hint="default"/>
+      </w:rPr>
+    </w:lvl>
+    <w:lvl w:ilvl="8" w:tplc="04190005" w:tentative="1">
+      <w:start w:val="1"/>
+      <w:numFmt w:val="bullet"/>
+      <w:lvlText w:val=""/>
+      <w:lvlJc w:val="left"/>
+      <w:pPr>
+        <w:ind w:left="7188" w:hanging="360"/>
+      </w:pPr>
+      <w:rPr>
+        <w:rFonts w:ascii="Wingdings" w:hAnsi="Wingdings" w:hint="default"/>
+      </w:rPr>
+    </w:lvl>
+  </w:abstractNum>
+  <w:abstractNum w:abstractNumId="7">
     <w:nsid w:val="451F0711"/>
     <w:multiLevelType w:val="hybridMultilevel"/>
     <w:tmpl w:val="6C5C6C80"/>
@@ -5751,7 +8227,120 @@
       </w:pPr>
     </w:lvl>
   </w:abstractNum>
-  <w:abstractNum w:abstractNumId="5">
+  <w:abstractNum w:abstractNumId="8">
+    <w:nsid w:val="460611A7"/>
+    <w:multiLevelType w:val="hybridMultilevel"/>
+    <w:tmpl w:val="E89AE49A"/>
+    <w:lvl w:ilvl="0" w:tplc="0419000D">
+      <w:start w:val="1"/>
+      <w:numFmt w:val="bullet"/>
+      <w:lvlText w:val=""/>
+      <w:lvlJc w:val="left"/>
+      <w:pPr>
+        <w:ind w:left="2148" w:hanging="360"/>
+      </w:pPr>
+      <w:rPr>
+        <w:rFonts w:ascii="Wingdings" w:hAnsi="Wingdings" w:hint="default"/>
+      </w:rPr>
+    </w:lvl>
+    <w:lvl w:ilvl="1" w:tplc="04190003" w:tentative="1">
+      <w:start w:val="1"/>
+      <w:numFmt w:val="bullet"/>
+      <w:lvlText w:val="o"/>
+      <w:lvlJc w:val="left"/>
+      <w:pPr>
+        <w:ind w:left="2868" w:hanging="360"/>
+      </w:pPr>
+      <w:rPr>
+        <w:rFonts w:ascii="Courier New" w:hAnsi="Courier New" w:cs="Courier New" w:hint="default"/>
+      </w:rPr>
+    </w:lvl>
+    <w:lvl w:ilvl="2" w:tplc="04190005" w:tentative="1">
+      <w:start w:val="1"/>
+      <w:numFmt w:val="bullet"/>
+      <w:lvlText w:val=""/>
+      <w:lvlJc w:val="left"/>
+      <w:pPr>
+        <w:ind w:left="3588" w:hanging="360"/>
+      </w:pPr>
+      <w:rPr>
+        <w:rFonts w:ascii="Wingdings" w:hAnsi="Wingdings" w:hint="default"/>
+      </w:rPr>
+    </w:lvl>
+    <w:lvl w:ilvl="3" w:tplc="04190001" w:tentative="1">
+      <w:start w:val="1"/>
+      <w:numFmt w:val="bullet"/>
+      <w:lvlText w:val=""/>
+      <w:lvlJc w:val="left"/>
+      <w:pPr>
+        <w:ind w:left="4308" w:hanging="360"/>
+      </w:pPr>
+      <w:rPr>
+        <w:rFonts w:ascii="Symbol" w:hAnsi="Symbol" w:hint="default"/>
+      </w:rPr>
+    </w:lvl>
+    <w:lvl w:ilvl="4" w:tplc="04190003" w:tentative="1">
+      <w:start w:val="1"/>
+      <w:numFmt w:val="bullet"/>
+      <w:lvlText w:val="o"/>
+      <w:lvlJc w:val="left"/>
+      <w:pPr>
+        <w:ind w:left="5028" w:hanging="360"/>
+      </w:pPr>
+      <w:rPr>
+        <w:rFonts w:ascii="Courier New" w:hAnsi="Courier New" w:cs="Courier New" w:hint="default"/>
+      </w:rPr>
+    </w:lvl>
+    <w:lvl w:ilvl="5" w:tplc="04190005" w:tentative="1">
+      <w:start w:val="1"/>
+      <w:numFmt w:val="bullet"/>
+      <w:lvlText w:val=""/>
+      <w:lvlJc w:val="left"/>
+      <w:pPr>
+        <w:ind w:left="5748" w:hanging="360"/>
+      </w:pPr>
+      <w:rPr>
+        <w:rFonts w:ascii="Wingdings" w:hAnsi="Wingdings" w:hint="default"/>
+      </w:rPr>
+    </w:lvl>
+    <w:lvl w:ilvl="6" w:tplc="04190001" w:tentative="1">
+      <w:start w:val="1"/>
+      <w:numFmt w:val="bullet"/>
+      <w:lvlText w:val=""/>
+      <w:lvlJc w:val="left"/>
+      <w:pPr>
+        <w:ind w:left="6468" w:hanging="360"/>
+      </w:pPr>
+      <w:rPr>
+        <w:rFonts w:ascii="Symbol" w:hAnsi="Symbol" w:hint="default"/>
+      </w:rPr>
+    </w:lvl>
+    <w:lvl w:ilvl="7" w:tplc="04190003" w:tentative="1">
+      <w:start w:val="1"/>
+      <w:numFmt w:val="bullet"/>
+      <w:lvlText w:val="o"/>
+      <w:lvlJc w:val="left"/>
+      <w:pPr>
+        <w:ind w:left="7188" w:hanging="360"/>
+      </w:pPr>
+      <w:rPr>
+        <w:rFonts w:ascii="Courier New" w:hAnsi="Courier New" w:cs="Courier New" w:hint="default"/>
+      </w:rPr>
+    </w:lvl>
+    <w:lvl w:ilvl="8" w:tplc="04190005" w:tentative="1">
+      <w:start w:val="1"/>
+      <w:numFmt w:val="bullet"/>
+      <w:lvlText w:val=""/>
+      <w:lvlJc w:val="left"/>
+      <w:pPr>
+        <w:ind w:left="7908" w:hanging="360"/>
+      </w:pPr>
+      <w:rPr>
+        <w:rFonts w:ascii="Wingdings" w:hAnsi="Wingdings" w:hint="default"/>
+      </w:rPr>
+    </w:lvl>
+  </w:abstractNum>
+  <w:abstractNum w:abstractNumId="9">
     <w:nsid w:val="4B7047C4"/>
     <w:multiLevelType w:val="hybridMultilevel"/>
     <w:tmpl w:val="2B40A156"/>
@@ -5864,10 +8453,10 @@
       </w:rPr>
     </w:lvl>
   </w:abstractNum>
-  <w:abstractNum w:abstractNumId="6">
+  <w:abstractNum w:abstractNumId="10">
     <w:nsid w:val="79906CFA"/>
     <w:multiLevelType w:val="hybridMultilevel"/>
-    <w:tmpl w:val="F54E732A"/>
+    <w:tmpl w:val="BA365284"/>
     <w:lvl w:ilvl="0" w:tplc="04190001">
       <w:start w:val="1"/>
       <w:numFmt w:val="bullet"/>
@@ -5978,25 +8567,37 @@
     </w:lvl>
   </w:abstractNum>
   <w:num w:numId="1">
+    <w:abstractNumId w:val="9"/>
+  </w:num>
+  <w:num w:numId="2">
+    <w:abstractNumId w:val="7"/>
+  </w:num>
+  <w:num w:numId="3">
     <w:abstractNumId w:val="5"/>
   </w:num>
-  <w:num w:numId="2">
+  <w:num w:numId="4">
     <w:abstractNumId w:val="4"/>
   </w:num>
-  <w:num w:numId="3">
+  <w:num w:numId="5">
     <w:abstractNumId w:val="3"/>
-  </w:num>
-  <w:num w:numId="4">
-    <w:abstractNumId w:val="2"/>
-  </w:num>
-  <w:num w:numId="5">
-    <w:abstractNumId w:val="1"/>
   </w:num>
   <w:num w:numId="6">
     <w:abstractNumId w:val="0"/>
   </w:num>
   <w:num w:numId="7">
+    <w:abstractNumId w:val="10"/>
+  </w:num>
+  <w:num w:numId="8">
+    <w:abstractNumId w:val="2"/>
+  </w:num>
+  <w:num w:numId="9">
     <w:abstractNumId w:val="6"/>
+  </w:num>
+  <w:num w:numId="10">
+    <w:abstractNumId w:val="8"/>
+  </w:num>
+  <w:num w:numId="11">
+    <w:abstractNumId w:val="1"/>
   </w:num>
 </w:numbering>
 </file>
@@ -6199,7 +8800,6 @@
     <w:next w:val="a"/>
     <w:link w:val="20"/>
     <w:uiPriority w:val="9"/>
-    <w:semiHidden/>
     <w:unhideWhenUsed/>
     <w:qFormat/>
     <w:rsid w:val="00631B3D"/>
@@ -6479,7 +9079,6 @@
     <w:basedOn w:val="a0"/>
     <w:link w:val="2"/>
     <w:uiPriority w:val="9"/>
-    <w:semiHidden/>
     <w:rsid w:val="00631B3D"/>
     <w:rPr>
       <w:rFonts w:asciiTheme="majorHAnsi" w:eastAsiaTheme="majorEastAsia" w:hAnsiTheme="majorHAnsi" w:cstheme="majorBidi"/>
@@ -6489,6 +9088,48 @@
       <w:sz w:val="26"/>
       <w:szCs w:val="26"/>
     </w:rPr>
+  </w:style>
+  <w:style w:type="paragraph" w:styleId="ab">
+    <w:name w:val="Normal (Web)"/>
+    <w:basedOn w:val="a"/>
+    <w:uiPriority w:val="99"/>
+    <w:semiHidden/>
+    <w:unhideWhenUsed/>
+    <w:rsid w:val="00235FEC"/>
+    <w:pPr>
+      <w:spacing w:before="100" w:beforeAutospacing="1" w:after="100" w:afterAutospacing="1"/>
+    </w:pPr>
+    <w:rPr>
+      <w:sz w:val="24"/>
+      <w:szCs w:val="24"/>
+      <w:lang w:eastAsia="ru-RU"/>
+    </w:rPr>
+  </w:style>
+  <w:style w:type="character" w:customStyle="1" w:styleId="mwe-math-mathml-inline">
+    <w:name w:val="mwe-math-mathml-inline"/>
+    <w:basedOn w:val="a0"/>
+    <w:rsid w:val="00235FEC"/>
+  </w:style>
+  <w:style w:type="character" w:styleId="ac">
+    <w:name w:val="Placeholder Text"/>
+    <w:basedOn w:val="a0"/>
+    <w:uiPriority w:val="99"/>
+    <w:semiHidden/>
+    <w:rsid w:val="00235FEC"/>
+    <w:rPr>
+      <w:color w:val="808080"/>
+    </w:rPr>
+  </w:style>
+  <w:style w:type="paragraph" w:styleId="ad">
+    <w:name w:val="List Paragraph"/>
+    <w:basedOn w:val="a"/>
+    <w:uiPriority w:val="34"/>
+    <w:qFormat/>
+    <w:rsid w:val="00FD06CC"/>
+    <w:pPr>
+      <w:ind w:left="720"/>
+      <w:contextualSpacing/>
+    </w:pPr>
   </w:style>
 </w:styles>
 </file>
@@ -6691,7 +9332,6 @@
     <w:next w:val="a"/>
     <w:link w:val="20"/>
     <w:uiPriority w:val="9"/>
-    <w:semiHidden/>
     <w:unhideWhenUsed/>
     <w:qFormat/>
     <w:rsid w:val="00631B3D"/>
@@ -6971,7 +9611,6 @@
     <w:basedOn w:val="a0"/>
     <w:link w:val="2"/>
     <w:uiPriority w:val="9"/>
-    <w:semiHidden/>
     <w:rsid w:val="00631B3D"/>
     <w:rPr>
       <w:rFonts w:asciiTheme="majorHAnsi" w:eastAsiaTheme="majorEastAsia" w:hAnsiTheme="majorHAnsi" w:cstheme="majorBidi"/>
@@ -6982,7 +9621,558 @@
       <w:szCs w:val="26"/>
     </w:rPr>
   </w:style>
+  <w:style w:type="paragraph" w:styleId="ab">
+    <w:name w:val="Normal (Web)"/>
+    <w:basedOn w:val="a"/>
+    <w:uiPriority w:val="99"/>
+    <w:semiHidden/>
+    <w:unhideWhenUsed/>
+    <w:rsid w:val="00235FEC"/>
+    <w:pPr>
+      <w:spacing w:before="100" w:beforeAutospacing="1" w:after="100" w:afterAutospacing="1"/>
+    </w:pPr>
+    <w:rPr>
+      <w:sz w:val="24"/>
+      <w:szCs w:val="24"/>
+      <w:lang w:eastAsia="ru-RU"/>
+    </w:rPr>
+  </w:style>
+  <w:style w:type="character" w:customStyle="1" w:styleId="mwe-math-mathml-inline">
+    <w:name w:val="mwe-math-mathml-inline"/>
+    <w:basedOn w:val="a0"/>
+    <w:rsid w:val="00235FEC"/>
+  </w:style>
+  <w:style w:type="character" w:styleId="ac">
+    <w:name w:val="Placeholder Text"/>
+    <w:basedOn w:val="a0"/>
+    <w:uiPriority w:val="99"/>
+    <w:semiHidden/>
+    <w:rsid w:val="00235FEC"/>
+    <w:rPr>
+      <w:color w:val="808080"/>
+    </w:rPr>
+  </w:style>
+  <w:style w:type="paragraph" w:styleId="ad">
+    <w:name w:val="List Paragraph"/>
+    <w:basedOn w:val="a"/>
+    <w:uiPriority w:val="34"/>
+    <w:qFormat/>
+    <w:rsid w:val="00FD06CC"/>
+    <w:pPr>
+      <w:ind w:left="720"/>
+      <w:contextualSpacing/>
+    </w:pPr>
+  </w:style>
 </w:styles>
+</file>
+
+<file path=word/glossary/document.xml><?xml version="1.0" encoding="utf-8"?>
+<w:glossaryDocument xmlns:wpc="http://schemas.microsoft.com/office/word/2010/wordprocessingCanvas" xmlns:mc="http://schemas.openxmlformats.org/markup-compatibility/2006" xmlns:o="urn:schemas-microsoft-com:office:office" xmlns:r="http://schemas.openxmlformats.org/officeDocument/2006/relationships" xmlns:m="http://schemas.openxmlformats.org/officeDocument/2006/math" xmlns:v="urn:schemas-microsoft-com:vml" xmlns:wp14="http://schemas.microsoft.com/office/word/2010/wordprocessingDrawing" xmlns:wp="http://schemas.openxmlformats.org/drawingml/2006/wordprocessingDrawing" xmlns:w10="urn:schemas-microsoft-com:office:word" xmlns:w="http://schemas.openxmlformats.org/wordprocessingml/2006/main" xmlns:w14="http://schemas.microsoft.com/office/word/2010/wordml" xmlns:wpg="http://schemas.microsoft.com/office/word/2010/wordprocessingGroup" xmlns:wpi="http://schemas.microsoft.com/office/word/2010/wordprocessingInk" xmlns:wne="http://schemas.microsoft.com/office/word/2006/wordml" xmlns:wps="http://schemas.microsoft.com/office/word/2010/wordprocessingShape" mc:Ignorable="w14 wp14"/>
+</file>
+
+<file path=word/glossary/fontTable.xml><?xml version="1.0" encoding="utf-8"?>
+<w:fonts xmlns:mc="http://schemas.openxmlformats.org/markup-compatibility/2006" xmlns:r="http://schemas.openxmlformats.org/officeDocument/2006/relationships" xmlns:w="http://schemas.openxmlformats.org/wordprocessingml/2006/main" xmlns:w14="http://schemas.microsoft.com/office/word/2010/wordml" mc:Ignorable="w14">
+  <w:font w:name="Wingdings">
+    <w:panose1 w:val="05000000000000000000"/>
+    <w:charset w:val="02"/>
+    <w:family w:val="auto"/>
+    <w:pitch w:val="variable"/>
+    <w:sig w:usb0="00000000" w:usb1="10000000" w:usb2="00000000" w:usb3="00000000" w:csb0="80000000" w:csb1="00000000"/>
+  </w:font>
+  <w:font w:name="Times New Roman">
+    <w:panose1 w:val="02020603050405020304"/>
+    <w:charset w:val="CC"/>
+    <w:family w:val="roman"/>
+    <w:pitch w:val="variable"/>
+    <w:sig w:usb0="E0002EFF" w:usb1="C000785B" w:usb2="00000009" w:usb3="00000000" w:csb0="000001FF" w:csb1="00000000"/>
+  </w:font>
+  <w:font w:name="Symbol">
+    <w:panose1 w:val="05050102010706020507"/>
+    <w:charset w:val="02"/>
+    <w:family w:val="roman"/>
+    <w:pitch w:val="variable"/>
+    <w:sig w:usb0="00000000" w:usb1="10000000" w:usb2="00000000" w:usb3="00000000" w:csb0="80000000" w:csb1="00000000"/>
+  </w:font>
+  <w:font w:name="Courier New">
+    <w:panose1 w:val="02070309020205020404"/>
+    <w:charset w:val="CC"/>
+    <w:family w:val="modern"/>
+    <w:pitch w:val="fixed"/>
+    <w:sig w:usb0="E0002EFF" w:usb1="C0007843" w:usb2="00000009" w:usb3="00000000" w:csb0="000001FF" w:csb1="00000000"/>
+  </w:font>
+  <w:font w:name="Calibri">
+    <w:panose1 w:val="020F0502020204030204"/>
+    <w:charset w:val="CC"/>
+    <w:family w:val="swiss"/>
+    <w:pitch w:val="variable"/>
+    <w:sig w:usb0="E4002EFF" w:usb1="C000247B" w:usb2="00000009" w:usb3="00000000" w:csb0="000001FF" w:csb1="00000000"/>
+  </w:font>
+  <w:font w:name="Cambria">
+    <w:panose1 w:val="02040503050406030204"/>
+    <w:charset w:val="CC"/>
+    <w:family w:val="roman"/>
+    <w:pitch w:val="variable"/>
+    <w:sig w:usb0="E00006FF" w:usb1="420024FF" w:usb2="02000000" w:usb3="00000000" w:csb0="0000019F" w:csb1="00000000"/>
+  </w:font>
+  <w:font w:name="Tahoma">
+    <w:panose1 w:val="020B0604030504040204"/>
+    <w:charset w:val="CC"/>
+    <w:family w:val="swiss"/>
+    <w:pitch w:val="variable"/>
+    <w:sig w:usb0="E1002EFF" w:usb1="C000605B" w:usb2="00000029" w:usb3="00000000" w:csb0="000101FF" w:csb1="00000000"/>
+  </w:font>
+  <w:font w:name="Cambria Math">
+    <w:panose1 w:val="02040503050406030204"/>
+    <w:charset w:val="CC"/>
+    <w:family w:val="roman"/>
+    <w:pitch w:val="variable"/>
+    <w:sig w:usb0="E00006FF" w:usb1="420024FF" w:usb2="02000000" w:usb3="00000000" w:csb0="0000019F" w:csb1="00000000"/>
+  </w:font>
+</w:fonts>
+</file>
+
+<file path=word/glossary/settings.xml><?xml version="1.0" encoding="utf-8"?>
+<w:settings xmlns:mc="http://schemas.openxmlformats.org/markup-compatibility/2006" xmlns:o="urn:schemas-microsoft-com:office:office" xmlns:r="http://schemas.openxmlformats.org/officeDocument/2006/relationships" xmlns:m="http://schemas.openxmlformats.org/officeDocument/2006/math" xmlns:v="urn:schemas-microsoft-com:vml" xmlns:w10="urn:schemas-microsoft-com:office:word" xmlns:w="http://schemas.openxmlformats.org/wordprocessingml/2006/main" xmlns:w14="http://schemas.microsoft.com/office/word/2010/wordml" xmlns:sl="http://schemas.openxmlformats.org/schemaLibrary/2006/main" mc:Ignorable="w14">
+  <w:view w:val="normal"/>
+  <w:defaultTabStop w:val="708"/>
+  <w:characterSpacingControl w:val="doNotCompress"/>
+  <w:compat>
+    <w:useFELayout/>
+    <w:compatSetting w:name="compatibilityMode" w:uri="http://schemas.microsoft.com/office/word" w:val="14"/>
+    <w:compatSetting w:name="overrideTableStyleFontSizeAndJustification" w:uri="http://schemas.microsoft.com/office/word" w:val="1"/>
+    <w:compatSetting w:name="enableOpenTypeFeatures" w:uri="http://schemas.microsoft.com/office/word" w:val="1"/>
+    <w:compatSetting w:name="doNotFlipMirrorIndents" w:uri="http://schemas.microsoft.com/office/word" w:val="1"/>
+  </w:compat>
+  <w:rsids>
+    <w:rsidRoot w:val="00C70ECE"/>
+    <w:rsid w:val="00512528"/>
+    <w:rsid w:val="00C70ECE"/>
+  </w:rsids>
+  <m:mathPr>
+    <m:mathFont m:val="Cambria Math"/>
+    <m:brkBin m:val="before"/>
+    <m:brkBinSub m:val="--"/>
+    <m:smallFrac m:val="0"/>
+    <m:dispDef/>
+    <m:lMargin m:val="0"/>
+    <m:rMargin m:val="0"/>
+    <m:defJc m:val="centerGroup"/>
+    <m:wrapIndent m:val="1440"/>
+    <m:intLim m:val="subSup"/>
+    <m:naryLim m:val="undOvr"/>
+  </m:mathPr>
+  <w:themeFontLang w:val="ru-RU"/>
+  <w:clrSchemeMapping w:bg1="light1" w:t1="dark1" w:bg2="light2" w:t2="dark2" w:accent1="accent1" w:accent2="accent2" w:accent3="accent3" w:accent4="accent4" w:accent5="accent5" w:accent6="accent6" w:hyperlink="hyperlink" w:followedHyperlink="followedHyperlink"/>
+  <w:decimalSymbol w:val=","/>
+  <w:listSeparator w:val=";"/>
+</w:settings>
+</file>
+
+<file path=word/glossary/styles.xml><?xml version="1.0" encoding="utf-8"?>
+<w:styles xmlns:mc="http://schemas.openxmlformats.org/markup-compatibility/2006" xmlns:r="http://schemas.openxmlformats.org/officeDocument/2006/relationships" xmlns:w="http://schemas.openxmlformats.org/wordprocessingml/2006/main" xmlns:w14="http://schemas.microsoft.com/office/word/2010/wordml" mc:Ignorable="w14">
+  <w:docDefaults>
+    <w:rPrDefault>
+      <w:rPr>
+        <w:rFonts w:asciiTheme="minorHAnsi" w:eastAsiaTheme="minorEastAsia" w:hAnsiTheme="minorHAnsi" w:cstheme="minorBidi"/>
+        <w:sz w:val="22"/>
+        <w:szCs w:val="22"/>
+        <w:lang w:val="ru-RU" w:eastAsia="ru-RU" w:bidi="ar-SA"/>
+      </w:rPr>
+    </w:rPrDefault>
+    <w:pPrDefault>
+      <w:pPr>
+        <w:spacing w:after="200" w:line="276" w:lineRule="auto"/>
+      </w:pPr>
+    </w:pPrDefault>
+  </w:docDefaults>
+  <w:latentStyles w:defLockedState="0" w:defUIPriority="99" w:defSemiHidden="1" w:defUnhideWhenUsed="1" w:defQFormat="0" w:count="267">
+    <w:lsdException w:name="Normal" w:semiHidden="0" w:uiPriority="0" w:unhideWhenUsed="0" w:qFormat="1"/>
+    <w:lsdException w:name="heading 1" w:semiHidden="0" w:uiPriority="9" w:unhideWhenUsed="0" w:qFormat="1"/>
+    <w:lsdException w:name="heading 2" w:uiPriority="9" w:qFormat="1"/>
+    <w:lsdException w:name="heading 3" w:uiPriority="9" w:qFormat="1"/>
+    <w:lsdException w:name="heading 4" w:uiPriority="9" w:qFormat="1"/>
+    <w:lsdException w:name="heading 5" w:uiPriority="9" w:qFormat="1"/>
+    <w:lsdException w:name="heading 6" w:uiPriority="9" w:qFormat="1"/>
+    <w:lsdException w:name="heading 7" w:uiPriority="9" w:qFormat="1"/>
+    <w:lsdException w:name="heading 8" w:uiPriority="9" w:qFormat="1"/>
+    <w:lsdException w:name="heading 9" w:uiPriority="9" w:qFormat="1"/>
+    <w:lsdException w:name="toc 1" w:uiPriority="39"/>
+    <w:lsdException w:name="toc 2" w:uiPriority="39"/>
+    <w:lsdException w:name="toc 3" w:uiPriority="39"/>
+    <w:lsdException w:name="toc 4" w:uiPriority="39"/>
+    <w:lsdException w:name="toc 5" w:uiPriority="39"/>
+    <w:lsdException w:name="toc 6" w:uiPriority="39"/>
+    <w:lsdException w:name="toc 7" w:uiPriority="39"/>
+    <w:lsdException w:name="toc 8" w:uiPriority="39"/>
+    <w:lsdException w:name="toc 9" w:uiPriority="39"/>
+    <w:lsdException w:name="caption" w:uiPriority="35" w:qFormat="1"/>
+    <w:lsdException w:name="Title" w:semiHidden="0" w:uiPriority="10" w:unhideWhenUsed="0" w:qFormat="1"/>
+    <w:lsdException w:name="Default Paragraph Font" w:uiPriority="1"/>
+    <w:lsdException w:name="Subtitle" w:semiHidden="0" w:uiPriority="11" w:unhideWhenUsed="0" w:qFormat="1"/>
+    <w:lsdException w:name="Strong" w:semiHidden="0" w:uiPriority="22" w:unhideWhenUsed="0" w:qFormat="1"/>
+    <w:lsdException w:name="Emphasis" w:semiHidden="0" w:uiPriority="20" w:unhideWhenUsed="0" w:qFormat="1"/>
+    <w:lsdException w:name="Table Grid" w:semiHidden="0" w:uiPriority="59" w:unhideWhenUsed="0"/>
+    <w:lsdException w:name="Placeholder Text" w:unhideWhenUsed="0"/>
+    <w:lsdException w:name="No Spacing" w:semiHidden="0" w:uiPriority="1" w:unhideWhenUsed="0" w:qFormat="1"/>
+    <w:lsdException w:name="Light Shading" w:semiHidden="0" w:uiPriority="60" w:unhideWhenUsed="0"/>
+    <w:lsdException w:name="Light List" w:semiHidden="0" w:uiPriority="61" w:unhideWhenUsed="0"/>
+    <w:lsdException w:name="Light Grid" w:semiHidden="0" w:uiPriority="62" w:unhideWhenUsed="0"/>
+    <w:lsdException w:name="Medium Shading 1" w:semiHidden="0" w:uiPriority="63" w:unhideWhenUsed="0"/>
+    <w:lsdException w:name="Medium Shading 2" w:semiHidden="0" w:uiPriority="64" w:unhideWhenUsed="0"/>
+    <w:lsdException w:name="Medium List 1" w:semiHidden="0" w:uiPriority="65" w:unhideWhenUsed="0"/>
+    <w:lsdException w:name="Medium List 2" w:semiHidden="0" w:uiPriority="66" w:unhideWhenUsed="0"/>
+    <w:lsdException w:name="Medium Grid 1" w:semiHidden="0" w:uiPriority="67" w:unhideWhenUsed="0"/>
+    <w:lsdException w:name="Medium Grid 2" w:semiHidden="0" w:uiPriority="68" w:unhideWhenUsed="0"/>
+    <w:lsdException w:name="Medium Grid 3" w:semiHidden="0" w:uiPriority="69" w:unhideWhenUsed="0"/>
+    <w:lsdException w:name="Dark List" w:semiHidden="0" w:uiPriority="70" w:unhideWhenUsed="0"/>
+    <w:lsdException w:name="Colorful Shading" w:semiHidden="0" w:uiPriority="71" w:unhideWhenUsed="0"/>
+    <w:lsdException w:name="Colorful List" w:semiHidden="0" w:uiPriority="72" w:unhideWhenUsed="0"/>
+    <w:lsdException w:name="Colorful Grid" w:semiHidden="0" w:uiPriority="73" w:unhideWhenUsed="0"/>
+    <w:lsdException w:name="Light Shading Accent 1" w:semiHidden="0" w:uiPriority="60" w:unhideWhenUsed="0"/>
+    <w:lsdException w:name="Light List Accent 1" w:semiHidden="0" w:uiPriority="61" w:unhideWhenUsed="0"/>
+    <w:lsdException w:name="Light Grid Accent 1" w:semiHidden="0" w:uiPriority="62" w:unhideWhenUsed="0"/>
+    <w:lsdException w:name="Medium Shading 1 Accent 1" w:semiHidden="0" w:uiPriority="63" w:unhideWhenUsed="0"/>
+    <w:lsdException w:name="Medium Shading 2 Accent 1" w:semiHidden="0" w:uiPriority="64" w:unhideWhenUsed="0"/>
+    <w:lsdException w:name="Medium List 1 Accent 1" w:semiHidden="0" w:uiPriority="65" w:unhideWhenUsed="0"/>
+    <w:lsdException w:name="Revision" w:unhideWhenUsed="0"/>
+    <w:lsdException w:name="List Paragraph" w:semiHidden="0" w:uiPriority="34" w:unhideWhenUsed="0" w:qFormat="1"/>
+    <w:lsdException w:name="Quote" w:semiHidden="0" w:uiPriority="29" w:unhideWhenUsed="0" w:qFormat="1"/>
+    <w:lsdException w:name="Intense Quote" w:semiHidden="0" w:uiPriority="30" w:unhideWhenUsed="0" w:qFormat="1"/>
+    <w:lsdException w:name="Medium List 2 Accent 1" w:semiHidden="0" w:uiPriority="66" w:unhideWhenUsed="0"/>
+    <w:lsdException w:name="Medium Grid 1 Accent 1" w:semiHidden="0" w:uiPriority="67" w:unhideWhenUsed="0"/>
+    <w:lsdException w:name="Medium Grid 2 Accent 1" w:semiHidden="0" w:uiPriority="68" w:unhideWhenUsed="0"/>
+    <w:lsdException w:name="Medium Grid 3 Accent 1" w:semiHidden="0" w:uiPriority="69" w:unhideWhenUsed="0"/>
+    <w:lsdException w:name="Dark List Accent 1" w:semiHidden="0" w:uiPriority="70" w:unhideWhenUsed="0"/>
+    <w:lsdException w:name="Colorful Shading Accent 1" w:semiHidden="0" w:uiPriority="71" w:unhideWhenUsed="0"/>
+    <w:lsdException w:name="Colorful List Accent 1" w:semiHidden="0" w:uiPriority="72" w:unhideWhenUsed="0"/>
+    <w:lsdException w:name="Colorful Grid Accent 1" w:semiHidden="0" w:uiPriority="73" w:unhideWhenUsed="0"/>
+    <w:lsdException w:name="Light Shading Accent 2" w:semiHidden="0" w:uiPriority="60" w:unhideWhenUsed="0"/>
+    <w:lsdException w:name="Light List Accent 2" w:semiHidden="0" w:uiPriority="61" w:unhideWhenUsed="0"/>
+    <w:lsdException w:name="Light Grid Accent 2" w:semiHidden="0" w:uiPriority="62" w:unhideWhenUsed="0"/>
+    <w:lsdException w:name="Medium Shading 1 Accent 2" w:semiHidden="0" w:uiPriority="63" w:unhideWhenUsed="0"/>
+    <w:lsdException w:name="Medium Shading 2 Accent 2" w:semiHidden="0" w:uiPriority="64" w:unhideWhenUsed="0"/>
+    <w:lsdException w:name="Medium List 1 Accent 2" w:semiHidden="0" w:uiPriority="65" w:unhideWhenUsed="0"/>
+    <w:lsdException w:name="Medium List 2 Accent 2" w:semiHidden="0" w:uiPriority="66" w:unhideWhenUsed="0"/>
+    <w:lsdException w:name="Medium Grid 1 Accent 2" w:semiHidden="0" w:uiPriority="67" w:unhideWhenUsed="0"/>
+    <w:lsdException w:name="Medium Grid 2 Accent 2" w:semiHidden="0" w:uiPriority="68" w:unhideWhenUsed="0"/>
+    <w:lsdException w:name="Medium Grid 3 Accent 2" w:semiHidden="0" w:uiPriority="69" w:unhideWhenUsed="0"/>
+    <w:lsdException w:name="Dark List Accent 2" w:semiHidden="0" w:uiPriority="70" w:unhideWhenUsed="0"/>
+    <w:lsdException w:name="Colorful Shading Accent 2" w:semiHidden="0" w:uiPriority="71" w:unhideWhenUsed="0"/>
+    <w:lsdException w:name="Colorful List Accent 2" w:semiHidden="0" w:uiPriority="72" w:unhideWhenUsed="0"/>
+    <w:lsdException w:name="Colorful Grid Accent 2" w:semiHidden="0" w:uiPriority="73" w:unhideWhenUsed="0"/>
+    <w:lsdException w:name="Light Shading Accent 3" w:semiHidden="0" w:uiPriority="60" w:unhideWhenUsed="0"/>
+    <w:lsdException w:name="Light List Accent 3" w:semiHidden="0" w:uiPriority="61" w:unhideWhenUsed="0"/>
+    <w:lsdException w:name="Light Grid Accent 3" w:semiHidden="0" w:uiPriority="62" w:unhideWhenUsed="0"/>
+    <w:lsdException w:name="Medium Shading 1 Accent 3" w:semiHidden="0" w:uiPriority="63" w:unhideWhenUsed="0"/>
+    <w:lsdException w:name="Medium Shading 2 Accent 3" w:semiHidden="0" w:uiPriority="64" w:unhideWhenUsed="0"/>
+    <w:lsdException w:name="Medium List 1 Accent 3" w:semiHidden="0" w:uiPriority="65" w:unhideWhenUsed="0"/>
+    <w:lsdException w:name="Medium List 2 Accent 3" w:semiHidden="0" w:uiPriority="66" w:unhideWhenUsed="0"/>
+    <w:lsdException w:name="Medium Grid 1 Accent 3" w:semiHidden="0" w:uiPriority="67" w:unhideWhenUsed="0"/>
+    <w:lsdException w:name="Medium Grid 2 Accent 3" w:semiHidden="0" w:uiPriority="68" w:unhideWhenUsed="0"/>
+    <w:lsdException w:name="Medium Grid 3 Accent 3" w:semiHidden="0" w:uiPriority="69" w:unhideWhenUsed="0"/>
+    <w:lsdException w:name="Dark List Accent 3" w:semiHidden="0" w:uiPriority="70" w:unhideWhenUsed="0"/>
+    <w:lsdException w:name="Colorful Shading Accent 3" w:semiHidden="0" w:uiPriority="71" w:unhideWhenUsed="0"/>
+    <w:lsdException w:name="Colorful List Accent 3" w:semiHidden="0" w:uiPriority="72" w:unhideWhenUsed="0"/>
+    <w:lsdException w:name="Colorful Grid Accent 3" w:semiHidden="0" w:uiPriority="73" w:unhideWhenUsed="0"/>
+    <w:lsdException w:name="Light Shading Accent 4" w:semiHidden="0" w:uiPriority="60" w:unhideWhenUsed="0"/>
+    <w:lsdException w:name="Light List Accent 4" w:semiHidden="0" w:uiPriority="61" w:unhideWhenUsed="0"/>
+    <w:lsdException w:name="Light Grid Accent 4" w:semiHidden="0" w:uiPriority="62" w:unhideWhenUsed="0"/>
+    <w:lsdException w:name="Medium Shading 1 Accent 4" w:semiHidden="0" w:uiPriority="63" w:unhideWhenUsed="0"/>
+    <w:lsdException w:name="Medium Shading 2 Accent 4" w:semiHidden="0" w:uiPriority="64" w:unhideWhenUsed="0"/>
+    <w:lsdException w:name="Medium List 1 Accent 4" w:semiHidden="0" w:uiPriority="65" w:unhideWhenUsed="0"/>
+    <w:lsdException w:name="Medium List 2 Accent 4" w:semiHidden="0" w:uiPriority="66" w:unhideWhenUsed="0"/>
+    <w:lsdException w:name="Medium Grid 1 Accent 4" w:semiHidden="0" w:uiPriority="67" w:unhideWhenUsed="0"/>
+    <w:lsdException w:name="Medium Grid 2 Accent 4" w:semiHidden="0" w:uiPriority="68" w:unhideWhenUsed="0"/>
+    <w:lsdException w:name="Medium Grid 3 Accent 4" w:semiHidden="0" w:uiPriority="69" w:unhideWhenUsed="0"/>
+    <w:lsdException w:name="Dark List Accent 4" w:semiHidden="0" w:uiPriority="70" w:unhideWhenUsed="0"/>
+    <w:lsdException w:name="Colorful Shading Accent 4" w:semiHidden="0" w:uiPriority="71" w:unhideWhenUsed="0"/>
+    <w:lsdException w:name="Colorful List Accent 4" w:semiHidden="0" w:uiPriority="72" w:unhideWhenUsed="0"/>
+    <w:lsdException w:name="Colorful Grid Accent 4" w:semiHidden="0" w:uiPriority="73" w:unhideWhenUsed="0"/>
+    <w:lsdException w:name="Light Shading Accent 5" w:semiHidden="0" w:uiPriority="60" w:unhideWhenUsed="0"/>
+    <w:lsdException w:name="Light List Accent 5" w:semiHidden="0" w:uiPriority="61" w:unhideWhenUsed="0"/>
+    <w:lsdException w:name="Light Grid Accent 5" w:semiHidden="0" w:uiPriority="62" w:unhideWhenUsed="0"/>
+    <w:lsdException w:name="Medium Shading 1 Accent 5" w:semiHidden="0" w:uiPriority="63" w:unhideWhenUsed="0"/>
+    <w:lsdException w:name="Medium Shading 2 Accent 5" w:semiHidden="0" w:uiPriority="64" w:unhideWhenUsed="0"/>
+    <w:lsdException w:name="Medium List 1 Accent 5" w:semiHidden="0" w:uiPriority="65" w:unhideWhenUsed="0"/>
+    <w:lsdException w:name="Medium List 2 Accent 5" w:semiHidden="0" w:uiPriority="66" w:unhideWhenUsed="0"/>
+    <w:lsdException w:name="Medium Grid 1 Accent 5" w:semiHidden="0" w:uiPriority="67" w:unhideWhenUsed="0"/>
+    <w:lsdException w:name="Medium Grid 2 Accent 5" w:semiHidden="0" w:uiPriority="68" w:unhideWhenUsed="0"/>
+    <w:lsdException w:name="Medium Grid 3 Accent 5" w:semiHidden="0" w:uiPriority="69" w:unhideWhenUsed="0"/>
+    <w:lsdException w:name="Dark List Accent 5" w:semiHidden="0" w:uiPriority="70" w:unhideWhenUsed="0"/>
+    <w:lsdException w:name="Colorful Shading Accent 5" w:semiHidden="0" w:uiPriority="71" w:unhideWhenUsed="0"/>
+    <w:lsdException w:name="Colorful List Accent 5" w:semiHidden="0" w:uiPriority="72" w:unhideWhenUsed="0"/>
+    <w:lsdException w:name="Colorful Grid Accent 5" w:semiHidden="0" w:uiPriority="73" w:unhideWhenUsed="0"/>
+    <w:lsdException w:name="Light Shading Accent 6" w:semiHidden="0" w:uiPriority="60" w:unhideWhenUsed="0"/>
+    <w:lsdException w:name="Light List Accent 6" w:semiHidden="0" w:uiPriority="61" w:unhideWhenUsed="0"/>
+    <w:lsdException w:name="Light Grid Accent 6" w:semiHidden="0" w:uiPriority="62" w:unhideWhenUsed="0"/>
+    <w:lsdException w:name="Medium Shading 1 Accent 6" w:semiHidden="0" w:uiPriority="63" w:unhideWhenUsed="0"/>
+    <w:lsdException w:name="Medium Shading 2 Accent 6" w:semiHidden="0" w:uiPriority="64" w:unhideWhenUsed="0"/>
+    <w:lsdException w:name="Medium List 1 Accent 6" w:semiHidden="0" w:uiPriority="65" w:unhideWhenUsed="0"/>
+    <w:lsdException w:name="Medium List 2 Accent 6" w:semiHidden="0" w:uiPriority="66" w:unhideWhenUsed="0"/>
+    <w:lsdException w:name="Medium Grid 1 Accent 6" w:semiHidden="0" w:uiPriority="67" w:unhideWhenUsed="0"/>
+    <w:lsdException w:name="Medium Grid 2 Accent 6" w:semiHidden="0" w:uiPriority="68" w:unhideWhenUsed="0"/>
+    <w:lsdException w:name="Medium Grid 3 Accent 6" w:semiHidden="0" w:uiPriority="69" w:unhideWhenUsed="0"/>
+    <w:lsdException w:name="Dark List Accent 6" w:semiHidden="0" w:uiPriority="70" w:unhideWhenUsed="0"/>
+    <w:lsdException w:name="Colorful Shading Accent 6" w:semiHidden="0" w:uiPriority="71" w:unhideWhenUsed="0"/>
+    <w:lsdException w:name="Colorful List Accent 6" w:semiHidden="0" w:uiPriority="72" w:unhideWhenUsed="0"/>
+    <w:lsdException w:name="Colorful Grid Accent 6" w:semiHidden="0" w:uiPriority="73" w:unhideWhenUsed="0"/>
+    <w:lsdException w:name="Subtle Emphasis" w:semiHidden="0" w:uiPriority="19" w:unhideWhenUsed="0" w:qFormat="1"/>
+    <w:lsdException w:name="Intense Emphasis" w:semiHidden="0" w:uiPriority="21" w:unhideWhenUsed="0" w:qFormat="1"/>
+    <w:lsdException w:name="Subtle Reference" w:semiHidden="0" w:uiPriority="31" w:unhideWhenUsed="0" w:qFormat="1"/>
+    <w:lsdException w:name="Intense Reference" w:semiHidden="0" w:uiPriority="32" w:unhideWhenUsed="0" w:qFormat="1"/>
+    <w:lsdException w:name="Book Title" w:semiHidden="0" w:uiPriority="33" w:unhideWhenUsed="0" w:qFormat="1"/>
+    <w:lsdException w:name="Bibliography" w:uiPriority="37"/>
+    <w:lsdException w:name="TOC Heading" w:uiPriority="39" w:qFormat="1"/>
+  </w:latentStyles>
+  <w:style w:type="paragraph" w:default="1" w:styleId="a">
+    <w:name w:val="Normal"/>
+    <w:qFormat/>
+  </w:style>
+  <w:style w:type="character" w:default="1" w:styleId="a0">
+    <w:name w:val="Default Paragraph Font"/>
+    <w:uiPriority w:val="1"/>
+    <w:semiHidden/>
+    <w:unhideWhenUsed/>
+  </w:style>
+  <w:style w:type="table" w:default="1" w:styleId="a1">
+    <w:name w:val="Normal Table"/>
+    <w:uiPriority w:val="99"/>
+    <w:semiHidden/>
+    <w:unhideWhenUsed/>
+    <w:tblPr>
+      <w:tblInd w:w="0" w:type="dxa"/>
+      <w:tblCellMar>
+        <w:top w:w="0" w:type="dxa"/>
+        <w:left w:w="108" w:type="dxa"/>
+        <w:bottom w:w="0" w:type="dxa"/>
+        <w:right w:w="108" w:type="dxa"/>
+      </w:tblCellMar>
+    </w:tblPr>
+  </w:style>
+  <w:style w:type="numbering" w:default="1" w:styleId="a2">
+    <w:name w:val="No List"/>
+    <w:uiPriority w:val="99"/>
+    <w:semiHidden/>
+    <w:unhideWhenUsed/>
+  </w:style>
+  <w:style w:type="character" w:styleId="a3">
+    <w:name w:val="Placeholder Text"/>
+    <w:basedOn w:val="a0"/>
+    <w:uiPriority w:val="99"/>
+    <w:semiHidden/>
+    <w:rsid w:val="00C70ECE"/>
+    <w:rPr>
+      <w:color w:val="808080"/>
+    </w:rPr>
+  </w:style>
+</w:styles>
+</file>
+
+<file path=word/glossary/stylesWithEffects.xml><?xml version="1.0" encoding="utf-8"?>
+<w:styles xmlns:wpc="http://schemas.microsoft.com/office/word/2010/wordprocessingCanvas" xmlns:mc="http://schemas.openxmlformats.org/markup-compatibility/2006" xmlns:o="urn:schemas-microsoft-com:office:office" xmlns:r="http://schemas.openxmlformats.org/officeDocument/2006/relationships" xmlns:m="http://schemas.openxmlformats.org/officeDocument/2006/math" xmlns:v="urn:schemas-microsoft-com:vml" xmlns:wp14="http://schemas.microsoft.com/office/word/2010/wordprocessingDrawing" xmlns:wp="http://schemas.openxmlformats.org/drawingml/2006/wordprocessingDrawing" xmlns:w10="urn:schemas-microsoft-com:office:word" xmlns:w="http://schemas.openxmlformats.org/wordprocessingml/2006/main" xmlns:w14="http://schemas.microsoft.com/office/word/2010/wordml" xmlns:wpg="http://schemas.microsoft.com/office/word/2010/wordprocessingGroup" xmlns:wpi="http://schemas.microsoft.com/office/word/2010/wordprocessingInk" xmlns:wne="http://schemas.microsoft.com/office/word/2006/wordml" xmlns:wps="http://schemas.microsoft.com/office/word/2010/wordprocessingShape" mc:Ignorable="w14 wp14">
+  <w:docDefaults>
+    <w:rPrDefault>
+      <w:rPr>
+        <w:rFonts w:asciiTheme="minorHAnsi" w:eastAsiaTheme="minorEastAsia" w:hAnsiTheme="minorHAnsi" w:cstheme="minorBidi"/>
+        <w:sz w:val="22"/>
+        <w:szCs w:val="22"/>
+        <w:lang w:val="ru-RU" w:eastAsia="ru-RU" w:bidi="ar-SA"/>
+      </w:rPr>
+    </w:rPrDefault>
+    <w:pPrDefault>
+      <w:pPr>
+        <w:spacing w:after="200" w:line="276" w:lineRule="auto"/>
+      </w:pPr>
+    </w:pPrDefault>
+  </w:docDefaults>
+  <w:latentStyles w:defLockedState="0" w:defUIPriority="99" w:defSemiHidden="1" w:defUnhideWhenUsed="1" w:defQFormat="0" w:count="267">
+    <w:lsdException w:name="Normal" w:semiHidden="0" w:uiPriority="0" w:unhideWhenUsed="0" w:qFormat="1"/>
+    <w:lsdException w:name="heading 1" w:semiHidden="0" w:uiPriority="9" w:unhideWhenUsed="0" w:qFormat="1"/>
+    <w:lsdException w:name="heading 2" w:uiPriority="9" w:qFormat="1"/>
+    <w:lsdException w:name="heading 3" w:uiPriority="9" w:qFormat="1"/>
+    <w:lsdException w:name="heading 4" w:uiPriority="9" w:qFormat="1"/>
+    <w:lsdException w:name="heading 5" w:uiPriority="9" w:qFormat="1"/>
+    <w:lsdException w:name="heading 6" w:uiPriority="9" w:qFormat="1"/>
+    <w:lsdException w:name="heading 7" w:uiPriority="9" w:qFormat="1"/>
+    <w:lsdException w:name="heading 8" w:uiPriority="9" w:qFormat="1"/>
+    <w:lsdException w:name="heading 9" w:uiPriority="9" w:qFormat="1"/>
+    <w:lsdException w:name="toc 1" w:uiPriority="39"/>
+    <w:lsdException w:name="toc 2" w:uiPriority="39"/>
+    <w:lsdException w:name="toc 3" w:uiPriority="39"/>
+    <w:lsdException w:name="toc 4" w:uiPriority="39"/>
+    <w:lsdException w:name="toc 5" w:uiPriority="39"/>
+    <w:lsdException w:name="toc 6" w:uiPriority="39"/>
+    <w:lsdException w:name="toc 7" w:uiPriority="39"/>
+    <w:lsdException w:name="toc 8" w:uiPriority="39"/>
+    <w:lsdException w:name="toc 9" w:uiPriority="39"/>
+    <w:lsdException w:name="caption" w:uiPriority="35" w:qFormat="1"/>
+    <w:lsdException w:name="Title" w:semiHidden="0" w:uiPriority="10" w:unhideWhenUsed="0" w:qFormat="1"/>
+    <w:lsdException w:name="Default Paragraph Font" w:uiPriority="1"/>
+    <w:lsdException w:name="Subtitle" w:semiHidden="0" w:uiPriority="11" w:unhideWhenUsed="0" w:qFormat="1"/>
+    <w:lsdException w:name="Strong" w:semiHidden="0" w:uiPriority="22" w:unhideWhenUsed="0" w:qFormat="1"/>
+    <w:lsdException w:name="Emphasis" w:semiHidden="0" w:uiPriority="20" w:unhideWhenUsed="0" w:qFormat="1"/>
+    <w:lsdException w:name="Table Grid" w:semiHidden="0" w:uiPriority="59" w:unhideWhenUsed="0"/>
+    <w:lsdException w:name="Placeholder Text" w:unhideWhenUsed="0"/>
+    <w:lsdException w:name="No Spacing" w:semiHidden="0" w:uiPriority="1" w:unhideWhenUsed="0" w:qFormat="1"/>
+    <w:lsdException w:name="Light Shading" w:semiHidden="0" w:uiPriority="60" w:unhideWhenUsed="0"/>
+    <w:lsdException w:name="Light List" w:semiHidden="0" w:uiPriority="61" w:unhideWhenUsed="0"/>
+    <w:lsdException w:name="Light Grid" w:semiHidden="0" w:uiPriority="62" w:unhideWhenUsed="0"/>
+    <w:lsdException w:name="Medium Shading 1" w:semiHidden="0" w:uiPriority="63" w:unhideWhenUsed="0"/>
+    <w:lsdException w:name="Medium Shading 2" w:semiHidden="0" w:uiPriority="64" w:unhideWhenUsed="0"/>
+    <w:lsdException w:name="Medium List 1" w:semiHidden="0" w:uiPriority="65" w:unhideWhenUsed="0"/>
+    <w:lsdException w:name="Medium List 2" w:semiHidden="0" w:uiPriority="66" w:unhideWhenUsed="0"/>
+    <w:lsdException w:name="Medium Grid 1" w:semiHidden="0" w:uiPriority="67" w:unhideWhenUsed="0"/>
+    <w:lsdException w:name="Medium Grid 2" w:semiHidden="0" w:uiPriority="68" w:unhideWhenUsed="0"/>
+    <w:lsdException w:name="Medium Grid 3" w:semiHidden="0" w:uiPriority="69" w:unhideWhenUsed="0"/>
+    <w:lsdException w:name="Dark List" w:semiHidden="0" w:uiPriority="70" w:unhideWhenUsed="0"/>
+    <w:lsdException w:name="Colorful Shading" w:semiHidden="0" w:uiPriority="71" w:unhideWhenUsed="0"/>
+    <w:lsdException w:name="Colorful List" w:semiHidden="0" w:uiPriority="72" w:unhideWhenUsed="0"/>
+    <w:lsdException w:name="Colorful Grid" w:semiHidden="0" w:uiPriority="73" w:unhideWhenUsed="0"/>
+    <w:lsdException w:name="Light Shading Accent 1" w:semiHidden="0" w:uiPriority="60" w:unhideWhenUsed="0"/>
+    <w:lsdException w:name="Light List Accent 1" w:semiHidden="0" w:uiPriority="61" w:unhideWhenUsed="0"/>
+    <w:lsdException w:name="Light Grid Accent 1" w:semiHidden="0" w:uiPriority="62" w:unhideWhenUsed="0"/>
+    <w:lsdException w:name="Medium Shading 1 Accent 1" w:semiHidden="0" w:uiPriority="63" w:unhideWhenUsed="0"/>
+    <w:lsdException w:name="Medium Shading 2 Accent 1" w:semiHidden="0" w:uiPriority="64" w:unhideWhenUsed="0"/>
+    <w:lsdException w:name="Medium List 1 Accent 1" w:semiHidden="0" w:uiPriority="65" w:unhideWhenUsed="0"/>
+    <w:lsdException w:name="Revision" w:unhideWhenUsed="0"/>
+    <w:lsdException w:name="List Paragraph" w:semiHidden="0" w:uiPriority="34" w:unhideWhenUsed="0" w:qFormat="1"/>
+    <w:lsdException w:name="Quote" w:semiHidden="0" w:uiPriority="29" w:unhideWhenUsed="0" w:qFormat="1"/>
+    <w:lsdException w:name="Intense Quote" w:semiHidden="0" w:uiPriority="30" w:unhideWhenUsed="0" w:qFormat="1"/>
+    <w:lsdException w:name="Medium List 2 Accent 1" w:semiHidden="0" w:uiPriority="66" w:unhideWhenUsed="0"/>
+    <w:lsdException w:name="Medium Grid 1 Accent 1" w:semiHidden="0" w:uiPriority="67" w:unhideWhenUsed="0"/>
+    <w:lsdException w:name="Medium Grid 2 Accent 1" w:semiHidden="0" w:uiPriority="68" w:unhideWhenUsed="0"/>
+    <w:lsdException w:name="Medium Grid 3 Accent 1" w:semiHidden="0" w:uiPriority="69" w:unhideWhenUsed="0"/>
+    <w:lsdException w:name="Dark List Accent 1" w:semiHidden="0" w:uiPriority="70" w:unhideWhenUsed="0"/>
+    <w:lsdException w:name="Colorful Shading Accent 1" w:semiHidden="0" w:uiPriority="71" w:unhideWhenUsed="0"/>
+    <w:lsdException w:name="Colorful List Accent 1" w:semiHidden="0" w:uiPriority="72" w:unhideWhenUsed="0"/>
+    <w:lsdException w:name="Colorful Grid Accent 1" w:semiHidden="0" w:uiPriority="73" w:unhideWhenUsed="0"/>
+    <w:lsdException w:name="Light Shading Accent 2" w:semiHidden="0" w:uiPriority="60" w:unhideWhenUsed="0"/>
+    <w:lsdException w:name="Light List Accent 2" w:semiHidden="0" w:uiPriority="61" w:unhideWhenUsed="0"/>
+    <w:lsdException w:name="Light Grid Accent 2" w:semiHidden="0" w:uiPriority="62" w:unhideWhenUsed="0"/>
+    <w:lsdException w:name="Medium Shading 1 Accent 2" w:semiHidden="0" w:uiPriority="63" w:unhideWhenUsed="0"/>
+    <w:lsdException w:name="Medium Shading 2 Accent 2" w:semiHidden="0" w:uiPriority="64" w:unhideWhenUsed="0"/>
+    <w:lsdException w:name="Medium List 1 Accent 2" w:semiHidden="0" w:uiPriority="65" w:unhideWhenUsed="0"/>
+    <w:lsdException w:name="Medium List 2 Accent 2" w:semiHidden="0" w:uiPriority="66" w:unhideWhenUsed="0"/>
+    <w:lsdException w:name="Medium Grid 1 Accent 2" w:semiHidden="0" w:uiPriority="67" w:unhideWhenUsed="0"/>
+    <w:lsdException w:name="Medium Grid 2 Accent 2" w:semiHidden="0" w:uiPriority="68" w:unhideWhenUsed="0"/>
+    <w:lsdException w:name="Medium Grid 3 Accent 2" w:semiHidden="0" w:uiPriority="69" w:unhideWhenUsed="0"/>
+    <w:lsdException w:name="Dark List Accent 2" w:semiHidden="0" w:uiPriority="70" w:unhideWhenUsed="0"/>
+    <w:lsdException w:name="Colorful Shading Accent 2" w:semiHidden="0" w:uiPriority="71" w:unhideWhenUsed="0"/>
+    <w:lsdException w:name="Colorful List Accent 2" w:semiHidden="0" w:uiPriority="72" w:unhideWhenUsed="0"/>
+    <w:lsdException w:name="Colorful Grid Accent 2" w:semiHidden="0" w:uiPriority="73" w:unhideWhenUsed="0"/>
+    <w:lsdException w:name="Light Shading Accent 3" w:semiHidden="0" w:uiPriority="60" w:unhideWhenUsed="0"/>
+    <w:lsdException w:name="Light List Accent 3" w:semiHidden="0" w:uiPriority="61" w:unhideWhenUsed="0"/>
+    <w:lsdException w:name="Light Grid Accent 3" w:semiHidden="0" w:uiPriority="62" w:unhideWhenUsed="0"/>
+    <w:lsdException w:name="Medium Shading 1 Accent 3" w:semiHidden="0" w:uiPriority="63" w:unhideWhenUsed="0"/>
+    <w:lsdException w:name="Medium Shading 2 Accent 3" w:semiHidden="0" w:uiPriority="64" w:unhideWhenUsed="0"/>
+    <w:lsdException w:name="Medium List 1 Accent 3" w:semiHidden="0" w:uiPriority="65" w:unhideWhenUsed="0"/>
+    <w:lsdException w:name="Medium List 2 Accent 3" w:semiHidden="0" w:uiPriority="66" w:unhideWhenUsed="0"/>
+    <w:lsdException w:name="Medium Grid 1 Accent 3" w:semiHidden="0" w:uiPriority="67" w:unhideWhenUsed="0"/>
+    <w:lsdException w:name="Medium Grid 2 Accent 3" w:semiHidden="0" w:uiPriority="68" w:unhideWhenUsed="0"/>
+    <w:lsdException w:name="Medium Grid 3 Accent 3" w:semiHidden="0" w:uiPriority="69" w:unhideWhenUsed="0"/>
+    <w:lsdException w:name="Dark List Accent 3" w:semiHidden="0" w:uiPriority="70" w:unhideWhenUsed="0"/>
+    <w:lsdException w:name="Colorful Shading Accent 3" w:semiHidden="0" w:uiPriority="71" w:unhideWhenUsed="0"/>
+    <w:lsdException w:name="Colorful List Accent 3" w:semiHidden="0" w:uiPriority="72" w:unhideWhenUsed="0"/>
+    <w:lsdException w:name="Colorful Grid Accent 3" w:semiHidden="0" w:uiPriority="73" w:unhideWhenUsed="0"/>
+    <w:lsdException w:name="Light Shading Accent 4" w:semiHidden="0" w:uiPriority="60" w:unhideWhenUsed="0"/>
+    <w:lsdException w:name="Light List Accent 4" w:semiHidden="0" w:uiPriority="61" w:unhideWhenUsed="0"/>
+    <w:lsdException w:name="Light Grid Accent 4" w:semiHidden="0" w:uiPriority="62" w:unhideWhenUsed="0"/>
+    <w:lsdException w:name="Medium Shading 1 Accent 4" w:semiHidden="0" w:uiPriority="63" w:unhideWhenUsed="0"/>
+    <w:lsdException w:name="Medium Shading 2 Accent 4" w:semiHidden="0" w:uiPriority="64" w:unhideWhenUsed="0"/>
+    <w:lsdException w:name="Medium List 1 Accent 4" w:semiHidden="0" w:uiPriority="65" w:unhideWhenUsed="0"/>
+    <w:lsdException w:name="Medium List 2 Accent 4" w:semiHidden="0" w:uiPriority="66" w:unhideWhenUsed="0"/>
+    <w:lsdException w:name="Medium Grid 1 Accent 4" w:semiHidden="0" w:uiPriority="67" w:unhideWhenUsed="0"/>
+    <w:lsdException w:name="Medium Grid 2 Accent 4" w:semiHidden="0" w:uiPriority="68" w:unhideWhenUsed="0"/>
+    <w:lsdException w:name="Medium Grid 3 Accent 4" w:semiHidden="0" w:uiPriority="69" w:unhideWhenUsed="0"/>
+    <w:lsdException w:name="Dark List Accent 4" w:semiHidden="0" w:uiPriority="70" w:unhideWhenUsed="0"/>
+    <w:lsdException w:name="Colorful Shading Accent 4" w:semiHidden="0" w:uiPriority="71" w:unhideWhenUsed="0"/>
+    <w:lsdException w:name="Colorful List Accent 4" w:semiHidden="0" w:uiPriority="72" w:unhideWhenUsed="0"/>
+    <w:lsdException w:name="Colorful Grid Accent 4" w:semiHidden="0" w:uiPriority="73" w:unhideWhenUsed="0"/>
+    <w:lsdException w:name="Light Shading Accent 5" w:semiHidden="0" w:uiPriority="60" w:unhideWhenUsed="0"/>
+    <w:lsdException w:name="Light List Accent 5" w:semiHidden="0" w:uiPriority="61" w:unhideWhenUsed="0"/>
+    <w:lsdException w:name="Light Grid Accent 5" w:semiHidden="0" w:uiPriority="62" w:unhideWhenUsed="0"/>
+    <w:lsdException w:name="Medium Shading 1 Accent 5" w:semiHidden="0" w:uiPriority="63" w:unhideWhenUsed="0"/>
+    <w:lsdException w:name="Medium Shading 2 Accent 5" w:semiHidden="0" w:uiPriority="64" w:unhideWhenUsed="0"/>
+    <w:lsdException w:name="Medium List 1 Accent 5" w:semiHidden="0" w:uiPriority="65" w:unhideWhenUsed="0"/>
+    <w:lsdException w:name="Medium List 2 Accent 5" w:semiHidden="0" w:uiPriority="66" w:unhideWhenUsed="0"/>
+    <w:lsdException w:name="Medium Grid 1 Accent 5" w:semiHidden="0" w:uiPriority="67" w:unhideWhenUsed="0"/>
+    <w:lsdException w:name="Medium Grid 2 Accent 5" w:semiHidden="0" w:uiPriority="68" w:unhideWhenUsed="0"/>
+    <w:lsdException w:name="Medium Grid 3 Accent 5" w:semiHidden="0" w:uiPriority="69" w:unhideWhenUsed="0"/>
+    <w:lsdException w:name="Dark List Accent 5" w:semiHidden="0" w:uiPriority="70" w:unhideWhenUsed="0"/>
+    <w:lsdException w:name="Colorful Shading Accent 5" w:semiHidden="0" w:uiPriority="71" w:unhideWhenUsed="0"/>
+    <w:lsdException w:name="Colorful List Accent 5" w:semiHidden="0" w:uiPriority="72" w:unhideWhenUsed="0"/>
+    <w:lsdException w:name="Colorful Grid Accent 5" w:semiHidden="0" w:uiPriority="73" w:unhideWhenUsed="0"/>
+    <w:lsdException w:name="Light Shading Accent 6" w:semiHidden="0" w:uiPriority="60" w:unhideWhenUsed="0"/>
+    <w:lsdException w:name="Light List Accent 6" w:semiHidden="0" w:uiPriority="61" w:unhideWhenUsed="0"/>
+    <w:lsdException w:name="Light Grid Accent 6" w:semiHidden="0" w:uiPriority="62" w:unhideWhenUsed="0"/>
+    <w:lsdException w:name="Medium Shading 1 Accent 6" w:semiHidden="0" w:uiPriority="63" w:unhideWhenUsed="0"/>
+    <w:lsdException w:name="Medium Shading 2 Accent 6" w:semiHidden="0" w:uiPriority="64" w:unhideWhenUsed="0"/>
+    <w:lsdException w:name="Medium List 1 Accent 6" w:semiHidden="0" w:uiPriority="65" w:unhideWhenUsed="0"/>
+    <w:lsdException w:name="Medium List 2 Accent 6" w:semiHidden="0" w:uiPriority="66" w:unhideWhenUsed="0"/>
+    <w:lsdException w:name="Medium Grid 1 Accent 6" w:semiHidden="0" w:uiPriority="67" w:unhideWhenUsed="0"/>
+    <w:lsdException w:name="Medium Grid 2 Accent 6" w:semiHidden="0" w:uiPriority="68" w:unhideWhenUsed="0"/>
+    <w:lsdException w:name="Medium Grid 3 Accent 6" w:semiHidden="0" w:uiPriority="69" w:unhideWhenUsed="0"/>
+    <w:lsdException w:name="Dark List Accent 6" w:semiHidden="0" w:uiPriority="70" w:unhideWhenUsed="0"/>
+    <w:lsdException w:name="Colorful Shading Accent 6" w:semiHidden="0" w:uiPriority="71" w:unhideWhenUsed="0"/>
+    <w:lsdException w:name="Colorful List Accent 6" w:semiHidden="0" w:uiPriority="72" w:unhideWhenUsed="0"/>
+    <w:lsdException w:name="Colorful Grid Accent 6" w:semiHidden="0" w:uiPriority="73" w:unhideWhenUsed="0"/>
+    <w:lsdException w:name="Subtle Emphasis" w:semiHidden="0" w:uiPriority="19" w:unhideWhenUsed="0" w:qFormat="1"/>
+    <w:lsdException w:name="Intense Emphasis" w:semiHidden="0" w:uiPriority="21" w:unhideWhenUsed="0" w:qFormat="1"/>
+    <w:lsdException w:name="Subtle Reference" w:semiHidden="0" w:uiPriority="31" w:unhideWhenUsed="0" w:qFormat="1"/>
+    <w:lsdException w:name="Intense Reference" w:semiHidden="0" w:uiPriority="32" w:unhideWhenUsed="0" w:qFormat="1"/>
+    <w:lsdException w:name="Book Title" w:semiHidden="0" w:uiPriority="33" w:unhideWhenUsed="0" w:qFormat="1"/>
+    <w:lsdException w:name="Bibliography" w:uiPriority="37"/>
+    <w:lsdException w:name="TOC Heading" w:uiPriority="39" w:qFormat="1"/>
+  </w:latentStyles>
+  <w:style w:type="paragraph" w:default="1" w:styleId="a">
+    <w:name w:val="Normal"/>
+    <w:qFormat/>
+  </w:style>
+  <w:style w:type="character" w:default="1" w:styleId="a0">
+    <w:name w:val="Default Paragraph Font"/>
+    <w:uiPriority w:val="1"/>
+    <w:semiHidden/>
+    <w:unhideWhenUsed/>
+  </w:style>
+  <w:style w:type="table" w:default="1" w:styleId="a1">
+    <w:name w:val="Normal Table"/>
+    <w:uiPriority w:val="99"/>
+    <w:semiHidden/>
+    <w:unhideWhenUsed/>
+    <w:tblPr>
+      <w:tblInd w:w="0" w:type="dxa"/>
+      <w:tblCellMar>
+        <w:top w:w="0" w:type="dxa"/>
+        <w:left w:w="108" w:type="dxa"/>
+        <w:bottom w:w="0" w:type="dxa"/>
+        <w:right w:w="108" w:type="dxa"/>
+      </w:tblCellMar>
+    </w:tblPr>
+  </w:style>
+  <w:style w:type="numbering" w:default="1" w:styleId="a2">
+    <w:name w:val="No List"/>
+    <w:uiPriority w:val="99"/>
+    <w:semiHidden/>
+    <w:unhideWhenUsed/>
+  </w:style>
+  <w:style w:type="character" w:styleId="a3">
+    <w:name w:val="Placeholder Text"/>
+    <w:basedOn w:val="a0"/>
+    <w:uiPriority w:val="99"/>
+    <w:semiHidden/>
+    <w:rsid w:val="00C70ECE"/>
+    <w:rPr>
+      <w:color w:val="808080"/>
+    </w:rPr>
+  </w:style>
+</w:styles>
+</file>
+
+<file path=word/glossary/webSettings.xml><?xml version="1.0" encoding="utf-8"?>
+<w:webSettings xmlns:mc="http://schemas.openxmlformats.org/markup-compatibility/2006" xmlns:r="http://schemas.openxmlformats.org/officeDocument/2006/relationships" xmlns:w="http://schemas.openxmlformats.org/wordprocessingml/2006/main" xmlns:w14="http://schemas.microsoft.com/office/word/2010/wordml" mc:Ignorable="w14">
+  <w:optimizeForBrowser/>
+  <w:allowPNG/>
+</w:webSettings>
 </file>
 
 <file path=word/theme/theme1.xml><?xml version="1.0" encoding="utf-8"?>
@@ -7268,4 +10458,16 @@
   <a:objectDefaults/>
   <a:extraClrSchemeLst/>
 </a:theme>
+</file>
+
+<file path=customXml/item1.xml><?xml version="1.0" encoding="utf-8"?>
+<b:Sources xmlns:b="http://schemas.openxmlformats.org/officeDocument/2006/bibliography" xmlns="http://schemas.openxmlformats.org/officeDocument/2006/bibliography" SelectedStyle="\APA.XSL" StyleName="APA"/>
+</file>
+
+<file path=customXml/itemProps1.xml><?xml version="1.0" encoding="utf-8"?>
+<ds:datastoreItem xmlns:ds="http://schemas.openxmlformats.org/officeDocument/2006/customXml" ds:itemID="{62E4D1CC-4346-4D79-8885-5A12B156C528}">
+  <ds:schemaRefs>
+    <ds:schemaRef ds:uri="http://schemas.openxmlformats.org/officeDocument/2006/bibliography"/>
+  </ds:schemaRefs>
+</ds:datastoreItem>
 </file>
</xml_diff>

<commit_message>
construct part in progress
</commit_message>
<xml_diff>
--- a/CG/РПЗ.docx
+++ b/CG/РПЗ.docx
@@ -1,6 +1,6 @@
 
 <file path=word/document.xml><?xml version="1.0" encoding="utf-8"?>
-<w:document xmlns:wpc="http://schemas.microsoft.com/office/word/2010/wordprocessingCanvas" xmlns:mc="http://schemas.openxmlformats.org/markup-compatibility/2006" xmlns:o="urn:schemas-microsoft-com:office:office" xmlns:r="http://schemas.openxmlformats.org/officeDocument/2006/relationships" xmlns:m="http://schemas.openxmlformats.org/officeDocument/2006/math" xmlns:v="urn:schemas-microsoft-com:vml" xmlns:wp14="http://schemas.microsoft.com/office/word/2010/wordprocessingDrawing" xmlns:wp="http://schemas.openxmlformats.org/drawingml/2006/wordprocessingDrawing" xmlns:w10="urn:schemas-microsoft-com:office:word" xmlns:w="http://schemas.openxmlformats.org/wordprocessingml/2006/main" xmlns:w14="http://schemas.microsoft.com/office/word/2010/wordml" xmlns:wpg="http://schemas.microsoft.com/office/word/2010/wordprocessingGroup" xmlns:wpi="http://schemas.microsoft.com/office/word/2010/wordprocessingInk" xmlns:wne="http://schemas.microsoft.com/office/word/2006/wordml" xmlns:wps="http://schemas.microsoft.com/office/word/2010/wordprocessingShape" mc:Ignorable="w14 wp14">
+<w:document xmlns:ve="http://schemas.openxmlformats.org/markup-compatibility/2006" xmlns:o="urn:schemas-microsoft-com:office:office" xmlns:r="http://schemas.openxmlformats.org/officeDocument/2006/relationships" xmlns:m="http://schemas.openxmlformats.org/officeDocument/2006/math" xmlns:v="urn:schemas-microsoft-com:vml" xmlns:wp="http://schemas.openxmlformats.org/drawingml/2006/wordprocessingDrawing" xmlns:w10="urn:schemas-microsoft-com:office:word" xmlns:w="http://schemas.openxmlformats.org/wordprocessingml/2006/main" xmlns:wne="http://schemas.microsoft.com/office/word/2006/wordml">
   <w:body>
     <w:tbl>
       <w:tblPr>
@@ -13,7 +13,7 @@
           <w:insideH w:val="single" w:sz="4" w:space="0" w:color="auto"/>
           <w:insideV w:val="single" w:sz="4" w:space="0" w:color="auto"/>
         </w:tblBorders>
-        <w:tblLook w:val="04A0" w:firstRow="1" w:lastRow="0" w:firstColumn="1" w:lastColumn="0" w:noHBand="0" w:noVBand="1"/>
+        <w:tblLook w:val="04A0"/>
       </w:tblPr>
       <w:tblGrid>
         <w:gridCol w:w="1384"/>
@@ -38,7 +38,7 @@
                 <w:lang w:eastAsia="ru-RU"/>
               </w:rPr>
               <w:drawing>
-                <wp:anchor distT="0" distB="0" distL="114300" distR="114300" simplePos="0" relativeHeight="251659264" behindDoc="1" locked="0" layoutInCell="1" allowOverlap="1" wp14:anchorId="5CC6290E" wp14:editId="3921E0EB">
+                <wp:anchor distT="0" distB="0" distL="114300" distR="114300" simplePos="0" relativeHeight="251659264" behindDoc="1" locked="0" layoutInCell="1" allowOverlap="1">
                   <wp:simplePos x="0" y="0"/>
                   <wp:positionH relativeFrom="column">
                     <wp:posOffset>-13970</wp:posOffset>
@@ -71,10 +71,10 @@
                           </pic:cNvPicPr>
                         </pic:nvPicPr>
                         <pic:blipFill>
-                          <a:blip r:embed="rId9" cstate="print">
+                          <a:blip r:embed="rId8" cstate="print">
                             <a:extLst>
                               <a:ext uri="{28A0092B-C50C-407E-A947-70E740481C1C}">
-                                <a14:useLocalDpi xmlns:a14="http://schemas.microsoft.com/office/drawing/2010/main" val="0"/>
+                                <a14:useLocalDpi xmlns:a14="http://schemas.microsoft.com/office/drawing/2010/main" xmlns:wps="http://schemas.microsoft.com/office/word/2010/wordprocessingShape" xmlns:wpi="http://schemas.microsoft.com/office/word/2010/wordprocessingInk" xmlns:wpg="http://schemas.microsoft.com/office/word/2010/wordprocessingGroup" xmlns:w14="http://schemas.microsoft.com/office/word/2010/wordml" xmlns:w="http://schemas.openxmlformats.org/wordprocessingml/2006/main" xmlns:w10="urn:schemas-microsoft-com:office:word" xmlns:wp14="http://schemas.microsoft.com/office/word/2010/wordprocessingDrawing" xmlns:v="urn:schemas-microsoft-com:vml" xmlns:o="urn:schemas-microsoft-com:office:office" xmlns:mc="http://schemas.openxmlformats.org/markup-compatibility/2006" xmlns:wpc="http://schemas.microsoft.com/office/word/2010/wordprocessingCanvas" xmlns="" val="0"/>
                               </a:ext>
                             </a:extLst>
                           </a:blip>
@@ -99,12 +99,6 @@
                       </pic:pic>
                     </a:graphicData>
                   </a:graphic>
-                  <wp14:sizeRelH relativeFrom="page">
-                    <wp14:pctWidth>0</wp14:pctWidth>
-                  </wp14:sizeRelH>
-                  <wp14:sizeRelV relativeFrom="page">
-                    <wp14:pctHeight>0</wp14:pctHeight>
-                  </wp14:sizeRelV>
                 </wp:anchor>
               </w:drawing>
             </w:r>
@@ -483,7 +477,6 @@
       </w:r>
       <w:r>
         <w:tab/>
-        <w:t xml:space="preserve"> </w:t>
       </w:r>
       <w:r>
         <w:tab/>
@@ -494,7 +487,6 @@
         </w:rPr>
         <w:t>_________________     _____</w:t>
       </w:r>
-      <w:proofErr w:type="spellStart"/>
       <w:r>
         <w:rPr>
           <w:bCs/>
@@ -502,7 +494,6 @@
         </w:rPr>
         <w:t>Д.Р.Жигалкин</w:t>
       </w:r>
-      <w:proofErr w:type="spellEnd"/>
       <w:r>
         <w:rPr>
           <w:b/>
@@ -514,12 +505,6 @@
           <w:b/>
         </w:rPr>
         <w:t>_</w:t>
-      </w:r>
-      <w:r>
-        <w:rPr>
-          <w:b/>
-        </w:rPr>
-        <w:t xml:space="preserve"> </w:t>
       </w:r>
     </w:p>
     <w:p>
@@ -571,159 +556,118 @@
           <w:szCs w:val="18"/>
         </w:rPr>
         <w:tab/>
-        <w:t xml:space="preserve">         (Подпись, дата)                 (</w:t>
-      </w:r>
-      <w:proofErr w:type="spellStart"/>
-      <w:r>
+        <w:t xml:space="preserve">         (Подпись, дата)                 (И.О.Фамилия)            </w:t>
+      </w:r>
+    </w:p>
+    <w:p>
+      <w:pPr>
+        <w:jc w:val="both"/>
+        <w:rPr>
+          <w:szCs w:val="22"/>
+        </w:rPr>
+      </w:pPr>
+    </w:p>
+    <w:p>
+      <w:pPr>
+        <w:jc w:val="both"/>
+      </w:pPr>
+    </w:p>
+    <w:p>
+      <w:pPr>
+        <w:rPr>
+          <w:b/>
+          <w:sz w:val="22"/>
+        </w:rPr>
+      </w:pPr>
+      <w:r>
+        <w:t>Руководитель курсового проекта</w:t>
+      </w:r>
+      <w:r>
+        <w:tab/>
+      </w:r>
+      <w:r>
+        <w:tab/>
+      </w:r>
+      <w:r>
+        <w:tab/>
+      </w:r>
+      <w:r>
+        <w:t xml:space="preserve">              </w:t>
+      </w:r>
+      <w:r>
+        <w:rPr>
+          <w:b/>
+        </w:rPr>
+        <w:t xml:space="preserve">_________________    </w:t>
+      </w:r>
+      <w:r>
+        <w:rPr>
+          <w:b/>
+        </w:rPr>
+        <w:t xml:space="preserve">  </w:t>
+      </w:r>
+      <w:r>
+        <w:rPr>
+          <w:b/>
+        </w:rPr>
+        <w:t>______</w:t>
+      </w:r>
+      <w:r>
+        <w:rPr>
+          <w:bCs/>
+          <w:u w:val="single"/>
+        </w:rPr>
+        <w:t>О.В.Кузнецова</w:t>
+      </w:r>
+      <w:r>
+        <w:rPr>
+          <w:b/>
+        </w:rPr>
+        <w:t>____</w:t>
+      </w:r>
+      <w:r>
+        <w:rPr>
+          <w:b/>
+        </w:rPr>
+        <w:t xml:space="preserve">_ </w:t>
+      </w:r>
+    </w:p>
+    <w:p>
+      <w:pPr>
+        <w:ind w:right="565"/>
+        <w:jc w:val="right"/>
         <w:rPr>
           <w:sz w:val="18"/>
           <w:szCs w:val="18"/>
         </w:rPr>
-        <w:t>И.О.Фамилия</w:t>
-      </w:r>
-      <w:proofErr w:type="spellEnd"/>
+      </w:pPr>
       <w:r>
         <w:rPr>
           <w:sz w:val="18"/>
           <w:szCs w:val="18"/>
         </w:rPr>
-        <w:t xml:space="preserve">)            </w:t>
-      </w:r>
-    </w:p>
-    <w:p>
-      <w:pPr>
-        <w:jc w:val="both"/>
-        <w:rPr>
-          <w:szCs w:val="22"/>
-        </w:rPr>
-      </w:pPr>
-    </w:p>
-    <w:p>
-      <w:pPr>
-        <w:jc w:val="both"/>
-      </w:pPr>
-    </w:p>
-    <w:p>
-      <w:pPr>
-        <w:rPr>
-          <w:b/>
-          <w:sz w:val="22"/>
-        </w:rPr>
-      </w:pPr>
-      <w:r>
-        <w:t>Руководитель курсового проекта</w:t>
-      </w:r>
-      <w:r>
-        <w:tab/>
-      </w:r>
-      <w:r>
-        <w:tab/>
-      </w:r>
-      <w:r>
-        <w:tab/>
-        <w:t xml:space="preserve">              </w:t>
-      </w:r>
-      <w:r>
-        <w:rPr>
-          <w:b/>
-        </w:rPr>
-        <w:t>_________________    ______</w:t>
-      </w:r>
-      <w:proofErr w:type="spellStart"/>
-      <w:r>
-        <w:rPr>
-          <w:bCs/>
-          <w:u w:val="single"/>
-        </w:rPr>
-        <w:t>О.В.Кузнецова</w:t>
-      </w:r>
-      <w:proofErr w:type="spellEnd"/>
-      <w:r>
-        <w:rPr>
-          <w:b/>
-        </w:rPr>
-        <w:t>____</w:t>
-      </w:r>
-      <w:r>
-        <w:rPr>
-          <w:b/>
-        </w:rPr>
-        <w:t xml:space="preserve">_ </w:t>
-      </w:r>
-    </w:p>
-    <w:p>
-      <w:pPr>
-        <w:ind w:right="565"/>
-        <w:jc w:val="right"/>
+        <w:t xml:space="preserve">  </w:t>
+      </w:r>
+      <w:r>
         <w:rPr>
           <w:sz w:val="18"/>
           <w:szCs w:val="18"/>
         </w:rPr>
-      </w:pPr>
+        <w:t xml:space="preserve">(Подпись, дата)            </w:t>
+      </w:r>
       <w:r>
         <w:rPr>
           <w:sz w:val="18"/>
           <w:szCs w:val="18"/>
         </w:rPr>
-        <w:t xml:space="preserve"> </w:t>
+        <w:t xml:space="preserve">       </w:t>
       </w:r>
       <w:r>
         <w:rPr>
           <w:sz w:val="18"/>
           <w:szCs w:val="18"/>
         </w:rPr>
-        <w:t xml:space="preserve"> </w:t>
-      </w:r>
-      <w:r>
-        <w:rPr>
-          <w:sz w:val="18"/>
-          <w:szCs w:val="18"/>
-        </w:rPr>
-        <w:t xml:space="preserve"> </w:t>
-      </w:r>
-      <w:r>
-        <w:rPr>
-          <w:sz w:val="18"/>
-          <w:szCs w:val="18"/>
-        </w:rPr>
-        <w:t xml:space="preserve">(Подпись, дата)            </w:t>
-      </w:r>
-      <w:r>
-        <w:rPr>
-          <w:sz w:val="18"/>
-          <w:szCs w:val="18"/>
-        </w:rPr>
-        <w:t xml:space="preserve">    </w:t>
-      </w:r>
-      <w:r>
-        <w:rPr>
-          <w:sz w:val="18"/>
-          <w:szCs w:val="18"/>
-        </w:rPr>
-        <w:t xml:space="preserve"> </w:t>
-      </w:r>
-      <w:r>
-        <w:rPr>
-          <w:sz w:val="18"/>
-          <w:szCs w:val="18"/>
-        </w:rPr>
-        <w:t>(</w:t>
-      </w:r>
-      <w:proofErr w:type="spellStart"/>
-      <w:r>
-        <w:rPr>
-          <w:sz w:val="18"/>
-          <w:szCs w:val="18"/>
-        </w:rPr>
-        <w:t>И.О.Фамилия</w:t>
-      </w:r>
-      <w:proofErr w:type="spellEnd"/>
-      <w:r>
-        <w:rPr>
-          <w:sz w:val="18"/>
-          <w:szCs w:val="18"/>
-        </w:rPr>
-        <w:t>)</w:t>
+        <w:t>(И.О.Фамилия)</w:t>
       </w:r>
       <w:r>
         <w:rPr>
@@ -980,16 +924,8 @@
         <w:rPr>
           <w:u w:val="single"/>
         </w:rPr>
-        <w:t>ИУ</w:t>
-      </w:r>
-      <w:proofErr w:type="gramStart"/>
-      <w:r>
-        <w:rPr>
-          <w:u w:val="single"/>
-        </w:rPr>
-        <w:t>7</w:t>
-      </w:r>
-      <w:proofErr w:type="gramEnd"/>
+        <w:t>ИУ7</w:t>
+      </w:r>
       <w:r>
         <w:t>____</w:t>
       </w:r>
@@ -1025,7 +961,6 @@
       <w:r>
         <w:t>_</w:t>
       </w:r>
-      <w:proofErr w:type="spellStart"/>
       <w:r>
         <w:rPr>
           <w:u w:val="single"/>
@@ -1038,7 +973,6 @@
         </w:rPr>
         <w:t>Рудаков</w:t>
       </w:r>
-      <w:proofErr w:type="spellEnd"/>
       <w:r>
         <w:t>____</w:t>
       </w:r>
@@ -1056,17 +990,8 @@
           <w:sz w:val="16"/>
           <w:szCs w:val="16"/>
         </w:rPr>
-        <w:t>(</w:t>
-      </w:r>
-      <w:proofErr w:type="spellStart"/>
-      <w:r>
-        <w:rPr>
-          <w:sz w:val="16"/>
-          <w:szCs w:val="16"/>
-        </w:rPr>
-        <w:t>И.О.Фамилия</w:t>
-      </w:r>
-      <w:proofErr w:type="spellEnd"/>
+        <w:t>(И.О.Фамилия</w:t>
+      </w:r>
       <w:r>
         <w:rPr>
           <w:sz w:val="16"/>
@@ -1203,19 +1128,102 @@
       <w:r>
         <w:t>___________________________</w:t>
       </w:r>
-      <w:proofErr w:type="spellStart"/>
       <w:r>
         <w:rPr>
           <w:u w:val="single"/>
         </w:rPr>
-        <w:t>Жигалкин</w:t>
-      </w:r>
-      <w:proofErr w:type="spellEnd"/>
+        <w:t>Жигалкин Дмитрий Романович</w:t>
+      </w:r>
+      <w:r>
+        <w:t>___________________________</w:t>
+      </w:r>
+    </w:p>
+    <w:p>
+      <w:pPr>
+        <w:jc w:val="center"/>
+      </w:pPr>
+      <w:r>
+        <w:t>(Фамилия, имя, отчество)</w:t>
+      </w:r>
+    </w:p>
+    <w:p>
+      <w:pPr>
+        <w:jc w:val="both"/>
+        <w:rPr>
+          <w:sz w:val="12"/>
+        </w:rPr>
+      </w:pPr>
+    </w:p>
+    <w:p>
+      <w:pPr>
+        <w:jc w:val="both"/>
+        <w:rPr>
+          <w:sz w:val="22"/>
+        </w:rPr>
+      </w:pPr>
+      <w:r>
+        <w:t>Тема курсового проекта ___________________________________________________________</w:t>
+      </w:r>
+    </w:p>
+    <w:p>
       <w:r>
         <w:rPr>
           <w:u w:val="single"/>
         </w:rPr>
-        <w:t xml:space="preserve"> Дмитрий Романович</w:t>
+        <w:t>_______</w:t>
+      </w:r>
+      <w:r>
+        <w:t>__________________ ________________________________________________________________________________</w:t>
+      </w:r>
+    </w:p>
+    <w:p>
+      <w:pPr>
+        <w:jc w:val="both"/>
+        <w:rPr>
+          <w:sz w:val="12"/>
+        </w:rPr>
+      </w:pPr>
+    </w:p>
+    <w:p>
+      <w:pPr>
+        <w:jc w:val="both"/>
+        <w:rPr>
+          <w:sz w:val="22"/>
+        </w:rPr>
+      </w:pPr>
+      <w:r>
+        <w:t>Направленность КП (учебный, исследовательский, практический, производственный, др.)</w:t>
+      </w:r>
+    </w:p>
+    <w:p>
+      <w:pPr>
+        <w:jc w:val="both"/>
+      </w:pPr>
+      <w:r>
+        <w:t>________</w:t>
+      </w:r>
+      <w:r>
+        <w:rPr>
+          <w:u w:val="single"/>
+        </w:rPr>
+        <w:t>учебный</w:t>
+      </w:r>
+      <w:r>
+        <w:t>_________________________________________________________________</w:t>
+      </w:r>
+    </w:p>
+    <w:p>
+      <w:pPr>
+        <w:jc w:val="both"/>
+      </w:pPr>
+      <w:r>
+        <w:t>Источник тематики (кафедра, предприятие, НИР) ___</w:t>
+      </w:r>
+      <w:r>
+        <w:rPr>
+          <w:u w:val="single"/>
+        </w:rPr>
+        <w:t>кафедра</w:t>
       </w:r>
       <w:r>
         <w:t>___________________________</w:t>
@@ -1223,17 +1231,9 @@
     </w:p>
     <w:p>
       <w:pPr>
-        <w:jc w:val="center"/>
-      </w:pPr>
-      <w:r>
-        <w:t>(Фамилия, имя, отчество)</w:t>
-      </w:r>
-    </w:p>
-    <w:p>
-      <w:pPr>
         <w:jc w:val="both"/>
         <w:rPr>
-          <w:sz w:val="12"/>
+          <w:sz w:val="18"/>
         </w:rPr>
       </w:pPr>
     </w:p>
@@ -1245,169 +1245,43 @@
         </w:rPr>
       </w:pPr>
       <w:r>
-        <w:t>Тема курсового проекта ___________________________________________________________</w:t>
-      </w:r>
-    </w:p>
-    <w:p>
+        <w:t>График выполнения проекта:  25% к _</w:t>
+      </w:r>
       <w:r>
         <w:rPr>
           <w:u w:val="single"/>
         </w:rPr>
-        <w:t>_______</w:t>
-      </w:r>
-      <w:r>
-        <w:t xml:space="preserve"> </w:t>
-      </w:r>
-      <w:r>
-        <w:t>__________________ ________________________________________________________________________________</w:t>
-      </w:r>
-    </w:p>
-    <w:p>
-      <w:pPr>
-        <w:jc w:val="both"/>
-        <w:rPr>
-          <w:sz w:val="12"/>
-        </w:rPr>
-      </w:pPr>
-    </w:p>
-    <w:p>
-      <w:pPr>
-        <w:jc w:val="both"/>
-        <w:rPr>
-          <w:sz w:val="22"/>
-        </w:rPr>
-      </w:pPr>
-      <w:r>
-        <w:t>Направленность КП (</w:t>
-      </w:r>
-      <w:proofErr w:type="gramStart"/>
-      <w:r>
-        <w:t>учебный</w:t>
-      </w:r>
-      <w:proofErr w:type="gramEnd"/>
-      <w:r>
-        <w:t>, исследовательский, практический, производственный, др.)</w:t>
-      </w:r>
-    </w:p>
-    <w:p>
-      <w:pPr>
-        <w:jc w:val="both"/>
-      </w:pPr>
-      <w:r>
-        <w:t>________</w:t>
+        <w:t>4</w:t>
+      </w:r>
+      <w:r>
+        <w:t>_ нед., 50% к _</w:t>
       </w:r>
       <w:r>
         <w:rPr>
           <w:u w:val="single"/>
         </w:rPr>
-        <w:t>учебный</w:t>
-      </w:r>
-      <w:r>
-        <w:t>_________________________________________________________________</w:t>
-      </w:r>
-    </w:p>
-    <w:p>
-      <w:pPr>
-        <w:jc w:val="both"/>
-      </w:pPr>
-      <w:r>
-        <w:t>Источник тематики (кафедра, предприятие, НИР) ___</w:t>
+        <w:t>7</w:t>
+      </w:r>
+      <w:r>
+        <w:t>_ нед., 75% к _</w:t>
       </w:r>
       <w:r>
         <w:rPr>
           <w:u w:val="single"/>
         </w:rPr>
-        <w:t>кафедра</w:t>
-      </w:r>
-      <w:r>
-        <w:t>___________________________</w:t>
-      </w:r>
-    </w:p>
-    <w:p>
-      <w:pPr>
-        <w:jc w:val="both"/>
-        <w:rPr>
-          <w:sz w:val="18"/>
-        </w:rPr>
-      </w:pPr>
-    </w:p>
-    <w:p>
-      <w:pPr>
-        <w:jc w:val="both"/>
-        <w:rPr>
-          <w:sz w:val="22"/>
-        </w:rPr>
-      </w:pPr>
-      <w:r>
-        <w:t>График выполнения проекта:  25% к _</w:t>
+        <w:t>11</w:t>
+      </w:r>
+      <w:r>
+        <w:t>нед., 100% к _</w:t>
       </w:r>
       <w:r>
         <w:rPr>
           <w:u w:val="single"/>
         </w:rPr>
-        <w:t>4</w:t>
-      </w:r>
-      <w:r>
-        <w:t xml:space="preserve">_ </w:t>
-      </w:r>
-      <w:proofErr w:type="spellStart"/>
-      <w:r>
-        <w:t>нед</w:t>
-      </w:r>
-      <w:proofErr w:type="spellEnd"/>
-      <w:r>
-        <w:t>., 50% к _</w:t>
-      </w:r>
-      <w:r>
-        <w:rPr>
-          <w:u w:val="single"/>
-        </w:rPr>
-        <w:t>7</w:t>
-      </w:r>
-      <w:r>
-        <w:t xml:space="preserve">_ </w:t>
-      </w:r>
-      <w:proofErr w:type="spellStart"/>
-      <w:r>
-        <w:t>нед</w:t>
-      </w:r>
-      <w:proofErr w:type="spellEnd"/>
-      <w:r>
-        <w:t>., 75% к _</w:t>
-      </w:r>
-      <w:r>
-        <w:rPr>
-          <w:u w:val="single"/>
-        </w:rPr>
-        <w:t>11</w:t>
-      </w:r>
-      <w:r>
-        <w:t xml:space="preserve"> </w:t>
-      </w:r>
-      <w:proofErr w:type="spellStart"/>
-      <w:r>
-        <w:t>нед</w:t>
-      </w:r>
-      <w:proofErr w:type="spellEnd"/>
-      <w:r>
-        <w:t>., 100% к _</w:t>
-      </w:r>
-      <w:r>
-        <w:rPr>
-          <w:u w:val="single"/>
-        </w:rPr>
         <w:t>14</w:t>
       </w:r>
       <w:r>
-        <w:t xml:space="preserve"> </w:t>
-      </w:r>
-      <w:proofErr w:type="spellStart"/>
-      <w:r>
-        <w:t>нед</w:t>
-      </w:r>
-      <w:proofErr w:type="spellEnd"/>
-      <w:r>
-        <w:t>.</w:t>
+        <w:t>нед.</w:t>
       </w:r>
     </w:p>
     <w:p>
@@ -1483,15 +1357,7 @@
         <w:t>25-30</w:t>
       </w:r>
       <w:r>
-        <w:t>_ листах формата А</w:t>
-      </w:r>
-      <w:proofErr w:type="gramStart"/>
-      <w:r>
-        <w:t>4</w:t>
-      </w:r>
-      <w:proofErr w:type="gramEnd"/>
-      <w:r>
-        <w:t>.</w:t>
+        <w:t>_ листах формата А4.</w:t>
       </w:r>
     </w:p>
     <w:p>
@@ -1547,62 +1413,44 @@
         </w:rPr>
         <w:t>_________</w:t>
       </w:r>
-      <w:r>
+    </w:p>
+    <w:p>
+      <w:pPr>
+        <w:jc w:val="both"/>
         <w:rPr>
           <w:u w:val="single"/>
         </w:rPr>
-        <w:t xml:space="preserve"> </w:t>
-      </w:r>
-    </w:p>
-    <w:p>
-      <w:pPr>
-        <w:jc w:val="both"/>
+      </w:pPr>
+      <w:r>
         <w:rPr>
           <w:u w:val="single"/>
         </w:rPr>
-      </w:pPr>
+        <w:t>алгоритмы, расчетные соотношения, структура комплекса программ, интерфейс,</w:t>
+      </w:r>
       <w:r>
         <w:rPr>
           <w:u w:val="single"/>
         </w:rPr>
-        <w:t>алгоритмы, расчетные соотношения, структура комплекса программ, интерфейс,</w:t>
-      </w:r>
-      <w:r>
+        <w:t>___________</w:t>
+      </w:r>
+    </w:p>
+    <w:p>
+      <w:pPr>
         <w:rPr>
           <w:u w:val="single"/>
         </w:rPr>
-        <w:t>___________</w:t>
-      </w:r>
+      </w:pPr>
       <w:r>
         <w:rPr>
           <w:u w:val="single"/>
         </w:rPr>
-        <w:t xml:space="preserve"> </w:t>
-      </w:r>
-    </w:p>
-    <w:p>
-      <w:pPr>
+        <w:t>результаты проведенных исследований</w:t>
+      </w:r>
+      <w:r>
         <w:rPr>
           <w:u w:val="single"/>
         </w:rPr>
-      </w:pPr>
-      <w:r>
-        <w:rPr>
-          <w:u w:val="single"/>
-        </w:rPr>
-        <w:t>результаты проведенных исследований</w:t>
-      </w:r>
-      <w:r>
-        <w:rPr>
-          <w:u w:val="single"/>
-        </w:rPr>
         <w:t>.______________________________________________</w:t>
-      </w:r>
-      <w:r>
-        <w:rPr>
-          <w:u w:val="single"/>
-        </w:rPr>
-        <w:t xml:space="preserve"> </w:t>
       </w:r>
     </w:p>
     <w:p>
@@ -1672,14 +1520,12 @@
         <w:tab/>
         <w:t>_________________  ___</w:t>
       </w:r>
-      <w:proofErr w:type="spellStart"/>
       <w:r>
         <w:rPr>
           <w:u w:val="single"/>
         </w:rPr>
         <w:t>О.В.Кузнецова</w:t>
       </w:r>
-      <w:proofErr w:type="spellEnd"/>
       <w:r>
         <w:t xml:space="preserve">____ </w:t>
       </w:r>
@@ -1697,20 +1543,11 @@
           <w:sz w:val="18"/>
           <w:szCs w:val="18"/>
         </w:rPr>
-        <w:t>(Подпись, дата)                            (</w:t>
-      </w:r>
-      <w:proofErr w:type="spellStart"/>
-      <w:r>
-        <w:rPr>
-          <w:sz w:val="18"/>
-          <w:szCs w:val="18"/>
-        </w:rPr>
-        <w:t>И.О.</w:t>
+        <w:t>(Подпись, дата)                            (И.О.</w:t>
       </w:r>
       <w:r>
         <w:t>Фамилия</w:t>
       </w:r>
-      <w:proofErr w:type="spellEnd"/>
       <w:r>
         <w:rPr>
           <w:sz w:val="18"/>
@@ -1797,23 +1634,7 @@
           <w:sz w:val="18"/>
           <w:szCs w:val="18"/>
         </w:rPr>
-        <w:t>(Подпись, дата)                             (</w:t>
-      </w:r>
-      <w:proofErr w:type="spellStart"/>
-      <w:r>
-        <w:rPr>
-          <w:sz w:val="18"/>
-          <w:szCs w:val="18"/>
-        </w:rPr>
-        <w:t>И.О.Фамилия</w:t>
-      </w:r>
-      <w:proofErr w:type="spellEnd"/>
-      <w:r>
-        <w:rPr>
-          <w:sz w:val="18"/>
-          <w:szCs w:val="18"/>
-        </w:rPr>
-        <w:t xml:space="preserve">)            </w:t>
+        <w:t xml:space="preserve">(Подпись, дата)                             (И.О.Фамилия)            </w:t>
       </w:r>
     </w:p>
     <w:p>
@@ -2273,15 +2094,6 @@
             </w:r>
             <w:r>
               <w:rPr>
-                <w:rStyle w:val="a3"/>
-                <w:noProof/>
-                <w:sz w:val="26"/>
-                <w:szCs w:val="26"/>
-              </w:rPr>
-              <w:t xml:space="preserve"> </w:t>
-            </w:r>
-            <w:r>
-              <w:rPr>
                 <w:color w:val="000000" w:themeColor="text1"/>
                 <w:sz w:val="26"/>
                 <w:szCs w:val="26"/>
@@ -2438,15 +2250,116 @@
             <w:tabs>
               <w:tab w:val="right" w:leader="dot" w:pos="9627"/>
             </w:tabs>
+          </w:pPr>
+          <w:hyperlink w:anchor="_Toc26537839" w:history="1">
+            <w:r>
+              <w:rPr>
+                <w:rStyle w:val="a3"/>
+                <w:noProof/>
+                <w:sz w:val="26"/>
+                <w:szCs w:val="26"/>
+              </w:rPr>
+              <w:t>2. Конструкторская часть</w:t>
+            </w:r>
+            <w:r>
+              <w:rPr>
+                <w:noProof/>
+                <w:webHidden/>
+                <w:sz w:val="26"/>
+                <w:szCs w:val="26"/>
+              </w:rPr>
+              <w:tab/>
+            </w:r>
+            <w:r>
+              <w:rPr>
+                <w:noProof/>
+                <w:webHidden/>
+                <w:sz w:val="26"/>
+                <w:szCs w:val="26"/>
+              </w:rPr>
+              <w:t>11</w:t>
+            </w:r>
+          </w:hyperlink>
+        </w:p>
+        <w:p>
+          <w:pPr>
+            <w:pStyle w:val="21"/>
+            <w:tabs>
+              <w:tab w:val="right" w:leader="dot" w:pos="9627"/>
+            </w:tabs>
+          </w:pPr>
+          <w:hyperlink w:anchor="_Toc26537827" w:history="1">
+            <w:r>
+              <w:rPr>
+                <w:rStyle w:val="a3"/>
+                <w:noProof/>
+                <w:sz w:val="26"/>
+                <w:szCs w:val="26"/>
+              </w:rPr>
+              <w:t>2</w:t>
+            </w:r>
+            <w:r>
+              <w:rPr>
+                <w:rStyle w:val="a3"/>
+                <w:noProof/>
+                <w:sz w:val="26"/>
+                <w:szCs w:val="26"/>
+              </w:rPr>
+              <w:t xml:space="preserve">.1 </w:t>
+            </w:r>
+            <w:r>
+              <w:rPr>
+                <w:rStyle w:val="a3"/>
+                <w:noProof/>
+                <w:sz w:val="26"/>
+                <w:szCs w:val="26"/>
+              </w:rPr>
+              <w:t>Описание алгоритма трассировки лучей</w:t>
+            </w:r>
+            <w:r>
+              <w:rPr>
+                <w:noProof/>
+                <w:webHidden/>
+                <w:sz w:val="26"/>
+                <w:szCs w:val="26"/>
+              </w:rPr>
+              <w:tab/>
+            </w:r>
+            <w:r>
+              <w:rPr>
+                <w:noProof/>
+                <w:webHidden/>
+                <w:sz w:val="26"/>
+                <w:szCs w:val="26"/>
+              </w:rPr>
+              <w:t>1</w:t>
+            </w:r>
+            <w:r>
+              <w:rPr>
+                <w:noProof/>
+                <w:webHidden/>
+                <w:sz w:val="26"/>
+                <w:szCs w:val="26"/>
+              </w:rPr>
+              <w:t>1</w:t>
+            </w:r>
+          </w:hyperlink>
+        </w:p>
+        <w:p>
+          <w:pPr>
+            <w:pStyle w:val="21"/>
+            <w:tabs>
+              <w:tab w:val="right" w:leader="dot" w:pos="9627"/>
+            </w:tabs>
             <w:rPr>
               <w:rFonts w:asciiTheme="minorHAnsi" w:eastAsiaTheme="minorEastAsia" w:hAnsiTheme="minorHAnsi" w:cstheme="minorBidi"/>
               <w:noProof/>
               <w:sz w:val="26"/>
               <w:szCs w:val="26"/>
-              <w:lang w:eastAsia="ru-RU"/>
+              <w:lang w:val="en-US" w:eastAsia="ru-RU"/>
             </w:rPr>
           </w:pPr>
-          <w:hyperlink w:anchor="_Toc26537839" w:history="1">
+          <w:hyperlink w:anchor="_Toc26537827" w:history="1">
             <w:r>
               <w:rPr>
                 <w:rStyle w:val="a3"/>
@@ -2454,7 +2367,25 @@
                 <w:sz w:val="26"/>
                 <w:szCs w:val="26"/>
               </w:rPr>
-              <w:t>2. Конструкторская часть</w:t>
+              <w:t>2.2</w:t>
+            </w:r>
+            <w:r>
+              <w:rPr>
+                <w:rStyle w:val="a3"/>
+                <w:noProof/>
+                <w:sz w:val="26"/>
+                <w:szCs w:val="26"/>
+              </w:rPr>
+              <w:t xml:space="preserve"> </w:t>
+            </w:r>
+            <w:r>
+              <w:rPr>
+                <w:rStyle w:val="a3"/>
+                <w:noProof/>
+                <w:sz w:val="26"/>
+                <w:szCs w:val="26"/>
+              </w:rPr>
+              <w:t>Уравнение лучей</w:t>
             </w:r>
             <w:r>
               <w:rPr>
@@ -2472,7 +2403,61 @@
                 <w:sz w:val="26"/>
                 <w:szCs w:val="26"/>
               </w:rPr>
-              <w:fldChar w:fldCharType="begin"/>
+              <w:t>12</w:t>
+            </w:r>
+          </w:hyperlink>
+        </w:p>
+        <w:p>
+          <w:pPr>
+            <w:pStyle w:val="21"/>
+            <w:tabs>
+              <w:tab w:val="right" w:leader="dot" w:pos="9627"/>
+            </w:tabs>
+            <w:rPr>
+              <w:rFonts w:asciiTheme="minorHAnsi" w:eastAsiaTheme="minorEastAsia" w:hAnsiTheme="minorHAnsi" w:cstheme="minorBidi"/>
+              <w:noProof/>
+              <w:sz w:val="26"/>
+              <w:szCs w:val="26"/>
+              <w:lang w:val="en-US" w:eastAsia="ru-RU"/>
+            </w:rPr>
+          </w:pPr>
+          <w:hyperlink w:anchor="_Toc26537827" w:history="1">
+            <w:r>
+              <w:rPr>
+                <w:rStyle w:val="a3"/>
+                <w:noProof/>
+                <w:sz w:val="26"/>
+                <w:szCs w:val="26"/>
+              </w:rPr>
+              <w:t>2.</w:t>
+            </w:r>
+            <w:r>
+              <w:rPr>
+                <w:rStyle w:val="a3"/>
+                <w:noProof/>
+                <w:sz w:val="26"/>
+                <w:szCs w:val="26"/>
+                <w:lang w:val="en-US"/>
+              </w:rPr>
+              <w:t>3</w:t>
+            </w:r>
+            <w:r>
+              <w:rPr>
+                <w:rStyle w:val="a3"/>
+                <w:noProof/>
+                <w:sz w:val="26"/>
+                <w:szCs w:val="26"/>
+              </w:rPr>
+              <w:t xml:space="preserve"> </w:t>
+            </w:r>
+            <w:r>
+              <w:rPr>
+                <w:rStyle w:val="a3"/>
+                <w:noProof/>
+                <w:sz w:val="26"/>
+                <w:szCs w:val="26"/>
+              </w:rPr>
+              <w:t>Пересечение луча и сферы</w:t>
             </w:r>
             <w:r>
               <w:rPr>
@@ -2481,7 +2466,7 @@
                 <w:sz w:val="26"/>
                 <w:szCs w:val="26"/>
               </w:rPr>
-              <w:instrText xml:space="preserve"> PAGEREF _Toc26537839 \h </w:instrText>
+              <w:tab/>
             </w:r>
             <w:r>
               <w:rPr>
@@ -2490,33 +2475,7 @@
                 <w:sz w:val="26"/>
                 <w:szCs w:val="26"/>
               </w:rPr>
-            </w:r>
-            <w:r>
-              <w:rPr>
-                <w:noProof/>
-                <w:webHidden/>
-                <w:sz w:val="26"/>
-                <w:szCs w:val="26"/>
-              </w:rPr>
-              <w:fldChar w:fldCharType="separate"/>
-            </w:r>
-            <w:r>
-              <w:rPr>
-                <w:noProof/>
-                <w:webHidden/>
-                <w:sz w:val="26"/>
-                <w:szCs w:val="26"/>
-              </w:rPr>
               <w:t>13</w:t>
-            </w:r>
-            <w:r>
-              <w:rPr>
-                <w:noProof/>
-                <w:webHidden/>
-                <w:sz w:val="26"/>
-                <w:szCs w:val="26"/>
-              </w:rPr>
-              <w:fldChar w:fldCharType="end"/>
             </w:r>
           </w:hyperlink>
         </w:p>
@@ -3661,36 +3620,6 @@
     </w:p>
     <w:p>
       <w:pPr>
-        <w:rPr>
-          <w:b/>
-          <w:bCs/>
-          <w:sz w:val="28"/>
-          <w:szCs w:val="28"/>
-        </w:rPr>
-      </w:pPr>
-    </w:p>
-    <w:p>
-      <w:pPr>
-        <w:rPr>
-          <w:b/>
-          <w:bCs/>
-          <w:sz w:val="28"/>
-          <w:szCs w:val="28"/>
-        </w:rPr>
-      </w:pPr>
-    </w:p>
-    <w:p>
-      <w:pPr>
-        <w:rPr>
-          <w:b/>
-          <w:bCs/>
-          <w:sz w:val="28"/>
-          <w:szCs w:val="28"/>
-        </w:rPr>
-      </w:pPr>
-    </w:p>
-    <w:p>
-      <w:pPr>
         <w:pStyle w:val="1"/>
         <w:rPr>
           <w:color w:val="000000" w:themeColor="text1"/>
@@ -3813,31 +3742,7 @@
           <w:sz w:val="28"/>
           <w:szCs w:val="28"/>
         </w:rPr>
-        <w:t xml:space="preserve"> </w:t>
-      </w:r>
-      <w:r>
-        <w:rPr>
-          <w:color w:val="C0504D" w:themeColor="accent2"/>
-          <w:sz w:val="28"/>
-          <w:szCs w:val="28"/>
-        </w:rPr>
-        <w:t>технологию</w:t>
-      </w:r>
-      <w:r>
-        <w:rPr>
-          <w:color w:val="C0504D" w:themeColor="accent2"/>
-          <w:sz w:val="28"/>
-          <w:szCs w:val="28"/>
-        </w:rPr>
-        <w:t xml:space="preserve"> </w:t>
-      </w:r>
-      <w:r>
-        <w:rPr>
-          <w:color w:val="C0504D" w:themeColor="accent2"/>
-          <w:sz w:val="28"/>
-          <w:szCs w:val="28"/>
-        </w:rPr>
-        <w:t>параллельных вычислений</w:t>
+        <w:t>технологиюпараллельных вычислений</w:t>
       </w:r>
       <w:r>
         <w:rPr>
@@ -3946,16 +3851,6 @@
         </w:rPr>
         <w:t xml:space="preserve">. </w:t>
       </w:r>
-    </w:p>
-    <w:p>
-      <w:pPr>
-        <w:spacing w:line="360" w:lineRule="auto"/>
-        <w:ind w:firstLine="708"/>
-        <w:rPr>
-          <w:sz w:val="28"/>
-          <w:szCs w:val="28"/>
-        </w:rPr>
-      </w:pPr>
     </w:p>
     <w:p>
       <w:pPr>
@@ -3974,6 +3869,7 @@
         <w:rPr>
           <w:color w:val="000000" w:themeColor="text1"/>
         </w:rPr>
+        <w:lastRenderedPageBreak/>
         <w:t>Аналитическая часть</w:t>
       </w:r>
       <w:bookmarkEnd w:id="2"/>
@@ -4000,25 +3896,7 @@
           <w:sz w:val="28"/>
           <w:szCs w:val="28"/>
         </w:rPr>
-        <w:t xml:space="preserve">Обзор и анализ существующих программных </w:t>
-      </w:r>
-      <w:proofErr w:type="gramStart"/>
-      <w:r>
-        <w:rPr>
-          <w:b/>
-          <w:sz w:val="28"/>
-          <w:szCs w:val="28"/>
-        </w:rPr>
-        <w:t>систем</w:t>
-      </w:r>
-      <w:proofErr w:type="gramEnd"/>
-      <w:r>
-        <w:rPr>
-          <w:b/>
-          <w:sz w:val="28"/>
-          <w:szCs w:val="28"/>
-        </w:rPr>
-        <w:t xml:space="preserve"> и обоснование необходимости разработки</w:t>
+        <w:t>Обзор и анализ существующих программных систем и обоснование необходимости разработки</w:t>
       </w:r>
     </w:p>
     <w:p>
@@ -4030,7 +3908,6 @@
           <w:szCs w:val="28"/>
         </w:rPr>
       </w:pPr>
-      <w:proofErr w:type="gramStart"/>
       <w:r>
         <w:rPr>
           <w:sz w:val="28"/>
@@ -4052,7 +3929,6 @@
         </w:rPr>
         <w:t xml:space="preserve"> с открытым исходным кодом для работы над трассировкой лучей, но я выделил для себя основные:</w:t>
       </w:r>
-      <w:proofErr w:type="gramEnd"/>
     </w:p>
     <w:p>
       <w:pPr>
@@ -4133,7 +4009,6 @@
           <w:szCs w:val="28"/>
         </w:rPr>
       </w:pPr>
-      <w:proofErr w:type="gramStart"/>
       <w:r>
         <w:rPr>
           <w:sz w:val="28"/>
@@ -4162,28 +4037,7 @@
           <w:sz w:val="28"/>
           <w:szCs w:val="28"/>
         </w:rPr>
-        <w:t xml:space="preserve"> </w:t>
-      </w:r>
-      <w:r>
-        <w:rPr>
-          <w:sz w:val="28"/>
-          <w:szCs w:val="28"/>
-        </w:rPr>
-        <w:t>–</w:t>
-      </w:r>
-      <w:r>
-        <w:rPr>
-          <w:sz w:val="28"/>
-          <w:szCs w:val="28"/>
-        </w:rPr>
-        <w:t xml:space="preserve"> </w:t>
-      </w:r>
-      <w:r>
-        <w:rPr>
-          <w:sz w:val="28"/>
-          <w:szCs w:val="28"/>
-        </w:rPr>
-        <w:t xml:space="preserve">представляет собой мощную </w:t>
+        <w:t xml:space="preserve">–представляет собой мощную </w:t>
       </w:r>
       <w:r>
         <w:rPr>
@@ -4205,22 +4059,7 @@
           <w:sz w:val="28"/>
           <w:szCs w:val="28"/>
         </w:rPr>
-        <w:t xml:space="preserve"> </w:t>
-      </w:r>
-      <w:r>
-        <w:rPr>
-          <w:sz w:val="28"/>
-          <w:szCs w:val="28"/>
-        </w:rPr>
-        <w:t>систему автоматизированного проектирования составных объемных тел методом конструктивной блочной геометрии.</w:t>
-      </w:r>
-      <w:proofErr w:type="gramEnd"/>
-      <w:r>
-        <w:rPr>
-          <w:sz w:val="28"/>
-          <w:szCs w:val="28"/>
-        </w:rPr>
-        <w:t xml:space="preserve"> Включает в себя интерактивный геометрический редактор, параллельную трассировку лучей, рендеринг и геометрический анализ.</w:t>
+        <w:t>систему автоматизированного проектирования составных объемных тел методом конструктивной блочной геометрии. Включает в себя интерактивный геометрический редактор, параллельную трассировку лучей, рендеринг и геометрический анализ.</w:t>
       </w:r>
     </w:p>
     <w:p>
@@ -4267,8 +4106,8 @@
             <v:path o:extrusionok="f" gradientshapeok="t" o:connecttype="rect"/>
             <o:lock v:ext="edit" aspectratio="t"/>
           </v:shapetype>
-          <v:shape id="_x0000_i1027" type="#_x0000_t75" style="width:363.8pt;height:227.45pt">
-            <v:imagedata r:id="rId10" o:title="рисунок 1"/>
+          <v:shape id="_x0000_i1025" type="#_x0000_t75" style="width:363.75pt;height:227.25pt">
+            <v:imagedata r:id="rId9" o:title="рисунок 1"/>
           </v:shape>
         </w:pict>
       </w:r>
@@ -4335,7 +4174,6 @@
           <w:sz w:val="28"/>
           <w:szCs w:val="28"/>
         </w:rPr>
-        <w:lastRenderedPageBreak/>
         <w:t>Недостатки: большой объем программы, непростой интерфейс для неподготовленного пользователя.</w:t>
       </w:r>
     </w:p>
@@ -4353,6 +4191,7 @@
           <w:sz w:val="28"/>
           <w:szCs w:val="28"/>
         </w:rPr>
+        <w:lastRenderedPageBreak/>
         <w:t>Преимущества: кроссплатформенность, регулярные обновления</w:t>
       </w:r>
       <w:r>
@@ -4437,8 +4276,8 @@
           <w:szCs w:val="28"/>
         </w:rPr>
         <w:pict>
-          <v:shape id="_x0000_i1028" type="#_x0000_t75" style="width:379.65pt;height:226.35pt">
-            <v:imagedata r:id="rId11" o:title="рисунок 2"/>
+          <v:shape id="_x0000_i1026" type="#_x0000_t75" style="width:379.4pt;height:226pt">
+            <v:imagedata r:id="rId10" o:title="рисунок 2"/>
           </v:shape>
         </w:pict>
       </w:r>
@@ -4472,7 +4311,6 @@
         <w:rPr>
           <w:sz w:val="28"/>
           <w:szCs w:val="28"/>
-          <w:lang w:val="en-US"/>
         </w:rPr>
         <w:t>.</w:t>
       </w:r>
@@ -4508,14 +4346,6 @@
         <w:rPr>
           <w:sz w:val="28"/>
           <w:szCs w:val="28"/>
-        </w:rPr>
-        <w:t xml:space="preserve"> </w:t>
-      </w:r>
-      <w:proofErr w:type="gramStart"/>
-      <w:r>
-        <w:rPr>
-          <w:sz w:val="28"/>
-          <w:szCs w:val="28"/>
           <w:lang w:val="en-US"/>
         </w:rPr>
         <w:t>Blender</w:t>
@@ -4525,13 +4355,6 @@
           <w:sz w:val="28"/>
           <w:szCs w:val="28"/>
         </w:rPr>
-        <w:t xml:space="preserve"> </w:t>
-      </w:r>
-      <w:r>
-        <w:rPr>
-          <w:sz w:val="28"/>
-          <w:szCs w:val="28"/>
-        </w:rPr>
         <w:t>имеет репутацию программы</w:t>
       </w:r>
       <w:r>
@@ -4539,15 +4362,7 @@
           <w:sz w:val="28"/>
           <w:szCs w:val="28"/>
         </w:rPr>
-        <w:t xml:space="preserve"> сложной для изучения.</w:t>
-      </w:r>
-      <w:proofErr w:type="gramEnd"/>
-      <w:r>
-        <w:rPr>
-          <w:sz w:val="28"/>
-          <w:szCs w:val="28"/>
-        </w:rPr>
-        <w:t xml:space="preserve"> Практически каждая функция имеет соответствующее ей сочетание клавиш. Высокие системные требования для комфортной работы с прилож</w:t>
+        <w:t xml:space="preserve"> сложной для изучения. Практически каждая функция имеет соответствующее ей сочетание клавиш. Высокие системные требования для комфортной работы с прилож</w:t>
       </w:r>
       <w:r>
         <w:rPr>
@@ -4604,15 +4419,22 @@
           <w:sz w:val="28"/>
           <w:szCs w:val="28"/>
         </w:rPr>
+        <w:t xml:space="preserve">Вывод из проведенного анализа: не смотря на то, что существует немало многофункционального программного обеспечения для работы с трассировкой лучей, характерным для </w:t>
+      </w:r>
+      <w:r>
+        <w:rPr>
+          <w:sz w:val="28"/>
+          <w:szCs w:val="28"/>
+        </w:rPr>
+        <w:t xml:space="preserve">него недостатком является сложный и </w:t>
+      </w:r>
+      <w:r>
+        <w:rPr>
+          <w:sz w:val="28"/>
+          <w:szCs w:val="28"/>
+        </w:rPr>
         <w:lastRenderedPageBreak/>
-        <w:t xml:space="preserve">Вывод из проведенного анализа: не смотря на то, что существует немало многофункционального программного обеспечения для работы с трассировкой лучей, характерным для </w:t>
-      </w:r>
-      <w:r>
-        <w:rPr>
-          <w:sz w:val="28"/>
-          <w:szCs w:val="28"/>
-        </w:rPr>
-        <w:t xml:space="preserve">него недостатком является сложный и не совсем </w:t>
+        <w:t xml:space="preserve">не совсем </w:t>
       </w:r>
       <w:r>
         <w:rPr>
@@ -4828,53 +4650,33 @@
           <w:sz w:val="28"/>
           <w:szCs w:val="28"/>
         </w:rPr>
-        <w:t xml:space="preserve">Изначально </w:t>
-      </w:r>
-      <w:proofErr w:type="gramStart"/>
+        <w:t>Изначально расположена</w:t>
+      </w:r>
       <w:r>
         <w:rPr>
           <w:color w:val="000000" w:themeColor="text1"/>
           <w:sz w:val="28"/>
           <w:szCs w:val="28"/>
         </w:rPr>
-        <w:t>расположена</w:t>
-      </w:r>
-      <w:proofErr w:type="gramEnd"/>
+        <w:t xml:space="preserve">внизу экрана, </w:t>
+      </w:r>
       <w:r>
         <w:rPr>
           <w:color w:val="000000" w:themeColor="text1"/>
           <w:sz w:val="28"/>
           <w:szCs w:val="28"/>
         </w:rPr>
-        <w:t xml:space="preserve"> </w:t>
+        <w:t xml:space="preserve">параллельна </w:t>
       </w:r>
       <w:r>
         <w:rPr>
           <w:color w:val="000000" w:themeColor="text1"/>
           <w:sz w:val="28"/>
           <w:szCs w:val="28"/>
-        </w:rPr>
-        <w:t xml:space="preserve">внизу экрана, </w:t>
-      </w:r>
-      <w:r>
-        <w:rPr>
-          <w:color w:val="000000" w:themeColor="text1"/>
-          <w:sz w:val="28"/>
-          <w:szCs w:val="28"/>
-        </w:rPr>
-        <w:t xml:space="preserve">параллельна </w:t>
-      </w:r>
-      <w:proofErr w:type="spellStart"/>
-      <w:r>
-        <w:rPr>
-          <w:color w:val="000000" w:themeColor="text1"/>
-          <w:sz w:val="28"/>
-          <w:szCs w:val="28"/>
           <w:lang w:val="en-US"/>
         </w:rPr>
         <w:t>oXZ</w:t>
       </w:r>
-      <w:proofErr w:type="spellEnd"/>
       <w:r>
         <w:rPr>
           <w:color w:val="000000" w:themeColor="text1"/>
@@ -4931,25 +4733,7 @@
           <w:sz w:val="28"/>
           <w:szCs w:val="28"/>
         </w:rPr>
-        <w:t xml:space="preserve">Объемные тела – каждое из </w:t>
-      </w:r>
-      <w:proofErr w:type="gramStart"/>
-      <w:r>
-        <w:rPr>
-          <w:color w:val="000000"/>
-          <w:sz w:val="28"/>
-          <w:szCs w:val="28"/>
-        </w:rPr>
-        <w:t>которых</w:t>
-      </w:r>
-      <w:proofErr w:type="gramEnd"/>
-      <w:r>
-        <w:rPr>
-          <w:color w:val="000000"/>
-          <w:sz w:val="28"/>
-          <w:szCs w:val="28"/>
-        </w:rPr>
-        <w:t xml:space="preserve"> характеризуется с</w:t>
+        <w:t>Объемные тела – каждое из которых характеризуется с</w:t>
       </w:r>
       <w:r>
         <w:rPr>
@@ -5135,14 +4919,6 @@
           <w:sz w:val="28"/>
           <w:szCs w:val="28"/>
         </w:rPr>
-        <w:t xml:space="preserve"> </w:t>
-      </w:r>
-      <w:r>
-        <w:rPr>
-          <w:color w:val="C0504D" w:themeColor="accent2"/>
-          <w:sz w:val="28"/>
-          <w:szCs w:val="28"/>
-        </w:rPr>
         <w:t>Помимо основных параметров задается длина, ширина, высота.</w:t>
       </w:r>
     </w:p>
@@ -5168,7 +4944,6 @@
           <w:sz w:val="28"/>
           <w:szCs w:val="28"/>
         </w:rPr>
-        <w:lastRenderedPageBreak/>
         <w:t>Плоскость. Задается ширина и длина.</w:t>
       </w:r>
     </w:p>
@@ -5208,6 +4983,7 @@
           <w:sz w:val="28"/>
           <w:szCs w:val="28"/>
         </w:rPr>
+        <w:lastRenderedPageBreak/>
         <w:t xml:space="preserve">Луч – невидимый объект, который </w:t>
       </w:r>
       <w:r>
@@ -5241,23 +5017,66 @@
           <w:sz w:val="28"/>
           <w:szCs w:val="28"/>
         </w:rPr>
-        <w:t xml:space="preserve"> </w:t>
+        <w:t xml:space="preserve">= </w:t>
       </w:r>
       <w:r>
         <w:rPr>
           <w:color w:val="000000"/>
           <w:sz w:val="28"/>
           <w:szCs w:val="28"/>
-        </w:rPr>
-        <w:t xml:space="preserve">= </w:t>
+          <w:lang w:val="en-US"/>
+        </w:rPr>
+        <w:t>O</w:t>
       </w:r>
       <w:r>
         <w:rPr>
           <w:color w:val="000000"/>
           <w:sz w:val="28"/>
           <w:szCs w:val="28"/>
+        </w:rPr>
+        <w:t xml:space="preserve"> + </w:t>
+      </w:r>
+      <w:r>
+        <w:rPr>
+          <w:color w:val="000000"/>
+          <w:sz w:val="28"/>
+          <w:szCs w:val="28"/>
           <w:lang w:val="en-US"/>
         </w:rPr>
+        <w:t>t</w:t>
+      </w:r>
+      <w:r>
+        <w:rPr>
+          <w:color w:val="000000"/>
+          <w:sz w:val="28"/>
+          <w:szCs w:val="28"/>
+        </w:rPr>
+        <w:t xml:space="preserve"> * </w:t>
+      </w:r>
+      <w:r>
+        <w:rPr>
+          <w:color w:val="000000"/>
+          <w:sz w:val="28"/>
+          <w:szCs w:val="28"/>
+          <w:lang w:val="en-US"/>
+        </w:rPr>
+        <w:t>direction</w:t>
+      </w:r>
+      <w:r>
+        <w:rPr>
+          <w:color w:val="000000"/>
+          <w:sz w:val="28"/>
+          <w:szCs w:val="28"/>
+        </w:rPr>
+        <w:t xml:space="preserve">. Где </w:t>
+      </w:r>
+      <w:r>
+        <w:rPr>
+          <w:color w:val="000000"/>
+          <w:sz w:val="28"/>
+          <w:szCs w:val="28"/>
+          <w:lang w:val="en-US"/>
+        </w:rPr>
         <w:t>O</w:t>
       </w:r>
       <w:r>
@@ -5266,7 +5085,7 @@
           <w:sz w:val="28"/>
           <w:szCs w:val="28"/>
         </w:rPr>
-        <w:t xml:space="preserve"> + </w:t>
+        <w:t xml:space="preserve">– координаты точки начала луча, </w:t>
       </w:r>
       <w:r>
         <w:rPr>
@@ -5283,7 +5102,7 @@
           <w:sz w:val="28"/>
           <w:szCs w:val="28"/>
         </w:rPr>
-        <w:t xml:space="preserve"> * </w:t>
+        <w:t xml:space="preserve">параметр, изменяя который можно получить любую точку на луче, </w:t>
       </w:r>
       <w:r>
         <w:rPr>
@@ -5300,98 +5119,7 @@
           <w:sz w:val="28"/>
           <w:szCs w:val="28"/>
         </w:rPr>
-        <w:t xml:space="preserve">. Где </w:t>
-      </w:r>
-      <w:r>
-        <w:rPr>
-          <w:color w:val="000000"/>
-          <w:sz w:val="28"/>
-          <w:szCs w:val="28"/>
-          <w:lang w:val="en-US"/>
-        </w:rPr>
-        <w:t>O</w:t>
-      </w:r>
-      <w:r>
-        <w:rPr>
-          <w:color w:val="000000"/>
-          <w:sz w:val="28"/>
-          <w:szCs w:val="28"/>
-        </w:rPr>
-        <w:t xml:space="preserve"> </w:t>
-      </w:r>
-      <w:r>
-        <w:rPr>
-          <w:color w:val="000000"/>
-          <w:sz w:val="28"/>
-          <w:szCs w:val="28"/>
-        </w:rPr>
-        <w:t xml:space="preserve">– координаты точки начала луча, </w:t>
-      </w:r>
-      <w:r>
-        <w:rPr>
-          <w:color w:val="000000"/>
-          <w:sz w:val="28"/>
-          <w:szCs w:val="28"/>
-          <w:lang w:val="en-US"/>
-        </w:rPr>
-        <w:t>t</w:t>
-      </w:r>
-      <w:r>
-        <w:rPr>
-          <w:color w:val="000000"/>
-          <w:sz w:val="28"/>
-          <w:szCs w:val="28"/>
-        </w:rPr>
-        <w:t xml:space="preserve"> </w:t>
-      </w:r>
-      <w:r>
-        <w:rPr>
-          <w:color w:val="000000"/>
-          <w:sz w:val="28"/>
-          <w:szCs w:val="28"/>
-        </w:rPr>
-        <w:t xml:space="preserve">параметр, изменяя который можно получить любую точку на луче, </w:t>
-      </w:r>
-      <w:r>
-        <w:rPr>
-          <w:color w:val="000000"/>
-          <w:sz w:val="28"/>
-          <w:szCs w:val="28"/>
-          <w:lang w:val="en-US"/>
-        </w:rPr>
-        <w:t>direction</w:t>
-      </w:r>
-      <w:r>
-        <w:rPr>
-          <w:color w:val="000000"/>
-          <w:sz w:val="28"/>
-          <w:szCs w:val="28"/>
-        </w:rPr>
-        <w:t xml:space="preserve"> </w:t>
-      </w:r>
-      <w:r>
-        <w:rPr>
-          <w:color w:val="000000"/>
-          <w:sz w:val="28"/>
-          <w:szCs w:val="28"/>
-        </w:rPr>
-        <w:t>–</w:t>
-      </w:r>
-      <w:r>
-        <w:rPr>
-          <w:color w:val="000000"/>
-          <w:sz w:val="28"/>
-          <w:szCs w:val="28"/>
-        </w:rPr>
-        <w:t xml:space="preserve"> </w:t>
-      </w:r>
-      <w:r>
-        <w:rPr>
-          <w:color w:val="000000"/>
-          <w:sz w:val="28"/>
-          <w:szCs w:val="28"/>
-        </w:rPr>
-        <w:t>вектор направление луча.</w:t>
+        <w:t>–вектор направление луча.</w:t>
       </w:r>
     </w:p>
     <w:p>
@@ -5514,13 +5242,6 @@
         </w:rPr>
         <w:t>а.</w:t>
       </w:r>
-      <w:r>
-        <w:rPr>
-          <w:sz w:val="28"/>
-          <w:szCs w:val="28"/>
-        </w:rPr>
-        <w:t xml:space="preserve"> </w:t>
-      </w:r>
     </w:p>
     <w:p>
       <w:pPr>
@@ -5603,7 +5324,7 @@
           <w:sz w:val="28"/>
           <w:szCs w:val="28"/>
         </w:rPr>
-        <w:t xml:space="preserve"> деревьев не дал значительного ускорения, а метод порталов в случае произвольной геометрии сцены вообще не применим. Алгоритм дает наилучшие результаты в сценах, где </w:t>
+        <w:t xml:space="preserve"> деревьев не дал значительного ускорения, а метод порталов в случае произвольной геометрии сцены вообще не применим. Алгоритм дает наилучшие результаты в сценах, где треугольники имеют примерно одинаковые размеры, а так же в разреженных </w:t>
       </w:r>
       <w:r>
         <w:rPr>
@@ -5612,7 +5333,7 @@
           <w:szCs w:val="28"/>
         </w:rPr>
         <w:lastRenderedPageBreak/>
-        <w:t>треугольники имеют примерно одинаковые размеры, а так же в разреженных сценах (т.е. в сценах, где объекты расположены на расстоянии, гораздо большем их линейных размеров).</w:t>
+        <w:t>сценах (т.е. в сценах, где объекты расположены на расстоянии, гораздо большем их линейных размеров).</w:t>
       </w:r>
     </w:p>
     <w:p>
@@ -5674,23 +5395,7 @@
           <w:sz w:val="28"/>
           <w:szCs w:val="28"/>
         </w:rPr>
-        <w:t xml:space="preserve">Моделируя зеркальное отражение, я сделал выбор в пользу модели распределения </w:t>
-      </w:r>
-      <w:proofErr w:type="spellStart"/>
-      <w:r>
-        <w:rPr>
-          <w:sz w:val="28"/>
-          <w:szCs w:val="28"/>
-        </w:rPr>
-        <w:t>Фонга</w:t>
-      </w:r>
-      <w:proofErr w:type="spellEnd"/>
-      <w:r>
-        <w:rPr>
-          <w:sz w:val="28"/>
-          <w:szCs w:val="28"/>
-        </w:rPr>
-        <w:t>. Хотя она и не основана на физических явлениях и является произвольной, она про</w:t>
+        <w:t>Моделируя зеркальное отражение, я сделал выбор в пользу модели распределения Фонга. Хотя она и не основана на физических явлениях и является произвольной, она про</w:t>
       </w:r>
       <w:r>
         <w:rPr>
@@ -5783,18 +5488,11 @@
           <w:lang w:val="en-US"/>
         </w:rPr>
         <w:object w:dxaOrig="1219" w:dyaOrig="1120">
-          <v:shape id="_x0000_i1025" type="#_x0000_t75" style="width:61.1pt;height:56.75pt" o:ole="">
-            <v:imagedata r:id="rId12" o:title=""/>
+          <v:shape id="_x0000_i1027" type="#_x0000_t75" style="width:61.35pt;height:56.95pt" o:ole="">
+            <v:imagedata r:id="rId11" o:title=""/>
           </v:shape>
-          <o:OLEObject Type="Embed" ProgID="Equation.DSMT4" ShapeID="_x0000_i1025" DrawAspect="Content" ObjectID="_1660052758" r:id="rId13"/>
+          <o:OLEObject Type="Embed" ProgID="Equation.DSMT4" ShapeID="_x0000_i1027" DrawAspect="Content" ObjectID="_1660495583" r:id="rId12"/>
         </w:object>
-      </w:r>
-      <w:r>
-        <w:rPr>
-          <w:sz w:val="28"/>
-          <w:szCs w:val="28"/>
-        </w:rPr>
-        <w:t xml:space="preserve"> </w:t>
       </w:r>
     </w:p>
     <w:p>
@@ -5832,10 +5530,10 @@
           <w:szCs w:val="28"/>
         </w:rPr>
         <w:object w:dxaOrig="1100" w:dyaOrig="1120">
-          <v:shape id="_x0000_i1026" type="#_x0000_t75" style="width:54pt;height:56.75pt" o:ole="">
-            <v:imagedata r:id="rId14" o:title=""/>
+          <v:shape id="_x0000_i1028" type="#_x0000_t75" style="width:53.85pt;height:56.95pt" o:ole="">
+            <v:imagedata r:id="rId13" o:title=""/>
           </v:shape>
-          <o:OLEObject Type="Embed" ProgID="Equation.DSMT4" ShapeID="_x0000_i1026" DrawAspect="Content" ObjectID="_1660052759" r:id="rId15"/>
+          <o:OLEObject Type="Embed" ProgID="Equation.DSMT4" ShapeID="_x0000_i1028" DrawAspect="Content" ObjectID="_1660495584" r:id="rId14"/>
         </w:object>
       </w:r>
     </w:p>
@@ -6176,19 +5874,7 @@
                             <w:szCs w:val="28"/>
                             <w:lang w:val="en-US"/>
                           </w:rPr>
-                          <m:t>-</m:t>
-                        </m:r>
-                        <m:r>
-                          <m:rPr>
-                            <m:sty m:val="p"/>
-                          </m:rPr>
-                          <w:rPr>
-                            <w:rFonts w:ascii="Cambria Math" w:hAnsi="Cambria Math"/>
-                            <w:sz w:val="28"/>
-                            <w:szCs w:val="28"/>
-                            <w:lang w:val="en-US"/>
-                          </w:rPr>
-                          <m:t>sin</m:t>
+                          <m:t>-sin</m:t>
                         </m:r>
                       </m:fName>
                       <m:e>
@@ -6328,6 +6014,16 @@
     </w:p>
     <w:p>
       <w:pPr>
+        <w:spacing w:line="360" w:lineRule="auto"/>
+        <w:ind w:firstLine="709"/>
+        <w:rPr>
+          <w:sz w:val="28"/>
+          <w:szCs w:val="28"/>
+        </w:rPr>
+      </w:pPr>
+    </w:p>
+    <w:p>
+      <w:pPr>
         <w:pStyle w:val="ab"/>
         <w:numPr>
           <w:ilvl w:val="0"/>
@@ -6350,23 +6046,7 @@
           <w:szCs w:val="28"/>
         </w:rPr>
         <w:lastRenderedPageBreak/>
-        <w:t>В</w:t>
-      </w:r>
-      <w:r>
-        <w:rPr>
-          <w:color w:val="202122"/>
-          <w:sz w:val="28"/>
-          <w:szCs w:val="28"/>
-        </w:rPr>
-        <w:t>ращение вокруг оси у</w:t>
-      </w:r>
-      <w:r>
-        <w:rPr>
-          <w:color w:val="202122"/>
-          <w:sz w:val="28"/>
-          <w:szCs w:val="28"/>
-        </w:rPr>
-        <w:t>:</w:t>
+        <w:t>Вращение вокруг оси у:</w:t>
       </w:r>
     </w:p>
     <w:p>
@@ -6638,19 +6318,7 @@
                             <w:szCs w:val="28"/>
                             <w:lang w:val="en-US"/>
                           </w:rPr>
-                          <m:t>-</m:t>
-                        </m:r>
-                        <m:r>
-                          <m:rPr>
-                            <m:sty m:val="p"/>
-                          </m:rPr>
-                          <w:rPr>
-                            <w:rFonts w:ascii="Cambria Math" w:hAnsi="Cambria Math"/>
-                            <w:sz w:val="28"/>
-                            <w:szCs w:val="28"/>
-                            <w:lang w:val="en-US"/>
-                          </w:rPr>
-                          <m:t>sin</m:t>
+                          <m:t>-sin</m:t>
                         </m:r>
                       </m:fName>
                       <m:e>
@@ -6761,15 +6429,7 @@
           <w:sz w:val="28"/>
           <w:szCs w:val="28"/>
         </w:rPr>
-        <w:t>В</w:t>
-      </w:r>
-      <w:r>
-        <w:rPr>
-          <w:color w:val="202122"/>
-          <w:sz w:val="28"/>
-          <w:szCs w:val="28"/>
-        </w:rPr>
-        <w:t xml:space="preserve">ращение вокруг оси </w:t>
+        <w:t xml:space="preserve">Вращение вокруг оси </w:t>
       </w:r>
       <w:r>
         <w:rPr>
@@ -6970,19 +6630,7 @@
                             <w:szCs w:val="28"/>
                             <w:lang w:val="en-US"/>
                           </w:rPr>
-                          <m:t>-</m:t>
-                        </m:r>
-                        <m:r>
-                          <m:rPr>
-                            <m:sty m:val="p"/>
-                          </m:rPr>
-                          <w:rPr>
-                            <w:rFonts w:ascii="Cambria Math" w:hAnsi="Cambria Math"/>
-                            <w:sz w:val="28"/>
-                            <w:szCs w:val="28"/>
-                            <w:lang w:val="en-US"/>
-                          </w:rPr>
-                          <m:t>sin</m:t>
+                          <m:t>-sin</m:t>
                         </m:r>
                       </m:fName>
                       <m:e>
@@ -7200,45 +6848,350 @@
         <w:spacing w:line="360" w:lineRule="auto"/>
         <w:ind w:firstLine="708"/>
         <w:rPr>
+          <w:sz w:val="28"/>
+          <w:szCs w:val="28"/>
+        </w:rPr>
+      </w:pPr>
+      <w:r>
+        <w:rPr>
+          <w:sz w:val="28"/>
+          <w:szCs w:val="28"/>
+        </w:rPr>
+        <w:t>В данном разделе был рассмотрен алгоритмобратной трасс</w:t>
+      </w:r>
+      <w:r>
+        <w:rPr>
+          <w:sz w:val="28"/>
+          <w:szCs w:val="28"/>
+        </w:rPr>
+        <w:t>и</w:t>
+      </w:r>
+      <w:r>
+        <w:rPr>
+          <w:sz w:val="28"/>
+          <w:szCs w:val="28"/>
+        </w:rPr>
+        <w:t xml:space="preserve">ровки лучей для удаления невидимых граней. Были изучены его преимущества и недостатки, проведено сравнение с алгоритмом </w:t>
+      </w:r>
+      <w:r>
+        <w:rPr>
+          <w:sz w:val="28"/>
+          <w:szCs w:val="28"/>
+          <w:lang w:val="en-US"/>
+        </w:rPr>
+        <w:t>Z</w:t>
+      </w:r>
+      <w:r>
+        <w:rPr>
+          <w:sz w:val="28"/>
+          <w:szCs w:val="28"/>
+        </w:rPr>
+        <w:t>-</w:t>
+      </w:r>
+      <w:r>
+        <w:rPr>
+          <w:sz w:val="28"/>
+          <w:szCs w:val="28"/>
+        </w:rPr>
+        <w:t>буфера.</w:t>
+      </w:r>
+      <w:r>
+        <w:rPr>
+          <w:sz w:val="28"/>
+          <w:szCs w:val="28"/>
+        </w:rPr>
+        <w:t xml:space="preserve"> Также были определены и формализованы объекты сцены, преобразования сцены с объектами.</w:t>
+      </w:r>
+    </w:p>
+    <w:p>
+      <w:pPr>
+        <w:spacing w:line="360" w:lineRule="auto"/>
+        <w:ind w:firstLine="708"/>
+        <w:rPr>
+          <w:sz w:val="28"/>
+          <w:szCs w:val="28"/>
+        </w:rPr>
+      </w:pPr>
+    </w:p>
+    <w:p>
+      <w:pPr>
+        <w:spacing w:line="360" w:lineRule="auto"/>
+        <w:ind w:firstLine="708"/>
+        <w:rPr>
+          <w:sz w:val="28"/>
+          <w:szCs w:val="28"/>
+        </w:rPr>
+      </w:pPr>
+    </w:p>
+    <w:p>
+      <w:pPr>
+        <w:spacing w:line="360" w:lineRule="auto"/>
+        <w:ind w:firstLine="708"/>
+        <w:rPr>
+          <w:sz w:val="28"/>
+          <w:szCs w:val="28"/>
+        </w:rPr>
+      </w:pPr>
+    </w:p>
+    <w:p>
+      <w:pPr>
+        <w:spacing w:line="360" w:lineRule="auto"/>
+        <w:ind w:firstLine="708"/>
+        <w:rPr>
+          <w:sz w:val="28"/>
+          <w:szCs w:val="28"/>
+        </w:rPr>
+      </w:pPr>
+    </w:p>
+    <w:p>
+      <w:pPr>
+        <w:spacing w:line="360" w:lineRule="auto"/>
+        <w:ind w:firstLine="708"/>
+        <w:rPr>
+          <w:sz w:val="28"/>
+          <w:szCs w:val="28"/>
+        </w:rPr>
+      </w:pPr>
+    </w:p>
+    <w:p>
+      <w:pPr>
+        <w:spacing w:line="360" w:lineRule="auto"/>
+        <w:ind w:firstLine="708"/>
+        <w:rPr>
+          <w:sz w:val="28"/>
+          <w:szCs w:val="28"/>
+        </w:rPr>
+      </w:pPr>
+    </w:p>
+    <w:p>
+      <w:pPr>
+        <w:spacing w:line="360" w:lineRule="auto"/>
+        <w:ind w:firstLine="708"/>
+        <w:rPr>
+          <w:sz w:val="28"/>
+          <w:szCs w:val="28"/>
+        </w:rPr>
+      </w:pPr>
+    </w:p>
+    <w:p>
+      <w:pPr>
+        <w:spacing w:line="360" w:lineRule="auto"/>
+        <w:ind w:firstLine="708"/>
+        <w:rPr>
+          <w:sz w:val="28"/>
+          <w:szCs w:val="28"/>
+        </w:rPr>
+      </w:pPr>
+    </w:p>
+    <w:p>
+      <w:pPr>
+        <w:spacing w:line="360" w:lineRule="auto"/>
+        <w:ind w:firstLine="708"/>
+        <w:rPr>
+          <w:sz w:val="28"/>
+          <w:szCs w:val="28"/>
+        </w:rPr>
+      </w:pPr>
+    </w:p>
+    <w:p>
+      <w:pPr>
+        <w:spacing w:line="360" w:lineRule="auto"/>
+        <w:ind w:firstLine="708"/>
+        <w:rPr>
+          <w:sz w:val="28"/>
+          <w:szCs w:val="28"/>
+        </w:rPr>
+      </w:pPr>
+    </w:p>
+    <w:p>
+      <w:pPr>
+        <w:spacing w:line="360" w:lineRule="auto"/>
+        <w:ind w:firstLine="708"/>
+        <w:rPr>
+          <w:sz w:val="28"/>
+          <w:szCs w:val="28"/>
+        </w:rPr>
+      </w:pPr>
+    </w:p>
+    <w:p>
+      <w:pPr>
+        <w:spacing w:line="360" w:lineRule="auto"/>
+        <w:ind w:firstLine="708"/>
+        <w:rPr>
+          <w:sz w:val="28"/>
+          <w:szCs w:val="28"/>
+        </w:rPr>
+      </w:pPr>
+    </w:p>
+    <w:p>
+      <w:pPr>
+        <w:spacing w:line="360" w:lineRule="auto"/>
+        <w:ind w:firstLine="708"/>
+        <w:rPr>
+          <w:sz w:val="28"/>
+          <w:szCs w:val="28"/>
+        </w:rPr>
+      </w:pPr>
+    </w:p>
+    <w:p>
+      <w:pPr>
+        <w:spacing w:line="360" w:lineRule="auto"/>
+        <w:ind w:firstLine="708"/>
+        <w:rPr>
+          <w:sz w:val="28"/>
+          <w:szCs w:val="28"/>
+        </w:rPr>
+      </w:pPr>
+    </w:p>
+    <w:p>
+      <w:pPr>
+        <w:pStyle w:val="1"/>
+        <w:numPr>
+          <w:ilvl w:val="0"/>
+          <w:numId w:val="8"/>
+        </w:numPr>
+        <w:jc w:val="center"/>
+        <w:rPr>
           <w:color w:val="000000" w:themeColor="text1"/>
-          <w:sz w:val="28"/>
-          <w:szCs w:val="28"/>
-        </w:rPr>
-      </w:pPr>
-      <w:r>
-        <w:rPr>
-          <w:sz w:val="28"/>
-          <w:szCs w:val="28"/>
-        </w:rPr>
-        <w:t>В данном разделе был рассмотрен алгоритм</w:t>
-      </w:r>
-      <w:r>
-        <w:rPr>
-          <w:sz w:val="28"/>
-          <w:szCs w:val="28"/>
-        </w:rPr>
-        <w:t xml:space="preserve"> </w:t>
-      </w:r>
-      <w:r>
-        <w:rPr>
-          <w:sz w:val="28"/>
-          <w:szCs w:val="28"/>
-        </w:rPr>
-        <w:t>обратной трасс</w:t>
-      </w:r>
-      <w:r>
-        <w:rPr>
-          <w:sz w:val="28"/>
-          <w:szCs w:val="28"/>
-        </w:rPr>
-        <w:t>и</w:t>
-      </w:r>
-      <w:r>
-        <w:rPr>
-          <w:sz w:val="28"/>
-          <w:szCs w:val="28"/>
-        </w:rPr>
-        <w:t xml:space="preserve">ровки лучей для удаления невидимых граней. Были изучены его преимущества и недостатки, проведено сравнение с алгоритмом </w:t>
+        </w:rPr>
+      </w:pPr>
+      <w:r>
+        <w:rPr>
+          <w:color w:val="000000" w:themeColor="text1"/>
+        </w:rPr>
+        <w:lastRenderedPageBreak/>
+        <w:t>Конструкторская</w:t>
+      </w:r>
+      <w:r>
+        <w:rPr>
+          <w:color w:val="000000" w:themeColor="text1"/>
+        </w:rPr>
+        <w:t xml:space="preserve"> часть</w:t>
+      </w:r>
+    </w:p>
+    <w:p/>
+    <w:p>
+      <w:pPr>
+        <w:pStyle w:val="ad"/>
+        <w:numPr>
+          <w:ilvl w:val="1"/>
+          <w:numId w:val="8"/>
+        </w:numPr>
+        <w:spacing w:line="360" w:lineRule="auto"/>
+        <w:rPr>
+          <w:b/>
+          <w:color w:val="000000" w:themeColor="text1"/>
+          <w:sz w:val="28"/>
+          <w:szCs w:val="28"/>
+        </w:rPr>
+      </w:pPr>
+      <w:r>
+        <w:rPr>
+          <w:b/>
+          <w:color w:val="000000" w:themeColor="text1"/>
+          <w:sz w:val="28"/>
+          <w:szCs w:val="28"/>
+        </w:rPr>
+        <w:t>Описание алгоритма</w:t>
+      </w:r>
+      <w:r>
+        <w:rPr>
+          <w:b/>
+          <w:color w:val="000000" w:themeColor="text1"/>
+          <w:sz w:val="28"/>
+          <w:szCs w:val="28"/>
+        </w:rPr>
+        <w:t xml:space="preserve"> трассировки лучей.</w:t>
+      </w:r>
+    </w:p>
+    <w:p>
+      <w:pPr>
+        <w:pStyle w:val="ad"/>
+        <w:spacing w:line="360" w:lineRule="auto"/>
+        <w:ind w:left="0" w:firstLine="709"/>
+        <w:rPr>
+          <w:sz w:val="28"/>
+          <w:szCs w:val="28"/>
+        </w:rPr>
+      </w:pPr>
+      <w:r>
+        <w:rPr>
+          <w:sz w:val="28"/>
+          <w:szCs w:val="28"/>
+        </w:rPr>
+        <w:t>Методы трассировки лучей на сегодняшний день считаются наиболее мощными методами создания реалистических изображений. Универсальность методов трассировки в значительной степени обусловлена тем, что в их основе лежат простые и ясные понятия, отражающие наш опыт восприятия окружающего мира.</w:t>
+      </w:r>
+    </w:p>
+    <w:p>
+      <w:pPr>
+        <w:pStyle w:val="ad"/>
+        <w:spacing w:line="360" w:lineRule="auto"/>
+        <w:ind w:left="0" w:firstLine="709"/>
+        <w:rPr>
+          <w:sz w:val="28"/>
+          <w:szCs w:val="28"/>
+        </w:rPr>
+      </w:pPr>
+      <w:r>
+        <w:rPr>
+          <w:sz w:val="28"/>
+          <w:szCs w:val="28"/>
+        </w:rPr>
+        <w:t>Рассмотрим, как формируется изображение. Изображение получается из-за того, что свет попадает в камеру. Выпустим из источников света множество лучей. Назовем их первичными лучами. Часть этих лучей улетит в свободное пространство, а часть попадет на объекты. На них лучи могут преломиться, отразится. При этом часть энергии луча поглотится. Преломленные и отраженные лучи образуют множество вторичных лучей. Далее эти лучи опять же преломятся и отразятся и образуют новое поколение лучей. В конечном итоге часть лучей попадет в камеру и сформирует изображение.</w:t>
+      </w:r>
+    </w:p>
+    <w:p>
+      <w:pPr>
+        <w:pStyle w:val="ad"/>
+        <w:spacing w:line="360" w:lineRule="auto"/>
+        <w:ind w:left="0" w:firstLine="709"/>
+        <w:rPr>
+          <w:sz w:val="28"/>
+          <w:szCs w:val="28"/>
+        </w:rPr>
+      </w:pPr>
+      <w:r>
+        <w:rPr>
+          <w:sz w:val="28"/>
+          <w:szCs w:val="28"/>
+        </w:rPr>
+        <w:t>Существуют алгоритмы, работающие по такому алгоритму. Но они крайне неэффективны, так как большинство лучей, исходящих из источника, не попадают в камеру. А приемлемая картинка получается, если трассировать большое число лучей, что займет очень много времени. Данный алгоритм называется прямой трассировкой лучей.</w:t>
+      </w:r>
+    </w:p>
+    <w:p>
+      <w:pPr>
+        <w:pStyle w:val="ad"/>
+        <w:spacing w:line="360" w:lineRule="auto"/>
+        <w:ind w:left="0" w:firstLine="709"/>
+        <w:rPr>
+          <w:sz w:val="28"/>
+          <w:szCs w:val="28"/>
+        </w:rPr>
+      </w:pPr>
+      <w:r>
+        <w:rPr>
+          <w:sz w:val="28"/>
+          <w:szCs w:val="28"/>
+        </w:rPr>
+        <w:t>Метод обратной трассировки лучей позволяет значительно сократить перебор световых лучей. Этот метод разработали в 80-х годах Уиттед и Кэй. В этом методе отслеживаются лучи не от источников, а из камеры. Таким образом, трассируется определенное число лучей, равное разрешению картинки.</w:t>
+      </w:r>
+    </w:p>
+    <w:p>
+      <w:pPr>
+        <w:pStyle w:val="ad"/>
+        <w:spacing w:line="360" w:lineRule="auto"/>
+        <w:ind w:left="0" w:firstLine="709"/>
+        <w:rPr>
+          <w:sz w:val="28"/>
+          <w:szCs w:val="28"/>
+        </w:rPr>
+      </w:pPr>
+      <w:r>
+        <w:rPr>
+          <w:sz w:val="28"/>
+          <w:szCs w:val="28"/>
+        </w:rPr>
+        <w:t xml:space="preserve">Предположим, что у нас есть камера и экран, находящийся на расстоянии </w:t>
       </w:r>
       <w:r>
         <w:rPr>
@@ -7246,32 +7199,1868 @@
           <w:szCs w:val="28"/>
           <w:lang w:val="en-US"/>
         </w:rPr>
-        <w:t>Z</w:t>
-      </w:r>
-      <w:r>
-        <w:rPr>
-          <w:sz w:val="28"/>
-          <w:szCs w:val="28"/>
-        </w:rPr>
-        <w:t>-</w:t>
-      </w:r>
-      <w:r>
-        <w:rPr>
-          <w:sz w:val="28"/>
-          <w:szCs w:val="28"/>
-        </w:rPr>
-        <w:t>буфера.</w:t>
-      </w:r>
-      <w:r>
-        <w:rPr>
-          <w:sz w:val="28"/>
-          <w:szCs w:val="28"/>
-        </w:rPr>
-        <w:t xml:space="preserve"> Также были определены и формализованы объекты сцены, преобразования сцены с объектами.</w:t>
-      </w:r>
+        <w:t>d</w:t>
+      </w:r>
+      <w:r>
+        <w:rPr>
+          <w:sz w:val="28"/>
+          <w:szCs w:val="28"/>
+        </w:rPr>
+        <w:t xml:space="preserve"> от нее. Разобьем экран на квадратики. Дальше будем по очереди проводить лучи из камеры в центр каждого квадратика (первичные лучи). Найдем пересечение каждого такого луча с объектами сцены и </w:t>
+      </w:r>
+      <w:r>
+        <w:rPr>
+          <w:sz w:val="28"/>
+          <w:szCs w:val="28"/>
+        </w:rPr>
+        <w:lastRenderedPageBreak/>
+        <w:t>выберем среди всех пересечений самое близкое к камере. Далее, применив нужную модель освещения, можно получить изображение сцены. Это самый простой метод трассировки лучей. Он позволяет лишь отсечь невидимые грани.</w:t>
+      </w:r>
+    </w:p>
+    <w:p>
+      <w:pPr>
+        <w:pStyle w:val="ad"/>
+        <w:spacing w:line="360" w:lineRule="auto"/>
+        <w:ind w:left="780"/>
+        <w:rPr>
+          <w:b/>
+          <w:color w:val="000000" w:themeColor="text1"/>
+          <w:sz w:val="28"/>
+          <w:szCs w:val="28"/>
+        </w:rPr>
+      </w:pPr>
+    </w:p>
+    <w:p>
+      <w:pPr>
+        <w:pStyle w:val="ad"/>
+        <w:spacing w:line="360" w:lineRule="auto"/>
+        <w:ind w:left="780"/>
+        <w:jc w:val="center"/>
+        <w:rPr>
+          <w:color w:val="000000" w:themeColor="text1"/>
+          <w:sz w:val="28"/>
+          <w:szCs w:val="28"/>
+        </w:rPr>
+      </w:pPr>
+      <w:r>
+        <w:rPr>
+          <w:noProof/>
+          <w:color w:val="000000" w:themeColor="text1"/>
+          <w:sz w:val="28"/>
+          <w:szCs w:val="28"/>
+          <w:lang w:eastAsia="ru-RU"/>
+        </w:rPr>
+        <w:drawing>
+          <wp:inline distT="0" distB="0" distL="0" distR="0">
+            <wp:extent cx="2684736" cy="2512612"/>
+            <wp:effectExtent l="19050" t="0" r="1314" b="0"/>
+            <wp:docPr id="1" name="Рисунок 6" descr="C:\Users\Dmitry\Desktop\рисунок 2.1.png"/>
+            <wp:cNvGraphicFramePr>
+              <a:graphicFrameLocks xmlns:a="http://schemas.openxmlformats.org/drawingml/2006/main" noChangeAspect="1"/>
+            </wp:cNvGraphicFramePr>
+            <a:graphic xmlns:a="http://schemas.openxmlformats.org/drawingml/2006/main">
+              <a:graphicData uri="http://schemas.openxmlformats.org/drawingml/2006/picture">
+                <pic:pic xmlns:pic="http://schemas.openxmlformats.org/drawingml/2006/picture">
+                  <pic:nvPicPr>
+                    <pic:cNvPr id="0" name="Picture 6" descr="C:\Users\Dmitry\Desktop\рисунок 2.1.png"/>
+                    <pic:cNvPicPr>
+                      <a:picLocks noChangeAspect="1" noChangeArrowheads="1"/>
+                    </pic:cNvPicPr>
+                  </pic:nvPicPr>
+                  <pic:blipFill>
+                    <a:blip r:embed="rId15"/>
+                    <a:srcRect/>
+                    <a:stretch>
+                      <a:fillRect/>
+                    </a:stretch>
+                  </pic:blipFill>
+                  <pic:spPr bwMode="auto">
+                    <a:xfrm>
+                      <a:off x="0" y="0"/>
+                      <a:ext cx="2685135" cy="2512985"/>
+                    </a:xfrm>
+                    <a:prstGeom prst="rect">
+                      <a:avLst/>
+                    </a:prstGeom>
+                    <a:noFill/>
+                    <a:ln w="9525">
+                      <a:noFill/>
+                      <a:miter lim="800000"/>
+                      <a:headEnd/>
+                      <a:tailEnd/>
+                    </a:ln>
+                  </pic:spPr>
+                </pic:pic>
+              </a:graphicData>
+            </a:graphic>
+          </wp:inline>
+        </w:drawing>
+      </w:r>
+    </w:p>
+    <w:p>
+      <w:pPr>
+        <w:pStyle w:val="ad"/>
+        <w:spacing w:line="360" w:lineRule="auto"/>
+        <w:ind w:left="780"/>
+        <w:jc w:val="center"/>
+        <w:rPr>
+          <w:color w:val="000000" w:themeColor="text1"/>
+          <w:sz w:val="28"/>
+          <w:szCs w:val="28"/>
+        </w:rPr>
+      </w:pPr>
+      <w:r>
+        <w:rPr>
+          <w:color w:val="000000" w:themeColor="text1"/>
+          <w:sz w:val="28"/>
+          <w:szCs w:val="28"/>
+        </w:rPr>
+        <w:t>Рисунок 2.1 Расположение камеры и сцены</w:t>
+      </w:r>
+    </w:p>
+    <w:p>
+      <w:pPr>
+        <w:pStyle w:val="ad"/>
+        <w:spacing w:line="360" w:lineRule="auto"/>
+        <w:ind w:left="780"/>
+        <w:jc w:val="center"/>
+        <w:rPr>
+          <w:color w:val="000000" w:themeColor="text1"/>
+          <w:sz w:val="28"/>
+          <w:szCs w:val="28"/>
+        </w:rPr>
+      </w:pPr>
+    </w:p>
+    <w:p>
+      <w:pPr>
+        <w:spacing w:line="360" w:lineRule="auto"/>
+        <w:rPr>
+          <w:sz w:val="28"/>
+          <w:szCs w:val="28"/>
+        </w:rPr>
+      </w:pPr>
+      <w:r>
+        <w:rPr>
+          <w:sz w:val="28"/>
+          <w:szCs w:val="28"/>
+        </w:rPr>
+        <w:tab/>
+      </w:r>
+      <w:r>
+        <w:rPr>
+          <w:sz w:val="28"/>
+          <w:szCs w:val="28"/>
+        </w:rPr>
+        <w:t>Но можно пойти дальше. Если мы хотим смоделиров</w:t>
+      </w:r>
+      <w:r>
+        <w:rPr>
+          <w:sz w:val="28"/>
+          <w:szCs w:val="28"/>
+        </w:rPr>
+        <w:t>ать такое явление</w:t>
+      </w:r>
+      <w:r>
+        <w:rPr>
+          <w:sz w:val="28"/>
+          <w:szCs w:val="28"/>
+        </w:rPr>
+        <w:t xml:space="preserve">, как отражение, нам необходимо из самого близкого пересечения пустить вторичные лучи. Например, если поверхность отражает свет и она идеально ровная, то необходимо отразить первичный луч от поверхности и пустить по </w:t>
+      </w:r>
+      <w:r>
+        <w:rPr>
+          <w:sz w:val="28"/>
+          <w:szCs w:val="28"/>
+        </w:rPr>
+        <w:t xml:space="preserve">этому направлению вторичный луч. </w:t>
+      </w:r>
+      <w:r>
+        <w:rPr>
+          <w:color w:val="222222"/>
+          <w:sz w:val="28"/>
+          <w:szCs w:val="28"/>
+        </w:rPr>
+        <w:br/>
+      </w:r>
+      <w:r>
+        <w:rPr>
+          <w:color w:val="222222"/>
+          <w:sz w:val="28"/>
+          <w:szCs w:val="28"/>
+          <w:shd w:val="clear" w:color="auto" w:fill="FFFFFF"/>
+          <w:lang w:val="en-US"/>
+        </w:rPr>
+        <w:tab/>
+      </w:r>
+      <w:r>
+        <w:rPr>
+          <w:color w:val="222222"/>
+          <w:sz w:val="28"/>
+          <w:szCs w:val="28"/>
+          <w:shd w:val="clear" w:color="auto" w:fill="FFFFFF"/>
+        </w:rPr>
+        <w:t xml:space="preserve">О прозрачности. </w:t>
+      </w:r>
+      <w:r>
+        <w:rPr>
+          <w:color w:val="222222"/>
+          <w:sz w:val="28"/>
+          <w:szCs w:val="28"/>
+          <w:shd w:val="clear" w:color="auto" w:fill="FFFFFF"/>
+        </w:rPr>
+        <w:t>Когда луч падает на прозрачную поверхность, мы</w:t>
+      </w:r>
+      <w:r>
+        <w:rPr>
+          <w:color w:val="222222"/>
+          <w:sz w:val="28"/>
+          <w:szCs w:val="28"/>
+          <w:shd w:val="clear" w:color="auto" w:fill="FFFFFF"/>
+        </w:rPr>
+        <w:t xml:space="preserve"> пускаем вторичный луч </w:t>
+      </w:r>
+      <w:r>
+        <w:rPr>
+          <w:color w:val="222222"/>
+          <w:sz w:val="28"/>
+          <w:szCs w:val="28"/>
+          <w:shd w:val="clear" w:color="auto" w:fill="FFFFFF"/>
+        </w:rPr>
+        <w:t>и вычисляем дополнительный цвет — цвет света, проходящего </w:t>
+      </w:r>
+      <w:r>
+        <w:rPr>
+          <w:rStyle w:val="ae"/>
+          <w:color w:val="222222"/>
+          <w:sz w:val="28"/>
+          <w:szCs w:val="28"/>
+          <w:shd w:val="clear" w:color="auto" w:fill="FFFFFF"/>
+        </w:rPr>
+        <w:t>сквозь</w:t>
+      </w:r>
+      <w:r>
+        <w:rPr>
+          <w:color w:val="222222"/>
+          <w:sz w:val="28"/>
+          <w:szCs w:val="28"/>
+          <w:shd w:val="clear" w:color="auto" w:fill="FFFFFF"/>
+        </w:rPr>
+        <w:t xml:space="preserve"> объект. </w:t>
+      </w:r>
+    </w:p>
+    <w:p>
+      <w:pPr>
+        <w:pStyle w:val="ad"/>
+        <w:spacing w:line="360" w:lineRule="auto"/>
+        <w:ind w:left="780"/>
+        <w:jc w:val="center"/>
+        <w:rPr>
+          <w:color w:val="000000" w:themeColor="text1"/>
+          <w:sz w:val="28"/>
+          <w:szCs w:val="28"/>
+        </w:rPr>
+      </w:pPr>
+    </w:p>
+    <w:p>
+      <w:pPr>
+        <w:pStyle w:val="ad"/>
+        <w:numPr>
+          <w:ilvl w:val="1"/>
+          <w:numId w:val="8"/>
+        </w:numPr>
+        <w:spacing w:line="360" w:lineRule="auto"/>
+        <w:rPr>
+          <w:b/>
+          <w:color w:val="000000" w:themeColor="text1"/>
+          <w:sz w:val="28"/>
+          <w:szCs w:val="28"/>
+        </w:rPr>
+      </w:pPr>
+      <w:r>
+        <w:rPr>
+          <w:b/>
+          <w:color w:val="000000" w:themeColor="text1"/>
+          <w:sz w:val="28"/>
+          <w:szCs w:val="28"/>
+        </w:rPr>
+        <w:t>Уравнение лучей.</w:t>
+      </w:r>
+    </w:p>
+    <w:p>
+      <w:pPr>
+        <w:pStyle w:val="ad"/>
+        <w:spacing w:line="360" w:lineRule="auto"/>
+        <w:ind w:left="0"/>
+        <w:rPr>
+          <w:color w:val="222222"/>
+          <w:sz w:val="28"/>
+          <w:szCs w:val="28"/>
+          <w:shd w:val="clear" w:color="auto" w:fill="FFFFFF"/>
+        </w:rPr>
+      </w:pPr>
+      <w:r>
+        <w:rPr>
+          <w:color w:val="222222"/>
+          <w:sz w:val="28"/>
+          <w:szCs w:val="28"/>
+          <w:shd w:val="clear" w:color="auto" w:fill="FFFFFF"/>
+          <w:lang w:val="en-US"/>
+        </w:rPr>
+        <w:tab/>
+      </w:r>
+      <w:r>
+        <w:rPr>
+          <w:color w:val="222222"/>
+          <w:sz w:val="28"/>
+          <w:szCs w:val="28"/>
+          <w:shd w:val="clear" w:color="auto" w:fill="FFFFFF"/>
+        </w:rPr>
+        <w:t>Наилучшим способом представления лучей для нашей цели будет использование параметрического уравнения. Мы знаем, что луч проходит через O</w:t>
+      </w:r>
+      <w:r>
+        <w:rPr>
+          <w:color w:val="222222"/>
+          <w:sz w:val="28"/>
+          <w:szCs w:val="28"/>
+          <w:shd w:val="clear" w:color="auto" w:fill="FFFFFF"/>
+        </w:rPr>
+        <w:t xml:space="preserve"> (точка, в которой находится камера)</w:t>
+      </w:r>
+      <w:r>
+        <w:rPr>
+          <w:color w:val="222222"/>
+          <w:sz w:val="28"/>
+          <w:szCs w:val="28"/>
+          <w:shd w:val="clear" w:color="auto" w:fill="FFFFFF"/>
+        </w:rPr>
+        <w:t>, и мы знаем его направление (из O в V), поэтому мы можем выразить любую точку P луча как</w:t>
+      </w:r>
+    </w:p>
+    <w:p>
+      <w:pPr>
+        <w:pStyle w:val="ad"/>
+        <w:spacing w:line="360" w:lineRule="auto"/>
+        <w:ind w:left="780"/>
+        <w:rPr>
+          <w:color w:val="222222"/>
+          <w:sz w:val="28"/>
+          <w:szCs w:val="28"/>
+          <w:shd w:val="clear" w:color="auto" w:fill="FFFFFF"/>
+          <w:lang w:val="en-US"/>
+        </w:rPr>
+      </w:pPr>
+      <m:oMathPara>
+        <m:oMath>
+          <m:r>
+            <w:rPr>
+              <w:rFonts w:ascii="Cambria Math" w:hAnsi="Cambria Math"/>
+              <w:color w:val="222222"/>
+              <w:sz w:val="28"/>
+              <w:szCs w:val="28"/>
+              <w:shd w:val="clear" w:color="auto" w:fill="FFFFFF"/>
+              <w:lang w:val="en-US"/>
+            </w:rPr>
+            <w:lastRenderedPageBreak/>
+            <m:t>P</m:t>
+          </m:r>
+          <m:r>
+            <w:rPr>
+              <w:rFonts w:ascii="Cambria Math"/>
+              <w:color w:val="222222"/>
+              <w:sz w:val="28"/>
+              <w:szCs w:val="28"/>
+              <w:shd w:val="clear" w:color="auto" w:fill="FFFFFF"/>
+              <w:lang w:val="en-US"/>
+            </w:rPr>
+            <m:t>=</m:t>
+          </m:r>
+          <m:r>
+            <w:rPr>
+              <w:rFonts w:ascii="Cambria Math" w:hAnsi="Cambria Math"/>
+              <w:color w:val="222222"/>
+              <w:sz w:val="28"/>
+              <w:szCs w:val="28"/>
+              <w:shd w:val="clear" w:color="auto" w:fill="FFFFFF"/>
+              <w:lang w:val="en-US"/>
+            </w:rPr>
+            <m:t>O</m:t>
+          </m:r>
+          <m:r>
+            <w:rPr>
+              <w:rFonts w:ascii="Cambria Math"/>
+              <w:color w:val="222222"/>
+              <w:sz w:val="28"/>
+              <w:szCs w:val="28"/>
+              <w:shd w:val="clear" w:color="auto" w:fill="FFFFFF"/>
+              <w:lang w:val="en-US"/>
+            </w:rPr>
+            <m:t>+</m:t>
+          </m:r>
+          <m:r>
+            <w:rPr>
+              <w:rFonts w:ascii="Cambria Math" w:hAnsi="Cambria Math"/>
+              <w:color w:val="222222"/>
+              <w:sz w:val="28"/>
+              <w:szCs w:val="28"/>
+              <w:shd w:val="clear" w:color="auto" w:fill="FFFFFF"/>
+              <w:lang w:val="en-US"/>
+            </w:rPr>
+            <m:t>t</m:t>
+          </m:r>
+          <m:r>
+            <w:rPr>
+              <w:rFonts w:ascii="Cambria Math"/>
+              <w:color w:val="222222"/>
+              <w:sz w:val="28"/>
+              <w:szCs w:val="28"/>
+              <w:shd w:val="clear" w:color="auto" w:fill="FFFFFF"/>
+              <w:lang w:val="en-US"/>
+            </w:rPr>
+            <m:t>(</m:t>
+          </m:r>
+          <m:r>
+            <w:rPr>
+              <w:rFonts w:ascii="Cambria Math" w:hAnsi="Cambria Math"/>
+              <w:color w:val="222222"/>
+              <w:sz w:val="28"/>
+              <w:szCs w:val="28"/>
+              <w:shd w:val="clear" w:color="auto" w:fill="FFFFFF"/>
+              <w:lang w:val="en-US"/>
+            </w:rPr>
+            <m:t>V</m:t>
+          </m:r>
+          <m:r>
+            <w:rPr>
+              <w:color w:val="222222"/>
+              <w:sz w:val="28"/>
+              <w:szCs w:val="28"/>
+              <w:shd w:val="clear" w:color="auto" w:fill="FFFFFF"/>
+              <w:lang w:val="en-US"/>
+            </w:rPr>
+            <m:t>-</m:t>
+          </m:r>
+          <m:r>
+            <w:rPr>
+              <w:rFonts w:ascii="Cambria Math" w:hAnsi="Cambria Math"/>
+              <w:color w:val="222222"/>
+              <w:sz w:val="28"/>
+              <w:szCs w:val="28"/>
+              <w:shd w:val="clear" w:color="auto" w:fill="FFFFFF"/>
+              <w:lang w:val="en-US"/>
+            </w:rPr>
+            <m:t>O</m:t>
+          </m:r>
+          <m:r>
+            <w:rPr>
+              <w:rFonts w:ascii="Cambria Math"/>
+              <w:color w:val="222222"/>
+              <w:sz w:val="28"/>
+              <w:szCs w:val="28"/>
+              <w:shd w:val="clear" w:color="auto" w:fill="FFFFFF"/>
+              <w:lang w:val="en-US"/>
+            </w:rPr>
+            <m:t>)</m:t>
+          </m:r>
+        </m:oMath>
+      </m:oMathPara>
+    </w:p>
+    <w:p>
+      <w:pPr>
+        <w:pStyle w:val="ad"/>
+        <w:spacing w:line="360" w:lineRule="auto"/>
+        <w:ind w:left="780"/>
+        <w:rPr>
+          <w:rFonts w:ascii="Segoe UI" w:hAnsi="Segoe UI" w:cs="Segoe UI"/>
+          <w:color w:val="222222"/>
+          <w:shd w:val="clear" w:color="auto" w:fill="FFFFFF"/>
+        </w:rPr>
+      </w:pPr>
+    </w:p>
+    <w:p>
+      <w:pPr>
+        <w:pStyle w:val="ad"/>
+        <w:spacing w:line="360" w:lineRule="auto"/>
+        <w:ind w:left="0"/>
+        <w:rPr>
+          <w:color w:val="222222"/>
+          <w:sz w:val="28"/>
+          <w:szCs w:val="28"/>
+          <w:shd w:val="clear" w:color="auto" w:fill="FFFFFF"/>
+          <w:lang w:val="en-US"/>
+        </w:rPr>
+      </w:pPr>
+      <w:r>
+        <w:rPr>
+          <w:color w:val="222222"/>
+          <w:sz w:val="28"/>
+          <w:szCs w:val="28"/>
+          <w:shd w:val="clear" w:color="auto" w:fill="FFFFFF"/>
+        </w:rPr>
+        <w:t>где t — произвольное действительное число.</w:t>
+      </w:r>
+      <w:r>
+        <w:rPr>
+          <w:color w:val="222222"/>
+          <w:sz w:val="28"/>
+          <w:szCs w:val="28"/>
+        </w:rPr>
+        <w:br/>
+      </w:r>
+      <w:r>
+        <w:rPr>
+          <w:color w:val="222222"/>
+          <w:sz w:val="28"/>
+          <w:szCs w:val="28"/>
+          <w:shd w:val="clear" w:color="auto" w:fill="FFFFFF"/>
+        </w:rPr>
+        <w:t>Давайте обозначим </w:t>
+      </w:r>
+      <m:oMath>
+        <m:r>
+          <w:rPr>
+            <w:rFonts w:ascii="Cambria Math"/>
+            <w:color w:val="222222"/>
+            <w:sz w:val="28"/>
+            <w:szCs w:val="28"/>
+            <w:shd w:val="clear" w:color="auto" w:fill="FFFFFF"/>
+          </w:rPr>
+          <m:t>(</m:t>
+        </m:r>
+        <m:r>
+          <w:rPr>
+            <w:rFonts w:ascii="Cambria Math" w:hAnsi="Cambria Math"/>
+            <w:color w:val="222222"/>
+            <w:sz w:val="28"/>
+            <w:szCs w:val="28"/>
+            <w:shd w:val="clear" w:color="auto" w:fill="FFFFFF"/>
+            <w:lang w:val="en-US"/>
+          </w:rPr>
+          <m:t>V</m:t>
+        </m:r>
+        <m:r>
+          <w:rPr>
+            <w:rFonts w:ascii="Cambria Math" w:hAnsi="Cambria Math"/>
+            <w:color w:val="222222"/>
+            <w:sz w:val="28"/>
+            <w:szCs w:val="28"/>
+            <w:shd w:val="clear" w:color="auto" w:fill="FFFFFF"/>
+          </w:rPr>
+          <m:t>-</m:t>
+        </m:r>
+        <m:r>
+          <w:rPr>
+            <w:rFonts w:ascii="Cambria Math" w:hAnsi="Cambria Math"/>
+            <w:color w:val="222222"/>
+            <w:sz w:val="28"/>
+            <w:szCs w:val="28"/>
+            <w:shd w:val="clear" w:color="auto" w:fill="FFFFFF"/>
+            <w:lang w:val="en-US"/>
+          </w:rPr>
+          <m:t>O</m:t>
+        </m:r>
+        <m:r>
+          <w:rPr>
+            <w:rFonts w:ascii="Cambria Math"/>
+            <w:color w:val="222222"/>
+            <w:sz w:val="28"/>
+            <w:szCs w:val="28"/>
+            <w:shd w:val="clear" w:color="auto" w:fill="FFFFFF"/>
+          </w:rPr>
+          <m:t>)</m:t>
+        </m:r>
+      </m:oMath>
+      <w:r>
+        <w:rPr>
+          <w:color w:val="222222"/>
+          <w:sz w:val="28"/>
+          <w:szCs w:val="28"/>
+          <w:shd w:val="clear" w:color="auto" w:fill="FFFFFF"/>
+        </w:rPr>
+        <w:t>, то есть направление луча, как </w:t>
+      </w:r>
+      <m:oMath>
+        <m:acc>
+          <m:accPr>
+            <m:chr m:val="⃗"/>
+            <m:ctrlPr>
+              <w:rPr>
+                <w:rFonts w:ascii="Cambria Math" w:hAnsi="Cambria Math"/>
+                <w:i/>
+                <w:color w:val="222222"/>
+                <w:sz w:val="28"/>
+                <w:szCs w:val="28"/>
+                <w:shd w:val="clear" w:color="auto" w:fill="FFFFFF"/>
+              </w:rPr>
+            </m:ctrlPr>
+          </m:accPr>
+          <m:e>
+            <m:r>
+              <w:rPr>
+                <w:rFonts w:ascii="Cambria Math" w:hAnsi="Cambria Math"/>
+                <w:color w:val="222222"/>
+                <w:sz w:val="28"/>
+                <w:szCs w:val="28"/>
+                <w:shd w:val="clear" w:color="auto" w:fill="FFFFFF"/>
+              </w:rPr>
+              <m:t>D</m:t>
+            </m:r>
+          </m:e>
+        </m:acc>
+      </m:oMath>
+      <w:r>
+        <w:rPr>
+          <w:color w:val="222222"/>
+          <w:sz w:val="28"/>
+          <w:szCs w:val="28"/>
+          <w:shd w:val="clear" w:color="auto" w:fill="FFFFFF"/>
+        </w:rPr>
+        <w:t xml:space="preserve"> тогда уравнение примет простой вид</w:t>
+      </w:r>
+    </w:p>
+    <w:p>
+      <w:pPr>
+        <w:pStyle w:val="ad"/>
+        <w:spacing w:line="360" w:lineRule="auto"/>
+        <w:ind w:left="780"/>
+        <w:rPr>
+          <w:color w:val="222222"/>
+          <w:sz w:val="28"/>
+          <w:szCs w:val="28"/>
+          <w:shd w:val="clear" w:color="auto" w:fill="FFFFFF"/>
+          <w:lang w:val="en-US"/>
+        </w:rPr>
+      </w:pPr>
+      <m:oMathPara>
+        <m:oMath>
+          <m:r>
+            <w:rPr>
+              <w:rFonts w:ascii="Cambria Math" w:hAnsi="Cambria Math"/>
+              <w:color w:val="222222"/>
+              <w:sz w:val="28"/>
+              <w:szCs w:val="28"/>
+              <w:shd w:val="clear" w:color="auto" w:fill="FFFFFF"/>
+              <w:lang w:val="en-US"/>
+            </w:rPr>
+            <m:t>P</m:t>
+          </m:r>
+          <m:r>
+            <w:rPr>
+              <w:rFonts w:ascii="Cambria Math"/>
+              <w:color w:val="222222"/>
+              <w:sz w:val="28"/>
+              <w:szCs w:val="28"/>
+              <w:shd w:val="clear" w:color="auto" w:fill="FFFFFF"/>
+              <w:lang w:val="en-US"/>
+            </w:rPr>
+            <m:t>=</m:t>
+          </m:r>
+          <m:r>
+            <w:rPr>
+              <w:rFonts w:ascii="Cambria Math" w:hAnsi="Cambria Math"/>
+              <w:color w:val="222222"/>
+              <w:sz w:val="28"/>
+              <w:szCs w:val="28"/>
+              <w:shd w:val="clear" w:color="auto" w:fill="FFFFFF"/>
+              <w:lang w:val="en-US"/>
+            </w:rPr>
+            <m:t>O</m:t>
+          </m:r>
+          <m:r>
+            <w:rPr>
+              <w:rFonts w:ascii="Cambria Math"/>
+              <w:color w:val="222222"/>
+              <w:sz w:val="28"/>
+              <w:szCs w:val="28"/>
+              <w:shd w:val="clear" w:color="auto" w:fill="FFFFFF"/>
+              <w:lang w:val="en-US"/>
+            </w:rPr>
+            <m:t>+</m:t>
+          </m:r>
+          <m:r>
+            <w:rPr>
+              <w:rFonts w:ascii="Cambria Math" w:hAnsi="Cambria Math"/>
+              <w:color w:val="222222"/>
+              <w:sz w:val="28"/>
+              <w:szCs w:val="28"/>
+              <w:shd w:val="clear" w:color="auto" w:fill="FFFFFF"/>
+              <w:lang w:val="en-US"/>
+            </w:rPr>
+            <m:t>t</m:t>
+          </m:r>
+          <m:acc>
+            <m:accPr>
+              <m:chr m:val="⃗"/>
+              <m:ctrlPr>
+                <w:rPr>
+                  <w:rFonts w:ascii="Cambria Math" w:hAnsi="Cambria Math"/>
+                  <w:i/>
+                  <w:color w:val="222222"/>
+                  <w:sz w:val="28"/>
+                  <w:szCs w:val="28"/>
+                  <w:shd w:val="clear" w:color="auto" w:fill="FFFFFF"/>
+                </w:rPr>
+              </m:ctrlPr>
+            </m:accPr>
+            <m:e>
+              <m:r>
+                <w:rPr>
+                  <w:rFonts w:ascii="Cambria Math" w:hAnsi="Cambria Math"/>
+                  <w:color w:val="222222"/>
+                  <w:sz w:val="28"/>
+                  <w:szCs w:val="28"/>
+                  <w:shd w:val="clear" w:color="auto" w:fill="FFFFFF"/>
+                </w:rPr>
+                <m:t>D</m:t>
+              </m:r>
+            </m:e>
+          </m:acc>
+          <m:r>
+            <w:rPr>
+              <w:rFonts w:ascii="Cambria Math" w:hAnsi="Cambria Math"/>
+              <w:color w:val="222222"/>
+              <w:sz w:val="28"/>
+              <w:szCs w:val="28"/>
+              <w:shd w:val="clear" w:color="auto" w:fill="FFFFFF"/>
+            </w:rPr>
+            <m:t xml:space="preserve"> (1)</m:t>
+          </m:r>
+        </m:oMath>
+      </m:oMathPara>
+    </w:p>
+    <w:p>
+      <w:pPr>
+        <w:pStyle w:val="ad"/>
+        <w:spacing w:line="360" w:lineRule="auto"/>
+        <w:ind w:left="780"/>
+        <w:rPr>
+          <w:color w:val="222222"/>
+          <w:sz w:val="28"/>
+          <w:szCs w:val="28"/>
+          <w:shd w:val="clear" w:color="auto" w:fill="FFFFFF"/>
+          <w:lang w:val="en-US"/>
+        </w:rPr>
+      </w:pPr>
+    </w:p>
+    <w:p>
+      <w:pPr>
+        <w:pStyle w:val="ad"/>
+        <w:numPr>
+          <w:ilvl w:val="1"/>
+          <w:numId w:val="8"/>
+        </w:numPr>
+        <w:spacing w:line="360" w:lineRule="auto"/>
+        <w:rPr>
+          <w:b/>
+          <w:color w:val="000000" w:themeColor="text1"/>
+          <w:sz w:val="28"/>
+          <w:szCs w:val="28"/>
+        </w:rPr>
+      </w:pPr>
+      <w:r>
+        <w:rPr>
+          <w:b/>
+          <w:color w:val="000000" w:themeColor="text1"/>
+          <w:sz w:val="28"/>
+          <w:szCs w:val="28"/>
+        </w:rPr>
+        <w:t>Пересечение луча и сферы.</w:t>
+      </w:r>
+    </w:p>
+    <w:p>
+      <w:pPr>
+        <w:pStyle w:val="ad"/>
+        <w:spacing w:line="360" w:lineRule="auto"/>
+        <w:ind w:left="0"/>
+        <w:rPr>
+          <w:color w:val="222222"/>
+          <w:sz w:val="28"/>
+          <w:szCs w:val="28"/>
+          <w:shd w:val="clear" w:color="auto" w:fill="FFFFFF"/>
+          <w:lang w:val="en-US"/>
+        </w:rPr>
+      </w:pPr>
+      <w:r>
+        <w:rPr>
+          <w:color w:val="222222"/>
+          <w:sz w:val="28"/>
+          <w:szCs w:val="28"/>
+          <w:shd w:val="clear" w:color="auto" w:fill="FFFFFF"/>
+          <w:lang w:val="en-US"/>
+        </w:rPr>
+        <w:tab/>
+      </w:r>
+      <w:r>
+        <w:rPr>
+          <w:color w:val="222222"/>
+          <w:sz w:val="28"/>
+          <w:szCs w:val="28"/>
+          <w:shd w:val="clear" w:color="auto" w:fill="FFFFFF"/>
+        </w:rPr>
+        <w:t>Что такое сфера? Сфера — это множество точек, лежащих на постоянном расстоянии (называемом </w:t>
+      </w:r>
+      <w:r>
+        <w:rPr>
+          <w:rStyle w:val="ae"/>
+          <w:color w:val="222222"/>
+          <w:sz w:val="28"/>
+          <w:szCs w:val="28"/>
+          <w:shd w:val="clear" w:color="auto" w:fill="FFFFFF"/>
+        </w:rPr>
+        <w:t>радиусом</w:t>
+      </w:r>
+      <w:r>
+        <w:rPr>
+          <w:color w:val="222222"/>
+          <w:sz w:val="28"/>
+          <w:szCs w:val="28"/>
+          <w:shd w:val="clear" w:color="auto" w:fill="FFFFFF"/>
+        </w:rPr>
+        <w:t> сферы) от фиксированной точки (называемой </w:t>
+      </w:r>
+      <w:r>
+        <w:rPr>
+          <w:rStyle w:val="ae"/>
+          <w:color w:val="222222"/>
+          <w:sz w:val="28"/>
+          <w:szCs w:val="28"/>
+          <w:shd w:val="clear" w:color="auto" w:fill="FFFFFF"/>
+        </w:rPr>
+        <w:t>центром</w:t>
+      </w:r>
+      <w:r>
+        <w:rPr>
+          <w:color w:val="222222"/>
+          <w:sz w:val="28"/>
+          <w:szCs w:val="28"/>
+          <w:shd w:val="clear" w:color="auto" w:fill="FFFFFF"/>
+        </w:rPr>
+        <w:t> сферы):</w:t>
+      </w:r>
+    </w:p>
+    <w:p>
+      <w:pPr>
+        <w:pStyle w:val="ad"/>
+        <w:spacing w:line="360" w:lineRule="auto"/>
+        <w:ind w:left="0"/>
+        <w:rPr>
+          <w:color w:val="222222"/>
+          <w:sz w:val="28"/>
+          <w:szCs w:val="28"/>
+          <w:shd w:val="clear" w:color="auto" w:fill="FFFFFF"/>
+          <w:lang w:val="en-US"/>
+        </w:rPr>
+      </w:pPr>
+    </w:p>
+    <w:p>
+      <w:pPr>
+        <w:pStyle w:val="ad"/>
+        <w:spacing w:line="360" w:lineRule="auto"/>
+        <w:ind w:left="0"/>
+        <w:jc w:val="center"/>
+        <w:rPr>
+          <w:color w:val="000000" w:themeColor="text1"/>
+          <w:sz w:val="28"/>
+          <w:szCs w:val="28"/>
+          <w:lang w:val="en-US"/>
+        </w:rPr>
+      </w:pPr>
+      <w:r>
+        <w:rPr>
+          <w:color w:val="222222"/>
+          <w:sz w:val="28"/>
+          <w:szCs w:val="28"/>
+          <w:shd w:val="clear" w:color="auto" w:fill="FFFFFF"/>
+          <w:lang w:val="en-US"/>
+        </w:rPr>
+        <w:drawing>
+          <wp:inline distT="0" distB="0" distL="0" distR="0">
+            <wp:extent cx="1995805" cy="1995805"/>
+            <wp:effectExtent l="19050" t="0" r="4445" b="0"/>
+            <wp:docPr id="4" name="Рисунок 7" descr="C:\Users\Dmitry\Desktop\сфера.png"/>
+            <wp:cNvGraphicFramePr>
+              <a:graphicFrameLocks xmlns:a="http://schemas.openxmlformats.org/drawingml/2006/main" noChangeAspect="1"/>
+            </wp:cNvGraphicFramePr>
+            <a:graphic xmlns:a="http://schemas.openxmlformats.org/drawingml/2006/main">
+              <a:graphicData uri="http://schemas.openxmlformats.org/drawingml/2006/picture">
+                <pic:pic xmlns:pic="http://schemas.openxmlformats.org/drawingml/2006/picture">
+                  <pic:nvPicPr>
+                    <pic:cNvPr id="0" name="Picture 7" descr="C:\Users\Dmitry\Desktop\сфера.png"/>
+                    <pic:cNvPicPr>
+                      <a:picLocks noChangeAspect="1" noChangeArrowheads="1"/>
+                    </pic:cNvPicPr>
+                  </pic:nvPicPr>
+                  <pic:blipFill>
+                    <a:blip r:embed="rId16"/>
+                    <a:srcRect/>
+                    <a:stretch>
+                      <a:fillRect/>
+                    </a:stretch>
+                  </pic:blipFill>
+                  <pic:spPr bwMode="auto">
+                    <a:xfrm>
+                      <a:off x="0" y="0"/>
+                      <a:ext cx="1995805" cy="1995805"/>
+                    </a:xfrm>
+                    <a:prstGeom prst="rect">
+                      <a:avLst/>
+                    </a:prstGeom>
+                    <a:noFill/>
+                    <a:ln w="9525">
+                      <a:noFill/>
+                      <a:miter lim="800000"/>
+                      <a:headEnd/>
+                      <a:tailEnd/>
+                    </a:ln>
+                  </pic:spPr>
+                </pic:pic>
+              </a:graphicData>
+            </a:graphic>
+          </wp:inline>
+        </w:drawing>
+      </w:r>
+    </w:p>
+    <w:p>
+      <w:pPr>
+        <w:pStyle w:val="ad"/>
+        <w:spacing w:line="360" w:lineRule="auto"/>
+        <w:ind w:left="0"/>
+        <w:jc w:val="center"/>
+        <w:rPr>
+          <w:color w:val="000000" w:themeColor="text1"/>
+          <w:sz w:val="28"/>
+          <w:szCs w:val="28"/>
+          <w:lang w:val="en-US"/>
+        </w:rPr>
+      </w:pPr>
+      <w:r>
+        <w:rPr>
+          <w:color w:val="000000" w:themeColor="text1"/>
+          <w:sz w:val="28"/>
+          <w:szCs w:val="28"/>
+        </w:rPr>
+        <w:t>Рисунок 2.3 Изображение сферы.</w:t>
+      </w:r>
+    </w:p>
+    <w:p>
+      <w:pPr>
+        <w:pStyle w:val="ad"/>
+        <w:spacing w:line="360" w:lineRule="auto"/>
+        <w:ind w:left="0"/>
+        <w:jc w:val="center"/>
+        <w:rPr>
+          <w:color w:val="000000" w:themeColor="text1"/>
+          <w:sz w:val="28"/>
+          <w:szCs w:val="28"/>
+          <w:lang w:val="en-US"/>
+        </w:rPr>
+      </w:pPr>
+    </w:p>
+    <w:p>
+      <w:pPr>
+        <w:pStyle w:val="ad"/>
+        <w:spacing w:line="360" w:lineRule="auto"/>
+        <w:ind w:left="0"/>
+        <w:rPr>
+          <w:color w:val="222222"/>
+          <w:sz w:val="28"/>
+          <w:szCs w:val="28"/>
+          <w:shd w:val="clear" w:color="auto" w:fill="FFFFFF"/>
+          <w:lang w:val="en-US"/>
+        </w:rPr>
+      </w:pPr>
+      <w:r>
+        <w:rPr>
+          <w:color w:val="222222"/>
+          <w:sz w:val="28"/>
+          <w:szCs w:val="28"/>
+          <w:shd w:val="clear" w:color="auto" w:fill="FFFFFF"/>
+        </w:rPr>
+        <w:t>Если C — центр сферы, а r — радиус сферы, то точки P на поверхности сферы удовлетворяют следующему уравнению:</w:t>
+      </w:r>
+    </w:p>
+    <w:p>
+      <w:pPr>
+        <w:pStyle w:val="ad"/>
+        <w:spacing w:line="360" w:lineRule="auto"/>
+        <w:ind w:left="0"/>
+        <w:rPr>
+          <w:color w:val="222222"/>
+          <w:sz w:val="28"/>
+          <w:szCs w:val="28"/>
+          <w:shd w:val="clear" w:color="auto" w:fill="FFFFFF"/>
+          <w:lang w:val="en-US"/>
+        </w:rPr>
+      </w:pPr>
+    </w:p>
+    <w:p>
+      <w:pPr>
+        <w:pStyle w:val="ad"/>
+        <w:spacing w:line="360" w:lineRule="auto"/>
+        <w:ind w:left="0"/>
+        <w:rPr>
+          <w:color w:val="222222"/>
+          <w:sz w:val="28"/>
+          <w:szCs w:val="28"/>
+          <w:shd w:val="clear" w:color="auto" w:fill="FFFFFF"/>
+          <w:lang w:val="en-US"/>
+        </w:rPr>
+      </w:pPr>
+      <m:oMathPara>
+        <m:oMath>
+          <m:r>
+            <w:rPr>
+              <w:rFonts w:ascii="Cambria Math" w:hAnsi="Cambria Math"/>
+              <w:color w:val="222222"/>
+              <w:sz w:val="28"/>
+              <w:szCs w:val="28"/>
+              <w:shd w:val="clear" w:color="auto" w:fill="FFFFFF"/>
+            </w:rPr>
+            <m:t>distance</m:t>
+          </m:r>
+          <m:d>
+            <m:dPr>
+              <m:ctrlPr>
+                <w:rPr>
+                  <w:rFonts w:ascii="Cambria Math"/>
+                  <w:i/>
+                  <w:color w:val="222222"/>
+                  <w:sz w:val="28"/>
+                  <w:szCs w:val="28"/>
+                  <w:shd w:val="clear" w:color="auto" w:fill="FFFFFF"/>
+                </w:rPr>
+              </m:ctrlPr>
+            </m:dPr>
+            <m:e>
+              <m:r>
+                <w:rPr>
+                  <w:rFonts w:ascii="Cambria Math" w:hAnsi="Cambria Math"/>
+                  <w:color w:val="222222"/>
+                  <w:sz w:val="28"/>
+                  <w:szCs w:val="28"/>
+                  <w:shd w:val="clear" w:color="auto" w:fill="FFFFFF"/>
+                </w:rPr>
+                <m:t>P</m:t>
+              </m:r>
+              <m:r>
+                <w:rPr>
+                  <w:rFonts w:ascii="Cambria Math"/>
+                  <w:color w:val="222222"/>
+                  <w:sz w:val="28"/>
+                  <w:szCs w:val="28"/>
+                  <w:shd w:val="clear" w:color="auto" w:fill="FFFFFF"/>
+                </w:rPr>
+                <m:t xml:space="preserve">, </m:t>
+              </m:r>
+              <m:r>
+                <w:rPr>
+                  <w:rFonts w:ascii="Cambria Math" w:hAnsi="Cambria Math"/>
+                  <w:color w:val="222222"/>
+                  <w:sz w:val="28"/>
+                  <w:szCs w:val="28"/>
+                  <w:shd w:val="clear" w:color="auto" w:fill="FFFFFF"/>
+                </w:rPr>
+                <m:t>C</m:t>
+              </m:r>
+            </m:e>
+          </m:d>
+          <m:r>
+            <w:rPr>
+              <w:rFonts w:ascii="Cambria Math"/>
+              <w:color w:val="222222"/>
+              <w:sz w:val="28"/>
+              <w:szCs w:val="28"/>
+              <w:shd w:val="clear" w:color="auto" w:fill="FFFFFF"/>
+            </w:rPr>
+            <m:t>=</m:t>
+          </m:r>
+          <m:r>
+            <w:rPr>
+              <w:rFonts w:ascii="Cambria Math" w:hAnsi="Cambria Math"/>
+              <w:color w:val="222222"/>
+              <w:sz w:val="28"/>
+              <w:szCs w:val="28"/>
+              <w:shd w:val="clear" w:color="auto" w:fill="FFFFFF"/>
+            </w:rPr>
+            <m:t>r</m:t>
+          </m:r>
+        </m:oMath>
+      </m:oMathPara>
+    </w:p>
+    <w:p>
+      <w:pPr>
+        <w:pStyle w:val="ad"/>
+        <w:spacing w:line="360" w:lineRule="auto"/>
+        <w:ind w:left="0"/>
+        <w:rPr>
+          <w:color w:val="222222"/>
+          <w:sz w:val="28"/>
+          <w:szCs w:val="28"/>
+          <w:shd w:val="clear" w:color="auto" w:fill="FFFFFF"/>
+          <w:lang w:val="en-US"/>
+        </w:rPr>
+      </w:pPr>
+    </w:p>
+    <w:p>
+      <w:pPr>
+        <w:pStyle w:val="ad"/>
+        <w:spacing w:line="360" w:lineRule="auto"/>
+        <w:ind w:left="0"/>
+        <w:rPr>
+          <w:color w:val="222222"/>
+          <w:sz w:val="28"/>
+          <w:szCs w:val="28"/>
+          <w:shd w:val="clear" w:color="auto" w:fill="FFFFFF"/>
+          <w:lang w:val="en-US"/>
+        </w:rPr>
+      </w:pPr>
+      <w:r>
+        <w:rPr>
+          <w:color w:val="222222"/>
+          <w:sz w:val="28"/>
+          <w:szCs w:val="28"/>
+          <w:shd w:val="clear" w:color="auto" w:fill="FFFFFF"/>
+        </w:rPr>
+        <w:t>Расстояние между P и C- это длина вектора из P в C:</w:t>
+      </w:r>
+    </w:p>
+    <w:p>
+      <w:pPr>
+        <w:pStyle w:val="ad"/>
+        <w:spacing w:line="360" w:lineRule="auto"/>
+        <w:ind w:left="0"/>
+        <w:rPr>
+          <w:color w:val="222222"/>
+          <w:sz w:val="28"/>
+          <w:szCs w:val="28"/>
+          <w:shd w:val="clear" w:color="auto" w:fill="FFFFFF"/>
+          <w:lang w:val="en-US"/>
+        </w:rPr>
+      </w:pPr>
+    </w:p>
+    <w:p>
+      <w:pPr>
+        <w:pStyle w:val="ad"/>
+        <w:spacing w:line="360" w:lineRule="auto"/>
+        <w:ind w:left="0"/>
+        <w:rPr>
+          <w:color w:val="000000" w:themeColor="text1"/>
+          <w:sz w:val="28"/>
+          <w:szCs w:val="28"/>
+          <w:lang w:val="en-US"/>
+        </w:rPr>
+      </w:pPr>
+      <m:oMathPara>
+        <m:oMath>
+          <m:d>
+            <m:dPr>
+              <m:begChr m:val="|"/>
+              <m:endChr m:val="|"/>
+              <m:ctrlPr>
+                <w:rPr>
+                  <w:rFonts w:ascii="Cambria Math" w:hAnsi="Cambria Math"/>
+                  <w:i/>
+                  <w:color w:val="000000" w:themeColor="text1"/>
+                  <w:sz w:val="28"/>
+                  <w:szCs w:val="28"/>
+                  <w:lang w:val="en-US"/>
+                </w:rPr>
+              </m:ctrlPr>
+            </m:dPr>
+            <m:e>
+              <m:r>
+                <w:rPr>
+                  <w:rFonts w:ascii="Cambria Math" w:hAnsi="Cambria Math"/>
+                  <w:color w:val="000000" w:themeColor="text1"/>
+                  <w:sz w:val="28"/>
+                  <w:szCs w:val="28"/>
+                  <w:lang w:val="en-US"/>
+                </w:rPr>
+                <m:t>P-C</m:t>
+              </m:r>
+            </m:e>
+          </m:d>
+          <m:r>
+            <w:rPr>
+              <w:rFonts w:ascii="Cambria Math" w:hAnsi="Cambria Math"/>
+              <w:color w:val="000000" w:themeColor="text1"/>
+              <w:sz w:val="28"/>
+              <w:szCs w:val="28"/>
+              <w:lang w:val="en-US"/>
+            </w:rPr>
+            <m:t>=r</m:t>
+          </m:r>
+        </m:oMath>
+      </m:oMathPara>
+    </w:p>
+    <w:p>
+      <w:pPr>
+        <w:pStyle w:val="ad"/>
+        <w:spacing w:line="360" w:lineRule="auto"/>
+        <w:ind w:left="0"/>
+        <w:rPr>
+          <w:color w:val="000000" w:themeColor="text1"/>
+          <w:sz w:val="28"/>
+          <w:szCs w:val="28"/>
+          <w:lang w:val="en-US"/>
+        </w:rPr>
+      </w:pPr>
+    </w:p>
+    <w:p>
+      <w:pPr>
+        <w:pStyle w:val="ad"/>
+        <w:spacing w:line="360" w:lineRule="auto"/>
+        <w:ind w:left="0"/>
+        <w:rPr>
+          <w:rFonts w:ascii="Segoe UI" w:hAnsi="Segoe UI" w:cs="Segoe UI"/>
+          <w:color w:val="222222"/>
+          <w:shd w:val="clear" w:color="auto" w:fill="FFFFFF"/>
+          <w:lang w:val="en-US"/>
+        </w:rPr>
+      </w:pPr>
+      <w:r>
+        <w:rPr>
+          <w:color w:val="222222"/>
+          <w:sz w:val="28"/>
+          <w:szCs w:val="28"/>
+          <w:shd w:val="clear" w:color="auto" w:fill="FFFFFF"/>
+        </w:rPr>
+        <w:lastRenderedPageBreak/>
+        <w:t>Длина вектора — это квадратный корень его скалярного произведения на себя</w:t>
+      </w:r>
+      <w:r>
+        <w:rPr>
+          <w:rFonts w:ascii="Segoe UI" w:hAnsi="Segoe UI" w:cs="Segoe UI"/>
+          <w:color w:val="222222"/>
+          <w:shd w:val="clear" w:color="auto" w:fill="FFFFFF"/>
+        </w:rPr>
+        <w:t>:</w:t>
+      </w:r>
+    </w:p>
+    <w:p>
+      <w:pPr>
+        <w:pStyle w:val="ad"/>
+        <w:spacing w:line="360" w:lineRule="auto"/>
+        <w:ind w:left="0"/>
+        <w:rPr>
+          <w:color w:val="000000" w:themeColor="text1"/>
+          <w:sz w:val="28"/>
+          <w:szCs w:val="28"/>
+          <w:lang w:val="en-US"/>
+        </w:rPr>
+      </w:pPr>
+      <m:oMathPara>
+        <m:oMath>
+          <m:rad>
+            <m:radPr>
+              <m:degHide m:val="on"/>
+              <m:ctrlPr>
+                <w:rPr>
+                  <w:rFonts w:ascii="Cambria Math" w:hAnsi="Cambria Math"/>
+                  <w:i/>
+                  <w:color w:val="000000" w:themeColor="text1"/>
+                  <w:sz w:val="28"/>
+                  <w:szCs w:val="28"/>
+                  <w:lang w:val="en-US"/>
+                </w:rPr>
+              </m:ctrlPr>
+            </m:radPr>
+            <m:deg/>
+            <m:e>
+              <m:d>
+                <m:dPr>
+                  <m:begChr m:val="〈"/>
+                  <m:endChr m:val="〉"/>
+                  <m:ctrlPr>
+                    <w:rPr>
+                      <w:rFonts w:ascii="Cambria Math" w:hAnsi="Cambria Math"/>
+                      <w:i/>
+                      <w:color w:val="000000" w:themeColor="text1"/>
+                      <w:sz w:val="28"/>
+                      <w:szCs w:val="28"/>
+                      <w:lang w:val="en-US"/>
+                    </w:rPr>
+                  </m:ctrlPr>
+                </m:dPr>
+                <m:e>
+                  <m:r>
+                    <w:rPr>
+                      <w:rFonts w:ascii="Cambria Math" w:hAnsi="Cambria Math"/>
+                      <w:color w:val="000000" w:themeColor="text1"/>
+                      <w:sz w:val="28"/>
+                      <w:szCs w:val="28"/>
+                      <w:lang w:val="en-US"/>
+                    </w:rPr>
+                    <m:t>P-C, P-C</m:t>
+                  </m:r>
+                </m:e>
+              </m:d>
+            </m:e>
+          </m:rad>
+          <m:r>
+            <w:rPr>
+              <w:rFonts w:ascii="Cambria Math" w:hAnsi="Cambria Math"/>
+              <w:color w:val="000000" w:themeColor="text1"/>
+              <w:sz w:val="28"/>
+              <w:szCs w:val="28"/>
+              <w:lang w:val="en-US"/>
+            </w:rPr>
+            <m:t>=r</m:t>
+          </m:r>
+        </m:oMath>
+      </m:oMathPara>
+    </w:p>
+    <w:p>
+      <w:pPr>
+        <w:pStyle w:val="ad"/>
+        <w:spacing w:line="360" w:lineRule="auto"/>
+        <w:ind w:left="0"/>
+        <w:rPr>
+          <w:color w:val="000000" w:themeColor="text1"/>
+          <w:sz w:val="28"/>
+          <w:szCs w:val="28"/>
+        </w:rPr>
+      </w:pPr>
+      <w:r>
+        <w:rPr>
+          <w:color w:val="000000" w:themeColor="text1"/>
+          <w:sz w:val="28"/>
+          <w:szCs w:val="28"/>
+        </w:rPr>
+        <w:t>Или</w:t>
+      </w:r>
+    </w:p>
+    <w:p>
+      <w:pPr>
+        <w:pStyle w:val="ad"/>
+        <w:spacing w:line="360" w:lineRule="auto"/>
+        <w:ind w:left="0"/>
+        <w:rPr>
+          <w:i/>
+          <w:color w:val="000000" w:themeColor="text1"/>
+          <w:sz w:val="28"/>
+          <w:szCs w:val="28"/>
+        </w:rPr>
+      </w:pPr>
+      <m:oMathPara>
+        <m:oMath>
+          <m:d>
+            <m:dPr>
+              <m:begChr m:val="〈"/>
+              <m:endChr m:val="〉"/>
+              <m:ctrlPr>
+                <w:rPr>
+                  <w:rFonts w:ascii="Cambria Math" w:hAnsi="Cambria Math"/>
+                  <w:i/>
+                  <w:color w:val="000000" w:themeColor="text1"/>
+                  <w:sz w:val="28"/>
+                  <w:szCs w:val="28"/>
+                  <w:lang w:val="en-US"/>
+                </w:rPr>
+              </m:ctrlPr>
+            </m:dPr>
+            <m:e>
+              <m:r>
+                <w:rPr>
+                  <w:rFonts w:ascii="Cambria Math" w:hAnsi="Cambria Math"/>
+                  <w:color w:val="000000" w:themeColor="text1"/>
+                  <w:sz w:val="28"/>
+                  <w:szCs w:val="28"/>
+                  <w:lang w:val="en-US"/>
+                </w:rPr>
+                <m:t>P-C, P-C</m:t>
+              </m:r>
+            </m:e>
+          </m:d>
+          <m:r>
+            <w:rPr>
+              <w:rFonts w:ascii="Cambria Math" w:hAnsi="Cambria Math"/>
+              <w:color w:val="000000" w:themeColor="text1"/>
+              <w:sz w:val="28"/>
+              <w:szCs w:val="28"/>
+              <w:lang w:val="en-US"/>
+            </w:rPr>
+            <m:t>=</m:t>
+          </m:r>
+          <m:sSup>
+            <m:sSupPr>
+              <m:ctrlPr>
+                <w:rPr>
+                  <w:rFonts w:ascii="Cambria Math" w:hAnsi="Cambria Math"/>
+                  <w:i/>
+                  <w:color w:val="000000" w:themeColor="text1"/>
+                  <w:sz w:val="28"/>
+                  <w:szCs w:val="28"/>
+                  <w:lang w:val="en-US"/>
+                </w:rPr>
+              </m:ctrlPr>
+            </m:sSupPr>
+            <m:e>
+              <m:r>
+                <w:rPr>
+                  <w:rFonts w:ascii="Cambria Math" w:hAnsi="Cambria Math"/>
+                  <w:color w:val="000000" w:themeColor="text1"/>
+                  <w:sz w:val="28"/>
+                  <w:szCs w:val="28"/>
+                  <w:lang w:val="en-US"/>
+                </w:rPr>
+                <m:t>r</m:t>
+              </m:r>
+            </m:e>
+            <m:sup>
+              <m:r>
+                <w:rPr>
+                  <w:rFonts w:ascii="Cambria Math" w:hAnsi="Cambria Math"/>
+                  <w:color w:val="000000" w:themeColor="text1"/>
+                  <w:sz w:val="28"/>
+                  <w:szCs w:val="28"/>
+                  <w:lang w:val="en-US"/>
+                </w:rPr>
+                <m:t>2</m:t>
+              </m:r>
+            </m:sup>
+          </m:sSup>
+          <m:r>
+            <w:rPr>
+              <w:rFonts w:ascii="Cambria Math" w:hAnsi="Cambria Math"/>
+              <w:color w:val="000000" w:themeColor="text1"/>
+              <w:sz w:val="28"/>
+              <w:szCs w:val="28"/>
+              <w:lang w:val="en-US"/>
+            </w:rPr>
+            <m:t xml:space="preserve"> (2)</m:t>
+          </m:r>
+        </m:oMath>
+      </m:oMathPara>
+    </w:p>
+    <w:p>
+      <w:pPr>
+        <w:pStyle w:val="ad"/>
+        <w:spacing w:line="360" w:lineRule="auto"/>
+        <w:ind w:left="0"/>
+        <w:rPr>
+          <w:color w:val="222222"/>
+          <w:sz w:val="28"/>
+          <w:szCs w:val="28"/>
+          <w:shd w:val="clear" w:color="auto" w:fill="FFFFFF"/>
+        </w:rPr>
+      </w:pPr>
+      <w:r>
+        <w:rPr>
+          <w:color w:val="222222"/>
+          <w:sz w:val="28"/>
+          <w:szCs w:val="28"/>
+          <w:shd w:val="clear" w:color="auto" w:fill="FFFFFF"/>
+        </w:rPr>
+        <w:t>Поскольку P — это одна и та же точка в обоих уравнениях, мы можем заменить P в первом на выражение для P во втором. Это даёт нам</w:t>
+      </w:r>
+      <w:r>
+        <w:rPr>
+          <w:color w:val="222222"/>
+          <w:sz w:val="28"/>
+          <w:szCs w:val="28"/>
+          <w:shd w:val="clear" w:color="auto" w:fill="FFFFFF"/>
+        </w:rPr>
+        <w:t>:</w:t>
+      </w:r>
+    </w:p>
+    <w:p>
+      <w:pPr>
+        <w:pStyle w:val="ad"/>
+        <w:spacing w:line="360" w:lineRule="auto"/>
+        <w:ind w:left="0"/>
+        <w:rPr>
+          <w:i/>
+          <w:color w:val="000000" w:themeColor="text1"/>
+          <w:sz w:val="28"/>
+          <w:szCs w:val="28"/>
+          <w:lang w:val="en-US"/>
+        </w:rPr>
+      </w:pPr>
+      <m:oMathPara>
+        <m:oMath>
+          <m:sSup>
+            <m:sSupPr>
+              <m:ctrlPr>
+                <w:rPr>
+                  <w:rFonts w:ascii="Cambria Math" w:hAnsi="Cambria Math"/>
+                  <w:i/>
+                  <w:color w:val="000000" w:themeColor="text1"/>
+                  <w:sz w:val="28"/>
+                  <w:szCs w:val="28"/>
+                  <w:lang w:val="en-US"/>
+                </w:rPr>
+              </m:ctrlPr>
+            </m:sSupPr>
+            <m:e>
+              <m:r>
+                <w:rPr>
+                  <w:rFonts w:ascii="Cambria Math" w:hAnsi="Cambria Math"/>
+                  <w:color w:val="000000" w:themeColor="text1"/>
+                  <w:sz w:val="28"/>
+                  <w:szCs w:val="28"/>
+                  <w:lang w:val="en-US"/>
+                </w:rPr>
+                <m:t>t</m:t>
+              </m:r>
+            </m:e>
+            <m:sup>
+              <m:r>
+                <w:rPr>
+                  <w:rFonts w:ascii="Cambria Math" w:hAnsi="Cambria Math"/>
+                  <w:color w:val="000000" w:themeColor="text1"/>
+                  <w:sz w:val="28"/>
+                  <w:szCs w:val="28"/>
+                  <w:lang w:val="en-US"/>
+                </w:rPr>
+                <m:t>2</m:t>
+              </m:r>
+            </m:sup>
+          </m:sSup>
+          <m:d>
+            <m:dPr>
+              <m:begChr m:val="〈"/>
+              <m:endChr m:val="〉"/>
+              <m:ctrlPr>
+                <w:rPr>
+                  <w:rFonts w:ascii="Cambria Math" w:hAnsi="Cambria Math"/>
+                  <w:i/>
+                  <w:color w:val="000000" w:themeColor="text1"/>
+                  <w:sz w:val="28"/>
+                  <w:szCs w:val="28"/>
+                  <w:lang w:val="en-US"/>
+                </w:rPr>
+              </m:ctrlPr>
+            </m:dPr>
+            <m:e>
+              <m:acc>
+                <m:accPr>
+                  <m:chr m:val="⃗"/>
+                  <m:ctrlPr>
+                    <w:rPr>
+                      <w:rFonts w:ascii="Cambria Math" w:hAnsi="Cambria Math"/>
+                      <w:i/>
+                      <w:color w:val="000000" w:themeColor="text1"/>
+                      <w:sz w:val="28"/>
+                      <w:szCs w:val="28"/>
+                      <w:lang w:val="en-US"/>
+                    </w:rPr>
+                  </m:ctrlPr>
+                </m:accPr>
+                <m:e>
+                  <m:r>
+                    <w:rPr>
+                      <w:rFonts w:ascii="Cambria Math" w:hAnsi="Cambria Math"/>
+                      <w:color w:val="000000" w:themeColor="text1"/>
+                      <w:sz w:val="28"/>
+                      <w:szCs w:val="28"/>
+                      <w:lang w:val="en-US"/>
+                    </w:rPr>
+                    <m:t>D</m:t>
+                  </m:r>
+                </m:e>
+              </m:acc>
+              <m:r>
+                <w:rPr>
+                  <w:rFonts w:ascii="Cambria Math" w:hAnsi="Cambria Math"/>
+                  <w:color w:val="000000" w:themeColor="text1"/>
+                  <w:sz w:val="28"/>
+                  <w:szCs w:val="28"/>
+                  <w:lang w:val="en-US"/>
+                </w:rPr>
+                <m:t>,</m:t>
+              </m:r>
+              <m:acc>
+                <m:accPr>
+                  <m:chr m:val="⃗"/>
+                  <m:ctrlPr>
+                    <w:rPr>
+                      <w:rFonts w:ascii="Cambria Math" w:hAnsi="Cambria Math"/>
+                      <w:i/>
+                      <w:color w:val="000000" w:themeColor="text1"/>
+                      <w:sz w:val="28"/>
+                      <w:szCs w:val="28"/>
+                      <w:lang w:val="en-US"/>
+                    </w:rPr>
+                  </m:ctrlPr>
+                </m:accPr>
+                <m:e>
+                  <m:r>
+                    <w:rPr>
+                      <w:rFonts w:ascii="Cambria Math" w:hAnsi="Cambria Math"/>
+                      <w:color w:val="000000" w:themeColor="text1"/>
+                      <w:sz w:val="28"/>
+                      <w:szCs w:val="28"/>
+                      <w:lang w:val="en-US"/>
+                    </w:rPr>
+                    <m:t>D</m:t>
+                  </m:r>
+                </m:e>
+              </m:acc>
+            </m:e>
+          </m:d>
+          <m:r>
+            <w:rPr>
+              <w:rFonts w:ascii="Cambria Math" w:hAnsi="Cambria Math"/>
+              <w:color w:val="000000" w:themeColor="text1"/>
+              <w:sz w:val="28"/>
+              <w:szCs w:val="28"/>
+              <w:lang w:val="en-US"/>
+            </w:rPr>
+            <m:t>+t</m:t>
+          </m:r>
+          <m:d>
+            <m:dPr>
+              <m:ctrlPr>
+                <w:rPr>
+                  <w:rFonts w:ascii="Cambria Math" w:hAnsi="Cambria Math"/>
+                  <w:i/>
+                  <w:color w:val="000000" w:themeColor="text1"/>
+                  <w:sz w:val="28"/>
+                  <w:szCs w:val="28"/>
+                  <w:lang w:val="en-US"/>
+                </w:rPr>
+              </m:ctrlPr>
+            </m:dPr>
+            <m:e>
+              <m:r>
+                <w:rPr>
+                  <w:rFonts w:ascii="Cambria Math" w:hAnsi="Cambria Math"/>
+                  <w:color w:val="000000" w:themeColor="text1"/>
+                  <w:sz w:val="28"/>
+                  <w:szCs w:val="28"/>
+                  <w:lang w:val="en-US"/>
+                </w:rPr>
+                <m:t>2</m:t>
+              </m:r>
+              <m:d>
+                <m:dPr>
+                  <m:begChr m:val="〈"/>
+                  <m:endChr m:val="〉"/>
+                  <m:ctrlPr>
+                    <w:rPr>
+                      <w:rFonts w:ascii="Cambria Math" w:hAnsi="Cambria Math"/>
+                      <w:i/>
+                      <w:color w:val="000000" w:themeColor="text1"/>
+                      <w:sz w:val="28"/>
+                      <w:szCs w:val="28"/>
+                      <w:lang w:val="en-US"/>
+                    </w:rPr>
+                  </m:ctrlPr>
+                </m:dPr>
+                <m:e>
+                  <m:acc>
+                    <m:accPr>
+                      <m:chr m:val="⃗"/>
+                      <m:ctrlPr>
+                        <w:rPr>
+                          <w:rFonts w:ascii="Cambria Math" w:hAnsi="Cambria Math"/>
+                          <w:i/>
+                          <w:color w:val="000000" w:themeColor="text1"/>
+                          <w:sz w:val="28"/>
+                          <w:szCs w:val="28"/>
+                          <w:lang w:val="en-US"/>
+                        </w:rPr>
+                      </m:ctrlPr>
+                    </m:accPr>
+                    <m:e>
+                      <m:r>
+                        <w:rPr>
+                          <w:rFonts w:ascii="Cambria Math" w:hAnsi="Cambria Math"/>
+                          <w:color w:val="000000" w:themeColor="text1"/>
+                          <w:sz w:val="28"/>
+                          <w:szCs w:val="28"/>
+                          <w:lang w:val="en-US"/>
+                        </w:rPr>
+                        <m:t>OC,</m:t>
+                      </m:r>
+                    </m:e>
+                  </m:acc>
+                  <m:acc>
+                    <m:accPr>
+                      <m:chr m:val="⃗"/>
+                      <m:ctrlPr>
+                        <w:rPr>
+                          <w:rFonts w:ascii="Cambria Math" w:hAnsi="Cambria Math"/>
+                          <w:i/>
+                          <w:color w:val="000000" w:themeColor="text1"/>
+                          <w:sz w:val="28"/>
+                          <w:szCs w:val="28"/>
+                          <w:lang w:val="en-US"/>
+                        </w:rPr>
+                      </m:ctrlPr>
+                    </m:accPr>
+                    <m:e>
+                      <m:r>
+                        <w:rPr>
+                          <w:rFonts w:ascii="Cambria Math" w:hAnsi="Cambria Math"/>
+                          <w:color w:val="000000" w:themeColor="text1"/>
+                          <w:sz w:val="28"/>
+                          <w:szCs w:val="28"/>
+                          <w:lang w:val="en-US"/>
+                        </w:rPr>
+                        <m:t>D</m:t>
+                      </m:r>
+                    </m:e>
+                  </m:acc>
+                </m:e>
+              </m:d>
+            </m:e>
+          </m:d>
+          <m:r>
+            <w:rPr>
+              <w:rFonts w:ascii="Cambria Math" w:hAnsi="Cambria Math"/>
+              <w:color w:val="000000" w:themeColor="text1"/>
+              <w:sz w:val="28"/>
+              <w:szCs w:val="28"/>
+              <w:lang w:val="en-US"/>
+            </w:rPr>
+            <m:t>+</m:t>
+          </m:r>
+          <m:d>
+            <m:dPr>
+              <m:begChr m:val="〈"/>
+              <m:endChr m:val="〉"/>
+              <m:ctrlPr>
+                <w:rPr>
+                  <w:rFonts w:ascii="Cambria Math" w:hAnsi="Cambria Math"/>
+                  <w:i/>
+                  <w:color w:val="000000" w:themeColor="text1"/>
+                  <w:sz w:val="28"/>
+                  <w:szCs w:val="28"/>
+                  <w:lang w:val="en-US"/>
+                </w:rPr>
+              </m:ctrlPr>
+            </m:dPr>
+            <m:e>
+              <m:acc>
+                <m:accPr>
+                  <m:chr m:val="⃗"/>
+                  <m:ctrlPr>
+                    <w:rPr>
+                      <w:rFonts w:ascii="Cambria Math" w:hAnsi="Cambria Math"/>
+                      <w:i/>
+                      <w:color w:val="000000" w:themeColor="text1"/>
+                      <w:sz w:val="28"/>
+                      <w:szCs w:val="28"/>
+                      <w:lang w:val="en-US"/>
+                    </w:rPr>
+                  </m:ctrlPr>
+                </m:accPr>
+                <m:e>
+                  <m:r>
+                    <w:rPr>
+                      <w:rFonts w:ascii="Cambria Math" w:hAnsi="Cambria Math"/>
+                      <w:color w:val="000000" w:themeColor="text1"/>
+                      <w:sz w:val="28"/>
+                      <w:szCs w:val="28"/>
+                      <w:lang w:val="en-US"/>
+                    </w:rPr>
+                    <m:t xml:space="preserve">OC, </m:t>
+                  </m:r>
+                </m:e>
+              </m:acc>
+              <m:r>
+                <w:rPr>
+                  <w:rFonts w:ascii="Cambria Math" w:hAnsi="Cambria Math"/>
+                  <w:color w:val="000000" w:themeColor="text1"/>
+                  <w:sz w:val="28"/>
+                  <w:szCs w:val="28"/>
+                  <w:lang w:val="en-US"/>
+                </w:rPr>
+                <m:t xml:space="preserve"> </m:t>
+              </m:r>
+              <m:acc>
+                <m:accPr>
+                  <m:chr m:val="⃗"/>
+                  <m:ctrlPr>
+                    <w:rPr>
+                      <w:rFonts w:ascii="Cambria Math" w:hAnsi="Cambria Math"/>
+                      <w:i/>
+                      <w:color w:val="000000" w:themeColor="text1"/>
+                      <w:sz w:val="28"/>
+                      <w:szCs w:val="28"/>
+                      <w:lang w:val="en-US"/>
+                    </w:rPr>
+                  </m:ctrlPr>
+                </m:accPr>
+                <m:e>
+                  <m:r>
+                    <w:rPr>
+                      <w:rFonts w:ascii="Cambria Math" w:hAnsi="Cambria Math"/>
+                      <w:color w:val="000000" w:themeColor="text1"/>
+                      <w:sz w:val="28"/>
+                      <w:szCs w:val="28"/>
+                      <w:lang w:val="en-US"/>
+                    </w:rPr>
+                    <m:t>OC</m:t>
+                  </m:r>
+                </m:e>
+              </m:acc>
+            </m:e>
+          </m:d>
+          <m:r>
+            <w:rPr>
+              <w:rFonts w:ascii="Cambria Math" w:hAnsi="Cambria Math"/>
+              <w:color w:val="000000" w:themeColor="text1"/>
+              <w:sz w:val="28"/>
+              <w:szCs w:val="28"/>
+              <w:lang w:val="en-US"/>
+            </w:rPr>
+            <m:t>-</m:t>
+          </m:r>
+          <m:sSup>
+            <m:sSupPr>
+              <m:ctrlPr>
+                <w:rPr>
+                  <w:rFonts w:ascii="Cambria Math" w:hAnsi="Cambria Math"/>
+                  <w:i/>
+                  <w:color w:val="000000" w:themeColor="text1"/>
+                  <w:sz w:val="28"/>
+                  <w:szCs w:val="28"/>
+                  <w:lang w:val="en-US"/>
+                </w:rPr>
+              </m:ctrlPr>
+            </m:sSupPr>
+            <m:e>
+              <m:r>
+                <w:rPr>
+                  <w:rFonts w:ascii="Cambria Math" w:hAnsi="Cambria Math"/>
+                  <w:color w:val="000000" w:themeColor="text1"/>
+                  <w:sz w:val="28"/>
+                  <w:szCs w:val="28"/>
+                  <w:lang w:val="en-US"/>
+                </w:rPr>
+                <m:t>r</m:t>
+              </m:r>
+            </m:e>
+            <m:sup>
+              <m:r>
+                <w:rPr>
+                  <w:rFonts w:ascii="Cambria Math" w:hAnsi="Cambria Math"/>
+                  <w:color w:val="000000" w:themeColor="text1"/>
+                  <w:sz w:val="28"/>
+                  <w:szCs w:val="28"/>
+                  <w:lang w:val="en-US"/>
+                </w:rPr>
+                <m:t>2</m:t>
+              </m:r>
+            </m:sup>
+          </m:sSup>
+          <m:r>
+            <w:rPr>
+              <w:rFonts w:ascii="Cambria Math" w:hAnsi="Cambria Math"/>
+              <w:color w:val="000000" w:themeColor="text1"/>
+              <w:sz w:val="28"/>
+              <w:szCs w:val="28"/>
+              <w:lang w:val="en-US"/>
+            </w:rPr>
+            <m:t>=0</m:t>
+          </m:r>
+        </m:oMath>
+      </m:oMathPara>
     </w:p>
     <w:sectPr>
-      <w:footerReference w:type="default" r:id="rId16"/>
+      <w:footerReference w:type="default" r:id="rId17"/>
       <w:pgSz w:w="11906" w:h="16838"/>
       <w:pgMar w:top="1134" w:right="850" w:bottom="1134" w:left="1701" w:header="708" w:footer="708" w:gutter="0"/>
       <w:pgNumType w:start="1"/>
@@ -7284,15 +9073,15 @@
 </file>
 
 <file path=word/endnotes.xml><?xml version="1.0" encoding="utf-8"?>
-<w:endnotes xmlns:wpc="http://schemas.microsoft.com/office/word/2010/wordprocessingCanvas" xmlns:mc="http://schemas.openxmlformats.org/markup-compatibility/2006" xmlns:o="urn:schemas-microsoft-com:office:office" xmlns:r="http://schemas.openxmlformats.org/officeDocument/2006/relationships" xmlns:m="http://schemas.openxmlformats.org/officeDocument/2006/math" xmlns:v="urn:schemas-microsoft-com:vml" xmlns:wp14="http://schemas.microsoft.com/office/word/2010/wordprocessingDrawing" xmlns:wp="http://schemas.openxmlformats.org/drawingml/2006/wordprocessingDrawing" xmlns:w10="urn:schemas-microsoft-com:office:word" xmlns:w="http://schemas.openxmlformats.org/wordprocessingml/2006/main" xmlns:w14="http://schemas.microsoft.com/office/word/2010/wordml" xmlns:wpg="http://schemas.microsoft.com/office/word/2010/wordprocessingGroup" xmlns:wpi="http://schemas.microsoft.com/office/word/2010/wordprocessingInk" xmlns:wne="http://schemas.microsoft.com/office/word/2006/wordml" xmlns:wps="http://schemas.microsoft.com/office/word/2010/wordprocessingShape" mc:Ignorable="w14 wp14">
-  <w:endnote w:type="separator" w:id="-1">
+<w:endnotes xmlns:ve="http://schemas.openxmlformats.org/markup-compatibility/2006" xmlns:o="urn:schemas-microsoft-com:office:office" xmlns:r="http://schemas.openxmlformats.org/officeDocument/2006/relationships" xmlns:m="http://schemas.openxmlformats.org/officeDocument/2006/math" xmlns:v="urn:schemas-microsoft-com:vml" xmlns:wp="http://schemas.openxmlformats.org/drawingml/2006/wordprocessingDrawing" xmlns:w10="urn:schemas-microsoft-com:office:word" xmlns:w="http://schemas.openxmlformats.org/wordprocessingml/2006/main" xmlns:wne="http://schemas.microsoft.com/office/word/2006/wordml">
+  <w:endnote w:type="separator" w:id="0">
     <w:p>
       <w:r>
         <w:separator/>
       </w:r>
     </w:p>
   </w:endnote>
-  <w:endnote w:type="continuationSeparator" w:id="0">
+  <w:endnote w:type="continuationSeparator" w:id="1">
     <w:p>
       <w:r>
         <w:continuationSeparator/>
@@ -7303,7 +9092,7 @@
 </file>
 
 <file path=word/footer1.xml><?xml version="1.0" encoding="utf-8"?>
-<w:ftr xmlns:wpc="http://schemas.microsoft.com/office/word/2010/wordprocessingCanvas" xmlns:mc="http://schemas.openxmlformats.org/markup-compatibility/2006" xmlns:o="urn:schemas-microsoft-com:office:office" xmlns:r="http://schemas.openxmlformats.org/officeDocument/2006/relationships" xmlns:m="http://schemas.openxmlformats.org/officeDocument/2006/math" xmlns:v="urn:schemas-microsoft-com:vml" xmlns:wp14="http://schemas.microsoft.com/office/word/2010/wordprocessingDrawing" xmlns:wp="http://schemas.openxmlformats.org/drawingml/2006/wordprocessingDrawing" xmlns:w10="urn:schemas-microsoft-com:office:word" xmlns:w="http://schemas.openxmlformats.org/wordprocessingml/2006/main" xmlns:w14="http://schemas.microsoft.com/office/word/2010/wordml" xmlns:wpg="http://schemas.microsoft.com/office/word/2010/wordprocessingGroup" xmlns:wpi="http://schemas.microsoft.com/office/word/2010/wordprocessingInk" xmlns:wne="http://schemas.microsoft.com/office/word/2006/wordml" xmlns:wps="http://schemas.microsoft.com/office/word/2010/wordprocessingShape" mc:Ignorable="w14 wp14">
+<w:ftr xmlns:ve="http://schemas.openxmlformats.org/markup-compatibility/2006" xmlns:o="urn:schemas-microsoft-com:office:office" xmlns:r="http://schemas.openxmlformats.org/officeDocument/2006/relationships" xmlns:m="http://schemas.openxmlformats.org/officeDocument/2006/math" xmlns:v="urn:schemas-microsoft-com:vml" xmlns:wp="http://schemas.openxmlformats.org/drawingml/2006/wordprocessingDrawing" xmlns:w10="urn:schemas-microsoft-com:office:word" xmlns:w="http://schemas.openxmlformats.org/wordprocessingml/2006/main" xmlns:wne="http://schemas.microsoft.com/office/word/2006/wordml">
   <w:sdt>
     <w:sdtPr>
       <w:id w:val="712246310"/>
@@ -7312,31 +9101,20 @@
         <w:docPartUnique/>
       </w:docPartObj>
     </w:sdtPr>
-    <w:sdtEndPr/>
     <w:sdtContent>
       <w:p>
         <w:pPr>
           <w:pStyle w:val="a9"/>
           <w:jc w:val="right"/>
         </w:pPr>
-        <w:r>
-          <w:fldChar w:fldCharType="begin"/>
-        </w:r>
-        <w:r>
-          <w:instrText>PAGE   \* MERGEFORMAT</w:instrText>
-        </w:r>
-        <w:r>
-          <w:fldChar w:fldCharType="separate"/>
-        </w:r>
-        <w:r>
-          <w:rPr>
-            <w:noProof/>
-          </w:rPr>
-          <w:t>10</w:t>
-        </w:r>
-        <w:r>
-          <w:fldChar w:fldCharType="end"/>
-        </w:r>
+        <w:fldSimple w:instr="PAGE   \* MERGEFORMAT">
+          <w:r>
+            <w:rPr>
+              <w:noProof/>
+            </w:rPr>
+            <w:t>14</w:t>
+          </w:r>
+        </w:fldSimple>
       </w:p>
     </w:sdtContent>
   </w:sdt>
@@ -7349,15 +9127,15 @@
 </file>
 
 <file path=word/footnotes.xml><?xml version="1.0" encoding="utf-8"?>
-<w:footnotes xmlns:wpc="http://schemas.microsoft.com/office/word/2010/wordprocessingCanvas" xmlns:mc="http://schemas.openxmlformats.org/markup-compatibility/2006" xmlns:o="urn:schemas-microsoft-com:office:office" xmlns:r="http://schemas.openxmlformats.org/officeDocument/2006/relationships" xmlns:m="http://schemas.openxmlformats.org/officeDocument/2006/math" xmlns:v="urn:schemas-microsoft-com:vml" xmlns:wp14="http://schemas.microsoft.com/office/word/2010/wordprocessingDrawing" xmlns:wp="http://schemas.openxmlformats.org/drawingml/2006/wordprocessingDrawing" xmlns:w10="urn:schemas-microsoft-com:office:word" xmlns:w="http://schemas.openxmlformats.org/wordprocessingml/2006/main" xmlns:w14="http://schemas.microsoft.com/office/word/2010/wordml" xmlns:wpg="http://schemas.microsoft.com/office/word/2010/wordprocessingGroup" xmlns:wpi="http://schemas.microsoft.com/office/word/2010/wordprocessingInk" xmlns:wne="http://schemas.microsoft.com/office/word/2006/wordml" xmlns:wps="http://schemas.microsoft.com/office/word/2010/wordprocessingShape" mc:Ignorable="w14 wp14">
-  <w:footnote w:type="separator" w:id="-1">
+<w:footnotes xmlns:ve="http://schemas.openxmlformats.org/markup-compatibility/2006" xmlns:o="urn:schemas-microsoft-com:office:office" xmlns:r="http://schemas.openxmlformats.org/officeDocument/2006/relationships" xmlns:m="http://schemas.openxmlformats.org/officeDocument/2006/math" xmlns:v="urn:schemas-microsoft-com:vml" xmlns:wp="http://schemas.openxmlformats.org/drawingml/2006/wordprocessingDrawing" xmlns:w10="urn:schemas-microsoft-com:office:word" xmlns:w="http://schemas.openxmlformats.org/wordprocessingml/2006/main" xmlns:wne="http://schemas.microsoft.com/office/word/2006/wordml">
+  <w:footnote w:type="separator" w:id="0">
     <w:p>
       <w:r>
         <w:separator/>
       </w:r>
     </w:p>
   </w:footnote>
-  <w:footnote w:type="continuationSeparator" w:id="0">
+  <w:footnote w:type="continuationSeparator" w:id="1">
     <w:p>
       <w:r>
         <w:continuationSeparator/>
@@ -7368,7 +9146,7 @@
 </file>
 
 <file path=word/numbering.xml><?xml version="1.0" encoding="utf-8"?>
-<w:numbering xmlns:wpc="http://schemas.microsoft.com/office/word/2010/wordprocessingCanvas" xmlns:mc="http://schemas.openxmlformats.org/markup-compatibility/2006" xmlns:o="urn:schemas-microsoft-com:office:office" xmlns:r="http://schemas.openxmlformats.org/officeDocument/2006/relationships" xmlns:m="http://schemas.openxmlformats.org/officeDocument/2006/math" xmlns:v="urn:schemas-microsoft-com:vml" xmlns:wp14="http://schemas.microsoft.com/office/word/2010/wordprocessingDrawing" xmlns:wp="http://schemas.openxmlformats.org/drawingml/2006/wordprocessingDrawing" xmlns:w10="urn:schemas-microsoft-com:office:word" xmlns:w="http://schemas.openxmlformats.org/wordprocessingml/2006/main" xmlns:w14="http://schemas.microsoft.com/office/word/2010/wordml" xmlns:wpg="http://schemas.microsoft.com/office/word/2010/wordprocessingGroup" xmlns:wpi="http://schemas.microsoft.com/office/word/2010/wordprocessingInk" xmlns:wne="http://schemas.microsoft.com/office/word/2006/wordml" xmlns:wps="http://schemas.microsoft.com/office/word/2010/wordprocessingShape" mc:Ignorable="w14 wp14">
+<w:numbering xmlns:ve="http://schemas.openxmlformats.org/markup-compatibility/2006" xmlns:o="urn:schemas-microsoft-com:office:office" xmlns:r="http://schemas.openxmlformats.org/officeDocument/2006/relationships" xmlns:m="http://schemas.openxmlformats.org/officeDocument/2006/math" xmlns:v="urn:schemas-microsoft-com:vml" xmlns:wp="http://schemas.openxmlformats.org/drawingml/2006/wordprocessingDrawing" xmlns:w10="urn:schemas-microsoft-com:office:word" xmlns:w="http://schemas.openxmlformats.org/wordprocessingml/2006/main" xmlns:wne="http://schemas.microsoft.com/office/word/2006/wordml">
   <w:abstractNum w:abstractNumId="0">
     <w:nsid w:val="089C0B75"/>
     <w:multiLevelType w:val="multilevel"/>
@@ -8603,7 +10381,7 @@
 </file>
 
 <file path=word/styles.xml><?xml version="1.0" encoding="utf-8"?>
-<w:styles xmlns:mc="http://schemas.openxmlformats.org/markup-compatibility/2006" xmlns:r="http://schemas.openxmlformats.org/officeDocument/2006/relationships" xmlns:w="http://schemas.openxmlformats.org/wordprocessingml/2006/main" xmlns:w14="http://schemas.microsoft.com/office/word/2010/wordml" mc:Ignorable="w14">
+<w:styles xmlns:r="http://schemas.openxmlformats.org/officeDocument/2006/relationships" xmlns:w="http://schemas.openxmlformats.org/wordprocessingml/2006/main">
   <w:docDefaults>
     <w:rPrDefault>
       <w:rPr>
@@ -8821,6 +10599,7 @@
   <w:style w:type="character" w:default="1" w:styleId="a0">
     <w:name w:val="Default Paragraph Font"/>
     <w:uiPriority w:val="1"/>
+    <w:semiHidden/>
     <w:unhideWhenUsed/>
   </w:style>
   <w:style w:type="table" w:default="1" w:styleId="a1">
@@ -8828,6 +10607,7 @@
     <w:uiPriority w:val="99"/>
     <w:semiHidden/>
     <w:unhideWhenUsed/>
+    <w:qFormat/>
     <w:tblPr>
       <w:tblInd w:w="0" w:type="dxa"/>
       <w:tblCellMar>
@@ -9130,6 +10910,95 @@
       <w:ind w:left="720"/>
       <w:contextualSpacing/>
     </w:pPr>
+  </w:style>
+  <w:style w:type="character" w:styleId="ae">
+    <w:name w:val="Emphasis"/>
+    <w:basedOn w:val="a0"/>
+    <w:uiPriority w:val="20"/>
+    <w:qFormat/>
+    <w:rsid w:val="00C23035"/>
+    <w:rPr>
+      <w:i/>
+      <w:iCs/>
+    </w:rPr>
+  </w:style>
+  <w:style w:type="character" w:styleId="HTML">
+    <w:name w:val="HTML Code"/>
+    <w:basedOn w:val="a0"/>
+    <w:uiPriority w:val="99"/>
+    <w:semiHidden/>
+    <w:unhideWhenUsed/>
+    <w:rsid w:val="00C23035"/>
+    <w:rPr>
+      <w:rFonts w:ascii="Courier New" w:eastAsia="Times New Roman" w:hAnsi="Courier New" w:cs="Courier New"/>
+      <w:sz w:val="20"/>
+      <w:szCs w:val="20"/>
+    </w:rPr>
+  </w:style>
+  <w:style w:type="character" w:customStyle="1" w:styleId="mjxassistivemathml">
+    <w:name w:val="mjx_assistive_mathml"/>
+    <w:basedOn w:val="a0"/>
+    <w:rsid w:val="00FB0E00"/>
+  </w:style>
+  <w:style w:type="character" w:styleId="af">
+    <w:name w:val="annotation reference"/>
+    <w:basedOn w:val="a0"/>
+    <w:uiPriority w:val="99"/>
+    <w:semiHidden/>
+    <w:unhideWhenUsed/>
+    <w:rsid w:val="00097616"/>
+    <w:rPr>
+      <w:sz w:val="16"/>
+      <w:szCs w:val="16"/>
+    </w:rPr>
+  </w:style>
+  <w:style w:type="paragraph" w:styleId="af0">
+    <w:name w:val="annotation text"/>
+    <w:basedOn w:val="a"/>
+    <w:link w:val="af1"/>
+    <w:uiPriority w:val="99"/>
+    <w:semiHidden/>
+    <w:unhideWhenUsed/>
+    <w:rsid w:val="00097616"/>
+  </w:style>
+  <w:style w:type="character" w:customStyle="1" w:styleId="af1">
+    <w:name w:val="Текст примечания Знак"/>
+    <w:basedOn w:val="a0"/>
+    <w:link w:val="af0"/>
+    <w:uiPriority w:val="99"/>
+    <w:semiHidden/>
+    <w:rsid w:val="00097616"/>
+    <w:rPr>
+      <w:rFonts w:ascii="Times New Roman" w:eastAsia="Times New Roman" w:hAnsi="Times New Roman" w:cs="Times New Roman"/>
+      <w:sz w:val="20"/>
+      <w:szCs w:val="20"/>
+    </w:rPr>
+  </w:style>
+  <w:style w:type="paragraph" w:styleId="af2">
+    <w:name w:val="annotation subject"/>
+    <w:basedOn w:val="af0"/>
+    <w:next w:val="af0"/>
+    <w:link w:val="af3"/>
+    <w:uiPriority w:val="99"/>
+    <w:semiHidden/>
+    <w:unhideWhenUsed/>
+    <w:rsid w:val="00097616"/>
+    <w:rPr>
+      <w:b/>
+      <w:bCs/>
+    </w:rPr>
+  </w:style>
+  <w:style w:type="character" w:customStyle="1" w:styleId="af3">
+    <w:name w:val="Тема примечания Знак"/>
+    <w:basedOn w:val="af1"/>
+    <w:link w:val="af2"/>
+    <w:uiPriority w:val="99"/>
+    <w:semiHidden/>
+    <w:rsid w:val="00097616"/>
+    <w:rPr>
+      <w:b/>
+      <w:bCs/>
+    </w:rPr>
   </w:style>
 </w:styles>
 </file>
@@ -9667,11 +11536,13 @@
 </file>
 
 <file path=word/glossary/document.xml><?xml version="1.0" encoding="utf-8"?>
-<w:glossaryDocument xmlns:wpc="http://schemas.microsoft.com/office/word/2010/wordprocessingCanvas" xmlns:mc="http://schemas.openxmlformats.org/markup-compatibility/2006" xmlns:o="urn:schemas-microsoft-com:office:office" xmlns:r="http://schemas.openxmlformats.org/officeDocument/2006/relationships" xmlns:m="http://schemas.openxmlformats.org/officeDocument/2006/math" xmlns:v="urn:schemas-microsoft-com:vml" xmlns:wp14="http://schemas.microsoft.com/office/word/2010/wordprocessingDrawing" xmlns:wp="http://schemas.openxmlformats.org/drawingml/2006/wordprocessingDrawing" xmlns:w10="urn:schemas-microsoft-com:office:word" xmlns:w="http://schemas.openxmlformats.org/wordprocessingml/2006/main" xmlns:w14="http://schemas.microsoft.com/office/word/2010/wordml" xmlns:wpg="http://schemas.microsoft.com/office/word/2010/wordprocessingGroup" xmlns:wpi="http://schemas.microsoft.com/office/word/2010/wordprocessingInk" xmlns:wne="http://schemas.microsoft.com/office/word/2006/wordml" xmlns:wps="http://schemas.microsoft.com/office/word/2010/wordprocessingShape" mc:Ignorable="w14 wp14"/>
+<w:glossaryDocument xmlns:ve="http://schemas.openxmlformats.org/markup-compatibility/2006" xmlns:o="urn:schemas-microsoft-com:office:office" xmlns:r="http://schemas.openxmlformats.org/officeDocument/2006/relationships" xmlns:m="http://schemas.openxmlformats.org/officeDocument/2006/math" xmlns:v="urn:schemas-microsoft-com:vml" xmlns:wp="http://schemas.openxmlformats.org/drawingml/2006/wordprocessingDrawing" xmlns:w10="urn:schemas-microsoft-com:office:word" xmlns:w="http://schemas.openxmlformats.org/wordprocessingml/2006/main" xmlns:wne="http://schemas.microsoft.com/office/word/2006/wordml">
+  <w:docParts/>
+</w:glossaryDocument>
 </file>
 
 <file path=word/glossary/fontTable.xml><?xml version="1.0" encoding="utf-8"?>
-<w:fonts xmlns:mc="http://schemas.openxmlformats.org/markup-compatibility/2006" xmlns:r="http://schemas.openxmlformats.org/officeDocument/2006/relationships" xmlns:w="http://schemas.openxmlformats.org/wordprocessingml/2006/main" xmlns:w14="http://schemas.microsoft.com/office/word/2010/wordml" mc:Ignorable="w14">
+<w:fonts xmlns:r="http://schemas.openxmlformats.org/officeDocument/2006/relationships" xmlns:w="http://schemas.openxmlformats.org/wordprocessingml/2006/main">
   <w:font w:name="Wingdings">
     <w:panose1 w:val="05000000000000000000"/>
     <w:charset w:val="02"/>
@@ -9684,7 +11555,7 @@
     <w:charset w:val="CC"/>
     <w:family w:val="roman"/>
     <w:pitch w:val="variable"/>
-    <w:sig w:usb0="E0002EFF" w:usb1="C000785B" w:usb2="00000009" w:usb3="00000000" w:csb0="000001FF" w:csb1="00000000"/>
+    <w:sig w:usb0="E0002AFF" w:usb1="C0007841" w:usb2="00000009" w:usb3="00000000" w:csb0="000001FF" w:csb1="00000000"/>
   </w:font>
   <w:font w:name="Symbol">
     <w:panose1 w:val="05050102010706020507"/>
@@ -9698,21 +11569,21 @@
     <w:charset w:val="CC"/>
     <w:family w:val="modern"/>
     <w:pitch w:val="fixed"/>
-    <w:sig w:usb0="E0002EFF" w:usb1="C0007843" w:usb2="00000009" w:usb3="00000000" w:csb0="000001FF" w:csb1="00000000"/>
+    <w:sig w:usb0="E0002AFF" w:usb1="C0007843" w:usb2="00000009" w:usb3="00000000" w:csb0="000001FF" w:csb1="00000000"/>
   </w:font>
   <w:font w:name="Calibri">
     <w:panose1 w:val="020F0502020204030204"/>
     <w:charset w:val="CC"/>
     <w:family w:val="swiss"/>
     <w:pitch w:val="variable"/>
-    <w:sig w:usb0="E4002EFF" w:usb1="C000247B" w:usb2="00000009" w:usb3="00000000" w:csb0="000001FF" w:csb1="00000000"/>
+    <w:sig w:usb0="E10002FF" w:usb1="4000ACFF" w:usb2="00000009" w:usb3="00000000" w:csb0="0000019F" w:csb1="00000000"/>
   </w:font>
   <w:font w:name="Cambria">
     <w:panose1 w:val="02040503050406030204"/>
     <w:charset w:val="CC"/>
     <w:family w:val="roman"/>
     <w:pitch w:val="variable"/>
-    <w:sig w:usb0="E00006FF" w:usb1="420024FF" w:usb2="02000000" w:usb3="00000000" w:csb0="0000019F" w:csb1="00000000"/>
+    <w:sig w:usb0="E00002FF" w:usb1="400004FF" w:usb2="00000000" w:usb3="00000000" w:csb0="0000019F" w:csb1="00000000"/>
   </w:font>
   <w:font w:name="Tahoma">
     <w:panose1 w:val="020B0604030504040204"/>
@@ -9726,33 +11597,37 @@
     <w:charset w:val="CC"/>
     <w:family w:val="roman"/>
     <w:pitch w:val="variable"/>
-    <w:sig w:usb0="E00006FF" w:usb1="420024FF" w:usb2="02000000" w:usb3="00000000" w:csb0="0000019F" w:csb1="00000000"/>
+    <w:sig w:usb0="E00002FF" w:usb1="420024FF" w:usb2="00000000" w:usb3="00000000" w:csb0="0000019F" w:csb1="00000000"/>
+  </w:font>
+  <w:font w:name="Segoe UI">
+    <w:panose1 w:val="020B0502040204020203"/>
+    <w:charset w:val="CC"/>
+    <w:family w:val="swiss"/>
+    <w:pitch w:val="variable"/>
+    <w:sig w:usb0="E10022FF" w:usb1="C000E47F" w:usb2="00000029" w:usb3="00000000" w:csb0="000001DF" w:csb1="00000000"/>
   </w:font>
 </w:fonts>
 </file>
 
 <file path=word/glossary/settings.xml><?xml version="1.0" encoding="utf-8"?>
-<w:settings xmlns:mc="http://schemas.openxmlformats.org/markup-compatibility/2006" xmlns:o="urn:schemas-microsoft-com:office:office" xmlns:r="http://schemas.openxmlformats.org/officeDocument/2006/relationships" xmlns:m="http://schemas.openxmlformats.org/officeDocument/2006/math" xmlns:v="urn:schemas-microsoft-com:vml" xmlns:w10="urn:schemas-microsoft-com:office:word" xmlns:w="http://schemas.openxmlformats.org/wordprocessingml/2006/main" xmlns:w14="http://schemas.microsoft.com/office/word/2010/wordml" xmlns:sl="http://schemas.openxmlformats.org/schemaLibrary/2006/main" mc:Ignorable="w14">
+<w:settings xmlns:o="urn:schemas-microsoft-com:office:office" xmlns:r="http://schemas.openxmlformats.org/officeDocument/2006/relationships" xmlns:m="http://schemas.openxmlformats.org/officeDocument/2006/math" xmlns:v="urn:schemas-microsoft-com:vml" xmlns:w10="urn:schemas-microsoft-com:office:word" xmlns:w="http://schemas.openxmlformats.org/wordprocessingml/2006/main" xmlns:sl="http://schemas.openxmlformats.org/schemaLibrary/2006/main">
   <w:view w:val="normal"/>
   <w:defaultTabStop w:val="708"/>
   <w:characterSpacingControl w:val="doNotCompress"/>
   <w:compat>
     <w:useFELayout/>
-    <w:compatSetting w:name="compatibilityMode" w:uri="http://schemas.microsoft.com/office/word" w:val="14"/>
-    <w:compatSetting w:name="overrideTableStyleFontSizeAndJustification" w:uri="http://schemas.microsoft.com/office/word" w:val="1"/>
-    <w:compatSetting w:name="enableOpenTypeFeatures" w:uri="http://schemas.microsoft.com/office/word" w:val="1"/>
-    <w:compatSetting w:name="doNotFlipMirrorIndents" w:uri="http://schemas.microsoft.com/office/word" w:val="1"/>
   </w:compat>
   <w:rsids>
     <w:rsidRoot w:val="00C70ECE"/>
     <w:rsid w:val="00512528"/>
     <w:rsid w:val="00C70ECE"/>
+    <w:rsid w:val="00D5145C"/>
   </w:rsids>
   <m:mathPr>
     <m:mathFont m:val="Cambria Math"/>
     <m:brkBin m:val="before"/>
     <m:brkBinSub m:val="--"/>
-    <m:smallFrac m:val="0"/>
+    <m:smallFrac/>
     <m:dispDef/>
     <m:lMargin m:val="0"/>
     <m:rMargin m:val="0"/>
@@ -9769,7 +11644,7 @@
 </file>
 
 <file path=word/glossary/styles.xml><?xml version="1.0" encoding="utf-8"?>
-<w:styles xmlns:mc="http://schemas.openxmlformats.org/markup-compatibility/2006" xmlns:r="http://schemas.openxmlformats.org/officeDocument/2006/relationships" xmlns:w="http://schemas.openxmlformats.org/wordprocessingml/2006/main" xmlns:w14="http://schemas.microsoft.com/office/word/2010/wordml" mc:Ignorable="w14">
+<w:styles xmlns:r="http://schemas.openxmlformats.org/officeDocument/2006/relationships" xmlns:w="http://schemas.openxmlformats.org/wordprocessingml/2006/main">
   <w:docDefaults>
     <w:rPrDefault>
       <w:rPr>
@@ -9927,6 +11802,7 @@
   <w:style w:type="paragraph" w:default="1" w:styleId="a">
     <w:name w:val="Normal"/>
     <w:qFormat/>
+    <w:rsid w:val="00D5145C"/>
   </w:style>
   <w:style w:type="character" w:default="1" w:styleId="a0">
     <w:name w:val="Default Paragraph Font"/>
@@ -9939,6 +11815,7 @@
     <w:uiPriority w:val="99"/>
     <w:semiHidden/>
     <w:unhideWhenUsed/>
+    <w:qFormat/>
     <w:tblPr>
       <w:tblInd w:w="0" w:type="dxa"/>
       <w:tblCellMar>
@@ -9960,207 +11837,7 @@
     <w:basedOn w:val="a0"/>
     <w:uiPriority w:val="99"/>
     <w:semiHidden/>
-    <w:rsid w:val="00C70ECE"/>
-    <w:rPr>
-      <w:color w:val="808080"/>
-    </w:rPr>
-  </w:style>
-</w:styles>
-</file>
-
-<file path=word/glossary/stylesWithEffects.xml><?xml version="1.0" encoding="utf-8"?>
-<w:styles xmlns:wpc="http://schemas.microsoft.com/office/word/2010/wordprocessingCanvas" xmlns:mc="http://schemas.openxmlformats.org/markup-compatibility/2006" xmlns:o="urn:schemas-microsoft-com:office:office" xmlns:r="http://schemas.openxmlformats.org/officeDocument/2006/relationships" xmlns:m="http://schemas.openxmlformats.org/officeDocument/2006/math" xmlns:v="urn:schemas-microsoft-com:vml" xmlns:wp14="http://schemas.microsoft.com/office/word/2010/wordprocessingDrawing" xmlns:wp="http://schemas.openxmlformats.org/drawingml/2006/wordprocessingDrawing" xmlns:w10="urn:schemas-microsoft-com:office:word" xmlns:w="http://schemas.openxmlformats.org/wordprocessingml/2006/main" xmlns:w14="http://schemas.microsoft.com/office/word/2010/wordml" xmlns:wpg="http://schemas.microsoft.com/office/word/2010/wordprocessingGroup" xmlns:wpi="http://schemas.microsoft.com/office/word/2010/wordprocessingInk" xmlns:wne="http://schemas.microsoft.com/office/word/2006/wordml" xmlns:wps="http://schemas.microsoft.com/office/word/2010/wordprocessingShape" mc:Ignorable="w14 wp14">
-  <w:docDefaults>
-    <w:rPrDefault>
-      <w:rPr>
-        <w:rFonts w:asciiTheme="minorHAnsi" w:eastAsiaTheme="minorEastAsia" w:hAnsiTheme="minorHAnsi" w:cstheme="minorBidi"/>
-        <w:sz w:val="22"/>
-        <w:szCs w:val="22"/>
-        <w:lang w:val="ru-RU" w:eastAsia="ru-RU" w:bidi="ar-SA"/>
-      </w:rPr>
-    </w:rPrDefault>
-    <w:pPrDefault>
-      <w:pPr>
-        <w:spacing w:after="200" w:line="276" w:lineRule="auto"/>
-      </w:pPr>
-    </w:pPrDefault>
-  </w:docDefaults>
-  <w:latentStyles w:defLockedState="0" w:defUIPriority="99" w:defSemiHidden="1" w:defUnhideWhenUsed="1" w:defQFormat="0" w:count="267">
-    <w:lsdException w:name="Normal" w:semiHidden="0" w:uiPriority="0" w:unhideWhenUsed="0" w:qFormat="1"/>
-    <w:lsdException w:name="heading 1" w:semiHidden="0" w:uiPriority="9" w:unhideWhenUsed="0" w:qFormat="1"/>
-    <w:lsdException w:name="heading 2" w:uiPriority="9" w:qFormat="1"/>
-    <w:lsdException w:name="heading 3" w:uiPriority="9" w:qFormat="1"/>
-    <w:lsdException w:name="heading 4" w:uiPriority="9" w:qFormat="1"/>
-    <w:lsdException w:name="heading 5" w:uiPriority="9" w:qFormat="1"/>
-    <w:lsdException w:name="heading 6" w:uiPriority="9" w:qFormat="1"/>
-    <w:lsdException w:name="heading 7" w:uiPriority="9" w:qFormat="1"/>
-    <w:lsdException w:name="heading 8" w:uiPriority="9" w:qFormat="1"/>
-    <w:lsdException w:name="heading 9" w:uiPriority="9" w:qFormat="1"/>
-    <w:lsdException w:name="toc 1" w:uiPriority="39"/>
-    <w:lsdException w:name="toc 2" w:uiPriority="39"/>
-    <w:lsdException w:name="toc 3" w:uiPriority="39"/>
-    <w:lsdException w:name="toc 4" w:uiPriority="39"/>
-    <w:lsdException w:name="toc 5" w:uiPriority="39"/>
-    <w:lsdException w:name="toc 6" w:uiPriority="39"/>
-    <w:lsdException w:name="toc 7" w:uiPriority="39"/>
-    <w:lsdException w:name="toc 8" w:uiPriority="39"/>
-    <w:lsdException w:name="toc 9" w:uiPriority="39"/>
-    <w:lsdException w:name="caption" w:uiPriority="35" w:qFormat="1"/>
-    <w:lsdException w:name="Title" w:semiHidden="0" w:uiPriority="10" w:unhideWhenUsed="0" w:qFormat="1"/>
-    <w:lsdException w:name="Default Paragraph Font" w:uiPriority="1"/>
-    <w:lsdException w:name="Subtitle" w:semiHidden="0" w:uiPriority="11" w:unhideWhenUsed="0" w:qFormat="1"/>
-    <w:lsdException w:name="Strong" w:semiHidden="0" w:uiPriority="22" w:unhideWhenUsed="0" w:qFormat="1"/>
-    <w:lsdException w:name="Emphasis" w:semiHidden="0" w:uiPriority="20" w:unhideWhenUsed="0" w:qFormat="1"/>
-    <w:lsdException w:name="Table Grid" w:semiHidden="0" w:uiPriority="59" w:unhideWhenUsed="0"/>
-    <w:lsdException w:name="Placeholder Text" w:unhideWhenUsed="0"/>
-    <w:lsdException w:name="No Spacing" w:semiHidden="0" w:uiPriority="1" w:unhideWhenUsed="0" w:qFormat="1"/>
-    <w:lsdException w:name="Light Shading" w:semiHidden="0" w:uiPriority="60" w:unhideWhenUsed="0"/>
-    <w:lsdException w:name="Light List" w:semiHidden="0" w:uiPriority="61" w:unhideWhenUsed="0"/>
-    <w:lsdException w:name="Light Grid" w:semiHidden="0" w:uiPriority="62" w:unhideWhenUsed="0"/>
-    <w:lsdException w:name="Medium Shading 1" w:semiHidden="0" w:uiPriority="63" w:unhideWhenUsed="0"/>
-    <w:lsdException w:name="Medium Shading 2" w:semiHidden="0" w:uiPriority="64" w:unhideWhenUsed="0"/>
-    <w:lsdException w:name="Medium List 1" w:semiHidden="0" w:uiPriority="65" w:unhideWhenUsed="0"/>
-    <w:lsdException w:name="Medium List 2" w:semiHidden="0" w:uiPriority="66" w:unhideWhenUsed="0"/>
-    <w:lsdException w:name="Medium Grid 1" w:semiHidden="0" w:uiPriority="67" w:unhideWhenUsed="0"/>
-    <w:lsdException w:name="Medium Grid 2" w:semiHidden="0" w:uiPriority="68" w:unhideWhenUsed="0"/>
-    <w:lsdException w:name="Medium Grid 3" w:semiHidden="0" w:uiPriority="69" w:unhideWhenUsed="0"/>
-    <w:lsdException w:name="Dark List" w:semiHidden="0" w:uiPriority="70" w:unhideWhenUsed="0"/>
-    <w:lsdException w:name="Colorful Shading" w:semiHidden="0" w:uiPriority="71" w:unhideWhenUsed="0"/>
-    <w:lsdException w:name="Colorful List" w:semiHidden="0" w:uiPriority="72" w:unhideWhenUsed="0"/>
-    <w:lsdException w:name="Colorful Grid" w:semiHidden="0" w:uiPriority="73" w:unhideWhenUsed="0"/>
-    <w:lsdException w:name="Light Shading Accent 1" w:semiHidden="0" w:uiPriority="60" w:unhideWhenUsed="0"/>
-    <w:lsdException w:name="Light List Accent 1" w:semiHidden="0" w:uiPriority="61" w:unhideWhenUsed="0"/>
-    <w:lsdException w:name="Light Grid Accent 1" w:semiHidden="0" w:uiPriority="62" w:unhideWhenUsed="0"/>
-    <w:lsdException w:name="Medium Shading 1 Accent 1" w:semiHidden="0" w:uiPriority="63" w:unhideWhenUsed="0"/>
-    <w:lsdException w:name="Medium Shading 2 Accent 1" w:semiHidden="0" w:uiPriority="64" w:unhideWhenUsed="0"/>
-    <w:lsdException w:name="Medium List 1 Accent 1" w:semiHidden="0" w:uiPriority="65" w:unhideWhenUsed="0"/>
-    <w:lsdException w:name="Revision" w:unhideWhenUsed="0"/>
-    <w:lsdException w:name="List Paragraph" w:semiHidden="0" w:uiPriority="34" w:unhideWhenUsed="0" w:qFormat="1"/>
-    <w:lsdException w:name="Quote" w:semiHidden="0" w:uiPriority="29" w:unhideWhenUsed="0" w:qFormat="1"/>
-    <w:lsdException w:name="Intense Quote" w:semiHidden="0" w:uiPriority="30" w:unhideWhenUsed="0" w:qFormat="1"/>
-    <w:lsdException w:name="Medium List 2 Accent 1" w:semiHidden="0" w:uiPriority="66" w:unhideWhenUsed="0"/>
-    <w:lsdException w:name="Medium Grid 1 Accent 1" w:semiHidden="0" w:uiPriority="67" w:unhideWhenUsed="0"/>
-    <w:lsdException w:name="Medium Grid 2 Accent 1" w:semiHidden="0" w:uiPriority="68" w:unhideWhenUsed="0"/>
-    <w:lsdException w:name="Medium Grid 3 Accent 1" w:semiHidden="0" w:uiPriority="69" w:unhideWhenUsed="0"/>
-    <w:lsdException w:name="Dark List Accent 1" w:semiHidden="0" w:uiPriority="70" w:unhideWhenUsed="0"/>
-    <w:lsdException w:name="Colorful Shading Accent 1" w:semiHidden="0" w:uiPriority="71" w:unhideWhenUsed="0"/>
-    <w:lsdException w:name="Colorful List Accent 1" w:semiHidden="0" w:uiPriority="72" w:unhideWhenUsed="0"/>
-    <w:lsdException w:name="Colorful Grid Accent 1" w:semiHidden="0" w:uiPriority="73" w:unhideWhenUsed="0"/>
-    <w:lsdException w:name="Light Shading Accent 2" w:semiHidden="0" w:uiPriority="60" w:unhideWhenUsed="0"/>
-    <w:lsdException w:name="Light List Accent 2" w:semiHidden="0" w:uiPriority="61" w:unhideWhenUsed="0"/>
-    <w:lsdException w:name="Light Grid Accent 2" w:semiHidden="0" w:uiPriority="62" w:unhideWhenUsed="0"/>
-    <w:lsdException w:name="Medium Shading 1 Accent 2" w:semiHidden="0" w:uiPriority="63" w:unhideWhenUsed="0"/>
-    <w:lsdException w:name="Medium Shading 2 Accent 2" w:semiHidden="0" w:uiPriority="64" w:unhideWhenUsed="0"/>
-    <w:lsdException w:name="Medium List 1 Accent 2" w:semiHidden="0" w:uiPriority="65" w:unhideWhenUsed="0"/>
-    <w:lsdException w:name="Medium List 2 Accent 2" w:semiHidden="0" w:uiPriority="66" w:unhideWhenUsed="0"/>
-    <w:lsdException w:name="Medium Grid 1 Accent 2" w:semiHidden="0" w:uiPriority="67" w:unhideWhenUsed="0"/>
-    <w:lsdException w:name="Medium Grid 2 Accent 2" w:semiHidden="0" w:uiPriority="68" w:unhideWhenUsed="0"/>
-    <w:lsdException w:name="Medium Grid 3 Accent 2" w:semiHidden="0" w:uiPriority="69" w:unhideWhenUsed="0"/>
-    <w:lsdException w:name="Dark List Accent 2" w:semiHidden="0" w:uiPriority="70" w:unhideWhenUsed="0"/>
-    <w:lsdException w:name="Colorful Shading Accent 2" w:semiHidden="0" w:uiPriority="71" w:unhideWhenUsed="0"/>
-    <w:lsdException w:name="Colorful List Accent 2" w:semiHidden="0" w:uiPriority="72" w:unhideWhenUsed="0"/>
-    <w:lsdException w:name="Colorful Grid Accent 2" w:semiHidden="0" w:uiPriority="73" w:unhideWhenUsed="0"/>
-    <w:lsdException w:name="Light Shading Accent 3" w:semiHidden="0" w:uiPriority="60" w:unhideWhenUsed="0"/>
-    <w:lsdException w:name="Light List Accent 3" w:semiHidden="0" w:uiPriority="61" w:unhideWhenUsed="0"/>
-    <w:lsdException w:name="Light Grid Accent 3" w:semiHidden="0" w:uiPriority="62" w:unhideWhenUsed="0"/>
-    <w:lsdException w:name="Medium Shading 1 Accent 3" w:semiHidden="0" w:uiPriority="63" w:unhideWhenUsed="0"/>
-    <w:lsdException w:name="Medium Shading 2 Accent 3" w:semiHidden="0" w:uiPriority="64" w:unhideWhenUsed="0"/>
-    <w:lsdException w:name="Medium List 1 Accent 3" w:semiHidden="0" w:uiPriority="65" w:unhideWhenUsed="0"/>
-    <w:lsdException w:name="Medium List 2 Accent 3" w:semiHidden="0" w:uiPriority="66" w:unhideWhenUsed="0"/>
-    <w:lsdException w:name="Medium Grid 1 Accent 3" w:semiHidden="0" w:uiPriority="67" w:unhideWhenUsed="0"/>
-    <w:lsdException w:name="Medium Grid 2 Accent 3" w:semiHidden="0" w:uiPriority="68" w:unhideWhenUsed="0"/>
-    <w:lsdException w:name="Medium Grid 3 Accent 3" w:semiHidden="0" w:uiPriority="69" w:unhideWhenUsed="0"/>
-    <w:lsdException w:name="Dark List Accent 3" w:semiHidden="0" w:uiPriority="70" w:unhideWhenUsed="0"/>
-    <w:lsdException w:name="Colorful Shading Accent 3" w:semiHidden="0" w:uiPriority="71" w:unhideWhenUsed="0"/>
-    <w:lsdException w:name="Colorful List Accent 3" w:semiHidden="0" w:uiPriority="72" w:unhideWhenUsed="0"/>
-    <w:lsdException w:name="Colorful Grid Accent 3" w:semiHidden="0" w:uiPriority="73" w:unhideWhenUsed="0"/>
-    <w:lsdException w:name="Light Shading Accent 4" w:semiHidden="0" w:uiPriority="60" w:unhideWhenUsed="0"/>
-    <w:lsdException w:name="Light List Accent 4" w:semiHidden="0" w:uiPriority="61" w:unhideWhenUsed="0"/>
-    <w:lsdException w:name="Light Grid Accent 4" w:semiHidden="0" w:uiPriority="62" w:unhideWhenUsed="0"/>
-    <w:lsdException w:name="Medium Shading 1 Accent 4" w:semiHidden="0" w:uiPriority="63" w:unhideWhenUsed="0"/>
-    <w:lsdException w:name="Medium Shading 2 Accent 4" w:semiHidden="0" w:uiPriority="64" w:unhideWhenUsed="0"/>
-    <w:lsdException w:name="Medium List 1 Accent 4" w:semiHidden="0" w:uiPriority="65" w:unhideWhenUsed="0"/>
-    <w:lsdException w:name="Medium List 2 Accent 4" w:semiHidden="0" w:uiPriority="66" w:unhideWhenUsed="0"/>
-    <w:lsdException w:name="Medium Grid 1 Accent 4" w:semiHidden="0" w:uiPriority="67" w:unhideWhenUsed="0"/>
-    <w:lsdException w:name="Medium Grid 2 Accent 4" w:semiHidden="0" w:uiPriority="68" w:unhideWhenUsed="0"/>
-    <w:lsdException w:name="Medium Grid 3 Accent 4" w:semiHidden="0" w:uiPriority="69" w:unhideWhenUsed="0"/>
-    <w:lsdException w:name="Dark List Accent 4" w:semiHidden="0" w:uiPriority="70" w:unhideWhenUsed="0"/>
-    <w:lsdException w:name="Colorful Shading Accent 4" w:semiHidden="0" w:uiPriority="71" w:unhideWhenUsed="0"/>
-    <w:lsdException w:name="Colorful List Accent 4" w:semiHidden="0" w:uiPriority="72" w:unhideWhenUsed="0"/>
-    <w:lsdException w:name="Colorful Grid Accent 4" w:semiHidden="0" w:uiPriority="73" w:unhideWhenUsed="0"/>
-    <w:lsdException w:name="Light Shading Accent 5" w:semiHidden="0" w:uiPriority="60" w:unhideWhenUsed="0"/>
-    <w:lsdException w:name="Light List Accent 5" w:semiHidden="0" w:uiPriority="61" w:unhideWhenUsed="0"/>
-    <w:lsdException w:name="Light Grid Accent 5" w:semiHidden="0" w:uiPriority="62" w:unhideWhenUsed="0"/>
-    <w:lsdException w:name="Medium Shading 1 Accent 5" w:semiHidden="0" w:uiPriority="63" w:unhideWhenUsed="0"/>
-    <w:lsdException w:name="Medium Shading 2 Accent 5" w:semiHidden="0" w:uiPriority="64" w:unhideWhenUsed="0"/>
-    <w:lsdException w:name="Medium List 1 Accent 5" w:semiHidden="0" w:uiPriority="65" w:unhideWhenUsed="0"/>
-    <w:lsdException w:name="Medium List 2 Accent 5" w:semiHidden="0" w:uiPriority="66" w:unhideWhenUsed="0"/>
-    <w:lsdException w:name="Medium Grid 1 Accent 5" w:semiHidden="0" w:uiPriority="67" w:unhideWhenUsed="0"/>
-    <w:lsdException w:name="Medium Grid 2 Accent 5" w:semiHidden="0" w:uiPriority="68" w:unhideWhenUsed="0"/>
-    <w:lsdException w:name="Medium Grid 3 Accent 5" w:semiHidden="0" w:uiPriority="69" w:unhideWhenUsed="0"/>
-    <w:lsdException w:name="Dark List Accent 5" w:semiHidden="0" w:uiPriority="70" w:unhideWhenUsed="0"/>
-    <w:lsdException w:name="Colorful Shading Accent 5" w:semiHidden="0" w:uiPriority="71" w:unhideWhenUsed="0"/>
-    <w:lsdException w:name="Colorful List Accent 5" w:semiHidden="0" w:uiPriority="72" w:unhideWhenUsed="0"/>
-    <w:lsdException w:name="Colorful Grid Accent 5" w:semiHidden="0" w:uiPriority="73" w:unhideWhenUsed="0"/>
-    <w:lsdException w:name="Light Shading Accent 6" w:semiHidden="0" w:uiPriority="60" w:unhideWhenUsed="0"/>
-    <w:lsdException w:name="Light List Accent 6" w:semiHidden="0" w:uiPriority="61" w:unhideWhenUsed="0"/>
-    <w:lsdException w:name="Light Grid Accent 6" w:semiHidden="0" w:uiPriority="62" w:unhideWhenUsed="0"/>
-    <w:lsdException w:name="Medium Shading 1 Accent 6" w:semiHidden="0" w:uiPriority="63" w:unhideWhenUsed="0"/>
-    <w:lsdException w:name="Medium Shading 2 Accent 6" w:semiHidden="0" w:uiPriority="64" w:unhideWhenUsed="0"/>
-    <w:lsdException w:name="Medium List 1 Accent 6" w:semiHidden="0" w:uiPriority="65" w:unhideWhenUsed="0"/>
-    <w:lsdException w:name="Medium List 2 Accent 6" w:semiHidden="0" w:uiPriority="66" w:unhideWhenUsed="0"/>
-    <w:lsdException w:name="Medium Grid 1 Accent 6" w:semiHidden="0" w:uiPriority="67" w:unhideWhenUsed="0"/>
-    <w:lsdException w:name="Medium Grid 2 Accent 6" w:semiHidden="0" w:uiPriority="68" w:unhideWhenUsed="0"/>
-    <w:lsdException w:name="Medium Grid 3 Accent 6" w:semiHidden="0" w:uiPriority="69" w:unhideWhenUsed="0"/>
-    <w:lsdException w:name="Dark List Accent 6" w:semiHidden="0" w:uiPriority="70" w:unhideWhenUsed="0"/>
-    <w:lsdException w:name="Colorful Shading Accent 6" w:semiHidden="0" w:uiPriority="71" w:unhideWhenUsed="0"/>
-    <w:lsdException w:name="Colorful List Accent 6" w:semiHidden="0" w:uiPriority="72" w:unhideWhenUsed="0"/>
-    <w:lsdException w:name="Colorful Grid Accent 6" w:semiHidden="0" w:uiPriority="73" w:unhideWhenUsed="0"/>
-    <w:lsdException w:name="Subtle Emphasis" w:semiHidden="0" w:uiPriority="19" w:unhideWhenUsed="0" w:qFormat="1"/>
-    <w:lsdException w:name="Intense Emphasis" w:semiHidden="0" w:uiPriority="21" w:unhideWhenUsed="0" w:qFormat="1"/>
-    <w:lsdException w:name="Subtle Reference" w:semiHidden="0" w:uiPriority="31" w:unhideWhenUsed="0" w:qFormat="1"/>
-    <w:lsdException w:name="Intense Reference" w:semiHidden="0" w:uiPriority="32" w:unhideWhenUsed="0" w:qFormat="1"/>
-    <w:lsdException w:name="Book Title" w:semiHidden="0" w:uiPriority="33" w:unhideWhenUsed="0" w:qFormat="1"/>
-    <w:lsdException w:name="Bibliography" w:uiPriority="37"/>
-    <w:lsdException w:name="TOC Heading" w:uiPriority="39" w:qFormat="1"/>
-  </w:latentStyles>
-  <w:style w:type="paragraph" w:default="1" w:styleId="a">
-    <w:name w:val="Normal"/>
-    <w:qFormat/>
-  </w:style>
-  <w:style w:type="character" w:default="1" w:styleId="a0">
-    <w:name w:val="Default Paragraph Font"/>
-    <w:uiPriority w:val="1"/>
-    <w:semiHidden/>
-    <w:unhideWhenUsed/>
-  </w:style>
-  <w:style w:type="table" w:default="1" w:styleId="a1">
-    <w:name w:val="Normal Table"/>
-    <w:uiPriority w:val="99"/>
-    <w:semiHidden/>
-    <w:unhideWhenUsed/>
-    <w:tblPr>
-      <w:tblInd w:w="0" w:type="dxa"/>
-      <w:tblCellMar>
-        <w:top w:w="0" w:type="dxa"/>
-        <w:left w:w="108" w:type="dxa"/>
-        <w:bottom w:w="0" w:type="dxa"/>
-        <w:right w:w="108" w:type="dxa"/>
-      </w:tblCellMar>
-    </w:tblPr>
-  </w:style>
-  <w:style w:type="numbering" w:default="1" w:styleId="a2">
-    <w:name w:val="No List"/>
-    <w:uiPriority w:val="99"/>
-    <w:semiHidden/>
-    <w:unhideWhenUsed/>
-  </w:style>
-  <w:style w:type="character" w:styleId="a3">
-    <w:name w:val="Placeholder Text"/>
-    <w:basedOn w:val="a0"/>
-    <w:uiPriority w:val="99"/>
-    <w:semiHidden/>
-    <w:rsid w:val="00C70ECE"/>
+    <w:rsid w:val="00D5145C"/>
     <w:rPr>
       <w:color w:val="808080"/>
     </w:rPr>
@@ -10169,7 +11846,7 @@
 </file>
 
 <file path=word/glossary/webSettings.xml><?xml version="1.0" encoding="utf-8"?>
-<w:webSettings xmlns:mc="http://schemas.openxmlformats.org/markup-compatibility/2006" xmlns:r="http://schemas.openxmlformats.org/officeDocument/2006/relationships" xmlns:w="http://schemas.openxmlformats.org/wordprocessingml/2006/main" xmlns:w14="http://schemas.microsoft.com/office/word/2010/wordml" mc:Ignorable="w14">
+<w:webSettings xmlns:r="http://schemas.openxmlformats.org/officeDocument/2006/relationships" xmlns:w="http://schemas.openxmlformats.org/wordprocessingml/2006/main">
   <w:optimizeForBrowser/>
   <w:allowPNG/>
 </w:webSettings>

</xml_diff>

<commit_message>
fix output image in picturebox
</commit_message>
<xml_diff>
--- a/CG/РПЗ.docx
+++ b/CG/РПЗ.docx
@@ -1,6 +1,6 @@
 
 <file path=word/document.xml><?xml version="1.0" encoding="utf-8"?>
-<w:document xmlns:wpc="http://schemas.microsoft.com/office/word/2010/wordprocessingCanvas" xmlns:mc="http://schemas.openxmlformats.org/markup-compatibility/2006" xmlns:o="urn:schemas-microsoft-com:office:office" xmlns:r="http://schemas.openxmlformats.org/officeDocument/2006/relationships" xmlns:m="http://schemas.openxmlformats.org/officeDocument/2006/math" xmlns:v="urn:schemas-microsoft-com:vml" xmlns:wp14="http://schemas.microsoft.com/office/word/2010/wordprocessingDrawing" xmlns:wp="http://schemas.openxmlformats.org/drawingml/2006/wordprocessingDrawing" xmlns:w10="urn:schemas-microsoft-com:office:word" xmlns:w="http://schemas.openxmlformats.org/wordprocessingml/2006/main" xmlns:w14="http://schemas.microsoft.com/office/word/2010/wordml" xmlns:wpg="http://schemas.microsoft.com/office/word/2010/wordprocessingGroup" xmlns:wpi="http://schemas.microsoft.com/office/word/2010/wordprocessingInk" xmlns:wne="http://schemas.microsoft.com/office/word/2006/wordml" xmlns:wps="http://schemas.microsoft.com/office/word/2010/wordprocessingShape" mc:Ignorable="w14 wp14">
+<w:document xmlns:ve="http://schemas.openxmlformats.org/markup-compatibility/2006" xmlns:o="urn:schemas-microsoft-com:office:office" xmlns:r="http://schemas.openxmlformats.org/officeDocument/2006/relationships" xmlns:m="http://schemas.openxmlformats.org/officeDocument/2006/math" xmlns:v="urn:schemas-microsoft-com:vml" xmlns:wp="http://schemas.openxmlformats.org/drawingml/2006/wordprocessingDrawing" xmlns:w10="urn:schemas-microsoft-com:office:word" xmlns:w="http://schemas.openxmlformats.org/wordprocessingml/2006/main" xmlns:wne="http://schemas.microsoft.com/office/word/2006/wordml">
   <w:body>
     <w:tbl>
       <w:tblPr>
@@ -13,7 +13,7 @@
           <w:insideH w:val="single" w:sz="4" w:space="0" w:color="auto"/>
           <w:insideV w:val="single" w:sz="4" w:space="0" w:color="auto"/>
         </w:tblBorders>
-        <w:tblLook w:val="04A0" w:firstRow="1" w:lastRow="0" w:firstColumn="1" w:lastColumn="0" w:noHBand="0" w:noVBand="1"/>
+        <w:tblLook w:val="04A0"/>
       </w:tblPr>
       <w:tblGrid>
         <w:gridCol w:w="1384"/>
@@ -71,10 +71,10 @@
                           </pic:cNvPicPr>
                         </pic:nvPicPr>
                         <pic:blipFill>
-                          <a:blip r:embed="rId9" cstate="print">
+                          <a:blip r:embed="rId8" cstate="print">
                             <a:extLst>
                               <a:ext uri="{28A0092B-C50C-407E-A947-70E740481C1C}">
-                                <a14:useLocalDpi xmlns:a14="http://schemas.microsoft.com/office/drawing/2010/main" val="0"/>
+                                <a14:useLocalDpi xmlns="" xmlns:wpc="http://schemas.microsoft.com/office/word/2010/wordprocessingCanvas" xmlns:mc="http://schemas.openxmlformats.org/markup-compatibility/2006" xmlns:o="urn:schemas-microsoft-com:office:office" xmlns:v="urn:schemas-microsoft-com:vml" xmlns:wp14="http://schemas.microsoft.com/office/word/2010/wordprocessingDrawing" xmlns:w10="urn:schemas-microsoft-com:office:word" xmlns:w="http://schemas.openxmlformats.org/wordprocessingml/2006/main" xmlns:w14="http://schemas.microsoft.com/office/word/2010/wordml" xmlns:wpg="http://schemas.microsoft.com/office/word/2010/wordprocessingGroup" xmlns:wpi="http://schemas.microsoft.com/office/word/2010/wordprocessingInk" xmlns:wps="http://schemas.microsoft.com/office/word/2010/wordprocessingShape" xmlns:a14="http://schemas.microsoft.com/office/drawing/2010/main" val="0"/>
                               </a:ext>
                             </a:extLst>
                           </a:blip>
@@ -503,7 +503,6 @@
         </w:rPr>
         <w:t>_________________     _____</w:t>
       </w:r>
-      <w:proofErr w:type="spellStart"/>
       <w:r>
         <w:rPr>
           <w:bCs/>
@@ -511,7 +510,6 @@
         </w:rPr>
         <w:t>Д.Р.Жигалкин</w:t>
       </w:r>
-      <w:proofErr w:type="spellEnd"/>
       <w:r>
         <w:rPr>
           <w:b/>
@@ -574,23 +572,89 @@
           <w:szCs w:val="18"/>
         </w:rPr>
         <w:tab/>
-        <w:t xml:space="preserve">         (Подпись, дата)                 (</w:t>
-      </w:r>
-      <w:proofErr w:type="spellStart"/>
-      <w:r>
+        <w:t xml:space="preserve">         (Подпись, дата)                 (И.О.Фамилия)            </w:t>
+      </w:r>
+    </w:p>
+    <w:p>
+      <w:pPr>
+        <w:jc w:val="both"/>
+        <w:rPr>
+          <w:szCs w:val="22"/>
+        </w:rPr>
+      </w:pPr>
+    </w:p>
+    <w:p>
+      <w:pPr>
+        <w:jc w:val="both"/>
+      </w:pPr>
+    </w:p>
+    <w:p>
+      <w:pPr>
+        <w:rPr>
+          <w:b/>
+          <w:sz w:val="22"/>
+        </w:rPr>
+      </w:pPr>
+      <w:r>
+        <w:t>Руководитель курсового проекта</w:t>
+      </w:r>
+      <w:r>
+        <w:tab/>
+      </w:r>
+      <w:r>
+        <w:tab/>
+      </w:r>
+      <w:r>
+        <w:tab/>
+      </w:r>
+      <w:r>
+        <w:rPr>
+          <w:b/>
+        </w:rPr>
+        <w:t>_________________    ______</w:t>
+      </w:r>
+      <w:r>
+        <w:rPr>
+          <w:bCs/>
+          <w:u w:val="single"/>
+        </w:rPr>
+        <w:t>О.В.Кузнецова</w:t>
+      </w:r>
+      <w:r>
+        <w:rPr>
+          <w:b/>
+        </w:rPr>
+        <w:t>____</w:t>
+      </w:r>
+      <w:r>
+        <w:rPr>
+          <w:b/>
+        </w:rPr>
+        <w:t xml:space="preserve">_ </w:t>
+      </w:r>
+    </w:p>
+    <w:p>
+      <w:pPr>
+        <w:ind w:right="565"/>
+        <w:jc w:val="right"/>
         <w:rPr>
           <w:sz w:val="18"/>
           <w:szCs w:val="18"/>
         </w:rPr>
-        <w:t>И.О.Фамилия</w:t>
-      </w:r>
-      <w:proofErr w:type="spellEnd"/>
+      </w:pPr>
       <w:r>
         <w:rPr>
           <w:sz w:val="18"/>
           <w:szCs w:val="18"/>
         </w:rPr>
-        <w:t xml:space="preserve">)            </w:t>
+        <w:t>(Подпись, дата)            (И.О.Фамилия)</w:t>
+      </w:r>
+      <w:r>
+        <w:rPr>
+          <w:sz w:val="18"/>
+          <w:szCs w:val="18"/>
+        </w:rPr>
+        <w:tab/>
       </w:r>
     </w:p>
     <w:p>
@@ -600,73 +664,6 @@
           <w:szCs w:val="22"/>
         </w:rPr>
       </w:pPr>
-    </w:p>
-    <w:p>
-      <w:pPr>
-        <w:jc w:val="both"/>
-      </w:pPr>
-    </w:p>
-    <w:p>
-      <w:pPr>
-        <w:rPr>
-          <w:b/>
-          <w:sz w:val="22"/>
-        </w:rPr>
-      </w:pPr>
-      <w:r>
-        <w:t>Руководитель курсового проекта</w:t>
-      </w:r>
-      <w:r>
-        <w:tab/>
-      </w:r>
-      <w:r>
-        <w:tab/>
-      </w:r>
-      <w:r>
-        <w:tab/>
-      </w:r>
-      <w:r>
-        <w:t xml:space="preserve">              </w:t>
-      </w:r>
-      <w:r>
-        <w:rPr>
-          <w:b/>
-        </w:rPr>
-        <w:t xml:space="preserve">_________________    </w:t>
-      </w:r>
-      <w:r>
-        <w:rPr>
-          <w:b/>
-        </w:rPr>
-        <w:t xml:space="preserve">  </w:t>
-      </w:r>
-      <w:r>
-        <w:rPr>
-          <w:b/>
-        </w:rPr>
-        <w:t>______</w:t>
-      </w:r>
-      <w:proofErr w:type="spellStart"/>
-      <w:r>
-        <w:rPr>
-          <w:bCs/>
-          <w:u w:val="single"/>
-        </w:rPr>
-        <w:t>О.В.Кузнецова</w:t>
-      </w:r>
-      <w:proofErr w:type="spellEnd"/>
-      <w:r>
-        <w:rPr>
-          <w:b/>
-        </w:rPr>
-        <w:t>____</w:t>
-      </w:r>
-      <w:r>
-        <w:rPr>
-          <w:b/>
-        </w:rPr>
-        <w:t xml:space="preserve">_ </w:t>
-      </w:r>
     </w:p>
     <w:p>
       <w:pPr>
@@ -677,75 +674,6 @@
           <w:szCs w:val="18"/>
         </w:rPr>
       </w:pPr>
-      <w:r>
-        <w:rPr>
-          <w:sz w:val="18"/>
-          <w:szCs w:val="18"/>
-        </w:rPr>
-        <w:t xml:space="preserve">  </w:t>
-      </w:r>
-      <w:r>
-        <w:rPr>
-          <w:sz w:val="18"/>
-          <w:szCs w:val="18"/>
-        </w:rPr>
-        <w:t xml:space="preserve">(Подпись, дата)            </w:t>
-      </w:r>
-      <w:r>
-        <w:rPr>
-          <w:sz w:val="18"/>
-          <w:szCs w:val="18"/>
-        </w:rPr>
-        <w:t xml:space="preserve">       </w:t>
-      </w:r>
-      <w:r>
-        <w:rPr>
-          <w:sz w:val="18"/>
-          <w:szCs w:val="18"/>
-        </w:rPr>
-        <w:t>(</w:t>
-      </w:r>
-      <w:proofErr w:type="spellStart"/>
-      <w:r>
-        <w:rPr>
-          <w:sz w:val="18"/>
-          <w:szCs w:val="18"/>
-        </w:rPr>
-        <w:t>И.О.Фамилия</w:t>
-      </w:r>
-      <w:proofErr w:type="spellEnd"/>
-      <w:r>
-        <w:rPr>
-          <w:sz w:val="18"/>
-          <w:szCs w:val="18"/>
-        </w:rPr>
-        <w:t>)</w:t>
-      </w:r>
-      <w:r>
-        <w:rPr>
-          <w:sz w:val="18"/>
-          <w:szCs w:val="18"/>
-        </w:rPr>
-        <w:tab/>
-      </w:r>
-    </w:p>
-    <w:p>
-      <w:pPr>
-        <w:jc w:val="both"/>
-        <w:rPr>
-          <w:szCs w:val="22"/>
-        </w:rPr>
-      </w:pPr>
-    </w:p>
-    <w:p>
-      <w:pPr>
-        <w:ind w:right="565"/>
-        <w:jc w:val="right"/>
-        <w:rPr>
-          <w:sz w:val="18"/>
-          <w:szCs w:val="18"/>
-        </w:rPr>
-      </w:pPr>
     </w:p>
     <w:p>
       <w:pPr>
@@ -783,7 +711,6 @@
         <w:jc w:val="center"/>
         <w:rPr>
           <w:i/>
-          <w:lang w:val="en-US"/>
         </w:rPr>
       </w:pPr>
     </w:p>
@@ -893,7 +820,7 @@
     </w:p>
     <w:p>
       <w:pPr>
-        <w:pStyle w:val="Normal"/>
+        <w:pStyle w:val="24"/>
         <w:pBdr>
           <w:bottom w:val="thinThickSmallGap" w:sz="24" w:space="1" w:color="auto"/>
         </w:pBdr>
@@ -960,271 +887,163 @@
           <w:szCs w:val="24"/>
           <w:u w:val="single"/>
         </w:rPr>
-        <w:t>ИУ</w:t>
-      </w:r>
-      <w:proofErr w:type="gramStart"/>
-      <w:r>
+        <w:t>ИУ7</w:t>
+      </w:r>
+    </w:p>
+    <w:p>
+      <w:pPr>
+        <w:ind w:right="140"/>
+        <w:jc w:val="right"/>
+        <w:rPr>
+          <w:sz w:val="16"/>
+          <w:szCs w:val="16"/>
+        </w:rPr>
+      </w:pPr>
+      <w:r>
+        <w:rPr>
+          <w:sz w:val="16"/>
+          <w:szCs w:val="16"/>
+        </w:rPr>
+        <w:t xml:space="preserve">(Индекс)            </w:t>
+      </w:r>
+    </w:p>
+    <w:p>
+      <w:pPr>
+        <w:ind w:left="4956" w:firstLine="708"/>
         <w:rPr>
           <w:sz w:val="24"/>
           <w:szCs w:val="24"/>
           <w:u w:val="single"/>
         </w:rPr>
-        <w:t>7</w:t>
-      </w:r>
-      <w:proofErr w:type="gramEnd"/>
-    </w:p>
-    <w:p>
-      <w:pPr>
-        <w:ind w:right="140"/>
-        <w:jc w:val="right"/>
-        <w:rPr>
-          <w:sz w:val="16"/>
-          <w:szCs w:val="16"/>
-        </w:rPr>
-      </w:pPr>
-      <w:r>
-        <w:rPr>
-          <w:sz w:val="16"/>
-          <w:szCs w:val="16"/>
-        </w:rPr>
-        <w:t xml:space="preserve">(Индекс)            </w:t>
-      </w:r>
-    </w:p>
-    <w:p>
-      <w:pPr>
-        <w:ind w:left="4956" w:firstLine="708"/>
+      </w:pPr>
+      <w:r>
+        <w:rPr>
+          <w:sz w:val="24"/>
+        </w:rPr>
+        <w:t xml:space="preserve">_____________   </w:t>
+      </w:r>
+      <w:r>
         <w:rPr>
           <w:sz w:val="24"/>
           <w:szCs w:val="24"/>
           <w:u w:val="single"/>
         </w:rPr>
-      </w:pPr>
-      <w:r>
+        <w:t>И.В.Рудаков</w:t>
+      </w:r>
+    </w:p>
+    <w:p>
+      <w:pPr>
+        <w:ind w:right="-2"/>
+        <w:rPr>
+          <w:sz w:val="16"/>
+          <w:szCs w:val="16"/>
+        </w:rPr>
+      </w:pPr>
+      <w:r>
+        <w:rPr>
+          <w:sz w:val="16"/>
+          <w:szCs w:val="16"/>
+        </w:rPr>
+        <w:t>(</w:t>
+      </w:r>
+      <w:r>
+        <w:rPr>
+          <w:sz w:val="16"/>
+          <w:szCs w:val="16"/>
+        </w:rPr>
+        <w:t>И.О.Фамилия</w:t>
+      </w:r>
+      <w:r>
+        <w:rPr>
+          <w:sz w:val="16"/>
+          <w:szCs w:val="16"/>
+        </w:rPr>
+        <w:t>)</w:t>
+      </w:r>
+    </w:p>
+    <w:p>
+      <w:pPr>
+        <w:spacing w:line="360" w:lineRule="auto"/>
+        <w:jc w:val="right"/>
         <w:rPr>
           <w:sz w:val="24"/>
         </w:rPr>
-        <w:t xml:space="preserve">           </w:t>
-      </w:r>
+      </w:pPr>
       <w:r>
         <w:rPr>
           <w:sz w:val="24"/>
         </w:rPr>
-        <w:t xml:space="preserve">_____________   </w:t>
-      </w:r>
-      <w:proofErr w:type="spellStart"/>
+        <w:t>«___»____________2020г.</w:t>
+      </w:r>
+    </w:p>
+    <w:p>
+      <w:pPr>
+        <w:pStyle w:val="24"/>
+        <w:widowControl/>
+        <w:rPr>
+          <w:snapToGrid/>
+        </w:rPr>
+      </w:pPr>
+    </w:p>
+    <w:p>
+      <w:pPr>
+        <w:jc w:val="center"/>
+        <w:rPr>
+          <w:b/>
+          <w:sz w:val="36"/>
+        </w:rPr>
+      </w:pPr>
+      <w:r>
+        <w:rPr>
+          <w:b/>
+          <w:spacing w:val="100"/>
+          <w:sz w:val="36"/>
+        </w:rPr>
+        <w:t>ЗАДАНИЕ</w:t>
+      </w:r>
+    </w:p>
+    <w:p>
+      <w:pPr>
+        <w:jc w:val="center"/>
+        <w:rPr>
+          <w:b/>
+          <w:sz w:val="32"/>
+        </w:rPr>
+      </w:pPr>
+      <w:r>
+        <w:rPr>
+          <w:b/>
+          <w:sz w:val="32"/>
+        </w:rPr>
+        <w:t>на выполнение курсового проекта</w:t>
+      </w:r>
+    </w:p>
+    <w:p>
+      <w:pPr>
+        <w:rPr>
+          <w:sz w:val="24"/>
+        </w:rPr>
+      </w:pPr>
+    </w:p>
+    <w:p>
+      <w:pPr>
+        <w:rPr>
+          <w:sz w:val="24"/>
+        </w:rPr>
+      </w:pPr>
+      <w:r>
+        <w:rPr>
+          <w:sz w:val="24"/>
+        </w:rPr>
+        <w:t>по дисциплине_______</w:t>
+      </w:r>
       <w:r>
         <w:rPr>
           <w:sz w:val="24"/>
           <w:szCs w:val="24"/>
           <w:u w:val="single"/>
         </w:rPr>
-        <w:t>И.В.Рудаков</w:t>
-      </w:r>
-      <w:proofErr w:type="spellEnd"/>
-    </w:p>
-    <w:p>
-      <w:pPr>
-        <w:ind w:right="-2"/>
-        <w:rPr>
-          <w:sz w:val="16"/>
-          <w:szCs w:val="16"/>
-        </w:rPr>
-      </w:pPr>
-      <w:r>
-        <w:t xml:space="preserve">                                                                                                                                     </w:t>
-      </w:r>
-      <w:r>
-        <w:t xml:space="preserve">                               </w:t>
-      </w:r>
-      <w:r>
-        <w:rPr>
-          <w:sz w:val="16"/>
-          <w:szCs w:val="16"/>
-        </w:rPr>
-        <w:t>(</w:t>
-      </w:r>
-      <w:proofErr w:type="spellStart"/>
-      <w:r>
-        <w:rPr>
-          <w:sz w:val="16"/>
-          <w:szCs w:val="16"/>
-        </w:rPr>
-        <w:t>И.О.</w:t>
-      </w:r>
-      <w:r>
-        <w:rPr>
-          <w:sz w:val="16"/>
-          <w:szCs w:val="16"/>
-        </w:rPr>
-        <w:t>Фамилия</w:t>
-      </w:r>
-      <w:proofErr w:type="spellEnd"/>
-      <w:r>
-        <w:rPr>
-          <w:sz w:val="16"/>
-          <w:szCs w:val="16"/>
-          <w:lang w:val="en-US"/>
-        </w:rPr>
-        <w:t>)</w:t>
-      </w:r>
-      <w:r>
-        <w:rPr>
-          <w:sz w:val="16"/>
-          <w:szCs w:val="16"/>
-        </w:rPr>
-        <w:t xml:space="preserve">    </w:t>
-      </w:r>
-    </w:p>
-    <w:p>
-      <w:pPr>
-        <w:spacing w:line="360" w:lineRule="auto"/>
-        <w:jc w:val="right"/>
-        <w:rPr>
-          <w:sz w:val="24"/>
-          <w:lang w:val="en-US"/>
-        </w:rPr>
-      </w:pPr>
-      <w:r>
-        <w:rPr>
-          <w:sz w:val="24"/>
-        </w:rPr>
-        <w:t>«</w:t>
-      </w:r>
-      <w:r>
-        <w:rPr>
-          <w:sz w:val="24"/>
-        </w:rPr>
-        <w:t xml:space="preserve"> </w:t>
-      </w:r>
-      <w:r>
-        <w:rPr>
-          <w:sz w:val="24"/>
-        </w:rPr>
-        <w:t>___</w:t>
-      </w:r>
-      <w:r>
-        <w:rPr>
-          <w:sz w:val="24"/>
-        </w:rPr>
-        <w:t xml:space="preserve"> </w:t>
-      </w:r>
-      <w:r>
-        <w:rPr>
-          <w:sz w:val="24"/>
-        </w:rPr>
-        <w:t>»</w:t>
-      </w:r>
-      <w:r>
-        <w:rPr>
-          <w:sz w:val="24"/>
-        </w:rPr>
-        <w:t xml:space="preserve"> </w:t>
-      </w:r>
-      <w:r>
-        <w:rPr>
-          <w:sz w:val="24"/>
-        </w:rPr>
-        <w:t>____________</w:t>
-      </w:r>
-      <w:r>
-        <w:rPr>
-          <w:sz w:val="24"/>
-        </w:rPr>
-        <w:t xml:space="preserve"> </w:t>
-      </w:r>
-      <w:r>
-        <w:rPr>
-          <w:sz w:val="24"/>
-        </w:rPr>
-        <w:t>2020</w:t>
-      </w:r>
-      <w:r>
-        <w:rPr>
-          <w:sz w:val="24"/>
-        </w:rPr>
-        <w:t xml:space="preserve"> </w:t>
-      </w:r>
-      <w:r>
-        <w:rPr>
-          <w:sz w:val="24"/>
-        </w:rPr>
-        <w:t>г.</w:t>
-      </w:r>
-    </w:p>
-    <w:p>
-      <w:pPr>
-        <w:pStyle w:val="Normal"/>
-        <w:widowControl/>
-        <w:rPr>
-          <w:snapToGrid/>
-          <w:lang w:val="en-US"/>
-        </w:rPr>
-      </w:pPr>
-    </w:p>
-    <w:p>
-      <w:pPr>
-        <w:jc w:val="center"/>
-        <w:rPr>
-          <w:b/>
-          <w:sz w:val="36"/>
-        </w:rPr>
-      </w:pPr>
-      <w:r>
-        <w:rPr>
-          <w:b/>
-          <w:spacing w:val="100"/>
-          <w:sz w:val="36"/>
-        </w:rPr>
-        <w:t>ЗАДАНИЕ</w:t>
-      </w:r>
-    </w:p>
-    <w:p>
-      <w:pPr>
-        <w:jc w:val="center"/>
-        <w:rPr>
-          <w:b/>
-          <w:sz w:val="32"/>
-        </w:rPr>
-      </w:pPr>
-      <w:r>
-        <w:rPr>
-          <w:b/>
-          <w:sz w:val="32"/>
-        </w:rPr>
-        <w:t>на выполнение курсового проекта</w:t>
-      </w:r>
-    </w:p>
-    <w:p>
-      <w:pPr>
-        <w:rPr>
-          <w:sz w:val="24"/>
-        </w:rPr>
-      </w:pPr>
-    </w:p>
-    <w:p>
-      <w:pPr>
-        <w:rPr>
-          <w:sz w:val="24"/>
-        </w:rPr>
-      </w:pPr>
-      <w:r>
-        <w:rPr>
-          <w:sz w:val="24"/>
-        </w:rPr>
-        <w:t>п</w:t>
-      </w:r>
-      <w:r>
-        <w:rPr>
-          <w:sz w:val="24"/>
-        </w:rPr>
-        <w:t xml:space="preserve">о </w:t>
-      </w:r>
-      <w:proofErr w:type="spellStart"/>
-      <w:r>
-        <w:rPr>
-          <w:sz w:val="24"/>
-        </w:rPr>
-        <w:t>дисциплине_______</w:t>
+        <w:t>Компьютерная</w:t>
       </w:r>
       <w:r>
         <w:rPr>
@@ -1232,16 +1051,66 @@
           <w:szCs w:val="24"/>
           <w:u w:val="single"/>
         </w:rPr>
-        <w:t>Компьютерная</w:t>
-      </w:r>
-      <w:proofErr w:type="spellEnd"/>
+        <w:t>графика</w:t>
+      </w:r>
+      <w:r>
+        <w:rPr>
+          <w:sz w:val="24"/>
+        </w:rPr>
+        <w:t>_____________________________________</w:t>
+      </w:r>
+    </w:p>
+    <w:p>
+      <w:pPr>
+        <w:rPr>
+          <w:sz w:val="24"/>
+        </w:rPr>
+      </w:pPr>
+    </w:p>
+    <w:p>
+      <w:pPr>
+        <w:rPr>
+          <w:sz w:val="24"/>
+        </w:rPr>
+      </w:pPr>
       <w:r>
         <w:rPr>
           <w:sz w:val="24"/>
           <w:szCs w:val="24"/>
           <w:u w:val="single"/>
         </w:rPr>
-        <w:t xml:space="preserve">   </w:t>
+        <w:t>Моделирование сцены, расположенной за прозрачной поверхностью</w:t>
+      </w:r>
+      <w:r>
+        <w:rPr>
+          <w:sz w:val="24"/>
+        </w:rPr>
+        <w:t xml:space="preserve"> ___</w:t>
+      </w:r>
+    </w:p>
+    <w:p>
+      <w:r>
+        <w:t xml:space="preserve">                                                                                       (Тема курсового проекта)</w:t>
+      </w:r>
+    </w:p>
+    <w:p>
+      <w:pPr>
+        <w:rPr>
+          <w:sz w:val="24"/>
+        </w:rPr>
+      </w:pPr>
+    </w:p>
+    <w:p>
+      <w:pPr>
+        <w:rPr>
+          <w:sz w:val="24"/>
+        </w:rPr>
+      </w:pPr>
+      <w:r>
+        <w:rPr>
+          <w:sz w:val="24"/>
+        </w:rPr>
+        <w:t>Студент___________</w:t>
       </w:r>
       <w:r>
         <w:rPr>
@@ -1249,35 +1118,15 @@
           <w:szCs w:val="24"/>
           <w:u w:val="single"/>
         </w:rPr>
-        <w:t>графика</w:t>
-      </w:r>
-      <w:r>
-        <w:rPr>
-          <w:sz w:val="24"/>
-        </w:rPr>
-        <w:t>_____________________________________</w:t>
-      </w:r>
-    </w:p>
-    <w:p>
-      <w:pPr>
-        <w:rPr>
-          <w:sz w:val="24"/>
-        </w:rPr>
-      </w:pPr>
-    </w:p>
-    <w:p>
-      <w:pPr>
-        <w:rPr>
-          <w:sz w:val="24"/>
-        </w:rPr>
-      </w:pPr>
+        <w:t>Жигалкин Д.Р</w:t>
+      </w:r>
       <w:r>
         <w:rPr>
           <w:sz w:val="24"/>
           <w:szCs w:val="24"/>
           <w:u w:val="single"/>
         </w:rPr>
-        <w:t xml:space="preserve">                          </w:t>
+        <w:t xml:space="preserve"> гр. ИУ7-5</w:t>
       </w:r>
       <w:r>
         <w:rPr>
@@ -1285,237 +1134,92 @@
           <w:szCs w:val="24"/>
           <w:u w:val="single"/>
         </w:rPr>
-        <w:t>Моделирование сцены, расположенной за прозрачной поверхностью</w:t>
+        <w:t>5Б</w:t>
       </w:r>
       <w:r>
         <w:rPr>
           <w:sz w:val="24"/>
         </w:rPr>
-        <w:t xml:space="preserve"> ___</w:t>
-      </w:r>
-    </w:p>
-    <w:p>
-      <w:r>
-        <w:t xml:space="preserve">                                                                                       (Тема курсового проекта)</w:t>
-      </w:r>
-    </w:p>
-    <w:p>
-      <w:pPr>
+        <w:t>_____________________________</w:t>
+      </w:r>
+    </w:p>
+    <w:p>
+      <w:pPr>
+        <w:jc w:val="center"/>
+      </w:pPr>
+      <w:r>
+        <w:t>(Фамилия, инициалы, индекс группы)</w:t>
+      </w:r>
+    </w:p>
+    <w:p>
+      <w:pPr>
+        <w:spacing w:line="300" w:lineRule="exact"/>
+        <w:jc w:val="both"/>
         <w:rPr>
           <w:sz w:val="24"/>
         </w:rPr>
       </w:pPr>
-    </w:p>
-    <w:p>
-      <w:pPr>
+      <w:r>
         <w:rPr>
           <w:sz w:val="24"/>
         </w:rPr>
-      </w:pPr>
-      <w:r>
-        <w:rPr>
-          <w:sz w:val="24"/>
-        </w:rPr>
-        <w:t>Студент___________</w:t>
-      </w:r>
-      <w:proofErr w:type="spellStart"/>
+        <w:t>График выполнения проекта:  25% к _</w:t>
+      </w:r>
       <w:r>
         <w:rPr>
           <w:sz w:val="24"/>
           <w:szCs w:val="24"/>
           <w:u w:val="single"/>
         </w:rPr>
-        <w:t>Жигалкин</w:t>
-      </w:r>
-      <w:proofErr w:type="spellEnd"/>
+        <w:t>4</w:t>
+      </w:r>
+      <w:r>
+        <w:rPr>
+          <w:sz w:val="24"/>
+        </w:rPr>
+        <w:t>нед., 50% к _</w:t>
+      </w:r>
       <w:r>
         <w:rPr>
           <w:sz w:val="24"/>
           <w:szCs w:val="24"/>
           <w:u w:val="single"/>
         </w:rPr>
-        <w:t xml:space="preserve"> Д.</w:t>
-      </w:r>
-      <w:proofErr w:type="gramStart"/>
+        <w:t>7_</w:t>
+      </w:r>
+      <w:r>
+        <w:rPr>
+          <w:sz w:val="24"/>
+        </w:rPr>
+        <w:t>нед., 75% к _</w:t>
+      </w:r>
       <w:r>
         <w:rPr>
           <w:sz w:val="24"/>
           <w:szCs w:val="24"/>
           <w:u w:val="single"/>
         </w:rPr>
-        <w:t>Р</w:t>
-      </w:r>
-      <w:proofErr w:type="gramEnd"/>
+        <w:t>11</w:t>
+      </w:r>
+      <w:r>
+        <w:rPr>
+          <w:sz w:val="24"/>
+        </w:rPr>
+        <w:t>нед., 100% к</w:t>
+      </w:r>
       <w:r>
         <w:rPr>
           <w:sz w:val="24"/>
           <w:szCs w:val="24"/>
           <w:u w:val="single"/>
         </w:rPr>
-        <w:t xml:space="preserve">   </w:t>
+        <w:t xml:space="preserve"> 14</w:t>
       </w:r>
       <w:r>
         <w:rPr>
           <w:sz w:val="24"/>
-          <w:szCs w:val="24"/>
-          <w:u w:val="single"/>
-        </w:rPr>
-        <w:t xml:space="preserve">        </w:t>
-      </w:r>
-      <w:r>
-        <w:rPr>
-          <w:sz w:val="24"/>
-          <w:szCs w:val="24"/>
-          <w:u w:val="single"/>
-        </w:rPr>
-        <w:t xml:space="preserve"> гр. ИУ7-5</w:t>
-      </w:r>
-      <w:r>
-        <w:rPr>
-          <w:sz w:val="24"/>
-          <w:szCs w:val="24"/>
-          <w:u w:val="single"/>
-        </w:rPr>
-        <w:t>5Б</w:t>
-      </w:r>
-      <w:r>
-        <w:rPr>
-          <w:sz w:val="24"/>
-        </w:rPr>
-        <w:t>_____________________________</w:t>
-      </w:r>
-    </w:p>
-    <w:p>
-      <w:pPr>
-        <w:jc w:val="center"/>
-      </w:pPr>
-      <w:r>
-        <w:t>(Фамилия, инициалы, индекс группы)</w:t>
-      </w:r>
-    </w:p>
-    <w:p>
-      <w:pPr>
-        <w:spacing w:line="300" w:lineRule="exact"/>
-        <w:jc w:val="both"/>
-        <w:rPr>
-          <w:sz w:val="24"/>
-        </w:rPr>
-      </w:pPr>
-      <w:r>
-        <w:rPr>
-          <w:sz w:val="24"/>
-        </w:rPr>
-        <w:t>График выполнения проекта</w:t>
-      </w:r>
-      <w:r>
-        <w:rPr>
-          <w:sz w:val="24"/>
-        </w:rPr>
-        <w:t xml:space="preserve">:  </w:t>
-      </w:r>
-      <w:r>
-        <w:rPr>
-          <w:sz w:val="24"/>
-        </w:rPr>
-        <w:t>25% к _</w:t>
-      </w:r>
-      <w:r>
-        <w:rPr>
-          <w:sz w:val="24"/>
-          <w:szCs w:val="24"/>
-          <w:u w:val="single"/>
-        </w:rPr>
-        <w:t>4</w:t>
-      </w:r>
-      <w:r>
-        <w:rPr>
-          <w:sz w:val="24"/>
-        </w:rPr>
-        <w:t xml:space="preserve"> </w:t>
-      </w:r>
-      <w:proofErr w:type="spellStart"/>
-      <w:r>
-        <w:rPr>
-          <w:sz w:val="24"/>
-        </w:rPr>
-        <w:t>нед</w:t>
-      </w:r>
-      <w:proofErr w:type="spellEnd"/>
-      <w:r>
-        <w:rPr>
-          <w:sz w:val="24"/>
-        </w:rPr>
-        <w:t>., 50% к _</w:t>
-      </w:r>
-      <w:r>
-        <w:rPr>
-          <w:sz w:val="24"/>
-          <w:szCs w:val="24"/>
-          <w:u w:val="single"/>
-        </w:rPr>
-        <w:t>7_</w:t>
-      </w:r>
-      <w:r>
-        <w:rPr>
-          <w:sz w:val="24"/>
-        </w:rPr>
-        <w:t xml:space="preserve"> </w:t>
-      </w:r>
-      <w:proofErr w:type="spellStart"/>
-      <w:r>
-        <w:rPr>
-          <w:sz w:val="24"/>
-        </w:rPr>
-        <w:t>нед</w:t>
-      </w:r>
-      <w:proofErr w:type="spellEnd"/>
-      <w:r>
-        <w:rPr>
-          <w:sz w:val="24"/>
-        </w:rPr>
-        <w:t>., 75% к _</w:t>
-      </w:r>
-      <w:r>
-        <w:rPr>
-          <w:sz w:val="24"/>
-          <w:szCs w:val="24"/>
-          <w:u w:val="single"/>
-        </w:rPr>
-        <w:t>11</w:t>
-      </w:r>
-      <w:r>
-        <w:rPr>
-          <w:sz w:val="24"/>
-        </w:rPr>
-        <w:t>нед., 100% к</w:t>
-      </w:r>
-      <w:r>
-        <w:rPr>
-          <w:sz w:val="24"/>
-          <w:szCs w:val="24"/>
-          <w:u w:val="single"/>
-        </w:rPr>
-        <w:t xml:space="preserve"> 14</w:t>
-      </w:r>
-      <w:r>
-        <w:rPr>
-          <w:sz w:val="24"/>
-        </w:rPr>
-        <w:t xml:space="preserve"> </w:t>
-      </w:r>
-      <w:proofErr w:type="spellStart"/>
-      <w:r>
-        <w:rPr>
-          <w:sz w:val="24"/>
-        </w:rPr>
-        <w:t>нед</w:t>
-      </w:r>
-      <w:proofErr w:type="spellEnd"/>
-      <w:r>
-        <w:rPr>
-          <w:sz w:val="24"/>
-        </w:rPr>
-        <w:t>.</w:t>
+        </w:rPr>
+        <w:t>нед.</w:t>
       </w:r>
     </w:p>
     <w:p>
@@ -1548,292 +1252,290 @@
       </w:pPr>
       <w:r>
         <w:rPr>
+          <w:bCs/>
+          <w:iCs/>
+          <w:u w:val="single"/>
+        </w:rPr>
+        <w:t xml:space="preserve">Разработать программное обеспечение для создания реалистичного изображения методом обратной трассировки лучей. Изображение </w:t>
+      </w:r>
+      <w:r>
+        <w:rPr>
+          <w:bCs/>
+          <w:iCs/>
+          <w:u w:val="single"/>
+        </w:rPr>
+        <w:t>должно представлять</w:t>
+      </w:r>
+      <w:r>
+        <w:rPr>
+          <w:bCs/>
+          <w:iCs/>
+          <w:u w:val="single"/>
+        </w:rPr>
+        <w:t xml:space="preserve"> собой сцену, на которую</w:t>
+      </w:r>
+      <w:r>
+        <w:rPr>
+          <w:bCs/>
+          <w:iCs/>
+          <w:u w:val="single"/>
+        </w:rPr>
+        <w:t xml:space="preserve"> будет </w:t>
+      </w:r>
+      <w:r>
+        <w:rPr>
+          <w:bCs/>
+          <w:iCs/>
+          <w:u w:val="single"/>
+        </w:rPr>
+        <w:t>можно установить только заданные в программе объекты: сферу, параллелепипед, плоскость, а также выбрать их</w:t>
+      </w:r>
+      <w:r>
+        <w:rPr>
+          <w:bCs/>
+          <w:iCs/>
+          <w:u w:val="single"/>
+        </w:rPr>
+        <w:t xml:space="preserve"> характеристики: цвет, зеркально</w:t>
+      </w:r>
+      <w:r>
+        <w:rPr>
+          <w:bCs/>
+          <w:iCs/>
+          <w:u w:val="single"/>
+        </w:rPr>
+        <w:t>е отражения (по шкале), отражающую способность (можно выбрать предел рекурсии) (по шкале), прозрачность (по шкале).</w:t>
+      </w:r>
+      <w:r>
+        <w:rPr>
+          <w:bCs/>
+          <w:iCs/>
+          <w:u w:val="single"/>
+        </w:rPr>
+        <w:t>Предоставить возможность</w:t>
+      </w:r>
+      <w:r>
+        <w:rPr>
+          <w:bCs/>
+          <w:iCs/>
+          <w:u w:val="single"/>
+        </w:rPr>
+        <w:t xml:space="preserve"> выбрать заданные в программе источники света: направленный, точечный и окру</w:t>
+      </w:r>
+      <w:bookmarkStart w:id="1" w:name="_GoBack"/>
+      <w:bookmarkEnd w:id="1"/>
+      <w:r>
+        <w:rPr>
+          <w:bCs/>
+          <w:iCs/>
+          <w:u w:val="single"/>
+        </w:rPr>
+        <w:t>жающее освещени</w:t>
+      </w:r>
+      <w:r>
+        <w:rPr>
+          <w:bCs/>
+          <w:iCs/>
+          <w:u w:val="single"/>
+        </w:rPr>
+        <w:t xml:space="preserve">е и выбрать их интенсивность, а также </w:t>
+      </w:r>
+      <w:r>
+        <w:rPr>
+          <w:bCs/>
+          <w:iCs/>
+          <w:u w:val="single"/>
+        </w:rPr>
+        <w:t xml:space="preserve">менять положение объектов, источников света (кроме окружающего освещения). </w:t>
+      </w:r>
+      <w:r>
+        <w:rPr>
+          <w:bCs/>
+          <w:iCs/>
+          <w:u w:val="single"/>
+        </w:rPr>
+        <w:t xml:space="preserve">Должна быть возможность </w:t>
+      </w:r>
+      <w:r>
+        <w:rPr>
+          <w:bCs/>
+          <w:iCs/>
+          <w:u w:val="single"/>
+        </w:rPr>
+        <w:t xml:space="preserve">перемещать </w:t>
+      </w:r>
+      <w:r>
+        <w:rPr>
+          <w:bCs/>
+          <w:iCs/>
+          <w:u w:val="single"/>
+        </w:rPr>
+        <w:t xml:space="preserve">камеру наблюдателя </w:t>
+      </w:r>
+      <w:r>
+        <w:rPr>
+          <w:bCs/>
+          <w:iCs/>
+          <w:u w:val="single"/>
+        </w:rPr>
+        <w:t xml:space="preserve">на заданные координаты и поворачивать на заданный угол вокруг заданной оси.Возможности сохранить полученное изображение – </w:t>
+      </w:r>
+      <w:r>
+        <w:rPr>
+          <w:bCs/>
+          <w:iCs/>
+          <w:u w:val="single"/>
+        </w:rPr>
+        <w:t>не будет</w:t>
+      </w:r>
+      <w:r>
+        <w:rPr>
+          <w:bCs/>
+          <w:iCs/>
+          <w:u w:val="single"/>
+        </w:rPr>
+        <w:t xml:space="preserve">. Окно программы </w:t>
+      </w:r>
+      <w:r>
+        <w:rPr>
+          <w:bCs/>
+          <w:iCs/>
+          <w:u w:val="single"/>
+        </w:rPr>
+        <w:t xml:space="preserve">должно иметь </w:t>
+      </w:r>
+      <w:r>
+        <w:rPr>
+          <w:bCs/>
+          <w:iCs/>
+          <w:u w:val="single"/>
+        </w:rPr>
+        <w:t>фиксированный размер.</w:t>
+      </w:r>
+    </w:p>
+    <w:p>
+      <w:pPr>
+        <w:spacing w:line="300" w:lineRule="exact"/>
+        <w:jc w:val="both"/>
+        <w:rPr>
+          <w:b/>
+          <w:i/>
+          <w:sz w:val="24"/>
+        </w:rPr>
+      </w:pPr>
+      <w:r>
+        <w:rPr>
+          <w:b/>
+          <w:i/>
+          <w:sz w:val="24"/>
+        </w:rPr>
+        <w:t>2. Оформление курсового проекта</w:t>
+      </w:r>
+    </w:p>
+    <w:p>
+      <w:pPr>
+        <w:spacing w:line="300" w:lineRule="exact"/>
+        <w:jc w:val="both"/>
+      </w:pPr>
+      <w:r>
+        <w:t>2.1. Расчетно-пояснительная записка на 25-30  листах формата А4.</w:t>
+      </w:r>
+    </w:p>
+    <w:p>
+      <w:pPr>
+        <w:spacing w:line="300" w:lineRule="exact"/>
+        <w:jc w:val="both"/>
+      </w:pPr>
+      <w:r>
+        <w:t>Расчетно-пояснительная записка должна содержать постановку введение, аналитическую часть, конструкторскую часть, технологическую часть, экспериментально-исследовательский раздел, заключение, список литературы, приложения.</w:t>
+      </w:r>
+    </w:p>
+    <w:p>
+      <w:pPr>
+        <w:spacing w:line="300" w:lineRule="exact"/>
+        <w:jc w:val="both"/>
+      </w:pPr>
+      <w:r>
+        <w:t>2.2. Перечень графического материала (плакаты, схемы, чертежи и т.п.)__На защиту проекта должна быть представлена презентация, состоящая из 15-20 слайдов. На слайдах должны быть отражены: постановка задачи, использованные методы и алгоритмы, расчетные соотношения, структура комплекса программ, диаграмма классов, интерфейс, характеристики разработанного ПО, результаты проведенных исследований.</w:t>
+      </w:r>
+    </w:p>
+    <w:p>
+      <w:pPr>
+        <w:spacing w:line="300" w:lineRule="exact"/>
+        <w:jc w:val="both"/>
+        <w:rPr>
+          <w:sz w:val="24"/>
+        </w:rPr>
+      </w:pPr>
+      <w:r>
+        <w:rPr>
+          <w:sz w:val="24"/>
+        </w:rPr>
+        <w:t>Дата выдачи задания « ____ » _____________ 20__ г.</w:t>
+      </w:r>
+    </w:p>
+    <w:p>
+      <w:pPr>
+        <w:spacing w:line="300" w:lineRule="exact"/>
+        <w:jc w:val="both"/>
+        <w:rPr>
+          <w:sz w:val="24"/>
+        </w:rPr>
+      </w:pPr>
+    </w:p>
+    <w:p>
+      <w:pPr>
+        <w:spacing w:line="300" w:lineRule="exact"/>
+        <w:rPr>
+          <w:sz w:val="24"/>
+        </w:rPr>
+      </w:pPr>
+      <w:r>
+        <w:rPr>
+          <w:b/>
+          <w:sz w:val="24"/>
+        </w:rPr>
+        <w:t xml:space="preserve">     Руководитель курсового проекта</w:t>
+      </w:r>
+      <w:r>
+        <w:rPr>
+          <w:sz w:val="24"/>
+        </w:rPr>
+        <w:tab/>
+        <w:t>_________________________  _</w:t>
+      </w:r>
+      <w:r>
+        <w:rPr>
           <w:sz w:val="24"/>
           <w:szCs w:val="24"/>
           <w:u w:val="single"/>
         </w:rPr>
-        <w:t xml:space="preserve">   </w:t>
-      </w:r>
-      <w:r>
-        <w:rPr>
-          <w:bCs/>
-          <w:iCs/>
-          <w:u w:val="single"/>
-        </w:rPr>
-        <w:t xml:space="preserve">Разработать программное обеспечение для создания реалистичного изображения методом обратной трассировки лучей. </w:t>
-      </w:r>
-      <w:proofErr w:type="gramStart"/>
-      <w:r>
-        <w:rPr>
-          <w:bCs/>
-          <w:iCs/>
-          <w:u w:val="single"/>
-        </w:rPr>
-        <w:t xml:space="preserve">Изображение </w:t>
-      </w:r>
-      <w:r>
-        <w:rPr>
-          <w:bCs/>
-          <w:iCs/>
-          <w:u w:val="single"/>
-        </w:rPr>
-        <w:t>должно представлять</w:t>
-      </w:r>
-      <w:r>
-        <w:rPr>
-          <w:bCs/>
-          <w:iCs/>
-          <w:u w:val="single"/>
-        </w:rPr>
-        <w:t xml:space="preserve"> собой сцену, на которую</w:t>
-      </w:r>
-      <w:r>
-        <w:rPr>
-          <w:bCs/>
-          <w:iCs/>
-          <w:u w:val="single"/>
-        </w:rPr>
-        <w:t xml:space="preserve"> будет </w:t>
-      </w:r>
-      <w:r>
-        <w:rPr>
-          <w:bCs/>
-          <w:iCs/>
-          <w:u w:val="single"/>
-        </w:rPr>
-        <w:t>можно установить только заданные в программе объекты: сферу, параллелепипед, плоскость, а также выбрать их</w:t>
-      </w:r>
-      <w:r>
-        <w:rPr>
-          <w:bCs/>
-          <w:iCs/>
-          <w:u w:val="single"/>
-        </w:rPr>
-        <w:t xml:space="preserve"> характеристики: цвет, зеркально</w:t>
-      </w:r>
-      <w:r>
-        <w:rPr>
-          <w:bCs/>
-          <w:iCs/>
-          <w:u w:val="single"/>
-        </w:rPr>
-        <w:t>е отражения (по шкале), отражающую способность (можно выбрать предел рекурсии) (по шкале), прозрачность (по шкале).</w:t>
-      </w:r>
-      <w:proofErr w:type="gramEnd"/>
-      <w:r>
-        <w:rPr>
-          <w:bCs/>
-          <w:iCs/>
-          <w:u w:val="single"/>
-        </w:rPr>
-        <w:t xml:space="preserve"> </w:t>
-      </w:r>
-      <w:r>
-        <w:rPr>
-          <w:bCs/>
-          <w:iCs/>
-          <w:u w:val="single"/>
-        </w:rPr>
-        <w:t>Предоставить возможность</w:t>
-      </w:r>
-      <w:r>
-        <w:rPr>
-          <w:bCs/>
-          <w:iCs/>
-          <w:u w:val="single"/>
-        </w:rPr>
-        <w:t xml:space="preserve"> выбрать заданные в программе источники света: направленный, точечный и окру</w:t>
-      </w:r>
-      <w:bookmarkStart w:id="1" w:name="_GoBack"/>
-      <w:bookmarkEnd w:id="1"/>
-      <w:r>
-        <w:rPr>
-          <w:bCs/>
-          <w:iCs/>
-          <w:u w:val="single"/>
-        </w:rPr>
-        <w:t>жающее освещени</w:t>
-      </w:r>
-      <w:r>
-        <w:rPr>
-          <w:bCs/>
-          <w:iCs/>
-          <w:u w:val="single"/>
-        </w:rPr>
-        <w:t xml:space="preserve">е и выбрать их интенсивность, а также </w:t>
-      </w:r>
-      <w:r>
-        <w:rPr>
-          <w:bCs/>
-          <w:iCs/>
-          <w:u w:val="single"/>
-        </w:rPr>
-        <w:t xml:space="preserve">менять положение объектов, источников света (кроме окружающего освещения). </w:t>
-      </w:r>
-      <w:r>
-        <w:rPr>
-          <w:bCs/>
-          <w:iCs/>
-          <w:u w:val="single"/>
-        </w:rPr>
-        <w:t xml:space="preserve">Должна быть возможность </w:t>
-      </w:r>
-      <w:r>
-        <w:rPr>
-          <w:bCs/>
-          <w:iCs/>
-          <w:u w:val="single"/>
-        </w:rPr>
-        <w:t xml:space="preserve">перемещать </w:t>
-      </w:r>
-      <w:r>
-        <w:rPr>
-          <w:bCs/>
-          <w:iCs/>
-          <w:u w:val="single"/>
-        </w:rPr>
-        <w:t xml:space="preserve">камеру наблюдателя </w:t>
-      </w:r>
-      <w:r>
-        <w:rPr>
-          <w:bCs/>
-          <w:iCs/>
-          <w:u w:val="single"/>
-        </w:rPr>
-        <w:t>на заданные координаты и поворачивать на заданный угол вокруг заданной оси.</w:t>
-      </w:r>
-      <w:r>
-        <w:rPr>
-          <w:bCs/>
-          <w:iCs/>
-          <w:u w:val="single"/>
-        </w:rPr>
-        <w:t xml:space="preserve"> </w:t>
-      </w:r>
-      <w:r>
-        <w:rPr>
-          <w:bCs/>
-          <w:iCs/>
-          <w:u w:val="single"/>
-        </w:rPr>
-        <w:t xml:space="preserve">Возможности сохранить полученное изображение – </w:t>
-      </w:r>
-      <w:r>
-        <w:rPr>
-          <w:bCs/>
-          <w:iCs/>
-          <w:u w:val="single"/>
-        </w:rPr>
-        <w:t>не будет</w:t>
-      </w:r>
-      <w:r>
-        <w:rPr>
-          <w:bCs/>
-          <w:iCs/>
-          <w:u w:val="single"/>
-        </w:rPr>
-        <w:t xml:space="preserve">. Окно программы </w:t>
-      </w:r>
-      <w:r>
-        <w:rPr>
-          <w:bCs/>
-          <w:iCs/>
-          <w:u w:val="single"/>
-        </w:rPr>
-        <w:t xml:space="preserve">должно иметь </w:t>
-      </w:r>
-      <w:r>
-        <w:rPr>
-          <w:bCs/>
-          <w:iCs/>
-          <w:u w:val="single"/>
-        </w:rPr>
-        <w:t>фиксированный размер.</w:t>
+        <w:t>О.В.Кузнецова</w:t>
+      </w:r>
+    </w:p>
+    <w:p>
+      <w:pPr>
+        <w:ind w:right="565"/>
+        <w:jc w:val="right"/>
+        <w:rPr>
+          <w:sz w:val="18"/>
+          <w:szCs w:val="18"/>
+        </w:rPr>
+      </w:pPr>
+      <w:r>
+        <w:rPr>
+          <w:sz w:val="18"/>
+          <w:szCs w:val="18"/>
+        </w:rPr>
+        <w:t xml:space="preserve">(Подпись, дата)                             (И.О.Фамилия)            </w:t>
       </w:r>
     </w:p>
     <w:p>
       <w:pPr>
         <w:spacing w:line="300" w:lineRule="exact"/>
-        <w:jc w:val="both"/>
-        <w:rPr>
-          <w:b/>
-          <w:i/>
-          <w:sz w:val="24"/>
-        </w:rPr>
-      </w:pPr>
-      <w:r>
-        <w:rPr>
-          <w:b/>
-          <w:i/>
-          <w:sz w:val="24"/>
-        </w:rPr>
-        <w:t>2. Оформление курсового проекта</w:t>
-      </w:r>
-    </w:p>
-    <w:p>
-      <w:pPr>
-        <w:spacing w:line="300" w:lineRule="exact"/>
-        <w:jc w:val="both"/>
-      </w:pPr>
-      <w:r>
-        <w:t>2.1. Расчетно-пояснительная записка на 25-30  листах формата А</w:t>
-      </w:r>
-      <w:proofErr w:type="gramStart"/>
-      <w:r>
-        <w:t>4</w:t>
-      </w:r>
-      <w:proofErr w:type="gramEnd"/>
-      <w:r>
-        <w:t>.</w:t>
-      </w:r>
-    </w:p>
-    <w:p>
-      <w:pPr>
-        <w:spacing w:line="300" w:lineRule="exact"/>
-        <w:jc w:val="both"/>
-      </w:pPr>
-      <w:r>
-        <w:t>Расчетно-пояснительная записка должна содержать постановку введение, аналитическую часть, конструкторскую часть, технологическую часть, экспериментально-исследовательский раздел, заключение, список литературы, приложения.</w:t>
-      </w:r>
-    </w:p>
-    <w:p>
-      <w:pPr>
-        <w:spacing w:line="300" w:lineRule="exact"/>
-        <w:jc w:val="both"/>
-      </w:pPr>
-      <w:r>
-        <w:t>2.2. Перечень графического материала (плакаты, схемы, чертежи и т.п.)__На защиту проекта должна быть представлена презентация, состоящая из 15-20 слайдов. На слайдах должны быть отражены: постановка задачи, использованные методы и алгоритмы, расчетные соотношения, структура комплекса программ, диаграмма классов, интерфейс, характеристики разработанного ПО, результаты проведенных исследований.</w:t>
-      </w:r>
-    </w:p>
-    <w:p>
-      <w:pPr>
-        <w:spacing w:line="300" w:lineRule="exact"/>
-        <w:jc w:val="both"/>
-        <w:rPr>
-          <w:sz w:val="24"/>
-        </w:rPr>
-      </w:pPr>
-      <w:r>
-        <w:rPr>
-          <w:sz w:val="24"/>
-        </w:rPr>
-        <w:t>Дата выдачи задания « ____ » _____________ 20__ г.</w:t>
-      </w:r>
-    </w:p>
-    <w:p>
-      <w:pPr>
-        <w:spacing w:line="300" w:lineRule="exact"/>
-        <w:jc w:val="both"/>
-        <w:rPr>
-          <w:sz w:val="24"/>
-        </w:rPr>
-      </w:pPr>
-    </w:p>
-    <w:p>
-      <w:pPr>
-        <w:spacing w:line="300" w:lineRule="exact"/>
-        <w:rPr>
-          <w:sz w:val="24"/>
+        <w:rPr>
+          <w:sz w:val="18"/>
+          <w:szCs w:val="18"/>
         </w:rPr>
       </w:pPr>
       <w:r>
@@ -1841,36 +1543,40 @@
           <w:b/>
           <w:sz w:val="24"/>
         </w:rPr>
-        <w:t xml:space="preserve">     Руководитель курсового проекта</w:t>
-      </w:r>
-      <w:r>
-        <w:rPr>
+        <w:t xml:space="preserve">                     Ст</w:t>
+      </w:r>
+      <w:r>
+        <w:rPr>
+          <w:b/>
           <w:sz w:val="24"/>
         </w:rPr>
-        <w:tab/>
-        <w:t>_________________________  _</w:t>
-      </w:r>
-      <w:proofErr w:type="spellStart"/>
+        <w:t>удент</w:t>
+      </w:r>
+      <w:r>
+        <w:rPr>
+          <w:sz w:val="24"/>
+        </w:rPr>
+        <w:t>_______________</w:t>
+      </w:r>
+      <w:r>
+        <w:rPr>
+          <w:b/>
+          <w:sz w:val="24"/>
+        </w:rPr>
+        <w:t xml:space="preserve">__        </w:t>
+      </w:r>
       <w:r>
         <w:rPr>
           <w:sz w:val="24"/>
           <w:szCs w:val="24"/>
           <w:u w:val="single"/>
         </w:rPr>
-        <w:t>О.В.Кузнецова</w:t>
-      </w:r>
-      <w:proofErr w:type="spellEnd"/>
-      <w:r>
-        <w:rPr>
-          <w:sz w:val="24"/>
-        </w:rPr>
-        <w:t xml:space="preserve"> </w:t>
-      </w:r>
-    </w:p>
-    <w:p>
-      <w:pPr>
-        <w:ind w:right="565"/>
-        <w:jc w:val="right"/>
+        <w:t>Д.Р.Жигалкин</w:t>
+      </w:r>
+    </w:p>
+    <w:p>
+      <w:pPr>
+        <w:spacing w:line="300" w:lineRule="exact"/>
         <w:rPr>
           <w:sz w:val="18"/>
           <w:szCs w:val="18"/>
@@ -1881,193 +1587,7 @@
           <w:sz w:val="18"/>
           <w:szCs w:val="18"/>
         </w:rPr>
-        <w:t>(Подпись, дата)                             (</w:t>
-      </w:r>
-      <w:proofErr w:type="spellStart"/>
-      <w:r>
-        <w:rPr>
-          <w:sz w:val="18"/>
-          <w:szCs w:val="18"/>
-        </w:rPr>
-        <w:t>И.О.Фамилия</w:t>
-      </w:r>
-      <w:proofErr w:type="spellEnd"/>
-      <w:r>
-        <w:rPr>
-          <w:sz w:val="18"/>
-          <w:szCs w:val="18"/>
-        </w:rPr>
-        <w:t xml:space="preserve">)            </w:t>
-      </w:r>
-    </w:p>
-    <w:p>
-      <w:pPr>
-        <w:spacing w:line="300" w:lineRule="exact"/>
-        <w:rPr>
-          <w:sz w:val="18"/>
-          <w:szCs w:val="18"/>
-        </w:rPr>
-      </w:pPr>
-      <w:r>
-        <w:rPr>
-          <w:b/>
-          <w:sz w:val="24"/>
-        </w:rPr>
-        <w:t xml:space="preserve">  </w:t>
-      </w:r>
-      <w:r>
-        <w:rPr>
-          <w:b/>
-          <w:sz w:val="24"/>
-        </w:rPr>
-        <w:t xml:space="preserve">                     Ст</w:t>
-      </w:r>
-      <w:r>
-        <w:rPr>
-          <w:b/>
-          <w:sz w:val="24"/>
-        </w:rPr>
-        <w:t>удент</w:t>
-      </w:r>
-      <w:r>
-        <w:rPr>
-          <w:b/>
-          <w:sz w:val="24"/>
-        </w:rPr>
-        <w:t xml:space="preserve">                        </w:t>
-      </w:r>
-      <w:r>
-        <w:rPr>
-          <w:sz w:val="24"/>
-        </w:rPr>
-        <w:t>_______________</w:t>
-      </w:r>
-      <w:r>
-        <w:rPr>
-          <w:b/>
-          <w:sz w:val="24"/>
-        </w:rPr>
-        <w:t xml:space="preserve">__        </w:t>
-      </w:r>
-      <w:r>
-        <w:rPr>
-          <w:b/>
-          <w:sz w:val="24"/>
-        </w:rPr>
-        <w:t xml:space="preserve">           </w:t>
-      </w:r>
-      <w:r>
-        <w:rPr>
-          <w:sz w:val="24"/>
-          <w:szCs w:val="24"/>
-          <w:u w:val="single"/>
-        </w:rPr>
-        <w:t xml:space="preserve">  </w:t>
-      </w:r>
-      <w:r>
-        <w:rPr>
-          <w:sz w:val="24"/>
-          <w:szCs w:val="24"/>
-          <w:u w:val="single"/>
-        </w:rPr>
-        <w:t xml:space="preserve">      </w:t>
-      </w:r>
-      <w:r>
-        <w:rPr>
-          <w:sz w:val="24"/>
-          <w:szCs w:val="24"/>
-          <w:u w:val="single"/>
-        </w:rPr>
-        <w:t xml:space="preserve">  </w:t>
-      </w:r>
-      <w:proofErr w:type="spellStart"/>
-      <w:r>
-        <w:rPr>
-          <w:sz w:val="24"/>
-          <w:szCs w:val="24"/>
-          <w:u w:val="single"/>
-        </w:rPr>
-        <w:t>Д.Р.Жигалкин</w:t>
-      </w:r>
-      <w:proofErr w:type="spellEnd"/>
-      <w:r>
-        <w:rPr>
-          <w:sz w:val="24"/>
-          <w:szCs w:val="24"/>
-          <w:u w:val="single"/>
-        </w:rPr>
-        <w:t xml:space="preserve"> </w:t>
-      </w:r>
-      <w:r>
-        <w:rPr>
-          <w:sz w:val="18"/>
-          <w:szCs w:val="18"/>
-        </w:rPr>
-        <w:t xml:space="preserve"> </w:t>
-      </w:r>
-    </w:p>
-    <w:p>
-      <w:pPr>
-        <w:spacing w:line="300" w:lineRule="exact"/>
-        <w:rPr>
-          <w:sz w:val="18"/>
-          <w:szCs w:val="18"/>
-        </w:rPr>
-      </w:pPr>
-      <w:r>
-        <w:rPr>
-          <w:sz w:val="18"/>
-          <w:szCs w:val="18"/>
-        </w:rPr>
-        <w:t xml:space="preserve">                                                                                               (</w:t>
-      </w:r>
-      <w:proofErr w:type="spellStart"/>
-      <w:r>
-        <w:rPr>
-          <w:sz w:val="18"/>
-          <w:szCs w:val="18"/>
-        </w:rPr>
-        <w:t>Подпись</w:t>
-      </w:r>
-      <w:proofErr w:type="gramStart"/>
-      <w:r>
-        <w:rPr>
-          <w:sz w:val="18"/>
-          <w:szCs w:val="18"/>
-        </w:rPr>
-        <w:t>,д</w:t>
-      </w:r>
-      <w:proofErr w:type="gramEnd"/>
-      <w:r>
-        <w:rPr>
-          <w:sz w:val="18"/>
-          <w:szCs w:val="18"/>
-        </w:rPr>
-        <w:t>ата</w:t>
-      </w:r>
-      <w:proofErr w:type="spellEnd"/>
-      <w:r>
-        <w:rPr>
-          <w:sz w:val="18"/>
-          <w:szCs w:val="18"/>
-        </w:rPr>
-        <w:t>)                                            (</w:t>
-      </w:r>
-      <w:proofErr w:type="spellStart"/>
-      <w:r>
-        <w:rPr>
-          <w:sz w:val="18"/>
-          <w:szCs w:val="18"/>
-        </w:rPr>
-        <w:t>И.О.Фамилия</w:t>
-      </w:r>
-      <w:proofErr w:type="spellEnd"/>
-      <w:r>
-        <w:rPr>
-          <w:sz w:val="18"/>
-          <w:szCs w:val="18"/>
-        </w:rPr>
-        <w:t>)</w:t>
+        <w:t xml:space="preserve">                                                                                               (Подпись,дата)                                            (И.О.Фамилия)</w:t>
       </w:r>
     </w:p>
     <w:sdt>
@@ -2497,15 +2017,6 @@
             </w:r>
             <w:r>
               <w:rPr>
-                <w:rStyle w:val="a3"/>
-                <w:noProof/>
-                <w:sz w:val="26"/>
-                <w:szCs w:val="26"/>
-              </w:rPr>
-              <w:t xml:space="preserve"> </w:t>
-            </w:r>
-            <w:r>
-              <w:rPr>
                 <w:color w:val="000000" w:themeColor="text1"/>
                 <w:sz w:val="26"/>
                 <w:szCs w:val="26"/>
@@ -4504,7 +4015,6 @@
         <w:rPr>
           <w:sz w:val="28"/>
           <w:szCs w:val="28"/>
-          <w:lang w:val="en-US"/>
         </w:rPr>
       </w:pPr>
     </w:p>
@@ -4515,7 +4025,6 @@
         <w:rPr>
           <w:sz w:val="28"/>
           <w:szCs w:val="28"/>
-          <w:lang w:val="en-US"/>
         </w:rPr>
       </w:pPr>
     </w:p>
@@ -4563,25 +4072,7 @@
           <w:sz w:val="28"/>
           <w:szCs w:val="28"/>
         </w:rPr>
-        <w:t xml:space="preserve">Обзор и анализ существующих программных </w:t>
-      </w:r>
-      <w:proofErr w:type="gramStart"/>
-      <w:r>
-        <w:rPr>
-          <w:b/>
-          <w:sz w:val="28"/>
-          <w:szCs w:val="28"/>
-        </w:rPr>
-        <w:t>систем</w:t>
-      </w:r>
-      <w:proofErr w:type="gramEnd"/>
-      <w:r>
-        <w:rPr>
-          <w:b/>
-          <w:sz w:val="28"/>
-          <w:szCs w:val="28"/>
-        </w:rPr>
-        <w:t xml:space="preserve"> и обоснование необходимости разработки</w:t>
+        <w:t>Обзор и анализ существующих программных систем и обоснование необходимости разработки</w:t>
       </w:r>
     </w:p>
     <w:p>
@@ -4593,7 +4084,6 @@
           <w:szCs w:val="28"/>
         </w:rPr>
       </w:pPr>
-      <w:proofErr w:type="gramStart"/>
       <w:r>
         <w:rPr>
           <w:sz w:val="28"/>
@@ -4615,7 +4105,6 @@
         </w:rPr>
         <w:t xml:space="preserve"> с открытым исходным кодом для работы над трассировкой лучей, но я выделил для себя основные:</w:t>
       </w:r>
-      <w:proofErr w:type="gramEnd"/>
     </w:p>
     <w:p>
       <w:pPr>
@@ -4696,7 +4185,6 @@
           <w:szCs w:val="28"/>
         </w:rPr>
       </w:pPr>
-      <w:proofErr w:type="gramStart"/>
       <w:r>
         <w:rPr>
           <w:sz w:val="28"/>
@@ -4747,15 +4235,7 @@
           <w:sz w:val="28"/>
           <w:szCs w:val="28"/>
         </w:rPr>
-        <w:t>систему автоматизированного проектирования составных объемных тел методом конструктивной блочной геометрии.</w:t>
-      </w:r>
-      <w:proofErr w:type="gramEnd"/>
-      <w:r>
-        <w:rPr>
-          <w:sz w:val="28"/>
-          <w:szCs w:val="28"/>
-        </w:rPr>
-        <w:t xml:space="preserve"> Включает в себя интерактивный геометрический редактор, параллельную трассировку лучей, рендеринг и геометрический анализ.</w:t>
+        <w:t>систему автоматизированного проектирования составных объемных тел методом конструктивной блочной геометрии. Включает в себя интерактивный геометрический редактор, параллельную трассировку лучей, рендеринг и геометрический анализ.</w:t>
       </w:r>
     </w:p>
     <w:p>
@@ -4802,8 +4282,8 @@
             <v:path o:extrusionok="f" gradientshapeok="t" o:connecttype="rect"/>
             <o:lock v:ext="edit" aspectratio="t"/>
           </v:shapetype>
-          <v:shape id="_x0000_i1025" type="#_x0000_t75" style="width:364pt;height:227.35pt">
-            <v:imagedata r:id="rId10" o:title="рисунок 1"/>
+          <v:shape id="_x0000_i1025" type="#_x0000_t75" style="width:363.75pt;height:227.25pt">
+            <v:imagedata r:id="rId9" o:title="рисунок 1"/>
           </v:shape>
         </w:pict>
       </w:r>
@@ -4992,8 +4472,8 @@
           <w:szCs w:val="28"/>
         </w:rPr>
         <w:pict>
-          <v:shape id="_x0000_i1026" type="#_x0000_t75" style="width:380pt;height:226pt">
-            <v:imagedata r:id="rId11" o:title="рисунок 2"/>
+          <v:shape id="_x0000_i1026" type="#_x0000_t75" style="width:379.4pt;height:226pt">
+            <v:imagedata r:id="rId10" o:title="рисунок 2"/>
           </v:shape>
         </w:pict>
       </w:r>
@@ -5062,14 +4542,6 @@
         <w:rPr>
           <w:sz w:val="28"/>
           <w:szCs w:val="28"/>
-        </w:rPr>
-        <w:t xml:space="preserve"> </w:t>
-      </w:r>
-      <w:proofErr w:type="gramStart"/>
-      <w:r>
-        <w:rPr>
-          <w:sz w:val="28"/>
-          <w:szCs w:val="28"/>
           <w:lang w:val="en-US"/>
         </w:rPr>
         <w:t>Blender</w:t>
@@ -5079,13 +4551,6 @@
           <w:sz w:val="28"/>
           <w:szCs w:val="28"/>
         </w:rPr>
-        <w:t xml:space="preserve"> </w:t>
-      </w:r>
-      <w:r>
-        <w:rPr>
-          <w:sz w:val="28"/>
-          <w:szCs w:val="28"/>
-        </w:rPr>
         <w:t>имеет репутацию программы</w:t>
       </w:r>
       <w:r>
@@ -5100,15 +4565,7 @@
           <w:sz w:val="28"/>
           <w:szCs w:val="28"/>
         </w:rPr>
-        <w:t xml:space="preserve"> сложной для изучения.</w:t>
-      </w:r>
-      <w:proofErr w:type="gramEnd"/>
-      <w:r>
-        <w:rPr>
-          <w:sz w:val="28"/>
-          <w:szCs w:val="28"/>
-        </w:rPr>
-        <w:t xml:space="preserve"> Практически каждая функция имеет соответствующее ей сочетание клавиш. Высокие системные требования для комфортной работы с прилож</w:t>
+        <w:t xml:space="preserve"> сложной для изучения. Практически каждая функция имеет соответствующее ей сочетание клавиш. Высокие системные требования для комфортной работы с прилож</w:t>
       </w:r>
       <w:r>
         <w:rPr>
@@ -5389,25 +4846,23 @@
           <w:sz w:val="28"/>
           <w:szCs w:val="28"/>
         </w:rPr>
-        <w:t xml:space="preserve">Изначально </w:t>
-      </w:r>
-      <w:proofErr w:type="gramStart"/>
+        <w:t>Изначально расположена</w:t>
+      </w:r>
       <w:r>
         <w:rPr>
           <w:color w:val="000000" w:themeColor="text1"/>
           <w:sz w:val="28"/>
           <w:szCs w:val="28"/>
         </w:rPr>
-        <w:t>расположена</w:t>
-      </w:r>
-      <w:proofErr w:type="gramEnd"/>
+        <w:t xml:space="preserve"> </w:t>
+      </w:r>
       <w:r>
         <w:rPr>
           <w:color w:val="000000" w:themeColor="text1"/>
           <w:sz w:val="28"/>
           <w:szCs w:val="28"/>
         </w:rPr>
-        <w:t xml:space="preserve"> </w:t>
+        <w:t xml:space="preserve">внизу экрана, </w:t>
       </w:r>
       <w:r>
         <w:rPr>
@@ -5415,27 +4870,17 @@
           <w:sz w:val="28"/>
           <w:szCs w:val="28"/>
         </w:rPr>
-        <w:t xml:space="preserve">внизу экрана, </w:t>
+        <w:t xml:space="preserve">параллельна </w:t>
       </w:r>
       <w:r>
         <w:rPr>
           <w:color w:val="000000" w:themeColor="text1"/>
           <w:sz w:val="28"/>
           <w:szCs w:val="28"/>
-        </w:rPr>
-        <w:t xml:space="preserve">параллельна </w:t>
-      </w:r>
-      <w:proofErr w:type="spellStart"/>
-      <w:r>
-        <w:rPr>
-          <w:color w:val="000000" w:themeColor="text1"/>
-          <w:sz w:val="28"/>
-          <w:szCs w:val="28"/>
           <w:lang w:val="en-US"/>
         </w:rPr>
         <w:t>oXZ</w:t>
       </w:r>
-      <w:proofErr w:type="spellEnd"/>
       <w:r>
         <w:rPr>
           <w:color w:val="000000" w:themeColor="text1"/>
@@ -5698,17 +5143,26 @@
           <w:color w:val="000000"/>
           <w:sz w:val="28"/>
           <w:szCs w:val="28"/>
-        </w:rPr>
-        <w:t xml:space="preserve"> </w:t>
+          <w:lang w:val="en-US"/>
+        </w:rPr>
+        <w:t>P</w:t>
       </w:r>
       <w:r>
         <w:rPr>
           <w:color w:val="000000"/>
           <w:sz w:val="28"/>
           <w:szCs w:val="28"/>
+        </w:rPr>
+        <w:t xml:space="preserve">= </w:t>
+      </w:r>
+      <w:r>
+        <w:rPr>
+          <w:color w:val="000000"/>
+          <w:sz w:val="28"/>
+          <w:szCs w:val="28"/>
           <w:lang w:val="en-US"/>
         </w:rPr>
-        <w:t>P</w:t>
+        <w:t>O</w:t>
       </w:r>
       <w:r>
         <w:rPr>
@@ -5716,7 +5170,7 @@
           <w:sz w:val="28"/>
           <w:szCs w:val="28"/>
         </w:rPr>
-        <w:t xml:space="preserve">= </w:t>
+        <w:t xml:space="preserve"> + </w:t>
       </w:r>
       <w:r>
         <w:rPr>
@@ -5725,6 +5179,40 @@
           <w:szCs w:val="28"/>
           <w:lang w:val="en-US"/>
         </w:rPr>
+        <w:t>t</w:t>
+      </w:r>
+      <w:r>
+        <w:rPr>
+          <w:color w:val="000000"/>
+          <w:sz w:val="28"/>
+          <w:szCs w:val="28"/>
+        </w:rPr>
+        <w:t xml:space="preserve"> * </w:t>
+      </w:r>
+      <w:r>
+        <w:rPr>
+          <w:color w:val="000000"/>
+          <w:sz w:val="28"/>
+          <w:szCs w:val="28"/>
+          <w:lang w:val="en-US"/>
+        </w:rPr>
+        <w:t>direction</w:t>
+      </w:r>
+      <w:r>
+        <w:rPr>
+          <w:color w:val="000000"/>
+          <w:sz w:val="28"/>
+          <w:szCs w:val="28"/>
+        </w:rPr>
+        <w:t xml:space="preserve">. Где </w:t>
+      </w:r>
+      <w:r>
+        <w:rPr>
+          <w:color w:val="000000"/>
+          <w:sz w:val="28"/>
+          <w:szCs w:val="28"/>
+          <w:lang w:val="en-US"/>
+        </w:rPr>
         <w:t>O</w:t>
       </w:r>
       <w:r>
@@ -5733,7 +5221,7 @@
           <w:sz w:val="28"/>
           <w:szCs w:val="28"/>
         </w:rPr>
-        <w:t xml:space="preserve"> + </w:t>
+        <w:t xml:space="preserve">– координаты точки начала луча, </w:t>
       </w:r>
       <w:r>
         <w:rPr>
@@ -5750,13 +5238,21 @@
           <w:sz w:val="28"/>
           <w:szCs w:val="28"/>
         </w:rPr>
-        <w:t xml:space="preserve"> * </w:t>
+        <w:t xml:space="preserve"> - </w:t>
       </w:r>
       <w:r>
         <w:rPr>
           <w:color w:val="000000"/>
           <w:sz w:val="28"/>
           <w:szCs w:val="28"/>
+        </w:rPr>
+        <w:t xml:space="preserve">параметр, изменяя который можно получить любую точку на луче, </w:t>
+      </w:r>
+      <w:r>
+        <w:rPr>
+          <w:color w:val="000000"/>
+          <w:sz w:val="28"/>
+          <w:szCs w:val="28"/>
           <w:lang w:val="en-US"/>
         </w:rPr>
         <w:t>direction</w:t>
@@ -5767,98 +5263,7 @@
           <w:sz w:val="28"/>
           <w:szCs w:val="28"/>
         </w:rPr>
-        <w:t xml:space="preserve">. Где </w:t>
-      </w:r>
-      <w:r>
-        <w:rPr>
-          <w:color w:val="000000"/>
-          <w:sz w:val="28"/>
-          <w:szCs w:val="28"/>
-          <w:lang w:val="en-US"/>
-        </w:rPr>
-        <w:t>O</w:t>
-      </w:r>
-      <w:r>
-        <w:rPr>
-          <w:color w:val="000000"/>
-          <w:sz w:val="28"/>
-          <w:szCs w:val="28"/>
-        </w:rPr>
-        <w:t xml:space="preserve"> </w:t>
-      </w:r>
-      <w:r>
-        <w:rPr>
-          <w:color w:val="000000"/>
-          <w:sz w:val="28"/>
-          <w:szCs w:val="28"/>
-        </w:rPr>
-        <w:t xml:space="preserve">– координаты точки начала луча, </w:t>
-      </w:r>
-      <w:r>
-        <w:rPr>
-          <w:color w:val="000000"/>
-          <w:sz w:val="28"/>
-          <w:szCs w:val="28"/>
-          <w:lang w:val="en-US"/>
-        </w:rPr>
-        <w:t>t</w:t>
-      </w:r>
-      <w:r>
-        <w:rPr>
-          <w:color w:val="000000"/>
-          <w:sz w:val="28"/>
-          <w:szCs w:val="28"/>
-        </w:rPr>
-        <w:t xml:space="preserve"> - </w:t>
-      </w:r>
-      <w:r>
-        <w:rPr>
-          <w:color w:val="000000"/>
-          <w:sz w:val="28"/>
-          <w:szCs w:val="28"/>
-        </w:rPr>
-        <w:t xml:space="preserve">параметр, изменяя который можно получить любую точку на луче, </w:t>
-      </w:r>
-      <w:r>
-        <w:rPr>
-          <w:color w:val="000000"/>
-          <w:sz w:val="28"/>
-          <w:szCs w:val="28"/>
-          <w:lang w:val="en-US"/>
-        </w:rPr>
-        <w:t>direction</w:t>
-      </w:r>
-      <w:r>
-        <w:rPr>
-          <w:color w:val="000000"/>
-          <w:sz w:val="28"/>
-          <w:szCs w:val="28"/>
-        </w:rPr>
-        <w:t xml:space="preserve"> </w:t>
-      </w:r>
-      <w:r>
-        <w:rPr>
-          <w:color w:val="000000"/>
-          <w:sz w:val="28"/>
-          <w:szCs w:val="28"/>
-        </w:rPr>
-        <w:t>–</w:t>
-      </w:r>
-      <w:r>
-        <w:rPr>
-          <w:color w:val="000000"/>
-          <w:sz w:val="28"/>
-          <w:szCs w:val="28"/>
-        </w:rPr>
-        <w:t xml:space="preserve"> </w:t>
-      </w:r>
-      <w:r>
-        <w:rPr>
-          <w:color w:val="000000"/>
-          <w:sz w:val="28"/>
-          <w:szCs w:val="28"/>
-        </w:rPr>
-        <w:t>вектор направление луча.</w:t>
+        <w:t>–вектор направление луча.</w:t>
       </w:r>
     </w:p>
     <w:p>
@@ -5899,12 +5304,6 @@
         <w:rPr>
           <w:color w:val="000000" w:themeColor="text1"/>
         </w:rPr>
-        <w:t xml:space="preserve"> </w:t>
-      </w:r>
-      <w:r>
-        <w:rPr>
-          <w:color w:val="000000" w:themeColor="text1"/>
-        </w:rPr>
         <w:t>Обоснование использованных алгоритмов</w:t>
       </w:r>
     </w:p>
@@ -6114,23 +5513,7 @@
           <w:sz w:val="28"/>
           <w:szCs w:val="28"/>
         </w:rPr>
-        <w:t xml:space="preserve">Моделируя зеркальное отражение, я сделал выбор в пользу модели распределения </w:t>
-      </w:r>
-      <w:proofErr w:type="spellStart"/>
-      <w:r>
-        <w:rPr>
-          <w:sz w:val="28"/>
-          <w:szCs w:val="28"/>
-        </w:rPr>
-        <w:t>Фонга</w:t>
-      </w:r>
-      <w:proofErr w:type="spellEnd"/>
-      <w:r>
-        <w:rPr>
-          <w:sz w:val="28"/>
-          <w:szCs w:val="28"/>
-        </w:rPr>
-        <w:t>. Хотя она и не основана на физических явлениях и является произвольной, она про</w:t>
+        <w:t>Моделируя зеркальное отражение, я сделал выбор в пользу модели распределения Фонга. Хотя она и не основана на физических явлениях и является произвольной, она про</w:t>
       </w:r>
       <w:r>
         <w:rPr>
@@ -6216,12 +5599,6 @@
           <w:color w:val="000000" w:themeColor="text1"/>
         </w:rPr>
         <w:t>4</w:t>
-      </w:r>
-      <w:r>
-        <w:rPr>
-          <w:color w:val="000000" w:themeColor="text1"/>
-        </w:rPr>
-        <w:t xml:space="preserve"> </w:t>
       </w:r>
       <w:r>
         <w:rPr>
@@ -6273,10 +5650,10 @@
           <w:lang w:val="en-US"/>
         </w:rPr>
         <w:object w:dxaOrig="1219" w:dyaOrig="1120">
-          <v:shape id="_x0000_i1027" type="#_x0000_t75" style="width:61.35pt;height:57.35pt" o:ole="">
-            <v:imagedata r:id="rId12" o:title=""/>
+          <v:shape id="_x0000_i1027" type="#_x0000_t75" style="width:61.35pt;height:57.6pt" o:ole="">
+            <v:imagedata r:id="rId11" o:title=""/>
           </v:shape>
-          <o:OLEObject Type="Embed" ProgID="Equation.DSMT4" ShapeID="_x0000_i1027" DrawAspect="Content" ObjectID="_1664369926" r:id="rId13"/>
+          <o:OLEObject Type="Embed" ProgID="Equation.DSMT4" ShapeID="_x0000_i1027" DrawAspect="Content" ObjectID="_1666010575" r:id="rId12"/>
         </w:object>
       </w:r>
     </w:p>
@@ -6315,10 +5692,10 @@
           <w:szCs w:val="28"/>
         </w:rPr>
         <w:object w:dxaOrig="1100" w:dyaOrig="1120">
-          <v:shape id="_x0000_i1028" type="#_x0000_t75" style="width:54pt;height:57.35pt" o:ole="">
-            <v:imagedata r:id="rId14" o:title=""/>
+          <v:shape id="_x0000_i1028" type="#_x0000_t75" style="width:53.85pt;height:57.6pt" o:ole="">
+            <v:imagedata r:id="rId13" o:title=""/>
           </v:shape>
-          <o:OLEObject Type="Embed" ProgID="Equation.DSMT4" ShapeID="_x0000_i1028" DrawAspect="Content" ObjectID="_1664369927" r:id="rId15"/>
+          <o:OLEObject Type="Embed" ProgID="Equation.DSMT4" ShapeID="_x0000_i1028" DrawAspect="Content" ObjectID="_1666010576" r:id="rId14"/>
         </w:object>
       </w:r>
     </w:p>
@@ -7667,21 +7044,7 @@
           <w:sz w:val="28"/>
           <w:szCs w:val="28"/>
         </w:rPr>
-        <w:t>В данном разделе был рассмотрен алгоритм</w:t>
-      </w:r>
-      <w:r>
-        <w:rPr>
-          <w:sz w:val="28"/>
-          <w:szCs w:val="28"/>
-        </w:rPr>
-        <w:t xml:space="preserve"> </w:t>
-      </w:r>
-      <w:r>
-        <w:rPr>
-          <w:sz w:val="28"/>
-          <w:szCs w:val="28"/>
-        </w:rPr>
-        <w:t>обратной трасс</w:t>
+        <w:t>В данном разделе был рассмотрен алгоритмобратной трасс</w:t>
       </w:r>
       <w:r>
         <w:rPr>
@@ -8054,23 +7417,7 @@
           <w:sz w:val="28"/>
           <w:szCs w:val="28"/>
         </w:rPr>
-        <w:t xml:space="preserve">Рассмотрим, как формируется изображение. </w:t>
-      </w:r>
-      <w:proofErr w:type="gramStart"/>
-      <w:r>
-        <w:rPr>
-          <w:sz w:val="28"/>
-          <w:szCs w:val="28"/>
-        </w:rPr>
-        <w:t>Изображение</w:t>
-      </w:r>
-      <w:proofErr w:type="gramEnd"/>
-      <w:r>
-        <w:rPr>
-          <w:sz w:val="28"/>
-          <w:szCs w:val="28"/>
-        </w:rPr>
-        <w:t xml:space="preserve"> получается из-за того, что свет попадает в камеру. Выпустим из источников света множество лучей. Назовем их первичными лучами. Часть этих лучей улетит в свободное пространство, а часть попадет на объекты. На них лучи могут преломиться, отразится. При этом часть энергии луча поглотится. Преломленные и отраженные лучи образуют множество вторичных лучей. Далее эти лучи опять же преломятся и отразятся и образуют новое поколение лучей. В конечном итоге часть лучей попадет в камеру и сформирует изображение.</w:t>
+        <w:t>Рассмотрим, как формируется изображение. Изображение получается из-за того, что свет попадает в камеру. Выпустим из источников света множество лучей. Назовем их первичными лучами. Часть этих лучей улетит в свободное пространство, а часть попадет на объекты. На них лучи могут преломиться, отразится. При этом часть энергии луча поглотится. Преломленные и отраженные лучи образуют множество вторичных лучей. Далее эти лучи опять же преломятся и отразятся и образуют новое поколение лучей. В конечном итоге часть лучей попадет в камеру и сформирует изображение.</w:t>
       </w:r>
     </w:p>
     <w:p>
@@ -8106,39 +7453,7 @@
           <w:sz w:val="28"/>
           <w:szCs w:val="28"/>
         </w:rPr>
-        <w:t xml:space="preserve">Метод обратной трассировки лучей позволяет значительно сократить перебор световых лучей. Этот метод разработали в 80-х годах </w:t>
-      </w:r>
-      <w:proofErr w:type="spellStart"/>
-      <w:r>
-        <w:rPr>
-          <w:sz w:val="28"/>
-          <w:szCs w:val="28"/>
-        </w:rPr>
-        <w:t>Уиттед</w:t>
-      </w:r>
-      <w:proofErr w:type="spellEnd"/>
-      <w:r>
-        <w:rPr>
-          <w:sz w:val="28"/>
-          <w:szCs w:val="28"/>
-        </w:rPr>
-        <w:t xml:space="preserve"> и </w:t>
-      </w:r>
-      <w:proofErr w:type="spellStart"/>
-      <w:r>
-        <w:rPr>
-          <w:sz w:val="28"/>
-          <w:szCs w:val="28"/>
-        </w:rPr>
-        <w:t>Кэй</w:t>
-      </w:r>
-      <w:proofErr w:type="spellEnd"/>
-      <w:r>
-        <w:rPr>
-          <w:sz w:val="28"/>
-          <w:szCs w:val="28"/>
-        </w:rPr>
-        <w:t>. В этом методе отслеживаются лучи не от источников, а из камеры. Таким образом, трассируется определенное число лучей, равное разрешению картинки.</w:t>
+        <w:t>Метод обратной трассировки лучей позволяет значительно сократить перебор световых лучей. Этот метод разработали в 80-х годах Уиттед и Кэй. В этом методе отслеживаются лучи не от источников, а из камеры. Таким образом, трассируется определенное число лучей, равное разрешению картинки.</w:t>
       </w:r>
     </w:p>
     <w:p>
@@ -8233,7 +7548,7 @@
                     </pic:cNvPicPr>
                   </pic:nvPicPr>
                   <pic:blipFill>
-                    <a:blip r:embed="rId16"/>
+                    <a:blip r:embed="rId15"/>
                     <a:srcRect/>
                     <a:stretch>
                       <a:fillRect/>
@@ -8654,17 +7969,7 @@
           <w:szCs w:val="28"/>
           <w:shd w:val="clear" w:color="auto" w:fill="FFFFFF"/>
         </w:rPr>
-        <w:t>Давайте обозначим</w:t>
-      </w:r>
-      <w:proofErr w:type="gramStart"/>
-      <w:r>
-        <w:rPr>
-          <w:color w:val="222222"/>
-          <w:sz w:val="28"/>
-          <w:szCs w:val="28"/>
-          <w:shd w:val="clear" w:color="auto" w:fill="FFFFFF"/>
-        </w:rPr>
-        <w:t> </w:t>
+        <w:t>Давайте обозначим </w:t>
       </w:r>
       <m:oMath>
         <m:r>
@@ -8727,17 +8032,7 @@
           <w:szCs w:val="28"/>
           <w:shd w:val="clear" w:color="auto" w:fill="FFFFFF"/>
         </w:rPr>
-        <w:t xml:space="preserve">, </w:t>
-      </w:r>
-      <w:proofErr w:type="gramEnd"/>
-      <w:r>
-        <w:rPr>
-          <w:color w:val="222222"/>
-          <w:sz w:val="28"/>
-          <w:szCs w:val="28"/>
-          <w:shd w:val="clear" w:color="auto" w:fill="FFFFFF"/>
-        </w:rPr>
-        <w:t>то есть направление луча, как </w:t>
+        <w:t>, то есть направление луча, как </w:t>
       </w:r>
       <m:oMath>
         <m:acc>
@@ -9049,7 +8344,7 @@
                     </pic:cNvPicPr>
                   </pic:nvPicPr>
                   <pic:blipFill>
-                    <a:blip r:embed="rId17"/>
+                    <a:blip r:embed="rId16"/>
                     <a:srcRect/>
                     <a:stretch>
                       <a:fillRect/>
@@ -9411,7 +8706,7 @@
         <m:oMath>
           <m:rad>
             <m:radPr>
-              <m:degHide m:val="1"/>
+              <m:degHide m:val="on"/>
               <m:ctrlPr>
                 <w:rPr>
                   <w:rFonts w:ascii="Cambria Math" w:hAnsi="Cambria Math"/>
@@ -9932,16 +9227,6 @@
                   </m:r>
                 </m:e>
               </m:acc>
-              <m:r>
-                <w:rPr>
-                  <w:rFonts w:ascii="Cambria Math" w:hAnsi="Cambria Math"/>
-                  <w:color w:val="000000" w:themeColor="text1"/>
-                  <w:sz w:val="28"/>
-                  <w:szCs w:val="28"/>
-                  <w:lang w:val="en-US"/>
-                </w:rPr>
-                <m:t xml:space="preserve"> </m:t>
-              </m:r>
               <m:acc>
                 <m:accPr>
                   <m:chr m:val="⃗"/>
@@ -10227,7 +9512,7 @@
               </m:r>
               <m:rad>
                 <m:radPr>
-                  <m:degHide m:val="1"/>
+                  <m:degHide m:val="on"/>
                   <m:ctrlPr>
                     <w:rPr>
                       <w:rFonts w:ascii="Cambria Math" w:hAnsi="Cambria Math"/>
@@ -10521,7 +9806,7 @@
                     </pic:cNvPicPr>
                   </pic:nvPicPr>
                   <pic:blipFill>
-                    <a:blip r:embed="rId18"/>
+                    <a:blip r:embed="rId17"/>
                     <a:srcRect/>
                     <a:stretch>
                       <a:fillRect/>
@@ -10576,14 +9861,6 @@
           <w:sz w:val="28"/>
           <w:szCs w:val="28"/>
         </w:rPr>
-        <w:t xml:space="preserve"> </w:t>
-      </w:r>
-      <w:r>
-        <w:rPr>
-          <w:color w:val="000000" w:themeColor="text1"/>
-          <w:sz w:val="28"/>
-          <w:szCs w:val="28"/>
-        </w:rPr>
         <w:t>2.3</w:t>
       </w:r>
       <w:r>
@@ -11143,7 +10420,7 @@
                     </pic:cNvPicPr>
                   </pic:nvPicPr>
                   <pic:blipFill>
-                    <a:blip r:embed="rId19"/>
+                    <a:blip r:embed="rId18"/>
                     <a:srcRect/>
                     <a:stretch>
                       <a:fillRect/>
@@ -11270,24 +10547,7 @@
           <w:szCs w:val="28"/>
           <w:shd w:val="clear" w:color="auto" w:fill="FFFFFF"/>
         </w:rPr>
-        <w:t>. Можно воспринимать его как бесконечно удалённый точечный источник, светящий в определённом направлении.</w:t>
-      </w:r>
-      <w:r>
-        <w:rPr>
-          <w:color w:val="222222"/>
-          <w:sz w:val="28"/>
-          <w:szCs w:val="28"/>
-        </w:rPr>
-        <w:t xml:space="preserve"> </w:t>
-      </w:r>
-      <w:r>
-        <w:rPr>
-          <w:color w:val="222222"/>
-          <w:sz w:val="28"/>
-          <w:szCs w:val="28"/>
-          <w:shd w:val="clear" w:color="auto" w:fill="FFFFFF"/>
-        </w:rPr>
-        <w:t xml:space="preserve">В случае </w:t>
+        <w:t xml:space="preserve">. Можно воспринимать его как бесконечно удалённый точечный источник, светящий в определённом направлении.В случае </w:t>
       </w:r>
       <w:r>
         <w:rPr>
@@ -11583,38 +10843,7 @@
           <w:szCs w:val="28"/>
           <w:shd w:val="clear" w:color="auto" w:fill="FFFFFF"/>
         </w:rPr>
-        <w:t xml:space="preserve">С другой стороны, количество отражённого света зависит от угла между лучом света и поверхностью. Интуитивно это понятно— </w:t>
-      </w:r>
-      <w:proofErr w:type="gramStart"/>
-      <w:r>
-        <w:rPr>
-          <w:color w:val="222222"/>
-          <w:sz w:val="28"/>
-          <w:szCs w:val="28"/>
-          <w:shd w:val="clear" w:color="auto" w:fill="FFFFFF"/>
-        </w:rPr>
-        <w:t>эн</w:t>
-      </w:r>
-      <w:proofErr w:type="gramEnd"/>
-      <w:r>
-        <w:rPr>
-          <w:color w:val="222222"/>
-          <w:sz w:val="28"/>
-          <w:szCs w:val="28"/>
-          <w:shd w:val="clear" w:color="auto" w:fill="FFFFFF"/>
-        </w:rPr>
-        <w:t>ергия, переносимая лучом, в зависимости от угла должна распределиться по меньшей или большей поверхности, то есть энергия на единицу площади, отражённая в сцену, будет соответственно выше или ниже:</w:t>
-      </w:r>
-      <w:r>
-        <w:rPr>
-          <w:noProof/>
-          <w:color w:val="222222"/>
-          <w:sz w:val="28"/>
-          <w:szCs w:val="28"/>
-          <w:shd w:val="clear" w:color="auto" w:fill="FFFFFF"/>
-          <w:lang w:eastAsia="ru-RU"/>
-        </w:rPr>
-        <w:t xml:space="preserve"> </w:t>
+        <w:t>С другой стороны, количество отражённого света зависит от угла между лучом света и поверхностью. Интуитивно это понятно— энергия, переносимая лучом, в зависимости от угла должна распределиться по меньшей или большей поверхности, то есть энергия на единицу площади, отражённая в сцену, будет соответственно выше или ниже:</w:t>
       </w:r>
     </w:p>
     <w:p>
@@ -11673,7 +10902,7 @@
                     </pic:cNvPicPr>
                   </pic:nvPicPr>
                   <pic:blipFill>
-                    <a:blip r:embed="rId20"/>
+                    <a:blip r:embed="rId19"/>
                     <a:srcRect/>
                     <a:stretch>
                       <a:fillRect/>
@@ -11778,14 +11007,6 @@
           <w:sz w:val="28"/>
           <w:szCs w:val="28"/>
         </w:rPr>
-        <w:t xml:space="preserve"> </w:t>
-      </w:r>
-      <w:r>
-        <w:rPr>
-          <w:color w:val="000000" w:themeColor="text1"/>
-          <w:sz w:val="28"/>
-          <w:szCs w:val="28"/>
-        </w:rPr>
         <w:t xml:space="preserve">и яркостью </w:t>
       </w:r>
       <m:oMath>
@@ -11805,25 +11026,7 @@
           <w:sz w:val="28"/>
           <w:szCs w:val="28"/>
         </w:rPr>
-        <w:t xml:space="preserve"> падает на поверхность с </w:t>
-      </w:r>
-      <w:proofErr w:type="gramStart"/>
-      <w:r>
-        <w:rPr>
-          <w:color w:val="000000" w:themeColor="text1"/>
-          <w:sz w:val="28"/>
-          <w:szCs w:val="28"/>
-        </w:rPr>
-        <w:t>нормалью</w:t>
-      </w:r>
-      <w:proofErr w:type="gramEnd"/>
-      <w:r>
-        <w:rPr>
-          <w:color w:val="000000" w:themeColor="text1"/>
-          <w:sz w:val="28"/>
-          <w:szCs w:val="28"/>
-        </w:rPr>
-        <w:t xml:space="preserve"> </w:t>
+        <w:t xml:space="preserve"> падает на поверхность с нормалью</w:t>
       </w:r>
       <m:oMath>
         <m:acc>
@@ -11961,7 +11164,6 @@
           <w:sz w:val="28"/>
           <w:szCs w:val="28"/>
           <w:shd w:val="clear" w:color="auto" w:fill="FFFFFF"/>
-          <w:lang w:val="en-US"/>
         </w:rPr>
       </w:pPr>
       <w:r>
@@ -11974,7 +11176,6 @@
         <w:tab/>
         <w:t>Для геометрической аналогии давайте представим яркость света как «ширину» луча. Его энергия распределяется по поверхности размером </w:t>
       </w:r>
-      <w:proofErr w:type="gramStart"/>
       <m:oMath>
         <m:r>
           <w:rPr>
@@ -11994,36 +11195,7 @@
           <w:szCs w:val="28"/>
           <w:shd w:val="clear" w:color="auto" w:fill="FFFFFF"/>
         </w:rPr>
-        <w:t>.</w:t>
-      </w:r>
-      <w:proofErr w:type="gramEnd"/>
-      <w:r>
-        <w:rPr>
-          <w:color w:val="222222"/>
-          <w:sz w:val="28"/>
-          <w:szCs w:val="28"/>
-          <w:shd w:val="clear" w:color="auto" w:fill="FFFFFF"/>
-        </w:rPr>
-        <w:t xml:space="preserve"> </w:t>
-      </w:r>
-      <w:r>
-        <w:rPr>
-          <w:color w:val="222222"/>
-          <w:sz w:val="28"/>
-          <w:szCs w:val="28"/>
-          <w:shd w:val="clear" w:color="auto" w:fill="FFFFFF"/>
-        </w:rPr>
-        <w:lastRenderedPageBreak/>
-        <w:t>Когда</w:t>
-      </w:r>
-      <w:r>
-        <w:rPr>
-          <w:color w:val="222222"/>
-          <w:sz w:val="28"/>
-          <w:szCs w:val="28"/>
-          <w:shd w:val="clear" w:color="auto" w:fill="FFFFFF"/>
-        </w:rPr>
-        <w:t xml:space="preserve"> </w:t>
+        <w:t>.Когда</w:t>
       </w:r>
       <m:oMath>
         <m:acc>
@@ -12096,7 +11268,17 @@
           <w:szCs w:val="28"/>
           <w:shd w:val="clear" w:color="auto" w:fill="FFFFFF"/>
         </w:rPr>
-        <w:t> имеют одно направление, то есть луч перпендикулярен поверхности, </w:t>
+        <w:t xml:space="preserve"> имеют одно направление, то есть луч </w:t>
+      </w:r>
+      <w:r>
+        <w:rPr>
+          <w:color w:val="222222"/>
+          <w:sz w:val="28"/>
+          <w:szCs w:val="28"/>
+          <w:shd w:val="clear" w:color="auto" w:fill="FFFFFF"/>
+        </w:rPr>
+        <w:lastRenderedPageBreak/>
+        <w:t>перпендикулярен поверхности, </w:t>
       </w:r>
       <m:oMath>
         <m:r>
@@ -12186,17 +11368,7 @@
           <w:szCs w:val="28"/>
           <w:shd w:val="clear" w:color="auto" w:fill="FFFFFF"/>
         </w:rPr>
-        <w:t xml:space="preserve">. </w:t>
-      </w:r>
-      <w:proofErr w:type="gramStart"/>
-      <w:r>
-        <w:rPr>
-          <w:color w:val="222222"/>
-          <w:sz w:val="28"/>
-          <w:szCs w:val="28"/>
-          <w:shd w:val="clear" w:color="auto" w:fill="FFFFFF"/>
-        </w:rPr>
-        <w:t>С другой стороны, когда угол между </w:t>
+        <w:t>. С другой стороны, когда угол между </w:t>
       </w:r>
       <m:oMath>
         <m:acc>
@@ -12463,16 +11635,6 @@
         </w:rPr>
         <w:t>. Но что происходит в промежутках?</w:t>
       </w:r>
-      <w:proofErr w:type="gramEnd"/>
-      <w:r>
-        <w:rPr>
-          <w:color w:val="222222"/>
-          <w:sz w:val="28"/>
-          <w:szCs w:val="28"/>
-          <w:shd w:val="clear" w:color="auto" w:fill="FFFFFF"/>
-        </w:rPr>
-        <w:t xml:space="preserve"> </w:t>
-      </w:r>
       <w:r>
         <w:rPr>
           <w:color w:val="222222"/>
@@ -12588,14 +11750,6 @@
           <w:sz w:val="28"/>
           <w:szCs w:val="28"/>
         </w:rPr>
-        <w:t xml:space="preserve"> </w:t>
-      </w:r>
-      <w:r>
-        <w:rPr>
-          <w:color w:val="000000" w:themeColor="text1"/>
-          <w:sz w:val="28"/>
-          <w:szCs w:val="28"/>
-        </w:rPr>
         <w:t xml:space="preserve">Нам нужно </w:t>
       </w:r>
       <w:r>
@@ -12652,7 +11806,6 @@
           <w:sz w:val="28"/>
           <w:szCs w:val="28"/>
           <w:shd w:val="clear" w:color="auto" w:fill="FFFFFF"/>
-          <w:lang w:val="en-US"/>
         </w:rPr>
         <w:t>.</w:t>
       </w:r>
@@ -12667,7 +11820,6 @@
           <w:sz w:val="28"/>
           <w:szCs w:val="28"/>
           <w:shd w:val="clear" w:color="auto" w:fill="FFFFFF"/>
-          <w:lang w:val="en-US"/>
         </w:rPr>
       </w:pPr>
     </w:p>
@@ -12711,7 +11863,7 @@
                     </pic:cNvPicPr>
                   </pic:nvPicPr>
                   <pic:blipFill>
-                    <a:blip r:embed="rId21"/>
+                    <a:blip r:embed="rId20"/>
                     <a:srcRect/>
                     <a:stretch>
                       <a:fillRect/>
@@ -12826,25 +11978,7 @@
           <w:szCs w:val="28"/>
           <w:shd w:val="clear" w:color="auto" w:fill="FFFFFF"/>
         </w:rPr>
-        <w:t xml:space="preserve"> </w:t>
-      </w:r>
-      <w:r>
-        <w:rPr>
-          <w:color w:val="222222"/>
-          <w:sz w:val="28"/>
-          <w:szCs w:val="28"/>
-          <w:shd w:val="clear" w:color="auto" w:fill="FFFFFF"/>
-        </w:rPr>
         <w:t>поверхности.</w:t>
-      </w:r>
-      <w:r>
-        <w:rPr>
-          <w:color w:val="222222"/>
-          <w:sz w:val="28"/>
-          <w:szCs w:val="28"/>
-          <w:shd w:val="clear" w:color="auto" w:fill="FFFFFF"/>
-        </w:rPr>
-        <w:t xml:space="preserve"> </w:t>
       </w:r>
       <w:r>
         <w:rPr>
@@ -12874,25 +12008,7 @@
           <w:szCs w:val="28"/>
           <w:shd w:val="clear" w:color="auto" w:fill="FFFFFF"/>
         </w:rPr>
-        <w:t>, по определению она</w:t>
-      </w:r>
-      <w:r>
-        <w:rPr>
-          <w:color w:val="222222"/>
-          <w:sz w:val="28"/>
-          <w:szCs w:val="28"/>
-          <w:shd w:val="clear" w:color="auto" w:fill="FFFFFF"/>
-        </w:rPr>
-        <w:t xml:space="preserve"> </w:t>
-      </w:r>
-      <w:r>
-        <w:rPr>
-          <w:color w:val="222222"/>
-          <w:sz w:val="28"/>
-          <w:szCs w:val="28"/>
-          <w:shd w:val="clear" w:color="auto" w:fill="FFFFFF"/>
-        </w:rPr>
-        <w:t>перпендикулярна</w:t>
+        <w:t>, по определению онаперпендикулярна</w:t>
       </w:r>
       <w:r>
         <w:rPr>
@@ -14071,14 +13187,6 @@
         </w:rPr>
         <w:t>ы получили уравнение, связывающее отражённую часть света с углом между нормалью к поверхности и направлением света.</w:t>
       </w:r>
-      <w:r>
-        <w:rPr>
-          <w:rFonts w:ascii="Segoe UI" w:hAnsi="Segoe UI" w:cs="Segoe UI"/>
-          <w:color w:val="222222"/>
-          <w:shd w:val="clear" w:color="auto" w:fill="FFFFFF"/>
-        </w:rPr>
-        <w:t xml:space="preserve"> </w:t>
-      </w:r>
     </w:p>
     <w:p>
       <w:pPr>
@@ -14192,27 +13300,7 @@
           <w:szCs w:val="28"/>
           <w:shd w:val="clear" w:color="auto" w:fill="FFFFFF"/>
         </w:rPr>
-        <w:t xml:space="preserve"> становится отрицательным. Если </w:t>
-      </w:r>
-      <w:proofErr w:type="gramStart"/>
-      <w:r>
-        <w:rPr>
-          <w:color w:val="222222"/>
-          <w:sz w:val="28"/>
-          <w:szCs w:val="28"/>
-          <w:shd w:val="clear" w:color="auto" w:fill="FFFFFF"/>
-        </w:rPr>
-        <w:t>мы</w:t>
-      </w:r>
-      <w:proofErr w:type="gramEnd"/>
-      <w:r>
-        <w:rPr>
-          <w:color w:val="222222"/>
-          <w:sz w:val="28"/>
-          <w:szCs w:val="28"/>
-          <w:shd w:val="clear" w:color="auto" w:fill="FFFFFF"/>
-        </w:rPr>
-        <w:t xml:space="preserve"> не задумываясь используем это значение, то в результате получим источники света, </w:t>
+        <w:t> становится отрицательным. Если мы не задумываясь используем это значение, то в результате получим источники света, </w:t>
       </w:r>
       <w:r>
         <w:rPr>
@@ -14347,16 +13435,6 @@
             </m:r>
           </m:e>
         </m:func>
-        <m:r>
-          <w:rPr>
-            <w:rFonts w:ascii="Cambria Math" w:hAnsi="Cambria Math"/>
-            <w:color w:val="222222"/>
-            <w:sz w:val="28"/>
-            <w:szCs w:val="28"/>
-            <w:shd w:val="clear" w:color="auto" w:fill="FFFFFF"/>
-          </w:rPr>
-          <m:t xml:space="preserve"> </m:t>
-        </m:r>
       </m:oMath>
       <w:r>
         <w:rPr>
@@ -14418,25 +13496,7 @@
           <w:sz w:val="28"/>
           <w:szCs w:val="28"/>
         </w:rPr>
-        <w:t>2.6</w:t>
-      </w:r>
-      <w:r>
-        <w:rPr>
-          <w:b/>
-          <w:color w:val="000000" w:themeColor="text1"/>
-          <w:sz w:val="28"/>
-          <w:szCs w:val="28"/>
-        </w:rPr>
-        <w:t xml:space="preserve"> </w:t>
-      </w:r>
-      <w:r>
-        <w:rPr>
-          <w:b/>
-          <w:color w:val="000000" w:themeColor="text1"/>
-          <w:sz w:val="28"/>
-          <w:szCs w:val="28"/>
-        </w:rPr>
-        <w:t>Уравнение диффузного отражения</w:t>
+        <w:t>2.6Уравнение диффузного отражения</w:t>
       </w:r>
       <w:r>
         <w:rPr>
@@ -14469,7 +13529,6 @@
         </w:rPr>
         <w:tab/>
       </w:r>
-      <w:proofErr w:type="gramStart"/>
       <w:r>
         <w:rPr>
           <w:color w:val="000000" w:themeColor="text1"/>
@@ -14535,15 +13594,6 @@
         <w:t xml:space="preserve"> в сцене с окружающим освещением яркостью</w:t>
       </w:r>
       <m:oMath>
-        <m:r>
-          <w:rPr>
-            <w:rFonts w:ascii="Cambria Math" w:hAnsi="Cambria Math"/>
-            <w:color w:val="000000" w:themeColor="text1"/>
-            <w:sz w:val="28"/>
-            <w:szCs w:val="28"/>
-          </w:rPr>
-          <m:t xml:space="preserve"> </m:t>
-        </m:r>
         <m:sSub>
           <m:sSubPr>
             <m:ctrlPr>
@@ -14603,14 +13653,6 @@
           <m:t>n</m:t>
         </m:r>
       </m:oMath>
-      <w:r>
-        <w:rPr>
-          <w:color w:val="000000" w:themeColor="text1"/>
-          <w:sz w:val="28"/>
-          <w:szCs w:val="28"/>
-        </w:rPr>
-        <w:t xml:space="preserve"> </w:t>
-      </w:r>
       <w:r>
         <w:rPr>
           <w:color w:val="000000" w:themeColor="text1"/>
@@ -14724,42 +13766,25 @@
           <w:sz w:val="28"/>
           <w:szCs w:val="28"/>
         </w:rPr>
-        <w:t xml:space="preserve"> </w:t>
+        <w:t xml:space="preserve">или известными (для направленных источников), или вычисленными для </w:t>
       </w:r>
       <w:r>
         <w:rPr>
           <w:color w:val="000000" w:themeColor="text1"/>
           <w:sz w:val="28"/>
           <w:szCs w:val="28"/>
-        </w:rPr>
-        <w:t xml:space="preserve">или известными (для направленных источников), или вычисленными для </w:t>
+          <w:lang w:val="en-US"/>
+        </w:rPr>
+        <w:t>P</w:t>
       </w:r>
       <w:r>
         <w:rPr>
           <w:color w:val="000000" w:themeColor="text1"/>
           <w:sz w:val="28"/>
           <w:szCs w:val="28"/>
-          <w:lang w:val="en-US"/>
-        </w:rPr>
-        <w:t>P</w:t>
-      </w:r>
-      <w:r>
-        <w:rPr>
-          <w:color w:val="000000" w:themeColor="text1"/>
-          <w:sz w:val="28"/>
-          <w:szCs w:val="28"/>
-        </w:rPr>
-        <w:t xml:space="preserve"> </w:t>
-      </w:r>
-      <w:r>
-        <w:rPr>
-          <w:color w:val="000000" w:themeColor="text1"/>
-          <w:sz w:val="28"/>
-          <w:szCs w:val="28"/>
         </w:rPr>
         <w:t>(для точечных):</w:t>
       </w:r>
-      <w:proofErr w:type="gramEnd"/>
     </w:p>
     <w:p>
       <w:pPr>
@@ -15470,10 +14495,10 @@
                     </pic:cNvPicPr>
                   </pic:nvPicPr>
                   <pic:blipFill>
-                    <a:blip r:embed="rId22">
+                    <a:blip r:embed="rId21">
                       <a:extLst>
                         <a:ext uri="{28A0092B-C50C-407E-A947-70E740481C1C}">
-                          <a14:useLocalDpi xmlns:a14="http://schemas.microsoft.com/office/drawing/2010/main" val="0"/>
+                          <a14:useLocalDpi xmlns="" xmlns:wpc="http://schemas.microsoft.com/office/word/2010/wordprocessingCanvas" xmlns:mc="http://schemas.openxmlformats.org/markup-compatibility/2006" xmlns:o="urn:schemas-microsoft-com:office:office" xmlns:v="urn:schemas-microsoft-com:vml" xmlns:wp14="http://schemas.microsoft.com/office/word/2010/wordprocessingDrawing" xmlns:w10="urn:schemas-microsoft-com:office:word" xmlns:w="http://schemas.openxmlformats.org/wordprocessingml/2006/main" xmlns:w14="http://schemas.microsoft.com/office/word/2010/wordml" xmlns:wpg="http://schemas.microsoft.com/office/word/2010/wordprocessingGroup" xmlns:wpi="http://schemas.microsoft.com/office/word/2010/wordprocessingInk" xmlns:wps="http://schemas.microsoft.com/office/word/2010/wordprocessingShape" xmlns:a14="http://schemas.microsoft.com/office/drawing/2010/main" val="0"/>
                         </a:ext>
                       </a:extLst>
                     </a:blip>
@@ -15645,7 +14670,6 @@
         </w:rPr>
         <w:t>это часть определения источника освещения. Имея </w:t>
       </w:r>
-      <w:proofErr w:type="gramStart"/>
       <m:oMath>
         <m:r>
           <w:rPr>
@@ -15655,18 +14679,7 @@
             <w:szCs w:val="28"/>
             <w:shd w:val="clear" w:color="auto" w:fill="FFFFFF"/>
           </w:rPr>
-          <m:t>Р</m:t>
-        </m:r>
-        <w:proofErr w:type="gramEnd"/>
-        <m:r>
-          <w:rPr>
-            <w:rFonts w:ascii="Cambria Math" w:hAnsi="Cambria Math"/>
-            <w:color w:val="222222"/>
-            <w:sz w:val="28"/>
-            <w:szCs w:val="28"/>
-            <w:shd w:val="clear" w:color="auto" w:fill="FFFFFF"/>
-          </w:rPr>
-          <m:t xml:space="preserve"> и </m:t>
+          <m:t xml:space="preserve">Р и </m:t>
         </m:r>
         <m:acc>
           <m:accPr>
@@ -15808,15 +14821,6 @@
           <w:szCs w:val="28"/>
           <w:shd w:val="clear" w:color="auto" w:fill="FFFFFF"/>
         </w:rPr>
-        <w:t xml:space="preserve">      </w:t>
-      </w:r>
-      <w:r>
-        <w:rPr>
-          <w:color w:val="222222"/>
-          <w:sz w:val="28"/>
-          <w:szCs w:val="28"/>
-          <w:shd w:val="clear" w:color="auto" w:fill="FFFFFF"/>
-        </w:rPr>
         <w:t>Мы уже знаем, как вычислить ближайшее пересечение между лучом и сферой; мы используем его для трассировки лучей от камеры. Мы снова можем использовать его для вычисления ближайшего пересечения между лучом света и остальной сценой.</w:t>
       </w:r>
     </w:p>
@@ -15847,36 +14851,7 @@
           <w:szCs w:val="28"/>
           <w:shd w:val="clear" w:color="auto" w:fill="FFFFFF"/>
         </w:rPr>
-        <w:t xml:space="preserve">     </w:t>
-      </w:r>
-      <w:r>
-        <w:rPr>
-          <w:color w:val="222222"/>
-          <w:sz w:val="28"/>
-          <w:szCs w:val="28"/>
-          <w:shd w:val="clear" w:color="auto" w:fill="FFFFFF"/>
-        </w:rPr>
-        <w:t>Однако параметры немного отличаются. Вместо того</w:t>
-      </w:r>
-      <w:proofErr w:type="gramStart"/>
-      <w:r>
-        <w:rPr>
-          <w:color w:val="222222"/>
-          <w:sz w:val="28"/>
-          <w:szCs w:val="28"/>
-          <w:shd w:val="clear" w:color="auto" w:fill="FFFFFF"/>
-        </w:rPr>
-        <w:t>,</w:t>
-      </w:r>
-      <w:proofErr w:type="gramEnd"/>
-      <w:r>
-        <w:rPr>
-          <w:color w:val="222222"/>
-          <w:sz w:val="28"/>
-          <w:szCs w:val="28"/>
-          <w:shd w:val="clear" w:color="auto" w:fill="FFFFFF"/>
-        </w:rPr>
-        <w:t xml:space="preserve"> чтобы начинаться с камеры, лучи испускаются из </w:t>
+        <w:t>Однако параметры немного отличаются. Вместо того, чтобы начинаться с камеры, лучи испускаются из </w:t>
       </w:r>
       <m:oMath>
         <m:r>
@@ -16038,16 +15013,6 @@
           <m:t>=0</m:t>
         </m:r>
       </m:oMath>
-      <w:r>
-        <w:rPr>
-          <w:color w:val="222222"/>
-          <w:sz w:val="28"/>
-          <w:szCs w:val="28"/>
-          <w:shd w:val="clear" w:color="auto" w:fill="FFFFFF"/>
-          <w:lang w:val="en-US"/>
-        </w:rPr>
-        <w:t xml:space="preserve"> </w:t>
-      </w:r>
       <w:r>
         <w:rPr>
           <w:color w:val="222222"/>
@@ -16161,8 +15126,8 @@
         </w:rPr>
         <w:lastRenderedPageBreak/>
         <w:pict>
-          <v:shape id="_x0000_i1029" type="#_x0000_t75" style="width:296pt;height:264pt">
-            <v:imagedata r:id="rId23" o:title="тени1"/>
+          <v:shape id="_x0000_i1029" type="#_x0000_t75" style="width:295.5pt;height:264.2pt">
+            <v:imagedata r:id="rId22" o:title="тени1"/>
           </v:shape>
         </w:pict>
       </w:r>
@@ -16548,10 +15513,10 @@
                     </pic:cNvPicPr>
                   </pic:nvPicPr>
                   <pic:blipFill>
-                    <a:blip r:embed="rId24">
+                    <a:blip r:embed="rId23">
                       <a:extLst>
                         <a:ext uri="{28A0092B-C50C-407E-A947-70E740481C1C}">
-                          <a14:useLocalDpi xmlns:a14="http://schemas.microsoft.com/office/drawing/2010/main" val="0"/>
+                          <a14:useLocalDpi xmlns="" xmlns:wpc="http://schemas.microsoft.com/office/word/2010/wordprocessingCanvas" xmlns:mc="http://schemas.openxmlformats.org/markup-compatibility/2006" xmlns:o="urn:schemas-microsoft-com:office:office" xmlns:v="urn:schemas-microsoft-com:vml" xmlns:wp14="http://schemas.microsoft.com/office/word/2010/wordprocessingDrawing" xmlns:w10="urn:schemas-microsoft-com:office:word" xmlns:w="http://schemas.openxmlformats.org/wordprocessingml/2006/main" xmlns:w14="http://schemas.microsoft.com/office/word/2010/wordml" xmlns:wpg="http://schemas.microsoft.com/office/word/2010/wordprocessingGroup" xmlns:wpi="http://schemas.microsoft.com/office/word/2010/wordprocessingInk" xmlns:wps="http://schemas.microsoft.com/office/word/2010/wordprocessingShape" xmlns:a14="http://schemas.microsoft.com/office/drawing/2010/main" val="0"/>
                         </a:ext>
                       </a:extLst>
                     </a:blip>
@@ -16930,25 +15895,14 @@
         </w:rPr>
         <w:t>. Д</w:t>
       </w:r>
-      <w:proofErr w:type="spellStart"/>
-      <w:r>
-        <w:rPr>
-          <w:color w:val="222222"/>
-          <w:sz w:val="28"/>
-          <w:szCs w:val="28"/>
-          <w:shd w:val="clear" w:color="auto" w:fill="FFFFFF"/>
-        </w:rPr>
-        <w:t>ругими</w:t>
-      </w:r>
-      <w:proofErr w:type="spellEnd"/>
-      <w:r>
-        <w:rPr>
-          <w:color w:val="222222"/>
-          <w:sz w:val="28"/>
-          <w:szCs w:val="28"/>
-          <w:shd w:val="clear" w:color="auto" w:fill="FFFFFF"/>
-        </w:rPr>
-        <w:t xml:space="preserve"> словами, каждый объект будет </w:t>
+      <w:r>
+        <w:rPr>
+          <w:color w:val="222222"/>
+          <w:sz w:val="28"/>
+          <w:szCs w:val="28"/>
+          <w:shd w:val="clear" w:color="auto" w:fill="FFFFFF"/>
+        </w:rPr>
+        <w:t xml:space="preserve">ругими словами, каждый объект будет </w:t>
       </w:r>
       <w:r>
         <w:rPr>
@@ -17074,17 +16028,7 @@
           <w:szCs w:val="28"/>
           <w:shd w:val="clear" w:color="auto" w:fill="FFFFFF"/>
         </w:rPr>
-        <w:t>. То есть для направленных источников интервал будет</w:t>
-      </w:r>
-      <w:proofErr w:type="gramStart"/>
-      <w:r>
-        <w:rPr>
-          <w:color w:val="222222"/>
-          <w:sz w:val="28"/>
-          <w:szCs w:val="28"/>
-          <w:shd w:val="clear" w:color="auto" w:fill="FFFFFF"/>
-        </w:rPr>
-        <w:t> </w:t>
+        <w:t>. То есть для направленных источников интервал будет </w:t>
       </w:r>
       <m:oMath>
         <m:r>
@@ -17117,16 +16061,6 @@
           <w:szCs w:val="28"/>
           <w:shd w:val="clear" w:color="auto" w:fill="FFFFFF"/>
         </w:rPr>
-        <w:t xml:space="preserve"> </w:t>
-      </w:r>
-      <w:proofErr w:type="gramEnd"/>
-      <w:r>
-        <w:rPr>
-          <w:color w:val="222222"/>
-          <w:sz w:val="28"/>
-          <w:szCs w:val="28"/>
-          <w:shd w:val="clear" w:color="auto" w:fill="FFFFFF"/>
-        </w:rPr>
         <w:t>а для точечных — </w:t>
       </w:r>
       <m:oMath>
@@ -17197,7 +16131,6 @@
           <w:szCs w:val="28"/>
         </w:rPr>
       </w:pPr>
-      <w:proofErr w:type="gramStart"/>
       <w:r>
         <w:rPr>
           <w:color w:val="222222"/>
@@ -17359,25 +16292,14 @@
         </w:rPr>
         <w:t>. Но не каж</w:t>
       </w:r>
-      <w:proofErr w:type="spellStart"/>
-      <w:r>
-        <w:rPr>
-          <w:color w:val="222222"/>
-          <w:sz w:val="28"/>
-          <w:szCs w:val="28"/>
-          <w:shd w:val="clear" w:color="auto" w:fill="FFFFFF"/>
-        </w:rPr>
-        <w:t>дый</w:t>
-      </w:r>
-      <w:proofErr w:type="spellEnd"/>
-      <w:r>
-        <w:rPr>
-          <w:color w:val="222222"/>
-          <w:sz w:val="28"/>
-          <w:szCs w:val="28"/>
-          <w:shd w:val="clear" w:color="auto" w:fill="FFFFFF"/>
-        </w:rPr>
-        <w:t xml:space="preserve"> объект отполирован идеально</w:t>
+      <w:r>
+        <w:rPr>
+          <w:color w:val="222222"/>
+          <w:sz w:val="28"/>
+          <w:szCs w:val="28"/>
+          <w:shd w:val="clear" w:color="auto" w:fill="FFFFFF"/>
+        </w:rPr>
+        <w:t>дый объект отполирован идеально</w:t>
       </w:r>
       <w:r>
         <w:rPr>
@@ -17518,37 +16440,7 @@
           <w:szCs w:val="28"/>
           <w:shd w:val="clear" w:color="auto" w:fill="FFFFFF"/>
         </w:rPr>
-        <w:t>, тем больше света отражается в этом направлении.</w:t>
-      </w:r>
-      <w:proofErr w:type="gramEnd"/>
-      <w:r>
-        <w:rPr>
-          <w:color w:val="222222"/>
-          <w:sz w:val="28"/>
-          <w:szCs w:val="28"/>
-          <w:shd w:val="clear" w:color="auto" w:fill="FFFFFF"/>
-        </w:rPr>
-        <w:t xml:space="preserve"> «Блеск» объекта определяет то, насколько быстро отражённый свет уменьшается при отдалении </w:t>
-      </w:r>
-      <w:proofErr w:type="gramStart"/>
-      <w:r>
-        <w:rPr>
-          <w:color w:val="222222"/>
-          <w:sz w:val="28"/>
-          <w:szCs w:val="28"/>
-          <w:shd w:val="clear" w:color="auto" w:fill="FFFFFF"/>
-        </w:rPr>
-        <w:t>от</w:t>
-      </w:r>
-      <w:proofErr w:type="gramEnd"/>
-      <w:r>
-        <w:rPr>
-          <w:color w:val="222222"/>
-          <w:sz w:val="28"/>
-          <w:szCs w:val="28"/>
-          <w:shd w:val="clear" w:color="auto" w:fill="FFFFFF"/>
-        </w:rPr>
-        <w:t> </w:t>
+        <w:t>, тем больше света отражается в этом направлении. «Блеск» объекта определяет то, насколько быстро отражённый свет уменьшается при отдалении от </w:t>
       </w:r>
       <m:oMath>
         <m:acc>
@@ -17627,10 +16519,10 @@
                     </pic:cNvPicPr>
                   </pic:nvPicPr>
                   <pic:blipFill>
-                    <a:blip r:embed="rId25">
+                    <a:blip r:embed="rId24">
                       <a:extLst>
                         <a:ext uri="{28A0092B-C50C-407E-A947-70E740481C1C}">
-                          <a14:useLocalDpi xmlns:a14="http://schemas.microsoft.com/office/drawing/2010/main" val="0"/>
+                          <a14:useLocalDpi xmlns="" xmlns:wpc="http://schemas.microsoft.com/office/word/2010/wordprocessingCanvas" xmlns:mc="http://schemas.openxmlformats.org/markup-compatibility/2006" xmlns:o="urn:schemas-microsoft-com:office:office" xmlns:v="urn:schemas-microsoft-com:vml" xmlns:wp14="http://schemas.microsoft.com/office/word/2010/wordprocessingDrawing" xmlns:w10="urn:schemas-microsoft-com:office:word" xmlns:w="http://schemas.openxmlformats.org/wordprocessingml/2006/main" xmlns:w14="http://schemas.microsoft.com/office/word/2010/wordml" xmlns:wpg="http://schemas.microsoft.com/office/word/2010/wordprocessingGroup" xmlns:wpi="http://schemas.microsoft.com/office/word/2010/wordprocessingInk" xmlns:wps="http://schemas.microsoft.com/office/word/2010/wordprocessingShape" xmlns:a14="http://schemas.microsoft.com/office/drawing/2010/main" val="0"/>
                         </a:ext>
                       </a:extLst>
                     </a:blip>
@@ -17707,27 +16599,7 @@
           <w:szCs w:val="28"/>
           <w:shd w:val="clear" w:color="auto" w:fill="FFFFFF"/>
         </w:rPr>
-        <w:t xml:space="preserve">Нас интересует то, как выяснить, какое количество света </w:t>
-      </w:r>
-      <w:proofErr w:type="gramStart"/>
-      <w:r>
-        <w:rPr>
-          <w:color w:val="222222"/>
-          <w:sz w:val="28"/>
-          <w:szCs w:val="28"/>
-          <w:shd w:val="clear" w:color="auto" w:fill="FFFFFF"/>
-        </w:rPr>
-        <w:t>от</w:t>
-      </w:r>
-      <w:proofErr w:type="gramEnd"/>
-      <w:r>
-        <w:rPr>
-          <w:color w:val="222222"/>
-          <w:sz w:val="28"/>
-          <w:szCs w:val="28"/>
-          <w:shd w:val="clear" w:color="auto" w:fill="FFFFFF"/>
-        </w:rPr>
-        <w:t> </w:t>
+        <w:t>Нас интересует то, как выяснить, какое количество света от </w:t>
       </w:r>
       <m:oMath>
         <m:acc>
@@ -17765,47 +16637,7 @@
           <w:szCs w:val="28"/>
           <w:shd w:val="clear" w:color="auto" w:fill="FFFFFF"/>
         </w:rPr>
-        <w:t> отражае</w:t>
-      </w:r>
-      <w:proofErr w:type="spellStart"/>
-      <w:r>
-        <w:rPr>
-          <w:color w:val="222222"/>
-          <w:sz w:val="28"/>
-          <w:szCs w:val="28"/>
-          <w:shd w:val="clear" w:color="auto" w:fill="FFFFFF"/>
-        </w:rPr>
-        <w:t>тся</w:t>
-      </w:r>
-      <w:proofErr w:type="spellEnd"/>
-      <w:r>
-        <w:rPr>
-          <w:color w:val="222222"/>
-          <w:sz w:val="28"/>
-          <w:szCs w:val="28"/>
-          <w:shd w:val="clear" w:color="auto" w:fill="FFFFFF"/>
-        </w:rPr>
-        <w:t xml:space="preserve"> обратно </w:t>
-      </w:r>
-      <w:proofErr w:type="gramStart"/>
-      <w:r>
-        <w:rPr>
-          <w:color w:val="222222"/>
-          <w:sz w:val="28"/>
-          <w:szCs w:val="28"/>
-          <w:shd w:val="clear" w:color="auto" w:fill="FFFFFF"/>
-        </w:rPr>
-        <w:t>в</w:t>
-      </w:r>
-      <w:proofErr w:type="gramEnd"/>
-      <w:r>
-        <w:rPr>
-          <w:color w:val="222222"/>
-          <w:sz w:val="28"/>
-          <w:szCs w:val="28"/>
-          <w:shd w:val="clear" w:color="auto" w:fill="FFFFFF"/>
-        </w:rPr>
-        <w:t xml:space="preserve"> направлении нашей точки обзора (потому что это свет, который мы </w:t>
+        <w:t xml:space="preserve"> отражается обратно в направлении нашей точки обзора (потому что это свет, который мы </w:t>
       </w:r>
       <w:r>
         <w:rPr>
@@ -17853,27 +16685,7 @@
           <w:szCs w:val="28"/>
           <w:shd w:val="clear" w:color="auto" w:fill="FFFFFF"/>
         </w:rPr>
-        <w:t xml:space="preserve"> — это «вектор обзора», указывающий </w:t>
-      </w:r>
-      <w:proofErr w:type="gramStart"/>
-      <w:r>
-        <w:rPr>
-          <w:color w:val="222222"/>
-          <w:sz w:val="28"/>
-          <w:szCs w:val="28"/>
-          <w:shd w:val="clear" w:color="auto" w:fill="FFFFFF"/>
-        </w:rPr>
-        <w:t>из</w:t>
-      </w:r>
-      <w:proofErr w:type="gramEnd"/>
-      <w:r>
-        <w:rPr>
-          <w:color w:val="222222"/>
-          <w:sz w:val="28"/>
-          <w:szCs w:val="28"/>
-          <w:shd w:val="clear" w:color="auto" w:fill="FFFFFF"/>
-        </w:rPr>
-        <w:t> </w:t>
+        <w:t> — это «вектор обзора», указывающий из </w:t>
       </w:r>
       <m:oMath>
         <m:r>
@@ -18032,10 +16844,10 @@
                     </pic:cNvPicPr>
                   </pic:nvPicPr>
                   <pic:blipFill>
-                    <a:blip r:embed="rId26">
+                    <a:blip r:embed="rId25">
                       <a:extLst>
                         <a:ext uri="{28A0092B-C50C-407E-A947-70E740481C1C}">
-                          <a14:useLocalDpi xmlns:a14="http://schemas.microsoft.com/office/drawing/2010/main" val="0"/>
+                          <a14:useLocalDpi xmlns="" xmlns:wpc="http://schemas.microsoft.com/office/word/2010/wordprocessingCanvas" xmlns:mc="http://schemas.openxmlformats.org/markup-compatibility/2006" xmlns:o="urn:schemas-microsoft-com:office:office" xmlns:v="urn:schemas-microsoft-com:vml" xmlns:wp14="http://schemas.microsoft.com/office/word/2010/wordprocessingDrawing" xmlns:w10="urn:schemas-microsoft-com:office:word" xmlns:w="http://schemas.openxmlformats.org/wordprocessingml/2006/main" xmlns:w14="http://schemas.microsoft.com/office/word/2010/wordml" xmlns:wpg="http://schemas.microsoft.com/office/word/2010/wordprocessingGroup" xmlns:wpi="http://schemas.microsoft.com/office/word/2010/wordprocessingInk" xmlns:wps="http://schemas.microsoft.com/office/word/2010/wordprocessingShape" xmlns:a14="http://schemas.microsoft.com/office/drawing/2010/main" val="0"/>
                         </a:ext>
                       </a:extLst>
                     </a:blip>
@@ -18268,15 +17080,6 @@
         </w:rPr>
         <w:t xml:space="preserve"> — мера того, насколько быстро функция отражения уменьшается при увеличении</w:t>
       </w:r>
-      <w:r>
-        <w:rPr>
-          <w:color w:val="222222"/>
-          <w:sz w:val="28"/>
-          <w:szCs w:val="28"/>
-          <w:shd w:val="clear" w:color="auto" w:fill="FFFFFF"/>
-        </w:rPr>
-        <w:t xml:space="preserve"> </w:t>
-      </w:r>
       <m:oMath>
         <m:r>
           <w:rPr>
@@ -18365,15 +17168,6 @@
           </m:e>
         </m:func>
       </m:oMath>
-      <w:r>
-        <w:rPr>
-          <w:color w:val="222222"/>
-          <w:sz w:val="28"/>
-          <w:szCs w:val="28"/>
-          <w:shd w:val="clear" w:color="auto" w:fill="FFFFFF"/>
-        </w:rPr>
-        <w:t xml:space="preserve"> </w:t>
-      </w:r>
       <w:r>
         <w:rPr>
           <w:color w:val="222222"/>
@@ -18753,17 +17547,7 @@
           <w:szCs w:val="28"/>
           <w:shd w:val="clear" w:color="auto" w:fill="FFFFFF"/>
         </w:rPr>
-        <w:t>но так же, как</w:t>
-      </w:r>
-      <w:proofErr w:type="gramStart"/>
-      <w:r>
-        <w:rPr>
-          <w:color w:val="222222"/>
-          <w:sz w:val="28"/>
-          <w:szCs w:val="28"/>
-          <w:shd w:val="clear" w:color="auto" w:fill="FFFFFF"/>
-        </w:rPr>
-        <w:t> </w:t>
+        <w:t>но так же, как </w:t>
       </w:r>
       <m:oMath>
         <m:func>
@@ -18834,17 +17618,7 @@
           <w:szCs w:val="28"/>
           <w:shd w:val="clear" w:color="auto" w:fill="FFFFFF"/>
         </w:rPr>
-        <w:t xml:space="preserve">, </w:t>
-      </w:r>
-      <w:proofErr w:type="gramEnd"/>
-      <w:r>
-        <w:rPr>
-          <w:color w:val="222222"/>
-          <w:sz w:val="28"/>
-          <w:szCs w:val="28"/>
-          <w:shd w:val="clear" w:color="auto" w:fill="FFFFFF"/>
-        </w:rPr>
-        <w:t>только «уже». Вот </w:t>
+        <w:t>, только «уже». Вот </w:t>
       </w:r>
       <m:oMath>
         <m:sSup>
@@ -18947,15 +17721,6 @@
           <w:szCs w:val="28"/>
           <w:shd w:val="clear" w:color="auto" w:fill="FFFFFF"/>
         </w:rPr>
-        <w:t xml:space="preserve"> </w:t>
-      </w:r>
-      <w:r>
-        <w:rPr>
-          <w:color w:val="222222"/>
-          <w:sz w:val="28"/>
-          <w:szCs w:val="28"/>
-          <w:shd w:val="clear" w:color="auto" w:fill="FFFFFF"/>
-        </w:rPr>
         <w:t>для разных значений </w:t>
       </w:r>
       <w:r>
@@ -18977,15 +17742,6 @@
           <w:shd w:val="clear" w:color="auto" w:fill="FFFFFF"/>
         </w:rPr>
         <w:t>:</w:t>
-      </w:r>
-      <w:r>
-        <w:rPr>
-          <w:b/>
-          <w:color w:val="000000" w:themeColor="text1"/>
-          <w:sz w:val="28"/>
-          <w:szCs w:val="28"/>
-        </w:rPr>
-        <w:t xml:space="preserve"> </w:t>
       </w:r>
     </w:p>
     <w:p>
@@ -19028,10 +17784,10 @@
                     </pic:cNvPicPr>
                   </pic:nvPicPr>
                   <pic:blipFill>
-                    <a:blip r:embed="rId27">
+                    <a:blip r:embed="rId26">
                       <a:extLst>
                         <a:ext uri="{28A0092B-C50C-407E-A947-70E740481C1C}">
-                          <a14:useLocalDpi xmlns:a14="http://schemas.microsoft.com/office/drawing/2010/main" val="0"/>
+                          <a14:useLocalDpi xmlns="" xmlns:wpc="http://schemas.microsoft.com/office/word/2010/wordprocessingCanvas" xmlns:mc="http://schemas.openxmlformats.org/markup-compatibility/2006" xmlns:o="urn:schemas-microsoft-com:office:office" xmlns:v="urn:schemas-microsoft-com:vml" xmlns:wp14="http://schemas.microsoft.com/office/word/2010/wordprocessingDrawing" xmlns:w10="urn:schemas-microsoft-com:office:word" xmlns:w="http://schemas.openxmlformats.org/wordprocessingml/2006/main" xmlns:w14="http://schemas.microsoft.com/office/word/2010/wordml" xmlns:wpg="http://schemas.microsoft.com/office/word/2010/wordprocessingGroup" xmlns:wpi="http://schemas.microsoft.com/office/word/2010/wordprocessingInk" xmlns:wps="http://schemas.microsoft.com/office/word/2010/wordprocessingShape" xmlns:a14="http://schemas.microsoft.com/office/drawing/2010/main" val="0"/>
                         </a:ext>
                       </a:extLst>
                     </a:blip>
@@ -19182,29 +17938,7 @@
             <w:szCs w:val="28"/>
             <w:shd w:val="clear" w:color="auto" w:fill="FFFFFF"/>
           </w:rPr>
-          <m:t xml:space="preserve"> </m:t>
-        </m:r>
-        <w:proofErr w:type="gramStart"/>
-        <m:r>
-          <w:rPr>
-            <w:rFonts w:ascii="Cambria Math" w:hAnsi="Cambria Math"/>
-            <w:color w:val="222222"/>
-            <w:sz w:val="28"/>
-            <w:szCs w:val="28"/>
-            <w:shd w:val="clear" w:color="auto" w:fill="FFFFFF"/>
-          </w:rPr>
-          <m:t>при</m:t>
-        </m:r>
-        <w:proofErr w:type="gramEnd"/>
-        <m:r>
-          <w:rPr>
-            <w:rFonts w:ascii="Cambria Math" w:hAnsi="Cambria Math"/>
-            <w:color w:val="222222"/>
-            <w:sz w:val="28"/>
-            <w:szCs w:val="28"/>
-            <w:shd w:val="clear" w:color="auto" w:fill="FFFFFF"/>
-          </w:rPr>
-          <m:t xml:space="preserve"> различных </m:t>
+          <m:t xml:space="preserve">при различных </m:t>
         </m:r>
         <m:r>
           <w:rPr>
@@ -19254,7 +17988,6 @@
           <w:shd w:val="clear" w:color="auto" w:fill="FFFFFF"/>
         </w:rPr>
       </w:pPr>
-      <w:proofErr w:type="gramStart"/>
       <w:r>
         <w:rPr>
           <w:color w:val="222222"/>
@@ -19272,26 +18005,7 @@
           <w:szCs w:val="28"/>
           <w:shd w:val="clear" w:color="auto" w:fill="FFFFFF"/>
         </w:rPr>
-        <w:t xml:space="preserve"> </w:t>
-      </w:r>
-      <w:r>
-        <w:rPr>
-          <w:color w:val="222222"/>
-          <w:sz w:val="28"/>
-          <w:szCs w:val="28"/>
-          <w:shd w:val="clear" w:color="auto" w:fill="FFFFFF"/>
-        </w:rPr>
         <w:t>обычно называют показателем отражения, он является свойством поверхности.</w:t>
-      </w:r>
-      <w:proofErr w:type="gramEnd"/>
-      <w:r>
-        <w:rPr>
-          <w:color w:val="222222"/>
-          <w:sz w:val="28"/>
-          <w:szCs w:val="28"/>
-          <w:shd w:val="clear" w:color="auto" w:fill="FFFFFF"/>
-        </w:rPr>
-        <w:t xml:space="preserve"> </w:t>
       </w:r>
       <w:r>
         <w:rPr>
@@ -19367,27 +18081,7 @@
           <w:szCs w:val="28"/>
           <w:shd w:val="clear" w:color="auto" w:fill="FFFFFF"/>
         </w:rPr>
-        <w:t xml:space="preserve">, где нормаль </w:t>
-      </w:r>
-      <w:proofErr w:type="gramStart"/>
-      <w:r>
-        <w:rPr>
-          <w:color w:val="222222"/>
-          <w:sz w:val="28"/>
-          <w:szCs w:val="28"/>
-          <w:shd w:val="clear" w:color="auto" w:fill="FFFFFF"/>
-        </w:rPr>
-        <w:t>равна</w:t>
-      </w:r>
-      <w:proofErr w:type="gramEnd"/>
-      <w:r>
-        <w:rPr>
-          <w:color w:val="222222"/>
-          <w:sz w:val="28"/>
-          <w:szCs w:val="28"/>
-          <w:shd w:val="clear" w:color="auto" w:fill="FFFFFF"/>
-        </w:rPr>
-        <w:t> </w:t>
+        <w:t>, где нормаль равна </w:t>
       </w:r>
       <m:oMath>
         <m:acc>
@@ -19507,7 +18201,6 @@
           <w:shd w:val="clear" w:color="auto" w:fill="FFFFFF"/>
         </w:rPr>
       </w:pPr>
-      <w:proofErr w:type="gramStart"/>
       <w:r>
         <w:rPr>
           <w:color w:val="222222"/>
@@ -19687,15 +18380,6 @@
         </w:rPr>
         <w:t> и</w:t>
       </w:r>
-      <w:r>
-        <w:rPr>
-          <w:color w:val="222222"/>
-          <w:sz w:val="28"/>
-          <w:szCs w:val="28"/>
-          <w:shd w:val="clear" w:color="auto" w:fill="FFFFFF"/>
-        </w:rPr>
-        <w:t xml:space="preserve"> </w:t>
-      </w:r>
       <m:oMath>
         <m:acc>
           <m:accPr>
@@ -20324,15 +19008,6 @@
           <w:szCs w:val="28"/>
           <w:shd w:val="clear" w:color="auto" w:fill="FFFFFF"/>
         </w:rPr>
-        <w:t xml:space="preserve"> </w:t>
-      </w:r>
-      <w:r>
-        <w:rPr>
-          <w:color w:val="222222"/>
-          <w:sz w:val="28"/>
-          <w:szCs w:val="28"/>
-          <w:shd w:val="clear" w:color="auto" w:fill="FFFFFF"/>
-        </w:rPr>
         <w:t xml:space="preserve"> где </w:t>
       </w:r>
       <m:oMath>
@@ -20558,7 +19233,6 @@
         </w:rPr>
         <w:t>:</w:t>
       </w:r>
-      <w:proofErr w:type="gramEnd"/>
     </w:p>
     <w:p>
       <w:pPr>
@@ -20600,10 +19274,10 @@
                     </pic:cNvPicPr>
                   </pic:nvPicPr>
                   <pic:blipFill>
-                    <a:blip r:embed="rId28">
+                    <a:blip r:embed="rId27">
                       <a:extLst>
                         <a:ext uri="{28A0092B-C50C-407E-A947-70E740481C1C}">
-                          <a14:useLocalDpi xmlns:a14="http://schemas.microsoft.com/office/drawing/2010/main" val="0"/>
+                          <a14:useLocalDpi xmlns="" xmlns:wpc="http://schemas.microsoft.com/office/word/2010/wordprocessingCanvas" xmlns:mc="http://schemas.openxmlformats.org/markup-compatibility/2006" xmlns:o="urn:schemas-microsoft-com:office:office" xmlns:v="urn:schemas-microsoft-com:vml" xmlns:wp14="http://schemas.microsoft.com/office/word/2010/wordprocessingDrawing" xmlns:w10="urn:schemas-microsoft-com:office:word" xmlns:w="http://schemas.openxmlformats.org/wordprocessingml/2006/main" xmlns:w14="http://schemas.microsoft.com/office/word/2010/wordml" xmlns:wpg="http://schemas.microsoft.com/office/word/2010/wordprocessingGroup" xmlns:wpi="http://schemas.microsoft.com/office/word/2010/wordprocessingInk" xmlns:wps="http://schemas.microsoft.com/office/word/2010/wordprocessingShape" xmlns:a14="http://schemas.microsoft.com/office/drawing/2010/main" val="0"/>
                         </a:ext>
                       </a:extLst>
                     </a:blip>
@@ -20800,17 +19474,7 @@
           <w:szCs w:val="28"/>
           <w:shd w:val="clear" w:color="auto" w:fill="FFFFFF"/>
         </w:rPr>
-        <w:t> </w:t>
-      </w:r>
-      <w:proofErr w:type="gramStart"/>
-      <w:r>
-        <w:rPr>
-          <w:color w:val="222222"/>
-          <w:sz w:val="28"/>
-          <w:szCs w:val="28"/>
-          <w:shd w:val="clear" w:color="auto" w:fill="FFFFFF"/>
-        </w:rPr>
-        <w:t>— это проекция </w:t>
+        <w:t> — это проекция </w:t>
       </w:r>
       <m:oMath>
         <m:acc>
@@ -21351,24 +20015,7 @@
           <w:szCs w:val="28"/>
           <w:shd w:val="clear" w:color="auto" w:fill="FFFFFF"/>
         </w:rPr>
-        <w:t>.</w:t>
-      </w:r>
-      <w:r>
-        <w:rPr>
-          <w:color w:val="222222"/>
-          <w:sz w:val="28"/>
-          <w:szCs w:val="28"/>
-        </w:rPr>
-        <w:t xml:space="preserve"> </w:t>
-      </w:r>
-      <w:r>
-        <w:rPr>
-          <w:color w:val="222222"/>
-          <w:sz w:val="28"/>
-          <w:szCs w:val="28"/>
-          <w:shd w:val="clear" w:color="auto" w:fill="FFFFFF"/>
-        </w:rPr>
-        <w:t>Поскольку </w:t>
+        <w:t>.Поскольку </w:t>
       </w:r>
       <m:oMath>
         <m:acc>
@@ -21927,16 +20574,6 @@
           </w:rPr>
           <m:t>.</m:t>
         </m:r>
-        <m:r>
-          <w:rPr>
-            <w:rFonts w:ascii="Cambria Math" w:hAnsi="Cambria Math"/>
-            <w:color w:val="222222"/>
-            <w:sz w:val="28"/>
-            <w:szCs w:val="28"/>
-            <w:shd w:val="clear" w:color="auto" w:fill="FFFFFF"/>
-          </w:rPr>
-          <m:t xml:space="preserve">  </m:t>
-        </m:r>
       </m:oMath>
       <w:r>
         <w:rPr>
@@ -22380,7 +21017,6 @@
         </w:rPr>
         <w:t>:</w:t>
       </w:r>
-      <w:proofErr w:type="gramEnd"/>
     </w:p>
     <w:p>
       <w:pPr>
@@ -22405,7 +21041,7 @@
           <w:lang w:eastAsia="ru-RU"/>
         </w:rPr>
         <w:drawing>
-          <wp:inline distT="0" distB="0" distL="0" distR="0" wp14:anchorId="55A9CDD3" wp14:editId="6E49F589">
+          <wp:inline distT="0" distB="0" distL="0" distR="0">
             <wp:extent cx="3710940" cy="2270760"/>
             <wp:effectExtent l="0" t="0" r="0" b="0"/>
             <wp:docPr id="15" name="Рисунок 15" descr="C:\Users\zhigalkin\OneDrive\Desktop\bk.png"/>
@@ -22422,10 +21058,10 @@
                     </pic:cNvPicPr>
                   </pic:nvPicPr>
                   <pic:blipFill>
-                    <a:blip r:embed="rId29">
+                    <a:blip r:embed="rId28">
                       <a:extLst>
                         <a:ext uri="{28A0092B-C50C-407E-A947-70E740481C1C}">
-                          <a14:useLocalDpi xmlns:a14="http://schemas.microsoft.com/office/drawing/2010/main" val="0"/>
+                          <a14:useLocalDpi xmlns="" xmlns:wpc="http://schemas.microsoft.com/office/word/2010/wordprocessingCanvas" xmlns:mc="http://schemas.openxmlformats.org/markup-compatibility/2006" xmlns:o="urn:schemas-microsoft-com:office:office" xmlns:v="urn:schemas-microsoft-com:vml" xmlns:wp14="http://schemas.microsoft.com/office/word/2010/wordprocessingDrawing" xmlns:w10="urn:schemas-microsoft-com:office:word" xmlns:w="http://schemas.openxmlformats.org/wordprocessingml/2006/main" xmlns:w14="http://schemas.microsoft.com/office/word/2010/wordml" xmlns:wpg="http://schemas.microsoft.com/office/word/2010/wordprocessingGroup" xmlns:wpi="http://schemas.microsoft.com/office/word/2010/wordprocessingInk" xmlns:wps="http://schemas.microsoft.com/office/word/2010/wordprocessingShape" xmlns:a14="http://schemas.microsoft.com/office/drawing/2010/main" val="0"/>
                         </a:ext>
                       </a:extLst>
                     </a:blip>
@@ -22718,18 +21354,6 @@
             </w:rPr>
             <m:t xml:space="preserve"> -</m:t>
           </m:r>
-          <m:r>
-            <m:rPr>
-              <m:sty m:val="p"/>
-            </m:rPr>
-            <w:rPr>
-              <w:rFonts w:ascii="Cambria Math" w:hAnsi="Cambria Math"/>
-              <w:color w:val="000000" w:themeColor="text1"/>
-              <w:sz w:val="28"/>
-              <w:szCs w:val="28"/>
-            </w:rPr>
-            <m:t xml:space="preserve"> </m:t>
-          </m:r>
           <m:acc>
             <m:accPr>
               <m:chr m:val="⃗"/>
@@ -22883,16 +21507,6 @@
             </m:e>
           </m:d>
           <m:r>
-            <w:rPr>
-              <w:rFonts w:ascii="Cambria Math" w:hAnsi="Cambria Math"/>
-              <w:color w:val="222222"/>
-              <w:sz w:val="28"/>
-              <w:szCs w:val="28"/>
-              <w:lang w:eastAsia="ru-RU"/>
-            </w:rPr>
-            <m:t xml:space="preserve"> </m:t>
-          </m:r>
-          <m:r>
             <m:rPr>
               <m:sty m:val="p"/>
             </m:rPr>
@@ -22946,283 +21560,13 @@
           <w:lang w:val="en-US" w:eastAsia="ru-RU"/>
         </w:rPr>
       </w:pPr>
-      <m:oMathPara>
-        <m:oMath>
-          <m:r>
-            <m:rPr>
-              <m:sty m:val="p"/>
-            </m:rPr>
-            <w:rPr>
-              <w:rFonts w:ascii="Cambria Math" w:hAnsi="Cambria Math"/>
-              <w:color w:val="222222"/>
-              <w:sz w:val="28"/>
-              <w:szCs w:val="28"/>
-              <w:shd w:val="clear" w:color="auto" w:fill="FFFFFF"/>
-            </w:rPr>
-            <w:br/>
-          </m:r>
-        </m:oMath>
-        <m:oMath>
-          <m:acc>
-            <m:accPr>
-              <m:chr m:val="⃗"/>
-              <m:ctrlPr>
-                <w:rPr>
-                  <w:rFonts w:ascii="Cambria Math" w:hAnsi="Cambria Math"/>
-                  <w:i/>
-                  <w:color w:val="222222"/>
-                  <w:sz w:val="28"/>
-                  <w:szCs w:val="28"/>
-                  <w:shd w:val="clear" w:color="auto" w:fill="FFFFFF"/>
-                </w:rPr>
-              </m:ctrlPr>
-            </m:accPr>
-            <m:e>
-              <m:r>
-                <w:rPr>
-                  <w:rFonts w:ascii="Cambria Math" w:hAnsi="Cambria Math"/>
-                  <w:color w:val="222222"/>
-                  <w:sz w:val="28"/>
-                  <w:szCs w:val="28"/>
-                  <w:shd w:val="clear" w:color="auto" w:fill="FFFFFF"/>
-                  <w:lang w:val="en-US"/>
-                </w:rPr>
-                <m:t>R</m:t>
-              </m:r>
-            </m:e>
-          </m:acc>
-          <m:r>
-            <w:rPr>
-              <w:rFonts w:ascii="Cambria Math" w:hAnsi="Cambria Math"/>
-              <w:color w:val="222222"/>
-              <w:sz w:val="28"/>
-              <w:szCs w:val="28"/>
-              <w:lang w:eastAsia="ru-RU"/>
-            </w:rPr>
-            <m:t>=2</m:t>
-          </m:r>
-          <m:acc>
-            <m:accPr>
-              <m:chr m:val="⃗"/>
-              <m:ctrlPr>
-                <w:rPr>
-                  <w:rFonts w:ascii="Cambria Math" w:hAnsi="Cambria Math"/>
-                  <w:i/>
-                  <w:color w:val="222222"/>
-                  <w:sz w:val="28"/>
-                  <w:szCs w:val="28"/>
-                  <w:shd w:val="clear" w:color="auto" w:fill="FFFFFF"/>
-                </w:rPr>
-              </m:ctrlPr>
-            </m:accPr>
-            <m:e>
-              <m:r>
-                <w:rPr>
-                  <w:rFonts w:ascii="Cambria Math" w:hAnsi="Cambria Math"/>
-                  <w:color w:val="222222"/>
-                  <w:sz w:val="28"/>
-                  <w:szCs w:val="28"/>
-                  <w:shd w:val="clear" w:color="auto" w:fill="FFFFFF"/>
-                  <w:lang w:val="en-US"/>
-                </w:rPr>
-                <m:t>N</m:t>
-              </m:r>
-            </m:e>
-          </m:acc>
-          <m:d>
-            <m:dPr>
-              <m:begChr m:val="⟨"/>
-              <m:endChr m:val="⟩"/>
-              <m:ctrlPr>
-                <w:rPr>
-                  <w:rStyle w:val="mjxassistivemathml"/>
-                  <w:rFonts w:ascii="Cambria Math" w:hAnsi="Cambria Math"/>
-                  <w:color w:val="222222"/>
-                  <w:sz w:val="28"/>
-                  <w:szCs w:val="28"/>
-                  <w:bdr w:val="none" w:sz="0" w:space="0" w:color="auto" w:frame="1"/>
-                  <w:shd w:val="clear" w:color="auto" w:fill="FFFFFF"/>
-                </w:rPr>
-              </m:ctrlPr>
-            </m:dPr>
-            <m:e>
-              <m:acc>
-                <m:accPr>
-                  <m:chr m:val="⃗"/>
-                  <m:ctrlPr>
-                    <w:rPr>
-                      <w:rFonts w:ascii="Cambria Math" w:hAnsi="Cambria Math"/>
-                      <w:i/>
-                      <w:color w:val="222222"/>
-                      <w:sz w:val="28"/>
-                      <w:szCs w:val="28"/>
-                      <w:shd w:val="clear" w:color="auto" w:fill="FFFFFF"/>
-                    </w:rPr>
-                  </m:ctrlPr>
-                </m:accPr>
-                <m:e>
-                  <m:r>
-                    <w:rPr>
-                      <w:rFonts w:ascii="Cambria Math" w:hAnsi="Cambria Math"/>
-                      <w:color w:val="222222"/>
-                      <w:sz w:val="28"/>
-                      <w:szCs w:val="28"/>
-                      <w:shd w:val="clear" w:color="auto" w:fill="FFFFFF"/>
-                      <w:lang w:val="en-US"/>
-                    </w:rPr>
-                    <m:t>N</m:t>
-                  </m:r>
-                </m:e>
-              </m:acc>
-              <m:r>
-                <m:rPr>
-                  <m:sty m:val="p"/>
-                </m:rPr>
-                <w:rPr>
-                  <w:rFonts w:ascii="Cambria Math" w:hAnsi="Cambria Math"/>
-                  <w:color w:val="222222"/>
-                  <w:sz w:val="28"/>
-                  <w:szCs w:val="28"/>
-                  <w:shd w:val="clear" w:color="auto" w:fill="FFFFFF"/>
-                </w:rPr>
-                <m:t xml:space="preserve">, </m:t>
-              </m:r>
-              <m:acc>
-                <m:accPr>
-                  <m:chr m:val="⃗"/>
-                  <m:ctrlPr>
-                    <w:rPr>
-                      <w:rFonts w:ascii="Cambria Math" w:hAnsi="Cambria Math"/>
-                      <w:i/>
-                      <w:color w:val="222222"/>
-                      <w:sz w:val="28"/>
-                      <w:szCs w:val="28"/>
-                      <w:shd w:val="clear" w:color="auto" w:fill="FFFFFF"/>
-                    </w:rPr>
-                  </m:ctrlPr>
-                </m:accPr>
-                <m:e>
-                  <m:r>
-                    <w:rPr>
-                      <w:rFonts w:ascii="Cambria Math" w:hAnsi="Cambria Math"/>
-                      <w:color w:val="222222"/>
-                      <w:sz w:val="28"/>
-                      <w:szCs w:val="28"/>
-                      <w:shd w:val="clear" w:color="auto" w:fill="FFFFFF"/>
-                    </w:rPr>
-                    <m:t>L</m:t>
-                  </m:r>
-                </m:e>
-              </m:acc>
-            </m:e>
-          </m:d>
-          <m:r>
-            <w:rPr>
-              <w:rFonts w:ascii="Cambria Math" w:hAnsi="Cambria Math"/>
-              <w:color w:val="222222"/>
-              <w:sz w:val="28"/>
-              <w:szCs w:val="28"/>
-              <w:lang w:eastAsia="ru-RU"/>
-            </w:rPr>
-            <m:t xml:space="preserve"> -</m:t>
-          </m:r>
-          <m:r>
-            <m:rPr>
-              <m:sty m:val="p"/>
-            </m:rPr>
-            <w:rPr>
-              <w:rFonts w:ascii="Cambria Math" w:hAnsi="Cambria Math"/>
-              <w:color w:val="000000" w:themeColor="text1"/>
-              <w:sz w:val="28"/>
-              <w:szCs w:val="28"/>
-            </w:rPr>
-            <m:t xml:space="preserve"> </m:t>
-          </m:r>
-          <m:acc>
-            <m:accPr>
-              <m:chr m:val="⃗"/>
-              <m:ctrlPr>
-                <w:rPr>
-                  <w:rFonts w:ascii="Cambria Math" w:hAnsi="Cambria Math"/>
-                  <w:i/>
-                  <w:color w:val="222222"/>
-                  <w:sz w:val="28"/>
-                  <w:szCs w:val="28"/>
-                  <w:shd w:val="clear" w:color="auto" w:fill="FFFFFF"/>
-                </w:rPr>
-              </m:ctrlPr>
-            </m:accPr>
-            <m:e>
-              <m:r>
-                <w:rPr>
-                  <w:rFonts w:ascii="Cambria Math" w:hAnsi="Cambria Math"/>
-                  <w:color w:val="222222"/>
-                  <w:sz w:val="28"/>
-                  <w:szCs w:val="28"/>
-                  <w:shd w:val="clear" w:color="auto" w:fill="FFFFFF"/>
-                </w:rPr>
-                <m:t>L</m:t>
-              </m:r>
-            </m:e>
-          </m:acc>
-          <m:r>
-            <w:rPr>
-              <w:rFonts w:ascii="Cambria Math" w:hAnsi="Cambria Math"/>
-              <w:color w:val="222222"/>
-              <w:sz w:val="28"/>
-              <w:szCs w:val="28"/>
-              <w:lang w:eastAsia="ru-RU"/>
-            </w:rPr>
-            <m:t xml:space="preserve"> </m:t>
-          </m:r>
-        </m:oMath>
-      </m:oMathPara>
-    </w:p>
-    <w:p>
-      <w:pPr>
-        <w:rPr>
-          <w:color w:val="222222"/>
-          <w:sz w:val="28"/>
-          <w:szCs w:val="28"/>
-          <w:lang w:val="en-US" w:eastAsia="ru-RU"/>
-        </w:rPr>
-      </w:pPr>
-    </w:p>
-    <w:p>
-      <w:pPr>
-        <w:rPr>
-          <w:color w:val="222222"/>
-          <w:sz w:val="28"/>
-          <w:szCs w:val="28"/>
-          <w:shd w:val="clear" w:color="auto" w:fill="FFFFFF"/>
-        </w:rPr>
-      </w:pPr>
-      <w:r>
-        <w:rPr>
-          <w:color w:val="222222"/>
-          <w:sz w:val="28"/>
-          <w:szCs w:val="28"/>
-          <w:shd w:val="clear" w:color="auto" w:fill="FFFFFF"/>
-        </w:rPr>
-        <w:t>Теперь мы готовы записать уравнение «зеркального» отражения:</w:t>
-      </w:r>
-    </w:p>
-    <w:p>
-      <w:pPr>
-        <w:rPr>
-          <w:color w:val="222222"/>
-          <w:sz w:val="28"/>
-          <w:szCs w:val="28"/>
-          <w:shd w:val="clear" w:color="auto" w:fill="FFFFFF"/>
-          <w:lang w:val="en-US"/>
-        </w:rPr>
-      </w:pPr>
-      <w:r>
-        <w:rPr>
-          <w:color w:val="222222"/>
-          <w:sz w:val="28"/>
-          <w:szCs w:val="28"/>
-          <w:lang w:eastAsia="ru-RU"/>
+      <w:r>
+        <w:rPr>
+          <w:rFonts w:ascii="Cambria Math" w:hAnsi="Cambria Math"/>
+          <w:color w:val="222222"/>
+          <w:sz w:val="28"/>
+          <w:szCs w:val="28"/>
+          <w:shd w:val="clear" w:color="auto" w:fill="FFFFFF"/>
         </w:rPr>
         <w:br/>
       </w:r>
@@ -23391,17 +21735,248 @@
             </w:rPr>
             <m:t xml:space="preserve"> -</m:t>
           </m:r>
+          <m:acc>
+            <m:accPr>
+              <m:chr m:val="⃗"/>
+              <m:ctrlPr>
+                <w:rPr>
+                  <w:rFonts w:ascii="Cambria Math" w:hAnsi="Cambria Math"/>
+                  <w:i/>
+                  <w:color w:val="222222"/>
+                  <w:sz w:val="28"/>
+                  <w:szCs w:val="28"/>
+                  <w:shd w:val="clear" w:color="auto" w:fill="FFFFFF"/>
+                </w:rPr>
+              </m:ctrlPr>
+            </m:accPr>
+            <m:e>
+              <m:r>
+                <w:rPr>
+                  <w:rFonts w:ascii="Cambria Math" w:hAnsi="Cambria Math"/>
+                  <w:color w:val="222222"/>
+                  <w:sz w:val="28"/>
+                  <w:szCs w:val="28"/>
+                  <w:shd w:val="clear" w:color="auto" w:fill="FFFFFF"/>
+                </w:rPr>
+                <m:t>L</m:t>
+              </m:r>
+            </m:e>
+          </m:acc>
+        </m:oMath>
+      </m:oMathPara>
+    </w:p>
+    <w:p>
+      <w:pPr>
+        <w:rPr>
+          <w:color w:val="222222"/>
+          <w:sz w:val="28"/>
+          <w:szCs w:val="28"/>
+          <w:lang w:val="en-US" w:eastAsia="ru-RU"/>
+        </w:rPr>
+      </w:pPr>
+    </w:p>
+    <w:p>
+      <w:pPr>
+        <w:rPr>
+          <w:color w:val="222222"/>
+          <w:sz w:val="28"/>
+          <w:szCs w:val="28"/>
+          <w:shd w:val="clear" w:color="auto" w:fill="FFFFFF"/>
+        </w:rPr>
+      </w:pPr>
+      <w:r>
+        <w:rPr>
+          <w:color w:val="222222"/>
+          <w:sz w:val="28"/>
+          <w:szCs w:val="28"/>
+          <w:shd w:val="clear" w:color="auto" w:fill="FFFFFF"/>
+        </w:rPr>
+        <w:t>Теперь мы готовы записать уравнение «зеркального» отражения:</w:t>
+      </w:r>
+    </w:p>
+    <w:p>
+      <w:pPr>
+        <w:rPr>
+          <w:color w:val="222222"/>
+          <w:sz w:val="28"/>
+          <w:szCs w:val="28"/>
+          <w:shd w:val="clear" w:color="auto" w:fill="FFFFFF"/>
+          <w:lang w:val="en-US"/>
+        </w:rPr>
+      </w:pPr>
+      <w:r>
+        <w:rPr>
+          <w:color w:val="222222"/>
+          <w:sz w:val="28"/>
+          <w:szCs w:val="28"/>
+          <w:lang w:eastAsia="ru-RU"/>
+        </w:rPr>
+        <w:br/>
+      </w:r>
+      <m:oMathPara>
+        <m:oMath>
+          <m:acc>
+            <m:accPr>
+              <m:chr m:val="⃗"/>
+              <m:ctrlPr>
+                <w:rPr>
+                  <w:rFonts w:ascii="Cambria Math" w:hAnsi="Cambria Math"/>
+                  <w:i/>
+                  <w:color w:val="222222"/>
+                  <w:sz w:val="28"/>
+                  <w:szCs w:val="28"/>
+                  <w:shd w:val="clear" w:color="auto" w:fill="FFFFFF"/>
+                </w:rPr>
+              </m:ctrlPr>
+            </m:accPr>
+            <m:e>
+              <m:r>
+                <w:rPr>
+                  <w:rFonts w:ascii="Cambria Math" w:hAnsi="Cambria Math"/>
+                  <w:color w:val="222222"/>
+                  <w:sz w:val="28"/>
+                  <w:szCs w:val="28"/>
+                  <w:shd w:val="clear" w:color="auto" w:fill="FFFFFF"/>
+                  <w:lang w:val="en-US"/>
+                </w:rPr>
+                <m:t>R</m:t>
+              </m:r>
+            </m:e>
+          </m:acc>
           <m:r>
-            <m:rPr>
-              <m:sty m:val="p"/>
-            </m:rPr>
             <w:rPr>
               <w:rFonts w:ascii="Cambria Math" w:hAnsi="Cambria Math"/>
-              <w:color w:val="000000" w:themeColor="text1"/>
+              <w:color w:val="222222"/>
               <w:sz w:val="28"/>
               <w:szCs w:val="28"/>
+              <w:lang w:eastAsia="ru-RU"/>
             </w:rPr>
-            <m:t xml:space="preserve"> </m:t>
+            <m:t>=2</m:t>
+          </m:r>
+          <m:acc>
+            <m:accPr>
+              <m:chr m:val="⃗"/>
+              <m:ctrlPr>
+                <w:rPr>
+                  <w:rFonts w:ascii="Cambria Math" w:hAnsi="Cambria Math"/>
+                  <w:i/>
+                  <w:color w:val="222222"/>
+                  <w:sz w:val="28"/>
+                  <w:szCs w:val="28"/>
+                  <w:shd w:val="clear" w:color="auto" w:fill="FFFFFF"/>
+                </w:rPr>
+              </m:ctrlPr>
+            </m:accPr>
+            <m:e>
+              <m:r>
+                <w:rPr>
+                  <w:rFonts w:ascii="Cambria Math" w:hAnsi="Cambria Math"/>
+                  <w:color w:val="222222"/>
+                  <w:sz w:val="28"/>
+                  <w:szCs w:val="28"/>
+                  <w:shd w:val="clear" w:color="auto" w:fill="FFFFFF"/>
+                  <w:lang w:val="en-US"/>
+                </w:rPr>
+                <m:t>N</m:t>
+              </m:r>
+            </m:e>
+          </m:acc>
+          <m:d>
+            <m:dPr>
+              <m:begChr m:val="⟨"/>
+              <m:endChr m:val="⟩"/>
+              <m:ctrlPr>
+                <w:rPr>
+                  <w:rStyle w:val="mjxassistivemathml"/>
+                  <w:rFonts w:ascii="Cambria Math" w:hAnsi="Cambria Math"/>
+                  <w:color w:val="222222"/>
+                  <w:sz w:val="28"/>
+                  <w:szCs w:val="28"/>
+                  <w:bdr w:val="none" w:sz="0" w:space="0" w:color="auto" w:frame="1"/>
+                  <w:shd w:val="clear" w:color="auto" w:fill="FFFFFF"/>
+                </w:rPr>
+              </m:ctrlPr>
+            </m:dPr>
+            <m:e>
+              <m:acc>
+                <m:accPr>
+                  <m:chr m:val="⃗"/>
+                  <m:ctrlPr>
+                    <w:rPr>
+                      <w:rFonts w:ascii="Cambria Math" w:hAnsi="Cambria Math"/>
+                      <w:i/>
+                      <w:color w:val="222222"/>
+                      <w:sz w:val="28"/>
+                      <w:szCs w:val="28"/>
+                      <w:shd w:val="clear" w:color="auto" w:fill="FFFFFF"/>
+                    </w:rPr>
+                  </m:ctrlPr>
+                </m:accPr>
+                <m:e>
+                  <m:r>
+                    <w:rPr>
+                      <w:rFonts w:ascii="Cambria Math" w:hAnsi="Cambria Math"/>
+                      <w:color w:val="222222"/>
+                      <w:sz w:val="28"/>
+                      <w:szCs w:val="28"/>
+                      <w:shd w:val="clear" w:color="auto" w:fill="FFFFFF"/>
+                      <w:lang w:val="en-US"/>
+                    </w:rPr>
+                    <m:t>N</m:t>
+                  </m:r>
+                </m:e>
+              </m:acc>
+              <m:r>
+                <m:rPr>
+                  <m:sty m:val="p"/>
+                </m:rPr>
+                <w:rPr>
+                  <w:rFonts w:ascii="Cambria Math" w:hAnsi="Cambria Math"/>
+                  <w:color w:val="222222"/>
+                  <w:sz w:val="28"/>
+                  <w:szCs w:val="28"/>
+                  <w:shd w:val="clear" w:color="auto" w:fill="FFFFFF"/>
+                </w:rPr>
+                <m:t xml:space="preserve">, </m:t>
+              </m:r>
+              <m:acc>
+                <m:accPr>
+                  <m:chr m:val="⃗"/>
+                  <m:ctrlPr>
+                    <w:rPr>
+                      <w:rFonts w:ascii="Cambria Math" w:hAnsi="Cambria Math"/>
+                      <w:i/>
+                      <w:color w:val="222222"/>
+                      <w:sz w:val="28"/>
+                      <w:szCs w:val="28"/>
+                      <w:shd w:val="clear" w:color="auto" w:fill="FFFFFF"/>
+                    </w:rPr>
+                  </m:ctrlPr>
+                </m:accPr>
+                <m:e>
+                  <m:r>
+                    <w:rPr>
+                      <w:rFonts w:ascii="Cambria Math" w:hAnsi="Cambria Math"/>
+                      <w:color w:val="222222"/>
+                      <w:sz w:val="28"/>
+                      <w:szCs w:val="28"/>
+                      <w:shd w:val="clear" w:color="auto" w:fill="FFFFFF"/>
+                    </w:rPr>
+                    <m:t>L</m:t>
+                  </m:r>
+                </m:e>
+              </m:acc>
+            </m:e>
+          </m:d>
+          <m:r>
+            <w:rPr>
+              <w:rFonts w:ascii="Cambria Math" w:hAnsi="Cambria Math"/>
+              <w:color w:val="222222"/>
+              <w:sz w:val="28"/>
+              <w:szCs w:val="28"/>
+              <w:lang w:eastAsia="ru-RU"/>
+            </w:rPr>
+            <m:t xml:space="preserve"> -</m:t>
           </m:r>
           <m:acc>
             <m:accPr>
@@ -23791,7 +22366,6 @@
         </w:rPr>
         <w:t>Как и в случае диффузного освещения, </w:t>
       </w:r>
-      <w:proofErr w:type="spellStart"/>
       <w:r>
         <w:rPr>
           <w:rStyle w:val="mjxassistivemathml"/>
@@ -23801,19 +22375,7 @@
           <w:bdr w:val="none" w:sz="0" w:space="0" w:color="auto" w:frame="1"/>
           <w:shd w:val="clear" w:color="auto" w:fill="FFFFFF"/>
         </w:rPr>
-        <w:t>cos</w:t>
-      </w:r>
-      <w:proofErr w:type="spellEnd"/>
-      <w:r>
-        <w:rPr>
-          <w:rStyle w:val="mjxassistivemathml"/>
-          <w:color w:val="222222"/>
-          <w:sz w:val="28"/>
-          <w:szCs w:val="28"/>
-          <w:bdr w:val="none" w:sz="0" w:space="0" w:color="auto" w:frame="1"/>
-          <w:shd w:val="clear" w:color="auto" w:fill="FFFFFF"/>
-        </w:rPr>
-        <w:t>(α)</w:t>
+        <w:t>cos(α)</w:t>
       </w:r>
       <w:r>
         <w:rPr>
@@ -23884,7 +22446,7 @@
       </w:pPr>
     </w:p>
     <w:sectPr>
-      <w:footerReference w:type="default" r:id="rId30"/>
+      <w:footerReference w:type="default" r:id="rId29"/>
       <w:pgSz w:w="11906" w:h="16838"/>
       <w:pgMar w:top="567" w:right="850" w:bottom="993" w:left="1701" w:header="708" w:footer="708" w:gutter="0"/>
       <w:pgNumType w:start="1"/>
@@ -23897,15 +22459,15 @@
 </file>
 
 <file path=word/endnotes.xml><?xml version="1.0" encoding="utf-8"?>
-<w:endnotes xmlns:wpc="http://schemas.microsoft.com/office/word/2010/wordprocessingCanvas" xmlns:mc="http://schemas.openxmlformats.org/markup-compatibility/2006" xmlns:o="urn:schemas-microsoft-com:office:office" xmlns:r="http://schemas.openxmlformats.org/officeDocument/2006/relationships" xmlns:m="http://schemas.openxmlformats.org/officeDocument/2006/math" xmlns:v="urn:schemas-microsoft-com:vml" xmlns:wp14="http://schemas.microsoft.com/office/word/2010/wordprocessingDrawing" xmlns:wp="http://schemas.openxmlformats.org/drawingml/2006/wordprocessingDrawing" xmlns:w10="urn:schemas-microsoft-com:office:word" xmlns:w="http://schemas.openxmlformats.org/wordprocessingml/2006/main" xmlns:w14="http://schemas.microsoft.com/office/word/2010/wordml" xmlns:wpg="http://schemas.microsoft.com/office/word/2010/wordprocessingGroup" xmlns:wpi="http://schemas.microsoft.com/office/word/2010/wordprocessingInk" xmlns:wne="http://schemas.microsoft.com/office/word/2006/wordml" xmlns:wps="http://schemas.microsoft.com/office/word/2010/wordprocessingShape" mc:Ignorable="w14 wp14">
-  <w:endnote w:type="separator" w:id="-1">
+<w:endnotes xmlns:ve="http://schemas.openxmlformats.org/markup-compatibility/2006" xmlns:o="urn:schemas-microsoft-com:office:office" xmlns:r="http://schemas.openxmlformats.org/officeDocument/2006/relationships" xmlns:m="http://schemas.openxmlformats.org/officeDocument/2006/math" xmlns:v="urn:schemas-microsoft-com:vml" xmlns:wp="http://schemas.openxmlformats.org/drawingml/2006/wordprocessingDrawing" xmlns:w10="urn:schemas-microsoft-com:office:word" xmlns:w="http://schemas.openxmlformats.org/wordprocessingml/2006/main" xmlns:wne="http://schemas.microsoft.com/office/word/2006/wordml">
+  <w:endnote w:type="separator" w:id="0">
     <w:p>
       <w:r>
         <w:separator/>
       </w:r>
     </w:p>
   </w:endnote>
-  <w:endnote w:type="continuationSeparator" w:id="0">
+  <w:endnote w:type="continuationSeparator" w:id="1">
     <w:p>
       <w:r>
         <w:continuationSeparator/>
@@ -23916,7 +22478,7 @@
 </file>
 
 <file path=word/footer1.xml><?xml version="1.0" encoding="utf-8"?>
-<w:ftr xmlns:wpc="http://schemas.microsoft.com/office/word/2010/wordprocessingCanvas" xmlns:mc="http://schemas.openxmlformats.org/markup-compatibility/2006" xmlns:o="urn:schemas-microsoft-com:office:office" xmlns:r="http://schemas.openxmlformats.org/officeDocument/2006/relationships" xmlns:m="http://schemas.openxmlformats.org/officeDocument/2006/math" xmlns:v="urn:schemas-microsoft-com:vml" xmlns:wp14="http://schemas.microsoft.com/office/word/2010/wordprocessingDrawing" xmlns:wp="http://schemas.openxmlformats.org/drawingml/2006/wordprocessingDrawing" xmlns:w10="urn:schemas-microsoft-com:office:word" xmlns:w="http://schemas.openxmlformats.org/wordprocessingml/2006/main" xmlns:w14="http://schemas.microsoft.com/office/word/2010/wordml" xmlns:wpg="http://schemas.microsoft.com/office/word/2010/wordprocessingGroup" xmlns:wpi="http://schemas.microsoft.com/office/word/2010/wordprocessingInk" xmlns:wne="http://schemas.microsoft.com/office/word/2006/wordml" xmlns:wps="http://schemas.microsoft.com/office/word/2010/wordprocessingShape" mc:Ignorable="w14 wp14">
+<w:ftr xmlns:ve="http://schemas.openxmlformats.org/markup-compatibility/2006" xmlns:o="urn:schemas-microsoft-com:office:office" xmlns:r="http://schemas.openxmlformats.org/officeDocument/2006/relationships" xmlns:m="http://schemas.openxmlformats.org/officeDocument/2006/math" xmlns:v="urn:schemas-microsoft-com:vml" xmlns:wp="http://schemas.openxmlformats.org/drawingml/2006/wordprocessingDrawing" xmlns:w10="urn:schemas-microsoft-com:office:word" xmlns:w="http://schemas.openxmlformats.org/wordprocessingml/2006/main" xmlns:wne="http://schemas.microsoft.com/office/word/2006/wordml">
   <w:sdt>
     <w:sdtPr>
       <w:id w:val="1042254036"/>
@@ -23925,7 +22487,6 @@
         <w:docPartUnique/>
       </w:docPartObj>
     </w:sdtPr>
-    <w:sdtEndPr/>
     <w:sdtContent>
       <w:p>
         <w:pPr>
@@ -23945,7 +22506,7 @@
           <w:rPr>
             <w:noProof/>
           </w:rPr>
-          <w:t>2</w:t>
+          <w:t>7</w:t>
         </w:r>
         <w:r>
           <w:rPr>
@@ -23965,15 +22526,15 @@
 </file>
 
 <file path=word/footnotes.xml><?xml version="1.0" encoding="utf-8"?>
-<w:footnotes xmlns:wpc="http://schemas.microsoft.com/office/word/2010/wordprocessingCanvas" xmlns:mc="http://schemas.openxmlformats.org/markup-compatibility/2006" xmlns:o="urn:schemas-microsoft-com:office:office" xmlns:r="http://schemas.openxmlformats.org/officeDocument/2006/relationships" xmlns:m="http://schemas.openxmlformats.org/officeDocument/2006/math" xmlns:v="urn:schemas-microsoft-com:vml" xmlns:wp14="http://schemas.microsoft.com/office/word/2010/wordprocessingDrawing" xmlns:wp="http://schemas.openxmlformats.org/drawingml/2006/wordprocessingDrawing" xmlns:w10="urn:schemas-microsoft-com:office:word" xmlns:w="http://schemas.openxmlformats.org/wordprocessingml/2006/main" xmlns:w14="http://schemas.microsoft.com/office/word/2010/wordml" xmlns:wpg="http://schemas.microsoft.com/office/word/2010/wordprocessingGroup" xmlns:wpi="http://schemas.microsoft.com/office/word/2010/wordprocessingInk" xmlns:wne="http://schemas.microsoft.com/office/word/2006/wordml" xmlns:wps="http://schemas.microsoft.com/office/word/2010/wordprocessingShape" mc:Ignorable="w14 wp14">
-  <w:footnote w:type="separator" w:id="-1">
+<w:footnotes xmlns:ve="http://schemas.openxmlformats.org/markup-compatibility/2006" xmlns:o="urn:schemas-microsoft-com:office:office" xmlns:r="http://schemas.openxmlformats.org/officeDocument/2006/relationships" xmlns:m="http://schemas.openxmlformats.org/officeDocument/2006/math" xmlns:v="urn:schemas-microsoft-com:vml" xmlns:wp="http://schemas.openxmlformats.org/drawingml/2006/wordprocessingDrawing" xmlns:w10="urn:schemas-microsoft-com:office:word" xmlns:w="http://schemas.openxmlformats.org/wordprocessingml/2006/main" xmlns:wne="http://schemas.microsoft.com/office/word/2006/wordml">
+  <w:footnote w:type="separator" w:id="0">
     <w:p>
       <w:r>
         <w:separator/>
       </w:r>
     </w:p>
   </w:footnote>
-  <w:footnote w:type="continuationSeparator" w:id="0">
+  <w:footnote w:type="continuationSeparator" w:id="1">
     <w:p>
       <w:r>
         <w:continuationSeparator/>
@@ -23984,7 +22545,7 @@
 </file>
 
 <file path=word/numbering.xml><?xml version="1.0" encoding="utf-8"?>
-<w:numbering xmlns:wpc="http://schemas.microsoft.com/office/word/2010/wordprocessingCanvas" xmlns:mc="http://schemas.openxmlformats.org/markup-compatibility/2006" xmlns:o="urn:schemas-microsoft-com:office:office" xmlns:r="http://schemas.openxmlformats.org/officeDocument/2006/relationships" xmlns:m="http://schemas.openxmlformats.org/officeDocument/2006/math" xmlns:v="urn:schemas-microsoft-com:vml" xmlns:wp14="http://schemas.microsoft.com/office/word/2010/wordprocessingDrawing" xmlns:wp="http://schemas.openxmlformats.org/drawingml/2006/wordprocessingDrawing" xmlns:w10="urn:schemas-microsoft-com:office:word" xmlns:w="http://schemas.openxmlformats.org/wordprocessingml/2006/main" xmlns:w14="http://schemas.microsoft.com/office/word/2010/wordml" xmlns:wpg="http://schemas.microsoft.com/office/word/2010/wordprocessingGroup" xmlns:wpi="http://schemas.microsoft.com/office/word/2010/wordprocessingInk" xmlns:wne="http://schemas.microsoft.com/office/word/2006/wordml" xmlns:wps="http://schemas.microsoft.com/office/word/2010/wordprocessingShape" mc:Ignorable="w14 wp14">
+<w:numbering xmlns:ve="http://schemas.openxmlformats.org/markup-compatibility/2006" xmlns:o="urn:schemas-microsoft-com:office:office" xmlns:r="http://schemas.openxmlformats.org/officeDocument/2006/relationships" xmlns:m="http://schemas.openxmlformats.org/officeDocument/2006/math" xmlns:v="urn:schemas-microsoft-com:vml" xmlns:wp="http://schemas.openxmlformats.org/drawingml/2006/wordprocessingDrawing" xmlns:w10="urn:schemas-microsoft-com:office:word" xmlns:w="http://schemas.openxmlformats.org/wordprocessingml/2006/main" xmlns:wne="http://schemas.microsoft.com/office/word/2006/wordml">
   <w:abstractNum w:abstractNumId="0">
     <w:nsid w:val="089C0B75"/>
     <w:multiLevelType w:val="multilevel"/>
@@ -25467,7 +24028,7 @@
 </file>
 
 <file path=word/styles.xml><?xml version="1.0" encoding="utf-8"?>
-<w:styles xmlns:mc="http://schemas.openxmlformats.org/markup-compatibility/2006" xmlns:r="http://schemas.openxmlformats.org/officeDocument/2006/relationships" xmlns:w="http://schemas.openxmlformats.org/wordprocessingml/2006/main" xmlns:w14="http://schemas.microsoft.com/office/word/2010/wordml" mc:Ignorable="w14">
+<w:styles xmlns:r="http://schemas.openxmlformats.org/officeDocument/2006/relationships" xmlns:w="http://schemas.openxmlformats.org/wordprocessingml/2006/main">
   <w:docDefaults>
     <w:rPrDefault>
       <w:rPr>
@@ -25694,6 +24255,7 @@
     <w:uiPriority w:val="99"/>
     <w:semiHidden/>
     <w:unhideWhenUsed/>
+    <w:qFormat/>
     <w:tblPr>
       <w:tblInd w:w="0" w:type="dxa"/>
       <w:tblCellMar>
@@ -26093,8 +24655,8 @@
     <w:basedOn w:val="a0"/>
     <w:rsid w:val="00891598"/>
   </w:style>
-  <w:style w:type="paragraph" w:customStyle="1" w:styleId="Normal">
-    <w:name w:val="Normal"/>
+  <w:style w:type="paragraph" w:customStyle="1" w:styleId="24">
+    <w:name w:val="Обычный2"/>
     <w:rsid w:val="001520A9"/>
     <w:pPr>
       <w:widowControl w:val="0"/>

</xml_diff>